<commit_message>
400 words.such a fool am I.
</commit_message>
<xml_diff>
--- a/王本亮_1120111363_三级目录.docx
+++ b/王本亮_1120111363_三级目录.docx
@@ -16,24 +16,24 @@
       <w:bookmarkStart w:id="0" w:name="_Toc73951025"/>
       <w:bookmarkStart w:id="1" w:name="_Toc74025346"/>
       <w:bookmarkStart w:id="2" w:name="_Toc169323421"/>
-      <w:bookmarkStart w:id="3" w:name="_Toc73467572"/>
-      <w:bookmarkStart w:id="4" w:name="_Toc73467698"/>
-      <w:bookmarkStart w:id="5" w:name="_Toc73467983"/>
-      <w:bookmarkStart w:id="6" w:name="_Toc73468286"/>
-      <w:bookmarkStart w:id="7" w:name="_Toc73468446"/>
-      <w:bookmarkStart w:id="8" w:name="_Toc73468514"/>
-      <w:bookmarkStart w:id="9" w:name="_Toc73468560"/>
-      <w:bookmarkStart w:id="10" w:name="_Toc73951026"/>
-      <w:bookmarkStart w:id="11" w:name="_Toc74024493"/>
-      <w:bookmarkStart w:id="12" w:name="_Toc74025347"/>
-      <w:bookmarkStart w:id="13" w:name="_Toc74025643"/>
-      <w:bookmarkStart w:id="14" w:name="_Toc74025754"/>
-      <w:bookmarkStart w:id="15" w:name="_Toc74025799"/>
-      <w:bookmarkStart w:id="16" w:name="_Toc74025844"/>
-      <w:bookmarkStart w:id="17" w:name="_Toc74025990"/>
-      <w:bookmarkStart w:id="18" w:name="_Toc74030257"/>
-      <w:bookmarkStart w:id="19" w:name="OLE_LINK3"/>
-      <w:bookmarkStart w:id="20" w:name="OLE_LINK4"/>
+      <w:bookmarkStart w:id="3" w:name="OLE_LINK3"/>
+      <w:bookmarkStart w:id="4" w:name="OLE_LINK4"/>
+      <w:bookmarkStart w:id="5" w:name="_Toc73467572"/>
+      <w:bookmarkStart w:id="6" w:name="_Toc73467698"/>
+      <w:bookmarkStart w:id="7" w:name="_Toc73467983"/>
+      <w:bookmarkStart w:id="8" w:name="_Toc73468286"/>
+      <w:bookmarkStart w:id="9" w:name="_Toc73468446"/>
+      <w:bookmarkStart w:id="10" w:name="_Toc73468514"/>
+      <w:bookmarkStart w:id="11" w:name="_Toc73468560"/>
+      <w:bookmarkStart w:id="12" w:name="_Toc73951026"/>
+      <w:bookmarkStart w:id="13" w:name="_Toc74024493"/>
+      <w:bookmarkStart w:id="14" w:name="_Toc74025347"/>
+      <w:bookmarkStart w:id="15" w:name="_Toc74025643"/>
+      <w:bookmarkStart w:id="16" w:name="_Toc74025754"/>
+      <w:bookmarkStart w:id="17" w:name="_Toc74025799"/>
+      <w:bookmarkStart w:id="18" w:name="_Toc74025844"/>
+      <w:bookmarkStart w:id="19" w:name="_Toc74025990"/>
+      <w:bookmarkStart w:id="20" w:name="_Toc74030257"/>
     </w:p>
     <w:p>
       <w:pPr>
@@ -7428,8 +7428,8 @@
       <w:bookmarkEnd w:id="21"/>
       <w:bookmarkEnd w:id="22"/>
     </w:p>
-    <w:bookmarkEnd w:id="19"/>
-    <w:bookmarkEnd w:id="20"/>
+    <w:bookmarkEnd w:id="3"/>
+    <w:bookmarkEnd w:id="4"/>
     <w:p>
       <w:pPr>
         <w:pStyle w:val="af"/>
@@ -7492,8 +7492,6 @@
         </w:rPr>
         <w:t>言</w:t>
       </w:r>
-      <w:bookmarkEnd w:id="3"/>
-      <w:bookmarkEnd w:id="4"/>
       <w:bookmarkEnd w:id="5"/>
       <w:bookmarkEnd w:id="6"/>
       <w:bookmarkEnd w:id="7"/>
@@ -7508,6 +7506,8 @@
       <w:bookmarkEnd w:id="16"/>
       <w:bookmarkEnd w:id="17"/>
       <w:bookmarkEnd w:id="18"/>
+      <w:bookmarkEnd w:id="19"/>
+      <w:bookmarkEnd w:id="20"/>
       <w:bookmarkEnd w:id="25"/>
     </w:p>
     <w:p>
@@ -7586,21 +7586,24 @@
     <w:p>
       <w:pPr>
         <w:pStyle w:val="af3"/>
+      </w:pPr>
+      <w:r>
         <w:rPr>
           <w:rFonts w:hint="eastAsia"/>
         </w:rPr>
-      </w:pPr>
+        <w:t>随着信息产业技术的发展，各类计算机和移动终端的使用越来越普遍，而网络应用是其中最主要的应用。所以，</w:t>
+      </w:r>
+      <w:r>
+        <w:t>当今社会</w:t>
+      </w:r>
       <w:r>
         <w:rPr>
           <w:rFonts w:hint="eastAsia"/>
         </w:rPr>
-        <w:t>随着信息产业技术的发展，各类计算机和移动终端的使用越来越普遍，而网络应用是其中最主要的应用。所以，</w:t>
-      </w:r>
-      <w:r>
-        <w:t>当今</w:t>
-      </w:r>
-      <w:r>
-        <w:t>社会</w:t>
+        <w:t>人们</w:t>
+      </w:r>
+      <w:r>
+        <w:t>对于网络信息的交流依赖度越来越高，带动了信息数量的增加和传播速度的上升。但与此同时，我们也不得不为此感到担忧，因为伴随着网络的扩张和信息量的增多，必将使网络基础设施负载更高的压力，影响网络性能的稳定性，这些都将会给</w:t>
       </w:r>
       <w:r>
         <w:rPr>
@@ -7609,18 +7612,6 @@
         <w:t>人们</w:t>
       </w:r>
       <w:r>
-        <w:t>对于网络信息的交流依赖度越来越高，</w:t>
-      </w:r>
-      <w:r>
-        <w:t>带动了信息数量的增加和传播速度的上升。但与此同时，我们也不得不为此感到担忧，因为伴随着网络的扩张和信息量的增多，必将使网络基础设施负载更高的压力，影响网络性能的稳定性，这些都将会给</w:t>
-      </w:r>
-      <w:r>
-        <w:rPr>
-          <w:rFonts w:hint="eastAsia"/>
-        </w:rPr>
-        <w:t>人们</w:t>
-      </w:r>
-      <w:r>
         <w:t>在网络管理、分析和安全方面带来不小的挑战。</w:t>
       </w:r>
     </w:p>
@@ -7628,7 +7619,7 @@
       <w:pPr>
         <w:pStyle w:val="af3"/>
         <w:rPr>
-          <w:rFonts w:asciiTheme="minorEastAsia" w:eastAsiaTheme="minorEastAsia" w:hAnsiTheme="minorEastAsia" w:cs="Arial" w:hint="eastAsia"/>
+          <w:rFonts w:asciiTheme="minorEastAsia" w:eastAsiaTheme="minorEastAsia" w:hAnsiTheme="minorEastAsia" w:cs="Arial"/>
           <w:color w:val="000000"/>
           <w:szCs w:val="24"/>
         </w:rPr>
@@ -7683,11 +7674,24 @@
       <w:r>
         <w:t>部门和多种监测分析工具带来智能化的可视性，集中监控、简化运作，优</w:t>
       </w:r>
-      <w:hyperlink r:id="rId11" w:tgtFrame="_blank" w:history="1">
-        <w:r>
-          <w:t>化工</w:t>
-        </w:r>
-      </w:hyperlink>
+      <w:r>
+        <w:fldChar w:fldCharType="begin"/>
+      </w:r>
+      <w:r>
+        <w:instrText xml:space="preserve"> HYPERLINK "http://www.vsharing.com/industry/16</w:instrText>
+      </w:r>
+      <w:r>
+        <w:instrText xml:space="preserve">17.html" \t "_blank" </w:instrText>
+      </w:r>
+      <w:r>
+        <w:fldChar w:fldCharType="separate"/>
+      </w:r>
+      <w:r>
+        <w:t>化工</w:t>
+      </w:r>
+      <w:r>
+        <w:fldChar w:fldCharType="end"/>
+      </w:r>
       <w:r>
         <w:t>具性能，节约成本等实质性的好处。</w:t>
       </w:r>
@@ -7703,7 +7707,7 @@
         <w:ind w:left="578" w:hanging="578"/>
         <w:jc w:val="both"/>
         <w:rPr>
-          <w:rFonts w:ascii="Times New Roman" w:eastAsia="宋体" w:hAnsi="Times New Roman" w:hint="eastAsia"/>
+          <w:rFonts w:ascii="Times New Roman" w:eastAsia="宋体" w:hAnsi="Times New Roman"/>
         </w:rPr>
       </w:pPr>
       <w:r>
@@ -8114,25 +8118,7 @@
           <w:sz w:val="24"/>
           <w:szCs w:val="22"/>
         </w:rPr>
-        <w:t>基础架构和运作难题</w:t>
-      </w:r>
-      <w:r>
-        <w:rPr>
-          <w:rFonts w:ascii="Times New Roman" w:eastAsia="宋体" w:hAnsi="Times New Roman" w:cstheme="minorBidi" w:hint="eastAsia"/>
-          <w:spacing w:val="10"/>
-          <w:sz w:val="24"/>
-          <w:szCs w:val="22"/>
-        </w:rPr>
-        <w:t>：</w:t>
-      </w:r>
-      <w:r>
-        <w:rPr>
-          <w:rFonts w:ascii="Times New Roman" w:eastAsia="宋体" w:hAnsi="Times New Roman" w:cstheme="minorBidi" w:hint="eastAsia"/>
-          <w:spacing w:val="10"/>
-          <w:sz w:val="24"/>
-          <w:szCs w:val="22"/>
-        </w:rPr>
-        <w:t>基础架构利用率低；物理基础架构成本日益攀升；</w:t>
+        <w:t>基础架构和运作难题：基础架构利用率低；物理基础架构成本日益攀升；</w:t>
       </w:r>
       <w:r>
         <w:rPr>
@@ -8318,8 +8304,9 @@
           <w:sz w:val="24"/>
           <w:szCs w:val="22"/>
         </w:rPr>
-        <w:t>的基本功能都是执行一系列存储的指令（即软件程序）。</w:t>
-      </w:r>
+        <w:t>的基本功</w:t>
+      </w:r>
+      <w:proofErr w:type="gramStart"/>
       <w:r>
         <w:rPr>
           <w:rFonts w:ascii="Times New Roman" w:eastAsia="宋体" w:hAnsi="Times New Roman" w:cstheme="minorBidi" w:hint="eastAsia"/>
@@ -8327,6 +8314,25 @@
           <w:sz w:val="24"/>
           <w:szCs w:val="22"/>
         </w:rPr>
+        <w:t>能都是</w:t>
+      </w:r>
+      <w:proofErr w:type="gramEnd"/>
+      <w:r>
+        <w:rPr>
+          <w:rFonts w:ascii="Times New Roman" w:eastAsia="宋体" w:hAnsi="Times New Roman" w:cstheme="minorBidi" w:hint="eastAsia"/>
+          <w:spacing w:val="10"/>
+          <w:sz w:val="24"/>
+          <w:szCs w:val="22"/>
+        </w:rPr>
+        <w:t>执行一系列存储的指令（即软件程序）。</w:t>
+      </w:r>
+      <w:r>
+        <w:rPr>
+          <w:rFonts w:ascii="Times New Roman" w:eastAsia="宋体" w:hAnsi="Times New Roman" w:cstheme="minorBidi" w:hint="eastAsia"/>
+          <w:spacing w:val="10"/>
+          <w:sz w:val="24"/>
+          <w:szCs w:val="22"/>
+        </w:rPr>
         <w:t xml:space="preserve">x86 </w:t>
       </w:r>
       <w:r>
@@ -8428,17 +8434,33 @@
         </w:rPr>
         <w:t>开发了一种自适应虚拟化技术。在生成这些指令时此技术会将它们“困住”，然后将它们转换成可以虚拟化的安全指令，同时允许所有其他指令不受干扰地执行。这样就产生了一种与主机硬件匹配并保持软件完全兼容性的高性能</w:t>
       </w:r>
-      <w:hyperlink r:id="rId12" w:tgtFrame="_blank" w:history="1">
-        <w:r>
-          <w:rPr>
-            <w:rFonts w:ascii="Times New Roman" w:eastAsia="宋体" w:hAnsi="Times New Roman" w:cstheme="minorBidi" w:hint="eastAsia"/>
-            <w:spacing w:val="10"/>
-            <w:sz w:val="24"/>
-            <w:szCs w:val="22"/>
-          </w:rPr>
-          <w:t>虚拟机</w:t>
-        </w:r>
-      </w:hyperlink>
+      <w:r>
+        <w:fldChar w:fldCharType="begin"/>
+      </w:r>
+      <w:r>
+        <w:instrText xml:space="preserve"> HYPERLINK "http://www.vmware.com/cn/technology/virtual-machine.html" \t "_blank" </w:instrText>
+      </w:r>
+      <w:r>
+        <w:fldChar w:fldCharType="separate"/>
+      </w:r>
+      <w:r>
+        <w:rPr>
+          <w:rFonts w:ascii="Times New Roman" w:eastAsia="宋体" w:hAnsi="Times New Roman" w:cstheme="minorBidi" w:hint="eastAsia"/>
+          <w:spacing w:val="10"/>
+          <w:sz w:val="24"/>
+          <w:szCs w:val="22"/>
+        </w:rPr>
+        <w:t>虚拟机</w:t>
+      </w:r>
+      <w:r>
+        <w:rPr>
+          <w:rFonts w:ascii="Times New Roman" w:eastAsia="宋体" w:hAnsi="Times New Roman" w:cstheme="minorBidi"/>
+          <w:spacing w:val="10"/>
+          <w:sz w:val="24"/>
+          <w:szCs w:val="22"/>
+        </w:rPr>
+        <w:fldChar w:fldCharType="end"/>
+      </w:r>
       <w:r>
         <w:rPr>
           <w:rFonts w:ascii="Times New Roman" w:eastAsia="宋体" w:hAnsi="Times New Roman" w:cstheme="minorBidi" w:hint="eastAsia"/>
@@ -8508,6 +8530,7 @@
         </w:rPr>
         <w:t>，</w:t>
       </w:r>
+      <w:proofErr w:type="spellStart"/>
       <w:r>
         <w:rPr>
           <w:rFonts w:ascii="Times New Roman" w:eastAsia="宋体" w:hAnsi="Times New Roman" w:cstheme="minorBidi"/>
@@ -8517,6 +8540,7 @@
         </w:rPr>
         <w:t>Xen</w:t>
       </w:r>
+      <w:proofErr w:type="spellEnd"/>
       <w:r>
         <w:rPr>
           <w:rFonts w:ascii="Times New Roman" w:eastAsia="宋体" w:hAnsi="Times New Roman" w:cstheme="minorBidi"/>
@@ -8571,6 +8595,7 @@
         </w:rPr>
         <w:t>是第一个采用</w:t>
       </w:r>
+      <w:proofErr w:type="spellStart"/>
       <w:r>
         <w:rPr>
           <w:rFonts w:ascii="Times New Roman" w:eastAsia="宋体" w:hAnsi="Times New Roman" w:cstheme="minorBidi"/>
@@ -8580,6 +8605,7 @@
         </w:rPr>
         <w:t>Xen</w:t>
       </w:r>
+      <w:proofErr w:type="spellEnd"/>
       <w:r>
         <w:rPr>
           <w:rFonts w:ascii="Times New Roman" w:eastAsia="宋体" w:hAnsi="Times New Roman" w:cstheme="minorBidi"/>
@@ -8589,6 +8615,7 @@
         </w:rPr>
         <w:t>技术的。当时的</w:t>
       </w:r>
+      <w:proofErr w:type="spellStart"/>
       <w:r>
         <w:rPr>
           <w:rFonts w:ascii="Times New Roman" w:eastAsia="宋体" w:hAnsi="Times New Roman" w:cstheme="minorBidi"/>
@@ -8598,6 +8625,7 @@
         </w:rPr>
         <w:t>Xen</w:t>
       </w:r>
+      <w:proofErr w:type="spellEnd"/>
       <w:r>
         <w:rPr>
           <w:rFonts w:ascii="Times New Roman" w:eastAsia="宋体" w:hAnsi="Times New Roman" w:cstheme="minorBidi"/>
@@ -8650,7 +8678,17 @@
           <w:sz w:val="24"/>
           <w:szCs w:val="22"/>
         </w:rPr>
-        <w:t>发布的时候，红帽</w:t>
+        <w:t>发布的时候，红</w:t>
+      </w:r>
+      <w:proofErr w:type="gramStart"/>
+      <w:r>
+        <w:rPr>
+          <w:rFonts w:ascii="Times New Roman" w:eastAsia="宋体" w:hAnsi="Times New Roman" w:cstheme="minorBidi"/>
+          <w:spacing w:val="10"/>
+          <w:sz w:val="24"/>
+          <w:szCs w:val="22"/>
+        </w:rPr>
+        <w:t>帽</w:t>
       </w:r>
       <w:r>
         <w:rPr>
@@ -8661,6 +8699,7 @@
         </w:rPr>
         <w:t>公司</w:t>
       </w:r>
+      <w:proofErr w:type="gramEnd"/>
       <w:r>
         <w:rPr>
           <w:rFonts w:ascii="Times New Roman" w:eastAsia="宋体" w:hAnsi="Times New Roman" w:cstheme="minorBidi"/>
@@ -8670,6 +8709,7 @@
         </w:rPr>
         <w:t>决定也将</w:t>
       </w:r>
+      <w:proofErr w:type="spellStart"/>
       <w:r>
         <w:rPr>
           <w:rFonts w:ascii="Times New Roman" w:eastAsia="宋体" w:hAnsi="Times New Roman" w:cstheme="minorBidi"/>
@@ -8679,6 +8719,7 @@
         </w:rPr>
         <w:t>Xen</w:t>
       </w:r>
+      <w:proofErr w:type="spellEnd"/>
       <w:r>
         <w:rPr>
           <w:rFonts w:ascii="Times New Roman" w:eastAsia="宋体" w:hAnsi="Times New Roman" w:cstheme="minorBidi"/>
@@ -8724,6 +8765,7 @@
         </w:rPr>
         <w:t>服务器领域，</w:t>
       </w:r>
+      <w:proofErr w:type="spellStart"/>
       <w:r>
         <w:rPr>
           <w:rFonts w:ascii="Times New Roman" w:eastAsia="宋体" w:hAnsi="Times New Roman" w:cstheme="minorBidi"/>
@@ -8733,6 +8775,7 @@
         </w:rPr>
         <w:t>Xen</w:t>
       </w:r>
+      <w:proofErr w:type="spellEnd"/>
       <w:r>
         <w:rPr>
           <w:rFonts w:ascii="Times New Roman" w:eastAsia="宋体" w:hAnsi="Times New Roman" w:cstheme="minorBidi"/>
@@ -8796,6 +8839,7 @@
         </w:rPr>
         <w:t>平台上的虚拟化技术，</w:t>
       </w:r>
+      <w:proofErr w:type="spellStart"/>
       <w:r>
         <w:rPr>
           <w:rFonts w:ascii="Times New Roman" w:eastAsia="宋体" w:hAnsi="Times New Roman" w:cstheme="minorBidi"/>
@@ -8805,6 +8849,7 @@
         </w:rPr>
         <w:t>Xen</w:t>
       </w:r>
+      <w:proofErr w:type="spellEnd"/>
       <w:r>
         <w:rPr>
           <w:rFonts w:ascii="Times New Roman" w:eastAsia="宋体" w:hAnsi="Times New Roman" w:cstheme="minorBidi"/>
@@ -8832,6 +8877,7 @@
         </w:rPr>
         <w:t>内核的代码当中，这对于</w:t>
       </w:r>
+      <w:proofErr w:type="spellStart"/>
       <w:r>
         <w:rPr>
           <w:rFonts w:ascii="Times New Roman" w:eastAsia="宋体" w:hAnsi="Times New Roman" w:cstheme="minorBidi"/>
@@ -8841,6 +8887,7 @@
         </w:rPr>
         <w:t>Xen</w:t>
       </w:r>
+      <w:proofErr w:type="spellEnd"/>
       <w:r>
         <w:rPr>
           <w:rFonts w:ascii="Times New Roman" w:eastAsia="宋体" w:hAnsi="Times New Roman" w:cstheme="minorBidi"/>
@@ -8850,6 +8897,7 @@
         </w:rPr>
         <w:t>的维护者而言，不仅意味着要多做很多工作，还意味着用户在废了半天劲装好</w:t>
       </w:r>
+      <w:proofErr w:type="spellStart"/>
       <w:r>
         <w:rPr>
           <w:rFonts w:ascii="Times New Roman" w:eastAsia="宋体" w:hAnsi="Times New Roman" w:cstheme="minorBidi"/>
@@ -8859,6 +8907,7 @@
         </w:rPr>
         <w:t>Xen</w:t>
       </w:r>
+      <w:proofErr w:type="spellEnd"/>
       <w:r>
         <w:rPr>
           <w:rFonts w:ascii="Times New Roman" w:eastAsia="宋体" w:hAnsi="Times New Roman" w:cstheme="minorBidi"/>
@@ -8936,7 +8985,17 @@
           <w:sz w:val="24"/>
           <w:szCs w:val="22"/>
         </w:rPr>
-        <w:t>红帽</w:t>
+        <w:t>红</w:t>
+      </w:r>
+      <w:proofErr w:type="gramStart"/>
+      <w:r>
+        <w:rPr>
+          <w:rFonts w:ascii="Times New Roman" w:eastAsia="宋体" w:hAnsi="Times New Roman" w:cstheme="minorBidi" w:hint="eastAsia"/>
+          <w:spacing w:val="10"/>
+          <w:sz w:val="24"/>
+          <w:szCs w:val="22"/>
+        </w:rPr>
+        <w:t>帽</w:t>
       </w:r>
       <w:r>
         <w:rPr>
@@ -8945,8 +9004,9 @@
           <w:sz w:val="24"/>
           <w:szCs w:val="22"/>
         </w:rPr>
-        <w:t>收购了一家名叫</w:t>
-      </w:r>
+        <w:t>收购</w:t>
+      </w:r>
+      <w:proofErr w:type="gramEnd"/>
       <w:r>
         <w:rPr>
           <w:rFonts w:ascii="Times New Roman" w:eastAsia="宋体" w:hAnsi="Times New Roman" w:cstheme="minorBidi"/>
@@ -8954,8 +9014,19 @@
           <w:sz w:val="24"/>
           <w:szCs w:val="22"/>
         </w:rPr>
+        <w:t>了一家名叫</w:t>
+      </w:r>
+      <w:proofErr w:type="spellStart"/>
+      <w:r>
+        <w:rPr>
+          <w:rFonts w:ascii="Times New Roman" w:eastAsia="宋体" w:hAnsi="Times New Roman" w:cstheme="minorBidi"/>
+          <w:spacing w:val="10"/>
+          <w:sz w:val="24"/>
+          <w:szCs w:val="22"/>
+        </w:rPr>
         <w:t>Qumranet</w:t>
       </w:r>
+      <w:proofErr w:type="spellEnd"/>
       <w:r>
         <w:rPr>
           <w:rFonts w:ascii="Times New Roman" w:eastAsia="宋体" w:hAnsi="Times New Roman" w:cstheme="minorBidi"/>
@@ -9086,8 +9157,19 @@
           <w:sz w:val="24"/>
           <w:szCs w:val="22"/>
         </w:rPr>
-        <w:t>Inna Kuznetsova</w:t>
-      </w:r>
+        <w:t xml:space="preserve">Inna </w:t>
+      </w:r>
+      <w:proofErr w:type="spellStart"/>
+      <w:r>
+        <w:rPr>
+          <w:rFonts w:ascii="Times New Roman" w:eastAsia="宋体" w:hAnsi="Times New Roman" w:cstheme="minorBidi"/>
+          <w:spacing w:val="10"/>
+          <w:sz w:val="24"/>
+          <w:szCs w:val="22"/>
+        </w:rPr>
+        <w:t>Kuznetsova</w:t>
+      </w:r>
+      <w:proofErr w:type="spellEnd"/>
       <w:r>
         <w:rPr>
           <w:rFonts w:ascii="Times New Roman" w:eastAsia="宋体" w:hAnsi="Times New Roman" w:cstheme="minorBidi" w:hint="eastAsia"/>
@@ -9124,19 +9206,19 @@
         <w:ind w:firstLineChars="200" w:firstLine="520"/>
         <w:jc w:val="left"/>
         <w:rPr>
+          <w:rFonts w:ascii="Times New Roman" w:eastAsia="宋体" w:hAnsi="Times New Roman" w:cstheme="minorBidi"/>
+          <w:spacing w:val="10"/>
+          <w:sz w:val="24"/>
+          <w:szCs w:val="22"/>
+        </w:rPr>
+      </w:pPr>
+      <w:r>
+        <w:rPr>
           <w:rFonts w:ascii="Times New Roman" w:eastAsia="宋体" w:hAnsi="Times New Roman" w:cstheme="minorBidi" w:hint="eastAsia"/>
           <w:spacing w:val="10"/>
           <w:sz w:val="24"/>
           <w:szCs w:val="22"/>
         </w:rPr>
-      </w:pPr>
-      <w:r>
-        <w:rPr>
-          <w:rFonts w:ascii="Times New Roman" w:eastAsia="宋体" w:hAnsi="Times New Roman" w:cstheme="minorBidi" w:hint="eastAsia"/>
-          <w:spacing w:val="10"/>
-          <w:sz w:val="24"/>
-          <w:szCs w:val="22"/>
-        </w:rPr>
         <w:t>为了进一步降低桌面虚拟化的投入成本，</w:t>
       </w:r>
       <w:r>
@@ -9193,6 +9275,7 @@
         </w:rPr>
         <w:t>月发布了</w:t>
       </w:r>
+      <w:proofErr w:type="spellStart"/>
       <w:r>
         <w:rPr>
           <w:rFonts w:ascii="Times New Roman" w:eastAsia="宋体" w:hAnsi="Times New Roman" w:cstheme="minorBidi"/>
@@ -9202,6 +9285,7 @@
         </w:rPr>
         <w:t>IntelliCache</w:t>
       </w:r>
+      <w:proofErr w:type="spellEnd"/>
       <w:r>
         <w:rPr>
           <w:rFonts w:ascii="Times New Roman" w:eastAsia="宋体" w:hAnsi="Times New Roman" w:cstheme="minorBidi"/>
@@ -9229,6 +9313,7 @@
         </w:rPr>
         <w:t>项目都是使用共享存储，服务器的本地存储设备被闲置，是一个不小的浪费，</w:t>
       </w:r>
+      <w:proofErr w:type="spellStart"/>
       <w:r>
         <w:rPr>
           <w:rFonts w:ascii="Times New Roman" w:eastAsia="宋体" w:hAnsi="Times New Roman" w:cstheme="minorBidi"/>
@@ -9238,6 +9323,7 @@
         </w:rPr>
         <w:t>IntelliCache</w:t>
       </w:r>
+      <w:proofErr w:type="spellEnd"/>
       <w:r>
         <w:rPr>
           <w:rFonts w:ascii="Times New Roman" w:eastAsia="宋体" w:hAnsi="Times New Roman" w:cstheme="minorBidi"/>
@@ -9460,7 +9546,7 @@
         <w:ind w:firstLineChars="200" w:firstLine="520"/>
         <w:jc w:val="left"/>
         <w:rPr>
-          <w:rFonts w:ascii="Times New Roman" w:eastAsia="宋体" w:hAnsi="Times New Roman" w:cstheme="minorBidi" w:hint="eastAsia"/>
+          <w:rFonts w:ascii="Times New Roman" w:eastAsia="宋体" w:hAnsi="Times New Roman" w:cstheme="minorBidi"/>
           <w:spacing w:val="10"/>
           <w:sz w:val="24"/>
           <w:szCs w:val="22"/>
@@ -9566,12 +9652,21 @@
         <w:spacing w:line="480" w:lineRule="atLeast"/>
         <w:ind w:firstLineChars="200" w:firstLine="520"/>
         <w:rPr>
+          <w:rFonts w:asciiTheme="minorEastAsia" w:eastAsiaTheme="minorEastAsia" w:hAnsiTheme="minorEastAsia" w:cstheme="minorBidi"/>
+          <w:spacing w:val="10"/>
+          <w:sz w:val="24"/>
+          <w:szCs w:val="22"/>
+        </w:rPr>
+      </w:pPr>
+      <w:r>
+        <w:rPr>
           <w:rFonts w:asciiTheme="minorEastAsia" w:eastAsiaTheme="minorEastAsia" w:hAnsiTheme="minorEastAsia" w:cstheme="minorBidi" w:hint="eastAsia"/>
           <w:spacing w:val="10"/>
           <w:sz w:val="24"/>
           <w:szCs w:val="22"/>
         </w:rPr>
-      </w:pPr>
+        <w:t>目前数据可视化的研究主要偏向于统计数据的展示呈现，往往通过新的理念模式或者算法对海量的信息数据进行处理与计算</w:t>
+      </w:r>
       <w:r>
         <w:rPr>
           <w:rFonts w:asciiTheme="minorEastAsia" w:eastAsiaTheme="minorEastAsia" w:hAnsiTheme="minorEastAsia" w:cstheme="minorBidi" w:hint="eastAsia"/>
@@ -9579,7 +9674,7 @@
           <w:sz w:val="24"/>
           <w:szCs w:val="22"/>
         </w:rPr>
-        <w:t>目前数据可视化的研究主要偏向于统计数据的展示呈现，往往通过新的理念模式或者算法对海量的信息数据进行处理与计算</w:t>
+        <w:t>得到统计学结果或者计算出二维乃至多维的数据相关性，再通过图表的形式展现出来。这种可视化技术，注重的是对大数据的分析，注重的是结果</w:t>
       </w:r>
       <w:r>
         <w:rPr>
@@ -9588,34 +9683,7 @@
           <w:sz w:val="24"/>
           <w:szCs w:val="22"/>
         </w:rPr>
-        <w:t>得到统计学结果或者计算出二维乃至多维的数据相关性，再通过图表的形式展现出来。这种可视化技术，注重的是对大数据的分析，注重的是结果</w:t>
-      </w:r>
-      <w:r>
-        <w:rPr>
-          <w:rFonts w:asciiTheme="minorEastAsia" w:eastAsiaTheme="minorEastAsia" w:hAnsiTheme="minorEastAsia" w:cstheme="minorBidi" w:hint="eastAsia"/>
-          <w:spacing w:val="10"/>
-          <w:sz w:val="24"/>
-          <w:szCs w:val="22"/>
-        </w:rPr>
-        <w:t>，而且可视化技术在该研究中</w:t>
-      </w:r>
-      <w:r>
-        <w:rPr>
-          <w:rFonts w:asciiTheme="minorEastAsia" w:eastAsiaTheme="minorEastAsia" w:hAnsiTheme="minorEastAsia" w:cstheme="minorBidi" w:hint="eastAsia"/>
-          <w:spacing w:val="10"/>
-          <w:sz w:val="24"/>
-          <w:szCs w:val="22"/>
-        </w:rPr>
-        <w:t>往往</w:t>
-      </w:r>
-      <w:r>
-        <w:rPr>
-          <w:rFonts w:asciiTheme="minorEastAsia" w:eastAsiaTheme="minorEastAsia" w:hAnsiTheme="minorEastAsia" w:cstheme="minorBidi" w:hint="eastAsia"/>
-          <w:spacing w:val="10"/>
-          <w:sz w:val="24"/>
-          <w:szCs w:val="22"/>
-        </w:rPr>
-        <w:t>属于非主要部分，即展现统计结果。</w:t>
+        <w:t>，而且可视化技术在该研究中往往属于非主要部分，即展现统计结果。</w:t>
       </w:r>
     </w:p>
     <w:p>
@@ -9628,9 +9696,6 @@
         <w:tabs>
           <w:tab w:val="clear" w:pos="1854"/>
         </w:tabs>
-        <w:rPr>
-          <w:rFonts w:hint="eastAsia"/>
-        </w:rPr>
       </w:pPr>
       <w:r>
         <w:rPr>
@@ -9703,25 +9768,7 @@
           <w:sz w:val="24"/>
           <w:szCs w:val="22"/>
         </w:rPr>
-        <w:t>，</w:t>
-      </w:r>
-      <w:r>
-        <w:rPr>
-          <w:rFonts w:asciiTheme="minorEastAsia" w:eastAsiaTheme="minorEastAsia" w:hAnsiTheme="minorEastAsia" w:cstheme="minorBidi" w:hint="eastAsia"/>
-          <w:spacing w:val="10"/>
-          <w:sz w:val="24"/>
-          <w:szCs w:val="22"/>
-        </w:rPr>
-        <w:t>展示工作不够美观</w:t>
-      </w:r>
-      <w:r>
-        <w:rPr>
-          <w:rFonts w:asciiTheme="minorEastAsia" w:eastAsiaTheme="minorEastAsia" w:hAnsiTheme="minorEastAsia" w:cstheme="minorBidi" w:hint="eastAsia"/>
-          <w:spacing w:val="10"/>
-          <w:sz w:val="24"/>
-          <w:szCs w:val="22"/>
-        </w:rPr>
-        <w:t>；实时性不够高，将可视化技术应用在流量分析工作中，对展示结果往往有着较高的实时性要求，传统的计算方法要花费较长的时间进行离线计算；占用过多的系统资源，传统的可视化技术在计算过程中，一方面由于要读取大量的数据，所以有较多的磁盘I/O，占用时间，占用内存，妨碍其他程序在服务器上高校运行，另一方面，由于算法大多为计算密集型程序，所以同样会占用较多的CPU资源，耗电，耗费计算节点的计算资源。</w:t>
+        <w:t>，展示工作不够美观；实时性不够高，将可视化技术应用在流量分析工作中，对展示结果往往有着较高的实时性要求，传统的计算方法要花费较长的时间进行离线计算；占用过多的系统资源，传统的可视化技术在计算过程中，一方面由于要读取大量的数据，所以有较多的磁盘I/O，占用时间，占用内存，妨碍其他程序在服务器上高校运行，另一方面，由于算法大多为计算密集型程序，所以同样会占用较多的CPU资源，耗电，耗费计算节点的计算资源。</w:t>
       </w:r>
     </w:p>
     <w:p>
@@ -9765,19 +9812,7 @@
         <w:rPr>
           <w:rFonts w:ascii="Times New Roman" w:eastAsia="宋体" w:hAnsi="Times New Roman"/>
         </w:rPr>
-        <w:t>.</w:t>
-      </w:r>
-      <w:r>
-        <w:rPr>
-          <w:rFonts w:ascii="Times New Roman" w:eastAsia="宋体" w:hAnsi="Times New Roman"/>
-        </w:rPr>
-        <w:t>3</w:t>
-      </w:r>
-      <w:r>
-        <w:rPr>
-          <w:rFonts w:ascii="Times New Roman" w:eastAsia="宋体" w:hAnsi="Times New Roman"/>
-        </w:rPr>
-        <w:t xml:space="preserve"> </w:t>
+        <w:t xml:space="preserve">.3 </w:t>
       </w:r>
       <w:r>
         <w:rPr>
@@ -9797,43 +9832,43 @@
           <w:tab w:val="clear" w:pos="1854"/>
         </w:tabs>
         <w:rPr>
+          <w:rFonts w:ascii="Times New Roman" w:eastAsia="宋体" w:hAnsi="Times New Roman"/>
+          <w:bCs/>
+        </w:rPr>
+      </w:pPr>
+      <w:r>
+        <w:rPr>
           <w:rFonts w:ascii="Times New Roman" w:eastAsia="宋体" w:hAnsi="Times New Roman" w:hint="eastAsia"/>
           <w:bCs/>
         </w:rPr>
-      </w:pPr>
+        <w:t>1.</w:t>
+      </w:r>
+      <w:r>
+        <w:rPr>
+          <w:rFonts w:ascii="Times New Roman" w:eastAsia="宋体" w:hAnsi="Times New Roman"/>
+          <w:bCs/>
+        </w:rPr>
+        <w:t>3</w:t>
+      </w:r>
       <w:r>
         <w:rPr>
           <w:rFonts w:ascii="Times New Roman" w:eastAsia="宋体" w:hAnsi="Times New Roman" w:hint="eastAsia"/>
           <w:bCs/>
         </w:rPr>
-        <w:t>1.</w:t>
-      </w:r>
-      <w:r>
-        <w:rPr>
-          <w:rFonts w:ascii="Times New Roman" w:eastAsia="宋体" w:hAnsi="Times New Roman"/>
-          <w:bCs/>
-        </w:rPr>
-        <w:t>3</w:t>
+        <w:t>.</w:t>
       </w:r>
       <w:r>
         <w:rPr>
           <w:rFonts w:ascii="Times New Roman" w:eastAsia="宋体" w:hAnsi="Times New Roman" w:hint="eastAsia"/>
           <w:bCs/>
         </w:rPr>
-        <w:t>.</w:t>
+        <w:t xml:space="preserve">1 </w:t>
       </w:r>
       <w:r>
         <w:rPr>
           <w:rFonts w:ascii="Times New Roman" w:eastAsia="宋体" w:hAnsi="Times New Roman" w:hint="eastAsia"/>
           <w:bCs/>
         </w:rPr>
-        <w:t xml:space="preserve">1 </w:t>
-      </w:r>
-      <w:r>
-        <w:rPr>
-          <w:rFonts w:ascii="Times New Roman" w:eastAsia="宋体" w:hAnsi="Times New Roman" w:hint="eastAsia"/>
-          <w:bCs/>
-        </w:rPr>
         <w:t>研究内容</w:t>
       </w:r>
     </w:p>
@@ -9855,7 +9890,27 @@
           <w:sz w:val="24"/>
           <w:szCs w:val="22"/>
         </w:rPr>
-        <w:t>本问介绍了一套高性能、高可靠、高可扩展的虚拟网络流量监控系统。系统分为三个模块，分别为：虚拟网络流量监听</w:t>
+        <w:t>本</w:t>
+      </w:r>
+      <w:proofErr w:type="gramStart"/>
+      <w:r>
+        <w:rPr>
+          <w:rFonts w:asciiTheme="minorEastAsia" w:eastAsiaTheme="minorEastAsia" w:hAnsiTheme="minorEastAsia" w:cstheme="minorBidi" w:hint="eastAsia"/>
+          <w:spacing w:val="10"/>
+          <w:sz w:val="24"/>
+          <w:szCs w:val="22"/>
+        </w:rPr>
+        <w:t>问介绍</w:t>
+      </w:r>
+      <w:proofErr w:type="gramEnd"/>
+      <w:r>
+        <w:rPr>
+          <w:rFonts w:asciiTheme="minorEastAsia" w:eastAsiaTheme="minorEastAsia" w:hAnsiTheme="minorEastAsia" w:cstheme="minorBidi" w:hint="eastAsia"/>
+          <w:spacing w:val="10"/>
+          <w:sz w:val="24"/>
+          <w:szCs w:val="22"/>
+        </w:rPr>
+        <w:t>了一套高性能、高可靠、高可扩展的虚拟网络流量监控系统。系统分为三个模块，分别为：虚拟网络流量监听</w:t>
       </w:r>
       <w:r>
         <w:rPr>
@@ -9964,8 +10019,9 @@
           <w:sz w:val="24"/>
           <w:szCs w:val="22"/>
         </w:rPr>
-        <w:t>使用Redis数据库作为数据存储仓库和消息队列实现的软件基础；</w:t>
-      </w:r>
+        <w:t>使用</w:t>
+      </w:r>
+      <w:proofErr w:type="spellStart"/>
       <w:r>
         <w:rPr>
           <w:rFonts w:asciiTheme="minorEastAsia" w:eastAsiaTheme="minorEastAsia" w:hAnsiTheme="minorEastAsia" w:cstheme="minorBidi" w:hint="eastAsia"/>
@@ -9973,6 +10029,25 @@
           <w:sz w:val="24"/>
           <w:szCs w:val="22"/>
         </w:rPr>
+        <w:t>Redis</w:t>
+      </w:r>
+      <w:proofErr w:type="spellEnd"/>
+      <w:r>
+        <w:rPr>
+          <w:rFonts w:asciiTheme="minorEastAsia" w:eastAsiaTheme="minorEastAsia" w:hAnsiTheme="minorEastAsia" w:cstheme="minorBidi" w:hint="eastAsia"/>
+          <w:spacing w:val="10"/>
+          <w:sz w:val="24"/>
+          <w:szCs w:val="22"/>
+        </w:rPr>
+        <w:t>数据库作为数据存储仓库和消息队列实现的软件基础；</w:t>
+      </w:r>
+      <w:r>
+        <w:rPr>
+          <w:rFonts w:asciiTheme="minorEastAsia" w:eastAsiaTheme="minorEastAsia" w:hAnsiTheme="minorEastAsia" w:cstheme="minorBidi" w:hint="eastAsia"/>
+          <w:spacing w:val="10"/>
+          <w:sz w:val="24"/>
+          <w:szCs w:val="22"/>
+        </w:rPr>
         <w:t>从消费者和生产者模型入手</w:t>
       </w:r>
       <w:r>
@@ -9992,8 +10067,20 @@
           <w:szCs w:val="22"/>
         </w:rPr>
         <w:lastRenderedPageBreak/>
-        <w:t>详细介</w:t>
-      </w:r>
+        <w:t>详细</w:t>
+      </w:r>
+      <w:proofErr w:type="gramStart"/>
+      <w:r>
+        <w:rPr>
+          <w:rFonts w:asciiTheme="minorEastAsia" w:eastAsiaTheme="minorEastAsia" w:hAnsiTheme="minorEastAsia" w:cstheme="minorBidi" w:hint="eastAsia"/>
+          <w:spacing w:val="10"/>
+          <w:sz w:val="24"/>
+          <w:szCs w:val="22"/>
+        </w:rPr>
+        <w:t>介</w:t>
+      </w:r>
+      <w:proofErr w:type="spellStart"/>
+      <w:proofErr w:type="gramEnd"/>
       <w:r>
         <w:rPr>
           <w:rFonts w:asciiTheme="minorEastAsia" w:eastAsiaTheme="minorEastAsia" w:hAnsiTheme="minorEastAsia" w:cstheme="minorBidi"/>
@@ -10003,6 +10090,7 @@
         </w:rPr>
         <w:t>Redis</w:t>
       </w:r>
+      <w:proofErr w:type="spellEnd"/>
       <w:r>
         <w:rPr>
           <w:rFonts w:asciiTheme="minorEastAsia" w:eastAsiaTheme="minorEastAsia" w:hAnsiTheme="minorEastAsia" w:cstheme="minorBidi" w:hint="eastAsia"/>
@@ -10019,43 +10107,7 @@
           <w:sz w:val="24"/>
           <w:szCs w:val="22"/>
         </w:rPr>
-        <w:t>消息的发布/订阅（</w:t>
-      </w:r>
-      <w:r>
-        <w:rPr>
-          <w:rFonts w:asciiTheme="minorEastAsia" w:eastAsiaTheme="minorEastAsia" w:hAnsiTheme="minorEastAsia" w:cstheme="minorBidi"/>
-          <w:spacing w:val="10"/>
-          <w:sz w:val="24"/>
-          <w:szCs w:val="22"/>
-        </w:rPr>
-        <w:t>Pub</w:t>
-      </w:r>
-      <w:r>
-        <w:rPr>
-          <w:rFonts w:asciiTheme="minorEastAsia" w:eastAsiaTheme="minorEastAsia" w:hAnsiTheme="minorEastAsia" w:cstheme="minorBidi"/>
-          <w:spacing w:val="10"/>
-          <w:sz w:val="24"/>
-          <w:szCs w:val="22"/>
-        </w:rPr>
-        <w:t>/</w:t>
-      </w:r>
-      <w:r>
-        <w:rPr>
-          <w:rFonts w:asciiTheme="minorEastAsia" w:eastAsiaTheme="minorEastAsia" w:hAnsiTheme="minorEastAsia" w:cstheme="minorBidi"/>
-          <w:spacing w:val="10"/>
-          <w:sz w:val="24"/>
-          <w:szCs w:val="22"/>
-        </w:rPr>
-        <w:t>Sub</w:t>
-      </w:r>
-      <w:r>
-        <w:rPr>
-          <w:rFonts w:asciiTheme="minorEastAsia" w:eastAsiaTheme="minorEastAsia" w:hAnsiTheme="minorEastAsia" w:cstheme="minorBidi"/>
-          <w:spacing w:val="10"/>
-          <w:sz w:val="24"/>
-          <w:szCs w:val="22"/>
-        </w:rPr>
-        <w:t>）模式</w:t>
+        <w:t>消息的发布/订阅（Pub/Sub）模式</w:t>
       </w:r>
       <w:r>
         <w:rPr>
@@ -10117,8 +10169,9 @@
           <w:sz w:val="24"/>
           <w:szCs w:val="22"/>
         </w:rPr>
-        <w:t>介绍Web程序的B/S架构设计模式中客户端与服务端的全双工通信方</w:t>
-      </w:r>
+        <w:t>介绍Web程序的B/S架构设计模式中客户端与服务</w:t>
+      </w:r>
+      <w:proofErr w:type="gramStart"/>
       <w:r>
         <w:rPr>
           <w:rFonts w:asciiTheme="minorEastAsia" w:eastAsiaTheme="minorEastAsia" w:hAnsiTheme="minorEastAsia" w:cstheme="minorBidi" w:hint="eastAsia"/>
@@ -10126,6 +10179,25 @@
           <w:sz w:val="24"/>
           <w:szCs w:val="22"/>
         </w:rPr>
+        <w:t>端的全</w:t>
+      </w:r>
+      <w:proofErr w:type="gramEnd"/>
+      <w:r>
+        <w:rPr>
+          <w:rFonts w:asciiTheme="minorEastAsia" w:eastAsiaTheme="minorEastAsia" w:hAnsiTheme="minorEastAsia" w:cstheme="minorBidi" w:hint="eastAsia"/>
+          <w:spacing w:val="10"/>
+          <w:sz w:val="24"/>
+          <w:szCs w:val="22"/>
+        </w:rPr>
+        <w:t>双工通信方</w:t>
+      </w:r>
+      <w:r>
+        <w:rPr>
+          <w:rFonts w:asciiTheme="minorEastAsia" w:eastAsiaTheme="minorEastAsia" w:hAnsiTheme="minorEastAsia" w:cstheme="minorBidi" w:hint="eastAsia"/>
+          <w:spacing w:val="10"/>
+          <w:sz w:val="24"/>
+          <w:szCs w:val="22"/>
+        </w:rPr>
         <w:t>式即</w:t>
       </w:r>
       <w:r>
@@ -10135,7 +10207,67 @@
           <w:sz w:val="24"/>
           <w:szCs w:val="22"/>
         </w:rPr>
-        <w:t>采用WebSocket协议，WebSocket是区别于HTTP的应用层协议；本文详细介绍了基于Tornado框架的WebSocket协议的代码实现过程，并且将消息队列应用于双工通信中</w:t>
+        <w:t>采用</w:t>
+      </w:r>
+      <w:proofErr w:type="spellStart"/>
+      <w:r>
+        <w:rPr>
+          <w:rFonts w:asciiTheme="minorEastAsia" w:eastAsiaTheme="minorEastAsia" w:hAnsiTheme="minorEastAsia" w:cstheme="minorBidi" w:hint="eastAsia"/>
+          <w:spacing w:val="10"/>
+          <w:sz w:val="24"/>
+          <w:szCs w:val="22"/>
+        </w:rPr>
+        <w:t>WebSocket</w:t>
+      </w:r>
+      <w:proofErr w:type="spellEnd"/>
+      <w:r>
+        <w:rPr>
+          <w:rFonts w:asciiTheme="minorEastAsia" w:eastAsiaTheme="minorEastAsia" w:hAnsiTheme="minorEastAsia" w:cstheme="minorBidi" w:hint="eastAsia"/>
+          <w:spacing w:val="10"/>
+          <w:sz w:val="24"/>
+          <w:szCs w:val="22"/>
+        </w:rPr>
+        <w:t>协议，</w:t>
+      </w:r>
+      <w:proofErr w:type="spellStart"/>
+      <w:r>
+        <w:rPr>
+          <w:rFonts w:asciiTheme="minorEastAsia" w:eastAsiaTheme="minorEastAsia" w:hAnsiTheme="minorEastAsia" w:cstheme="minorBidi" w:hint="eastAsia"/>
+          <w:spacing w:val="10"/>
+          <w:sz w:val="24"/>
+          <w:szCs w:val="22"/>
+        </w:rPr>
+        <w:t>WebSocket</w:t>
+      </w:r>
+      <w:proofErr w:type="spellEnd"/>
+      <w:r>
+        <w:rPr>
+          <w:rFonts w:asciiTheme="minorEastAsia" w:eastAsiaTheme="minorEastAsia" w:hAnsiTheme="minorEastAsia" w:cstheme="minorBidi" w:hint="eastAsia"/>
+          <w:spacing w:val="10"/>
+          <w:sz w:val="24"/>
+          <w:szCs w:val="22"/>
+        </w:rPr>
+        <w:t>是区别于HTTP的应用层协议；本文详细介绍了基于Tornado框架的</w:t>
+      </w:r>
+      <w:proofErr w:type="spellStart"/>
+      <w:r>
+        <w:rPr>
+          <w:rFonts w:asciiTheme="minorEastAsia" w:eastAsiaTheme="minorEastAsia" w:hAnsiTheme="minorEastAsia" w:cstheme="minorBidi" w:hint="eastAsia"/>
+          <w:spacing w:val="10"/>
+          <w:sz w:val="24"/>
+          <w:szCs w:val="22"/>
+        </w:rPr>
+        <w:t>WebSocket</w:t>
+      </w:r>
+      <w:proofErr w:type="spellEnd"/>
+      <w:r>
+        <w:rPr>
+          <w:rFonts w:asciiTheme="minorEastAsia" w:eastAsiaTheme="minorEastAsia" w:hAnsiTheme="minorEastAsia" w:cstheme="minorBidi" w:hint="eastAsia"/>
+          <w:spacing w:val="10"/>
+          <w:sz w:val="24"/>
+          <w:szCs w:val="22"/>
+        </w:rPr>
+        <w:t>协议的代码实现过程，并且将消息队列应用于双工通信中</w:t>
       </w:r>
       <w:r>
         <w:rPr>
@@ -10322,7 +10454,27 @@
           <w:sz w:val="24"/>
           <w:szCs w:val="22"/>
         </w:rPr>
-        <w:t>的基本使用，介绍Echart开源服务框架的使用方法，以及个性化定制技术</w:t>
+        <w:t>的基本使用，介绍</w:t>
+      </w:r>
+      <w:proofErr w:type="spellStart"/>
+      <w:r>
+        <w:rPr>
+          <w:rFonts w:asciiTheme="minorEastAsia" w:eastAsiaTheme="minorEastAsia" w:hAnsiTheme="minorEastAsia" w:cstheme="minorBidi" w:hint="eastAsia"/>
+          <w:spacing w:val="10"/>
+          <w:sz w:val="24"/>
+          <w:szCs w:val="22"/>
+        </w:rPr>
+        <w:t>Echart</w:t>
+      </w:r>
+      <w:proofErr w:type="spellEnd"/>
+      <w:r>
+        <w:rPr>
+          <w:rFonts w:asciiTheme="minorEastAsia" w:eastAsiaTheme="minorEastAsia" w:hAnsiTheme="minorEastAsia" w:cstheme="minorBidi" w:hint="eastAsia"/>
+          <w:spacing w:val="10"/>
+          <w:sz w:val="24"/>
+          <w:szCs w:val="22"/>
+        </w:rPr>
+        <w:t>开源服务框架的使用方法，以及个性化定制技术</w:t>
       </w:r>
       <w:r>
         <w:rPr>
@@ -10406,43 +10558,1288 @@
           <w:tab w:val="clear" w:pos="1854"/>
         </w:tabs>
         <w:rPr>
+          <w:rFonts w:ascii="Times New Roman" w:eastAsia="宋体" w:hAnsi="Times New Roman"/>
+          <w:bCs/>
+        </w:rPr>
+      </w:pPr>
+      <w:r>
+        <w:rPr>
           <w:rFonts w:ascii="Times New Roman" w:eastAsia="宋体" w:hAnsi="Times New Roman" w:hint="eastAsia"/>
           <w:bCs/>
         </w:rPr>
-      </w:pPr>
+        <w:t>1.</w:t>
+      </w:r>
+      <w:r>
+        <w:rPr>
+          <w:rFonts w:ascii="Times New Roman" w:eastAsia="宋体" w:hAnsi="Times New Roman"/>
+          <w:bCs/>
+        </w:rPr>
+        <w:t>3</w:t>
+      </w:r>
       <w:r>
         <w:rPr>
           <w:rFonts w:ascii="Times New Roman" w:eastAsia="宋体" w:hAnsi="Times New Roman" w:hint="eastAsia"/>
           <w:bCs/>
         </w:rPr>
-        <w:t>1.</w:t>
+        <w:t>.</w:t>
       </w:r>
       <w:r>
         <w:rPr>
           <w:rFonts w:ascii="Times New Roman" w:eastAsia="宋体" w:hAnsi="Times New Roman"/>
           <w:bCs/>
         </w:rPr>
-        <w:t>3</w:t>
+        <w:t>2</w:t>
       </w:r>
       <w:r>
         <w:rPr>
           <w:rFonts w:ascii="Times New Roman" w:eastAsia="宋体" w:hAnsi="Times New Roman" w:hint="eastAsia"/>
           <w:bCs/>
         </w:rPr>
-        <w:t>.</w:t>
-      </w:r>
-      <w:r>
-        <w:rPr>
-          <w:rFonts w:ascii="Times New Roman" w:eastAsia="宋体" w:hAnsi="Times New Roman"/>
-          <w:bCs/>
-        </w:rPr>
-        <w:t>2</w:t>
+        <w:t xml:space="preserve"> </w:t>
       </w:r>
       <w:r>
         <w:rPr>
           <w:rFonts w:ascii="Times New Roman" w:eastAsia="宋体" w:hAnsi="Times New Roman" w:hint="eastAsia"/>
           <w:bCs/>
         </w:rPr>
+        <w:t>结构安排</w:t>
+      </w:r>
+    </w:p>
+    <w:p>
+      <w:pPr>
+        <w:spacing w:line="480" w:lineRule="atLeast"/>
+        <w:rPr>
+          <w:rFonts w:asciiTheme="minorEastAsia" w:eastAsiaTheme="minorEastAsia" w:hAnsiTheme="minorEastAsia" w:cstheme="minorBidi"/>
+          <w:spacing w:val="10"/>
+          <w:sz w:val="24"/>
+          <w:szCs w:val="22"/>
+        </w:rPr>
+      </w:pPr>
+      <w:r>
+        <w:rPr>
+          <w:rFonts w:asciiTheme="minorEastAsia" w:eastAsiaTheme="minorEastAsia" w:hAnsiTheme="minorEastAsia" w:cstheme="minorBidi" w:hint="eastAsia"/>
+          <w:spacing w:val="10"/>
+          <w:sz w:val="24"/>
+          <w:szCs w:val="22"/>
+        </w:rPr>
+        <w:t xml:space="preserve">  论文共分为5章。第1章是引言部分，主要对虚拟化网络流量可视化技术的研究背景、研究意义做简单介绍；回顾虚拟化技术的发展历史，介绍虚拟化网络中流量可视化技术的研究现状，同时对国内外研究的现状作简要分析。第2章论述理论基础和相关的技术，包括虚拟化网络组建、虚拟化网络流量的监听技术、使用</w:t>
+      </w:r>
+      <w:proofErr w:type="spellStart"/>
+      <w:r>
+        <w:rPr>
+          <w:rFonts w:asciiTheme="minorEastAsia" w:eastAsiaTheme="minorEastAsia" w:hAnsiTheme="minorEastAsia" w:cstheme="minorBidi" w:hint="eastAsia"/>
+          <w:spacing w:val="10"/>
+          <w:sz w:val="24"/>
+          <w:szCs w:val="22"/>
+        </w:rPr>
+        <w:t>Redis</w:t>
+      </w:r>
+      <w:proofErr w:type="spellEnd"/>
+      <w:r>
+        <w:rPr>
+          <w:rFonts w:asciiTheme="minorEastAsia" w:eastAsiaTheme="minorEastAsia" w:hAnsiTheme="minorEastAsia" w:cstheme="minorBidi" w:hint="eastAsia"/>
+          <w:spacing w:val="10"/>
+          <w:sz w:val="24"/>
+          <w:szCs w:val="22"/>
+        </w:rPr>
+        <w:t>数据库实现的消息队列、</w:t>
+      </w:r>
+      <w:proofErr w:type="spellStart"/>
+      <w:r>
+        <w:rPr>
+          <w:rFonts w:asciiTheme="minorEastAsia" w:eastAsiaTheme="minorEastAsia" w:hAnsiTheme="minorEastAsia" w:cstheme="minorBidi" w:hint="eastAsia"/>
+          <w:spacing w:val="10"/>
+          <w:sz w:val="24"/>
+          <w:szCs w:val="22"/>
+        </w:rPr>
+        <w:t>Web</w:t>
+      </w:r>
+      <w:r>
+        <w:rPr>
+          <w:rFonts w:asciiTheme="minorEastAsia" w:eastAsiaTheme="minorEastAsia" w:hAnsiTheme="minorEastAsia" w:cstheme="minorBidi"/>
+          <w:spacing w:val="10"/>
+          <w:sz w:val="24"/>
+          <w:szCs w:val="22"/>
+        </w:rPr>
+        <w:t>S</w:t>
+      </w:r>
+      <w:r>
+        <w:rPr>
+          <w:rFonts w:asciiTheme="minorEastAsia" w:eastAsiaTheme="minorEastAsia" w:hAnsiTheme="minorEastAsia" w:cstheme="minorBidi" w:hint="eastAsia"/>
+          <w:spacing w:val="10"/>
+          <w:sz w:val="24"/>
+          <w:szCs w:val="22"/>
+        </w:rPr>
+        <w:t>ocket</w:t>
+      </w:r>
+      <w:proofErr w:type="spellEnd"/>
+      <w:r>
+        <w:rPr>
+          <w:rFonts w:asciiTheme="minorEastAsia" w:eastAsiaTheme="minorEastAsia" w:hAnsiTheme="minorEastAsia" w:cstheme="minorBidi" w:hint="eastAsia"/>
+          <w:spacing w:val="10"/>
+          <w:sz w:val="24"/>
+          <w:szCs w:val="22"/>
+        </w:rPr>
+        <w:t>协议的原理与使用方法、Tornado服务框架的原理与使用、</w:t>
+      </w:r>
+      <w:proofErr w:type="spellStart"/>
+      <w:r>
+        <w:rPr>
+          <w:rFonts w:asciiTheme="minorEastAsia" w:eastAsiaTheme="minorEastAsia" w:hAnsiTheme="minorEastAsia" w:cstheme="minorBidi" w:hint="eastAsia"/>
+          <w:spacing w:val="10"/>
+          <w:sz w:val="24"/>
+          <w:szCs w:val="22"/>
+        </w:rPr>
+        <w:t>Echart</w:t>
+      </w:r>
+      <w:proofErr w:type="spellEnd"/>
+      <w:r>
+        <w:rPr>
+          <w:rFonts w:asciiTheme="minorEastAsia" w:eastAsiaTheme="minorEastAsia" w:hAnsiTheme="minorEastAsia" w:cstheme="minorBidi" w:hint="eastAsia"/>
+          <w:spacing w:val="10"/>
+          <w:sz w:val="24"/>
+          <w:szCs w:val="22"/>
+        </w:rPr>
+        <w:t>服务框架的使用与个性化定制等。第3</w:t>
+      </w:r>
+      <w:r>
+        <w:rPr>
+          <w:rFonts w:asciiTheme="minorEastAsia" w:eastAsiaTheme="minorEastAsia" w:hAnsiTheme="minorEastAsia" w:cstheme="minorBidi" w:hint="eastAsia"/>
+          <w:spacing w:val="10"/>
+          <w:sz w:val="24"/>
+          <w:szCs w:val="22"/>
+        </w:rPr>
+        <w:t>章阐述了虚拟化网络流量可视化系统的总体设计的技术路线和设计原则，分析了目标与功能需求，详细描述了流量监听模块、通信服务器模块和数据可视化展示模块的技术架构选取原则与方法。第4章具体展示了虚拟网络流量可视化系统的各个模块的实现细节，并介绍了系统的测试方法，提供了一部分测试所得数据及结果分析。第5章为全文做了总结，并介绍了下一步的工作展望。</w:t>
+      </w:r>
+    </w:p>
+    <w:p>
+      <w:pPr>
+        <w:widowControl/>
+        <w:jc w:val="left"/>
+        <w:rPr>
+          <w:rFonts w:asciiTheme="minorEastAsia" w:eastAsiaTheme="minorEastAsia" w:hAnsiTheme="minorEastAsia" w:cstheme="minorBidi"/>
+          <w:spacing w:val="10"/>
+          <w:sz w:val="24"/>
+          <w:szCs w:val="22"/>
+        </w:rPr>
+      </w:pPr>
+      <w:r>
+        <w:rPr>
+          <w:rFonts w:asciiTheme="minorEastAsia" w:eastAsiaTheme="minorEastAsia" w:hAnsiTheme="minorEastAsia" w:cstheme="minorBidi"/>
+          <w:spacing w:val="10"/>
+          <w:sz w:val="24"/>
+          <w:szCs w:val="22"/>
+        </w:rPr>
+        <w:br w:type="page"/>
+      </w:r>
+    </w:p>
+    <w:p>
+      <w:pPr>
+        <w:pStyle w:val="af"/>
+        <w:rPr>
+          <w:rStyle w:val="1CharChar"/>
+          <w:b/>
+          <w:bCs/>
+        </w:rPr>
+      </w:pPr>
+      <w:r>
+        <w:rPr>
+          <w:rStyle w:val="1CharChar"/>
+          <w:rFonts w:hint="eastAsia"/>
+          <w:b/>
+          <w:bCs/>
+        </w:rPr>
+        <w:lastRenderedPageBreak/>
+        <w:t>第</w:t>
+      </w:r>
+      <w:r>
+        <w:rPr>
+          <w:rStyle w:val="1CharChar"/>
+          <w:rFonts w:hint="eastAsia"/>
+          <w:b/>
+          <w:bCs/>
+        </w:rPr>
+        <w:t>2</w:t>
+      </w:r>
+      <w:r>
+        <w:rPr>
+          <w:rStyle w:val="1CharChar"/>
+          <w:rFonts w:hint="eastAsia"/>
+          <w:b/>
+          <w:bCs/>
+        </w:rPr>
+        <w:t>章</w:t>
+      </w:r>
+      <w:r>
+        <w:rPr>
+          <w:rFonts w:hint="eastAsia"/>
+        </w:rPr>
+        <w:t xml:space="preserve">  </w:t>
+      </w:r>
+      <w:r>
+        <w:rPr>
+          <w:rStyle w:val="1CharChar"/>
+          <w:rFonts w:hint="eastAsia"/>
+          <w:b/>
+          <w:bCs/>
+        </w:rPr>
+        <w:t>涉及的理论与技术基础</w:t>
+      </w:r>
+    </w:p>
+    <w:p>
+      <w:pPr>
+        <w:pStyle w:val="2"/>
+        <w:widowControl w:val="0"/>
+        <w:tabs>
+          <w:tab w:val="clear" w:pos="720"/>
+          <w:tab w:val="clear" w:pos="1854"/>
+        </w:tabs>
+        <w:ind w:left="578" w:hanging="578"/>
+        <w:jc w:val="both"/>
+        <w:rPr>
+          <w:rFonts w:ascii="Times New Roman" w:eastAsia="宋体" w:hAnsi="Times New Roman"/>
+        </w:rPr>
+      </w:pPr>
+      <w:r>
+        <w:rPr>
+          <w:rFonts w:ascii="Times New Roman" w:eastAsia="宋体" w:hAnsi="Times New Roman" w:hint="eastAsia"/>
+        </w:rPr>
+        <w:t>2</w:t>
+      </w:r>
+      <w:r>
+        <w:rPr>
+          <w:rFonts w:ascii="Times New Roman" w:eastAsia="宋体" w:hAnsi="Times New Roman" w:hint="eastAsia"/>
+        </w:rPr>
+        <w:t xml:space="preserve">.1 </w:t>
+      </w:r>
+      <w:r>
+        <w:rPr>
+          <w:rFonts w:ascii="Times New Roman" w:eastAsia="宋体" w:hAnsi="Times New Roman" w:hint="eastAsia"/>
+        </w:rPr>
+        <w:t>引言</w:t>
+      </w:r>
+    </w:p>
+    <w:p>
+      <w:pPr>
+        <w:pStyle w:val="af3"/>
+        <w:rPr>
+          <w:rFonts w:hint="eastAsia"/>
+        </w:rPr>
+      </w:pPr>
+    </w:p>
+    <w:p>
+      <w:pPr>
+        <w:pStyle w:val="2"/>
+        <w:widowControl w:val="0"/>
+        <w:tabs>
+          <w:tab w:val="clear" w:pos="720"/>
+          <w:tab w:val="clear" w:pos="1854"/>
+        </w:tabs>
+        <w:ind w:left="578" w:hanging="578"/>
+        <w:jc w:val="both"/>
+        <w:rPr>
+          <w:rFonts w:ascii="Times New Roman" w:eastAsia="宋体" w:hAnsi="Times New Roman" w:hint="eastAsia"/>
+        </w:rPr>
+      </w:pPr>
+      <w:r>
+        <w:rPr>
+          <w:rFonts w:ascii="Times New Roman" w:eastAsia="宋体" w:hAnsi="Times New Roman" w:hint="eastAsia"/>
+        </w:rPr>
+        <w:t>2</w:t>
+      </w:r>
+      <w:r>
+        <w:rPr>
+          <w:rFonts w:ascii="Times New Roman" w:eastAsia="宋体" w:hAnsi="Times New Roman" w:hint="eastAsia"/>
+        </w:rPr>
+        <w:t>.</w:t>
+      </w:r>
+      <w:r>
+        <w:rPr>
+          <w:rFonts w:ascii="Times New Roman" w:eastAsia="宋体" w:hAnsi="Times New Roman"/>
+        </w:rPr>
+        <w:t>2</w:t>
+      </w:r>
+      <w:r>
+        <w:rPr>
+          <w:rFonts w:ascii="Times New Roman" w:eastAsia="宋体" w:hAnsi="Times New Roman" w:hint="eastAsia"/>
+        </w:rPr>
+        <w:t xml:space="preserve"> </w:t>
+      </w:r>
+      <w:r>
+        <w:rPr>
+          <w:rFonts w:ascii="Times New Roman" w:eastAsia="宋体" w:hAnsi="Times New Roman" w:hint="eastAsia"/>
+        </w:rPr>
+        <w:t>虚拟网络组成与组建</w:t>
+      </w:r>
+    </w:p>
+    <w:p>
+      <w:pPr>
+        <w:pStyle w:val="3"/>
+        <w:numPr>
+          <w:ilvl w:val="0"/>
+          <w:numId w:val="0"/>
+        </w:numPr>
+        <w:tabs>
+          <w:tab w:val="clear" w:pos="1854"/>
+        </w:tabs>
+      </w:pPr>
+      <w:r>
+        <w:t>2</w:t>
+      </w:r>
+      <w:r>
+        <w:rPr>
+          <w:rFonts w:hint="eastAsia"/>
+        </w:rPr>
+        <w:t>.</w:t>
+      </w:r>
+      <w:r>
+        <w:t>1</w:t>
+      </w:r>
+      <w:r>
+        <w:rPr>
+          <w:rFonts w:hint="eastAsia"/>
+        </w:rPr>
+        <w:t>.</w:t>
+      </w:r>
+      <w:r>
+        <w:t>1</w:t>
+      </w:r>
+      <w:r>
+        <w:rPr>
+          <w:rFonts w:hint="eastAsia"/>
+        </w:rPr>
+        <w:t xml:space="preserve"> </w:t>
+      </w:r>
+      <w:r>
+        <w:rPr>
+          <w:rFonts w:hint="eastAsia"/>
+        </w:rPr>
+        <w:t>虚拟网络的组成</w:t>
+      </w:r>
+    </w:p>
+    <w:p>
+      <w:pPr>
+        <w:pStyle w:val="af3"/>
+        <w:rPr>
+          <w:rFonts w:hint="eastAsia"/>
+        </w:rPr>
+      </w:pPr>
+      <w:bookmarkStart w:id="77" w:name="_GoBack"/>
+      <w:bookmarkEnd w:id="77"/>
+    </w:p>
+    <w:p>
+      <w:pPr>
+        <w:pStyle w:val="3"/>
+        <w:numPr>
+          <w:ilvl w:val="0"/>
+          <w:numId w:val="0"/>
+        </w:numPr>
+        <w:tabs>
+          <w:tab w:val="clear" w:pos="1854"/>
+        </w:tabs>
+      </w:pPr>
+      <w:r>
+        <w:t>2</w:t>
+      </w:r>
+      <w:r>
+        <w:rPr>
+          <w:rFonts w:hint="eastAsia"/>
+        </w:rPr>
+        <w:t>.</w:t>
+      </w:r>
+      <w:r>
+        <w:t>1</w:t>
+      </w:r>
+      <w:r>
+        <w:rPr>
+          <w:rFonts w:hint="eastAsia"/>
+        </w:rPr>
+        <w:t>.</w:t>
+      </w:r>
+      <w:r>
+        <w:t>2</w:t>
+      </w:r>
+      <w:r>
+        <w:rPr>
+          <w:rFonts w:hint="eastAsia"/>
+        </w:rPr>
+        <w:t xml:space="preserve"> </w:t>
+      </w:r>
+      <w:r>
+        <w:rPr>
+          <w:rFonts w:hint="eastAsia"/>
+        </w:rPr>
+        <w:t>虚拟网络的</w:t>
+      </w:r>
+      <w:r>
+        <w:rPr>
+          <w:rFonts w:hint="eastAsia"/>
+        </w:rPr>
+        <w:t>路由</w:t>
+      </w:r>
+    </w:p>
+    <w:p>
+      <w:pPr>
+        <w:pStyle w:val="2"/>
+        <w:widowControl w:val="0"/>
+        <w:tabs>
+          <w:tab w:val="clear" w:pos="720"/>
+          <w:tab w:val="clear" w:pos="1854"/>
+        </w:tabs>
+        <w:ind w:left="578" w:hanging="578"/>
+        <w:jc w:val="both"/>
+        <w:rPr>
+          <w:rFonts w:ascii="Times New Roman" w:eastAsia="宋体" w:hAnsi="Times New Roman" w:hint="eastAsia"/>
+        </w:rPr>
+      </w:pPr>
+      <w:r>
+        <w:rPr>
+          <w:rFonts w:ascii="Times New Roman" w:eastAsia="宋体" w:hAnsi="Times New Roman" w:hint="eastAsia"/>
+        </w:rPr>
+        <w:t>2</w:t>
+      </w:r>
+      <w:r>
+        <w:rPr>
+          <w:rFonts w:ascii="Times New Roman" w:eastAsia="宋体" w:hAnsi="Times New Roman" w:hint="eastAsia"/>
+        </w:rPr>
+        <w:t>.</w:t>
+      </w:r>
+      <w:r>
+        <w:rPr>
+          <w:rFonts w:ascii="Times New Roman" w:eastAsia="宋体" w:hAnsi="Times New Roman"/>
+        </w:rPr>
+        <w:t>3</w:t>
+      </w:r>
+      <w:r>
+        <w:rPr>
+          <w:rFonts w:ascii="Times New Roman" w:eastAsia="宋体" w:hAnsi="Times New Roman" w:hint="eastAsia"/>
+        </w:rPr>
+        <w:t xml:space="preserve"> </w:t>
+      </w:r>
+      <w:r>
+        <w:rPr>
+          <w:rFonts w:ascii="Times New Roman" w:eastAsia="宋体" w:hAnsi="Times New Roman" w:hint="eastAsia"/>
+        </w:rPr>
+        <w:t>流量监听技术与实践方法</w:t>
+      </w:r>
+    </w:p>
+    <w:p>
+      <w:pPr>
+        <w:pStyle w:val="2"/>
+        <w:widowControl w:val="0"/>
+        <w:tabs>
+          <w:tab w:val="clear" w:pos="720"/>
+          <w:tab w:val="clear" w:pos="1854"/>
+        </w:tabs>
+        <w:ind w:left="578" w:hanging="578"/>
+        <w:jc w:val="both"/>
+        <w:rPr>
+          <w:rFonts w:ascii="Times New Roman" w:eastAsia="宋体" w:hAnsi="Times New Roman"/>
+        </w:rPr>
+      </w:pPr>
+      <w:r>
+        <w:rPr>
+          <w:rFonts w:ascii="Times New Roman" w:eastAsia="宋体" w:hAnsi="Times New Roman" w:hint="eastAsia"/>
+        </w:rPr>
+        <w:t>2</w:t>
+      </w:r>
+      <w:r>
+        <w:rPr>
+          <w:rFonts w:ascii="Times New Roman" w:eastAsia="宋体" w:hAnsi="Times New Roman" w:hint="eastAsia"/>
+        </w:rPr>
+        <w:t>.</w:t>
+      </w:r>
+      <w:r>
+        <w:rPr>
+          <w:rFonts w:ascii="Times New Roman" w:eastAsia="宋体" w:hAnsi="Times New Roman"/>
+        </w:rPr>
+        <w:t>4</w:t>
+      </w:r>
+      <w:r>
+        <w:rPr>
+          <w:rFonts w:ascii="Times New Roman" w:eastAsia="宋体" w:hAnsi="Times New Roman" w:hint="eastAsia"/>
+        </w:rPr>
+        <w:t xml:space="preserve"> </w:t>
+      </w:r>
+      <w:r>
+        <w:rPr>
+          <w:rFonts w:ascii="Times New Roman" w:eastAsia="宋体" w:hAnsi="Times New Roman" w:hint="eastAsia"/>
+        </w:rPr>
+        <w:t>数据存储方法</w:t>
+      </w:r>
+    </w:p>
+    <w:p>
+      <w:pPr>
+        <w:pStyle w:val="2"/>
+        <w:widowControl w:val="0"/>
+        <w:tabs>
+          <w:tab w:val="clear" w:pos="720"/>
+          <w:tab w:val="clear" w:pos="1854"/>
+        </w:tabs>
+        <w:ind w:left="578" w:hanging="578"/>
+        <w:jc w:val="both"/>
+        <w:rPr>
+          <w:rFonts w:ascii="Times New Roman" w:eastAsia="宋体" w:hAnsi="Times New Roman" w:hint="eastAsia"/>
+        </w:rPr>
+      </w:pPr>
+      <w:r>
+        <w:rPr>
+          <w:rFonts w:ascii="Times New Roman" w:eastAsia="宋体" w:hAnsi="Times New Roman" w:hint="eastAsia"/>
+        </w:rPr>
+        <w:t>2</w:t>
+      </w:r>
+      <w:r>
+        <w:rPr>
+          <w:rFonts w:ascii="Times New Roman" w:eastAsia="宋体" w:hAnsi="Times New Roman" w:hint="eastAsia"/>
+        </w:rPr>
+        <w:t>.</w:t>
+      </w:r>
+      <w:r>
+        <w:rPr>
+          <w:rFonts w:ascii="Times New Roman" w:eastAsia="宋体" w:hAnsi="Times New Roman"/>
+        </w:rPr>
+        <w:t>5</w:t>
+      </w:r>
+      <w:r>
+        <w:rPr>
+          <w:rFonts w:ascii="Times New Roman" w:eastAsia="宋体" w:hAnsi="Times New Roman" w:hint="eastAsia"/>
+        </w:rPr>
+        <w:t xml:space="preserve"> </w:t>
+      </w:r>
+      <w:r>
+        <w:rPr>
+          <w:rFonts w:ascii="Times New Roman" w:eastAsia="宋体" w:hAnsi="Times New Roman" w:hint="eastAsia"/>
+        </w:rPr>
+        <w:t>服务器与客户端全双工通信方法</w:t>
+      </w:r>
+    </w:p>
+    <w:p>
+      <w:pPr>
+        <w:pStyle w:val="3"/>
+        <w:numPr>
+          <w:ilvl w:val="0"/>
+          <w:numId w:val="0"/>
+        </w:numPr>
+        <w:tabs>
+          <w:tab w:val="clear" w:pos="1854"/>
+        </w:tabs>
+      </w:pPr>
+      <w:r>
+        <w:t>2</w:t>
+      </w:r>
+      <w:r>
+        <w:rPr>
+          <w:rFonts w:hint="eastAsia"/>
+        </w:rPr>
+        <w:t>.</w:t>
+      </w:r>
+      <w:r>
+        <w:t>5</w:t>
+      </w:r>
+      <w:r>
+        <w:rPr>
+          <w:rFonts w:hint="eastAsia"/>
+        </w:rPr>
+        <w:t>.</w:t>
+      </w:r>
+      <w:r>
+        <w:t>1</w:t>
+      </w:r>
+      <w:r>
+        <w:rPr>
+          <w:rFonts w:hint="eastAsia"/>
+        </w:rPr>
+        <w:t xml:space="preserve"> </w:t>
+      </w:r>
+      <w:r>
+        <w:rPr>
+          <w:rFonts w:hint="eastAsia"/>
+        </w:rPr>
+        <w:t>W</w:t>
+      </w:r>
+      <w:r>
+        <w:t>EBSOCKET</w:t>
+      </w:r>
+      <w:r>
+        <w:rPr>
+          <w:rFonts w:hint="eastAsia"/>
+        </w:rPr>
+        <w:t>技术简介</w:t>
+      </w:r>
+    </w:p>
+    <w:p>
+      <w:pPr>
+        <w:pStyle w:val="3"/>
+        <w:numPr>
+          <w:ilvl w:val="0"/>
+          <w:numId w:val="0"/>
+        </w:numPr>
+        <w:tabs>
+          <w:tab w:val="clear" w:pos="1854"/>
+        </w:tabs>
+      </w:pPr>
+      <w:r>
+        <w:t>2</w:t>
+      </w:r>
+      <w:r>
+        <w:rPr>
+          <w:rFonts w:hint="eastAsia"/>
+        </w:rPr>
+        <w:t>.</w:t>
+      </w:r>
+      <w:r>
+        <w:t>5</w:t>
+      </w:r>
+      <w:r>
+        <w:rPr>
+          <w:rFonts w:hint="eastAsia"/>
+        </w:rPr>
+        <w:t>.</w:t>
+      </w:r>
+      <w:r>
+        <w:t>2</w:t>
+      </w:r>
+      <w:r>
+        <w:rPr>
+          <w:rFonts w:hint="eastAsia"/>
+        </w:rPr>
+        <w:t xml:space="preserve"> </w:t>
+      </w:r>
+      <w:r>
+        <w:t>WEBSOCKET</w:t>
+      </w:r>
+      <w:r>
+        <w:rPr>
+          <w:rFonts w:hint="eastAsia"/>
+        </w:rPr>
+        <w:t>应用场景</w:t>
+      </w:r>
+    </w:p>
+    <w:p>
+      <w:pPr>
+        <w:pStyle w:val="2"/>
+        <w:widowControl w:val="0"/>
+        <w:tabs>
+          <w:tab w:val="clear" w:pos="720"/>
+          <w:tab w:val="clear" w:pos="1854"/>
+        </w:tabs>
+        <w:ind w:left="578" w:hanging="578"/>
+        <w:jc w:val="both"/>
+        <w:rPr>
+          <w:rFonts w:ascii="Times New Roman" w:eastAsia="宋体" w:hAnsi="Times New Roman"/>
+        </w:rPr>
+      </w:pPr>
+      <w:r>
+        <w:rPr>
+          <w:rFonts w:ascii="Times New Roman" w:eastAsia="宋体" w:hAnsi="Times New Roman" w:hint="eastAsia"/>
+        </w:rPr>
+        <w:t>2</w:t>
+      </w:r>
+      <w:r>
+        <w:rPr>
+          <w:rFonts w:ascii="Times New Roman" w:eastAsia="宋体" w:hAnsi="Times New Roman" w:hint="eastAsia"/>
+        </w:rPr>
+        <w:t>.</w:t>
+      </w:r>
+      <w:r>
+        <w:rPr>
+          <w:rFonts w:ascii="Times New Roman" w:eastAsia="宋体" w:hAnsi="Times New Roman"/>
+        </w:rPr>
+        <w:t>6</w:t>
+      </w:r>
+      <w:r>
+        <w:rPr>
+          <w:rFonts w:ascii="Times New Roman" w:eastAsia="宋体" w:hAnsi="Times New Roman" w:hint="eastAsia"/>
+        </w:rPr>
+        <w:t xml:space="preserve"> </w:t>
+      </w:r>
+      <w:r>
+        <w:rPr>
+          <w:rFonts w:ascii="Times New Roman" w:eastAsia="宋体" w:hAnsi="Times New Roman" w:hint="eastAsia"/>
+        </w:rPr>
+        <w:t>可视化技术理论基础</w:t>
+      </w:r>
+    </w:p>
+    <w:p>
+      <w:pPr>
+        <w:pStyle w:val="3"/>
+        <w:numPr>
+          <w:ilvl w:val="0"/>
+          <w:numId w:val="0"/>
+        </w:numPr>
+        <w:tabs>
+          <w:tab w:val="clear" w:pos="1854"/>
+        </w:tabs>
+      </w:pPr>
+      <w:r>
+        <w:t>2</w:t>
+      </w:r>
+      <w:r>
+        <w:rPr>
+          <w:rFonts w:hint="eastAsia"/>
+        </w:rPr>
+        <w:t>.</w:t>
+      </w:r>
+      <w:r>
+        <w:t>6</w:t>
+      </w:r>
+      <w:r>
+        <w:rPr>
+          <w:rFonts w:hint="eastAsia"/>
+        </w:rPr>
+        <w:t>.</w:t>
+      </w:r>
+      <w:r>
+        <w:t>1</w:t>
+      </w:r>
+      <w:r>
+        <w:rPr>
+          <w:rFonts w:hint="eastAsia"/>
+        </w:rPr>
+        <w:t xml:space="preserve"> </w:t>
+      </w:r>
+      <w:r>
+        <w:rPr>
+          <w:rFonts w:hint="eastAsia"/>
+        </w:rPr>
+        <w:t>动态页面设计方法</w:t>
+      </w:r>
+    </w:p>
+    <w:p>
+      <w:pPr>
+        <w:pStyle w:val="3"/>
+        <w:numPr>
+          <w:ilvl w:val="0"/>
+          <w:numId w:val="0"/>
+        </w:numPr>
+        <w:tabs>
+          <w:tab w:val="clear" w:pos="1854"/>
+        </w:tabs>
+      </w:pPr>
+      <w:r>
+        <w:t>2</w:t>
+      </w:r>
+      <w:r>
+        <w:rPr>
+          <w:rFonts w:hint="eastAsia"/>
+        </w:rPr>
+        <w:t>.</w:t>
+      </w:r>
+      <w:r>
+        <w:t>6</w:t>
+      </w:r>
+      <w:r>
+        <w:rPr>
+          <w:rFonts w:hint="eastAsia"/>
+        </w:rPr>
+        <w:t>.</w:t>
+      </w:r>
+      <w:r>
+        <w:t>2</w:t>
+      </w:r>
+      <w:r>
+        <w:rPr>
+          <w:rFonts w:hint="eastAsia"/>
+        </w:rPr>
+        <w:t xml:space="preserve"> </w:t>
+      </w:r>
+      <w:r>
+        <w:t>ECHART</w:t>
+      </w:r>
+      <w:r>
+        <w:rPr>
+          <w:rFonts w:hint="eastAsia"/>
+        </w:rPr>
+        <w:t>服务框架简介</w:t>
+      </w:r>
+    </w:p>
+    <w:p>
+      <w:pPr>
+        <w:pStyle w:val="2"/>
+        <w:widowControl w:val="0"/>
+        <w:tabs>
+          <w:tab w:val="clear" w:pos="720"/>
+          <w:tab w:val="clear" w:pos="1854"/>
+        </w:tabs>
+        <w:ind w:left="578" w:hanging="578"/>
+        <w:jc w:val="both"/>
+        <w:rPr>
+          <w:rFonts w:ascii="Times New Roman" w:eastAsia="宋体" w:hAnsi="Times New Roman"/>
+        </w:rPr>
+      </w:pPr>
+      <w:r>
+        <w:rPr>
+          <w:rFonts w:ascii="Times New Roman" w:eastAsia="宋体" w:hAnsi="Times New Roman" w:hint="eastAsia"/>
+        </w:rPr>
+        <w:t>2</w:t>
+      </w:r>
+      <w:r>
+        <w:rPr>
+          <w:rFonts w:ascii="Times New Roman" w:eastAsia="宋体" w:hAnsi="Times New Roman" w:hint="eastAsia"/>
+        </w:rPr>
+        <w:t>.</w:t>
+      </w:r>
+      <w:r>
+        <w:rPr>
+          <w:rFonts w:ascii="Times New Roman" w:eastAsia="宋体" w:hAnsi="Times New Roman"/>
+        </w:rPr>
+        <w:t>7</w:t>
+      </w:r>
+      <w:r>
+        <w:rPr>
+          <w:rFonts w:ascii="Times New Roman" w:eastAsia="宋体" w:hAnsi="Times New Roman" w:hint="eastAsia"/>
+        </w:rPr>
+        <w:t xml:space="preserve"> </w:t>
+      </w:r>
+      <w:r>
+        <w:rPr>
+          <w:rFonts w:ascii="Times New Roman" w:eastAsia="宋体" w:hAnsi="Times New Roman" w:hint="eastAsia"/>
+        </w:rPr>
+        <w:t>逻辑</w:t>
+      </w:r>
+      <w:r>
+        <w:rPr>
+          <w:rFonts w:ascii="Times New Roman" w:eastAsia="宋体" w:hAnsi="Times New Roman"/>
+        </w:rPr>
+        <w:t>-</w:t>
+      </w:r>
+      <w:r>
+        <w:rPr>
+          <w:rFonts w:ascii="Times New Roman" w:eastAsia="宋体" w:hAnsi="Times New Roman" w:hint="eastAsia"/>
+        </w:rPr>
+        <w:t>视图</w:t>
+      </w:r>
+      <w:r>
+        <w:rPr>
+          <w:rFonts w:ascii="Times New Roman" w:eastAsia="宋体" w:hAnsi="Times New Roman"/>
+        </w:rPr>
+        <w:t>-</w:t>
+      </w:r>
+      <w:r>
+        <w:rPr>
+          <w:rFonts w:ascii="Times New Roman" w:eastAsia="宋体" w:hAnsi="Times New Roman" w:hint="eastAsia"/>
+        </w:rPr>
+        <w:t>模版（</w:t>
+      </w:r>
+      <w:r>
+        <w:rPr>
+          <w:rFonts w:ascii="Times New Roman" w:eastAsia="宋体" w:hAnsi="Times New Roman"/>
+        </w:rPr>
+        <w:t>MVC</w:t>
+      </w:r>
+      <w:r>
+        <w:rPr>
+          <w:rFonts w:ascii="Times New Roman" w:eastAsia="宋体" w:hAnsi="Times New Roman" w:hint="eastAsia"/>
+        </w:rPr>
+        <w:t>）设计模式</w:t>
+      </w:r>
+    </w:p>
+    <w:p>
+      <w:pPr>
+        <w:pStyle w:val="3"/>
+        <w:numPr>
+          <w:ilvl w:val="0"/>
+          <w:numId w:val="0"/>
+        </w:numPr>
+        <w:tabs>
+          <w:tab w:val="clear" w:pos="1854"/>
+        </w:tabs>
+        <w:rPr>
+          <w:rFonts w:hint="eastAsia"/>
+        </w:rPr>
+      </w:pPr>
+      <w:r>
+        <w:t>2</w:t>
+      </w:r>
+      <w:r>
+        <w:rPr>
+          <w:rFonts w:hint="eastAsia"/>
+        </w:rPr>
+        <w:t>.</w:t>
+      </w:r>
+      <w:r>
+        <w:t>7</w:t>
+      </w:r>
+      <w:r>
+        <w:rPr>
+          <w:rFonts w:hint="eastAsia"/>
+        </w:rPr>
+        <w:t>.</w:t>
+      </w:r>
+      <w:r>
+        <w:t>1</w:t>
+      </w:r>
+      <w:r>
+        <w:rPr>
+          <w:rFonts w:hint="eastAsia"/>
+        </w:rPr>
+        <w:t xml:space="preserve"> </w:t>
+      </w:r>
+      <w:r>
+        <w:t>MVC</w:t>
+      </w:r>
+      <w:r>
+        <w:rPr>
+          <w:rFonts w:hint="eastAsia"/>
+        </w:rPr>
+        <w:t>框架介绍</w:t>
+      </w:r>
+    </w:p>
+    <w:p>
+      <w:pPr>
+        <w:pStyle w:val="3"/>
+        <w:numPr>
+          <w:ilvl w:val="0"/>
+          <w:numId w:val="0"/>
+        </w:numPr>
+        <w:tabs>
+          <w:tab w:val="clear" w:pos="1854"/>
+        </w:tabs>
+      </w:pPr>
+      <w:r>
+        <w:t>2</w:t>
+      </w:r>
+      <w:r>
+        <w:rPr>
+          <w:rFonts w:hint="eastAsia"/>
+        </w:rPr>
+        <w:t>.</w:t>
+      </w:r>
+      <w:r>
+        <w:t>7</w:t>
+      </w:r>
+      <w:r>
+        <w:rPr>
+          <w:rFonts w:hint="eastAsia"/>
+        </w:rPr>
+        <w:t>.</w:t>
+      </w:r>
+      <w:r>
+        <w:t>2</w:t>
+      </w:r>
+      <w:r>
+        <w:rPr>
+          <w:rFonts w:hint="eastAsia"/>
+        </w:rPr>
+        <w:t xml:space="preserve"> </w:t>
+      </w:r>
+      <w:r>
+        <w:t>MVT</w:t>
+      </w:r>
+      <w:r>
+        <w:rPr>
+          <w:rFonts w:hint="eastAsia"/>
+        </w:rPr>
+        <w:t>框架介绍</w:t>
+      </w:r>
+    </w:p>
+    <w:p>
+      <w:pPr>
+        <w:pStyle w:val="3"/>
+        <w:numPr>
+          <w:ilvl w:val="0"/>
+          <w:numId w:val="0"/>
+        </w:numPr>
+        <w:tabs>
+          <w:tab w:val="clear" w:pos="1854"/>
+        </w:tabs>
+      </w:pPr>
+      <w:r>
+        <w:lastRenderedPageBreak/>
+        <w:t>2</w:t>
+      </w:r>
+      <w:r>
+        <w:rPr>
+          <w:rFonts w:hint="eastAsia"/>
+        </w:rPr>
+        <w:t>.</w:t>
+      </w:r>
+      <w:r>
+        <w:t>7</w:t>
+      </w:r>
+      <w:r>
+        <w:rPr>
+          <w:rFonts w:hint="eastAsia"/>
+        </w:rPr>
+        <w:t>.</w:t>
+      </w:r>
+      <w:r>
+        <w:t>3</w:t>
+      </w:r>
+      <w:r>
+        <w:rPr>
+          <w:rFonts w:hint="eastAsia"/>
+        </w:rPr>
+        <w:t xml:space="preserve"> </w:t>
+      </w:r>
+      <w:r>
+        <w:t xml:space="preserve">MVT </w:t>
+      </w:r>
+      <w:r>
+        <w:rPr>
+          <w:rFonts w:hint="eastAsia"/>
+        </w:rPr>
+        <w:t>与</w:t>
+      </w:r>
+      <w:r>
+        <w:t>MVC</w:t>
+      </w:r>
+      <w:r>
+        <w:rPr>
+          <w:rFonts w:hint="eastAsia"/>
+        </w:rPr>
+        <w:t>的差异与共性</w:t>
+      </w:r>
+    </w:p>
+    <w:p>
+      <w:pPr>
+        <w:pStyle w:val="3"/>
+        <w:numPr>
+          <w:ilvl w:val="0"/>
+          <w:numId w:val="0"/>
+        </w:numPr>
+        <w:tabs>
+          <w:tab w:val="clear" w:pos="1854"/>
+        </w:tabs>
+      </w:pPr>
+      <w:r>
+        <w:t>2</w:t>
+      </w:r>
+      <w:r>
+        <w:rPr>
+          <w:rFonts w:hint="eastAsia"/>
+        </w:rPr>
+        <w:t>.</w:t>
+      </w:r>
+      <w:r>
+        <w:t>7</w:t>
+      </w:r>
+      <w:r>
+        <w:rPr>
+          <w:rFonts w:hint="eastAsia"/>
+        </w:rPr>
+        <w:t>.</w:t>
+      </w:r>
+      <w:r>
+        <w:t>4</w:t>
+      </w:r>
+      <w:r>
+        <w:rPr>
+          <w:rFonts w:hint="eastAsia"/>
+        </w:rPr>
+        <w:t xml:space="preserve"> </w:t>
+      </w:r>
+      <w:r>
+        <w:t>MVT</w:t>
+      </w:r>
+      <w:r>
+        <w:rPr>
+          <w:rFonts w:hint="eastAsia"/>
+        </w:rPr>
+        <w:t>设计方法应用</w:t>
+      </w:r>
+    </w:p>
+    <w:p>
+      <w:pPr>
+        <w:pStyle w:val="3"/>
+        <w:numPr>
+          <w:ilvl w:val="0"/>
+          <w:numId w:val="0"/>
+        </w:numPr>
+        <w:ind w:left="1003"/>
+        <w:rPr>
+          <w:rFonts w:hint="eastAsia"/>
+        </w:rPr>
+      </w:pPr>
+    </w:p>
+    <w:p>
+      <w:pPr>
+        <w:pStyle w:val="4"/>
+        <w:rPr>
+          <w:rFonts w:hint="eastAsia"/>
+        </w:rPr>
+      </w:pPr>
+    </w:p>
+    <w:p>
+      <w:pPr>
+        <w:pStyle w:val="3"/>
+        <w:numPr>
+          <w:ilvl w:val="0"/>
+          <w:numId w:val="0"/>
+        </w:numPr>
+        <w:ind w:left="1003"/>
+        <w:rPr>
+          <w:rFonts w:hint="eastAsia"/>
+        </w:rPr>
+      </w:pPr>
+    </w:p>
+    <w:p>
+      <w:pPr>
+        <w:rPr>
+          <w:rFonts w:hint="eastAsia"/>
+        </w:rPr>
+      </w:pPr>
+    </w:p>
+    <w:p>
+      <w:pPr>
+        <w:rPr>
+          <w:rFonts w:hint="eastAsia"/>
+        </w:rPr>
+      </w:pPr>
+    </w:p>
+    <w:p>
+      <w:pPr>
+        <w:spacing w:line="480" w:lineRule="atLeast"/>
+        <w:rPr>
+          <w:rFonts w:asciiTheme="minorEastAsia" w:eastAsiaTheme="minorEastAsia" w:hAnsiTheme="minorEastAsia" w:cstheme="minorBidi"/>
+          <w:spacing w:val="10"/>
+          <w:sz w:val="24"/>
+          <w:szCs w:val="22"/>
+        </w:rPr>
+      </w:pPr>
+    </w:p>
+    <w:p>
+      <w:pPr>
+        <w:widowControl/>
+        <w:jc w:val="left"/>
+        <w:rPr>
+          <w:rFonts w:asciiTheme="minorEastAsia" w:eastAsiaTheme="minorEastAsia" w:hAnsiTheme="minorEastAsia" w:cstheme="minorBidi"/>
+          <w:spacing w:val="10"/>
+          <w:sz w:val="24"/>
+          <w:szCs w:val="22"/>
+        </w:rPr>
+      </w:pPr>
+      <w:r>
+        <w:rPr>
+          <w:rFonts w:asciiTheme="minorEastAsia" w:eastAsiaTheme="minorEastAsia" w:hAnsiTheme="minorEastAsia" w:cstheme="minorBidi"/>
+          <w:spacing w:val="10"/>
+          <w:sz w:val="24"/>
+          <w:szCs w:val="22"/>
+        </w:rPr>
+        <w:br w:type="page"/>
+      </w:r>
+    </w:p>
+    <w:p>
+      <w:pPr>
+        <w:pStyle w:val="af"/>
+        <w:rPr>
+          <w:rStyle w:val="1CharChar"/>
+          <w:b/>
+          <w:bCs/>
+        </w:rPr>
+      </w:pPr>
+      <w:r>
+        <w:rPr>
+          <w:rStyle w:val="1CharChar"/>
+          <w:rFonts w:hint="eastAsia"/>
+          <w:b/>
+          <w:bCs/>
+        </w:rPr>
+        <w:lastRenderedPageBreak/>
+        <w:t>第</w:t>
+      </w:r>
+      <w:r>
+        <w:rPr>
+          <w:rStyle w:val="1CharChar"/>
+          <w:b/>
+          <w:bCs/>
+        </w:rPr>
+        <w:t>3</w:t>
+      </w:r>
+      <w:r>
+        <w:rPr>
+          <w:rStyle w:val="1CharChar"/>
+          <w:rFonts w:hint="eastAsia"/>
+          <w:b/>
+          <w:bCs/>
+        </w:rPr>
+        <w:t>章</w:t>
+      </w:r>
+      <w:r>
+        <w:rPr>
+          <w:rFonts w:hint="eastAsia"/>
+        </w:rPr>
+        <w:t xml:space="preserve">  </w:t>
+      </w:r>
+      <w:r>
+        <w:rPr>
+          <w:rStyle w:val="1CharChar"/>
+          <w:rFonts w:hint="eastAsia"/>
+          <w:b/>
+          <w:bCs/>
+        </w:rPr>
+        <w:t>涉及的理论与技术基础</w:t>
+      </w:r>
+    </w:p>
+    <w:p>
+      <w:pPr>
+        <w:pStyle w:val="2"/>
+        <w:widowControl w:val="0"/>
+        <w:tabs>
+          <w:tab w:val="clear" w:pos="720"/>
+          <w:tab w:val="clear" w:pos="1854"/>
+        </w:tabs>
+        <w:ind w:left="578" w:hanging="578"/>
+        <w:jc w:val="both"/>
+        <w:rPr>
+          <w:rFonts w:ascii="Times New Roman" w:eastAsia="宋体" w:hAnsi="Times New Roman"/>
+        </w:rPr>
+      </w:pPr>
+      <w:r>
+        <w:rPr>
+          <w:rFonts w:ascii="Times New Roman" w:eastAsia="宋体" w:hAnsi="Times New Roman" w:hint="eastAsia"/>
+        </w:rPr>
+        <w:t>2</w:t>
+      </w:r>
+      <w:r>
+        <w:rPr>
+          <w:rFonts w:ascii="Times New Roman" w:eastAsia="宋体" w:hAnsi="Times New Roman" w:hint="eastAsia"/>
+        </w:rPr>
+        <w:t xml:space="preserve">.1 </w:t>
+      </w:r>
+      <w:r>
+        <w:rPr>
+          <w:rFonts w:ascii="Times New Roman" w:eastAsia="宋体" w:hAnsi="Times New Roman" w:hint="eastAsia"/>
+        </w:rPr>
+        <w:t>引言</w:t>
+      </w:r>
+    </w:p>
+    <w:p>
+      <w:pPr>
+        <w:pStyle w:val="3"/>
+        <w:numPr>
+          <w:ilvl w:val="0"/>
+          <w:numId w:val="0"/>
+        </w:numPr>
+        <w:tabs>
+          <w:tab w:val="clear" w:pos="1854"/>
+        </w:tabs>
+      </w:pPr>
+      <w:r>
+        <w:t>2</w:t>
+      </w:r>
+      <w:r>
+        <w:rPr>
+          <w:rFonts w:hint="eastAsia"/>
+        </w:rPr>
+        <w:t>.</w:t>
+      </w:r>
+      <w:r>
+        <w:t>1</w:t>
+      </w:r>
+      <w:r>
+        <w:rPr>
+          <w:rFonts w:hint="eastAsia"/>
+        </w:rPr>
+        <w:t>.</w:t>
+      </w:r>
+      <w:r>
+        <w:t>1</w:t>
+      </w:r>
+      <w:r>
+        <w:rPr>
+          <w:rFonts w:hint="eastAsia"/>
+        </w:rPr>
         <w:t xml:space="preserve"> </w:t>
       </w:r>
       <w:r>
@@ -10450,7 +11847,311 @@
           <w:rFonts w:ascii="Times New Roman" w:eastAsia="宋体" w:hAnsi="Times New Roman" w:hint="eastAsia"/>
           <w:bCs/>
         </w:rPr>
-        <w:t>结构安排</w:t>
+        <w:t>发展历史</w:t>
+      </w:r>
+    </w:p>
+    <w:p>
+      <w:pPr>
+        <w:widowControl/>
+        <w:jc w:val="left"/>
+        <w:rPr>
+          <w:rFonts w:asciiTheme="minorEastAsia" w:eastAsiaTheme="minorEastAsia" w:hAnsiTheme="minorEastAsia" w:cstheme="minorBidi"/>
+          <w:spacing w:val="10"/>
+          <w:sz w:val="24"/>
+          <w:szCs w:val="22"/>
+        </w:rPr>
+      </w:pPr>
+      <w:r>
+        <w:rPr>
+          <w:rFonts w:asciiTheme="minorEastAsia" w:eastAsiaTheme="minorEastAsia" w:hAnsiTheme="minorEastAsia" w:cstheme="minorBidi"/>
+          <w:spacing w:val="10"/>
+          <w:sz w:val="24"/>
+          <w:szCs w:val="22"/>
+        </w:rPr>
+        <w:br w:type="page"/>
+      </w:r>
+    </w:p>
+    <w:p>
+      <w:pPr>
+        <w:pStyle w:val="af"/>
+        <w:rPr>
+          <w:rStyle w:val="1CharChar"/>
+          <w:b/>
+          <w:bCs/>
+        </w:rPr>
+      </w:pPr>
+      <w:r>
+        <w:rPr>
+          <w:rStyle w:val="1CharChar"/>
+          <w:rFonts w:hint="eastAsia"/>
+          <w:b/>
+          <w:bCs/>
+        </w:rPr>
+        <w:lastRenderedPageBreak/>
+        <w:t>第</w:t>
+      </w:r>
+      <w:r>
+        <w:rPr>
+          <w:rStyle w:val="1CharChar"/>
+          <w:b/>
+          <w:bCs/>
+        </w:rPr>
+        <w:t>4</w:t>
+      </w:r>
+      <w:r>
+        <w:rPr>
+          <w:rStyle w:val="1CharChar"/>
+          <w:rFonts w:hint="eastAsia"/>
+          <w:b/>
+          <w:bCs/>
+        </w:rPr>
+        <w:t>章</w:t>
+      </w:r>
+      <w:r>
+        <w:rPr>
+          <w:rFonts w:hint="eastAsia"/>
+        </w:rPr>
+        <w:t xml:space="preserve">  </w:t>
+      </w:r>
+      <w:r>
+        <w:rPr>
+          <w:rStyle w:val="1CharChar"/>
+          <w:rFonts w:hint="eastAsia"/>
+          <w:b/>
+          <w:bCs/>
+        </w:rPr>
+        <w:t>涉及的理论与技术基础</w:t>
+      </w:r>
+    </w:p>
+    <w:p>
+      <w:pPr>
+        <w:pStyle w:val="2"/>
+        <w:widowControl w:val="0"/>
+        <w:tabs>
+          <w:tab w:val="clear" w:pos="720"/>
+          <w:tab w:val="clear" w:pos="1854"/>
+        </w:tabs>
+        <w:ind w:left="578" w:hanging="578"/>
+        <w:jc w:val="both"/>
+        <w:rPr>
+          <w:rFonts w:ascii="Times New Roman" w:eastAsia="宋体" w:hAnsi="Times New Roman"/>
+        </w:rPr>
+      </w:pPr>
+      <w:r>
+        <w:rPr>
+          <w:rFonts w:ascii="Times New Roman" w:eastAsia="宋体" w:hAnsi="Times New Roman" w:hint="eastAsia"/>
+        </w:rPr>
+        <w:t>2</w:t>
+      </w:r>
+      <w:r>
+        <w:rPr>
+          <w:rFonts w:ascii="Times New Roman" w:eastAsia="宋体" w:hAnsi="Times New Roman" w:hint="eastAsia"/>
+        </w:rPr>
+        <w:t xml:space="preserve">.1 </w:t>
+      </w:r>
+      <w:r>
+        <w:rPr>
+          <w:rFonts w:ascii="Times New Roman" w:eastAsia="宋体" w:hAnsi="Times New Roman" w:hint="eastAsia"/>
+        </w:rPr>
+        <w:t>引言</w:t>
+      </w:r>
+    </w:p>
+    <w:p>
+      <w:pPr>
+        <w:pStyle w:val="3"/>
+        <w:numPr>
+          <w:ilvl w:val="0"/>
+          <w:numId w:val="0"/>
+        </w:numPr>
+        <w:tabs>
+          <w:tab w:val="clear" w:pos="1854"/>
+        </w:tabs>
+      </w:pPr>
+      <w:r>
+        <w:t>2</w:t>
+      </w:r>
+      <w:r>
+        <w:rPr>
+          <w:rFonts w:hint="eastAsia"/>
+        </w:rPr>
+        <w:t>.</w:t>
+      </w:r>
+      <w:r>
+        <w:t>1</w:t>
+      </w:r>
+      <w:r>
+        <w:rPr>
+          <w:rFonts w:hint="eastAsia"/>
+        </w:rPr>
+        <w:t>.</w:t>
+      </w:r>
+      <w:r>
+        <w:t>1</w:t>
+      </w:r>
+      <w:r>
+        <w:rPr>
+          <w:rFonts w:hint="eastAsia"/>
+        </w:rPr>
+        <w:t xml:space="preserve"> </w:t>
+      </w:r>
+      <w:r>
+        <w:rPr>
+          <w:rFonts w:ascii="Times New Roman" w:eastAsia="宋体" w:hAnsi="Times New Roman" w:hint="eastAsia"/>
+          <w:bCs/>
+        </w:rPr>
+        <w:t>发展历史</w:t>
+      </w:r>
+    </w:p>
+    <w:p>
+      <w:pPr>
+        <w:widowControl/>
+        <w:jc w:val="left"/>
+        <w:rPr>
+          <w:rFonts w:asciiTheme="minorEastAsia" w:eastAsiaTheme="minorEastAsia" w:hAnsiTheme="minorEastAsia" w:cstheme="minorBidi"/>
+          <w:spacing w:val="10"/>
+          <w:sz w:val="24"/>
+          <w:szCs w:val="22"/>
+        </w:rPr>
+      </w:pPr>
+      <w:r>
+        <w:rPr>
+          <w:rFonts w:asciiTheme="minorEastAsia" w:eastAsiaTheme="minorEastAsia" w:hAnsiTheme="minorEastAsia" w:cstheme="minorBidi"/>
+          <w:spacing w:val="10"/>
+          <w:sz w:val="24"/>
+          <w:szCs w:val="22"/>
+        </w:rPr>
+        <w:br w:type="page"/>
+      </w:r>
+    </w:p>
+    <w:p>
+      <w:pPr>
+        <w:pStyle w:val="af"/>
+        <w:rPr>
+          <w:rStyle w:val="1CharChar"/>
+          <w:b/>
+          <w:bCs/>
+        </w:rPr>
+      </w:pPr>
+      <w:r>
+        <w:rPr>
+          <w:rStyle w:val="1CharChar"/>
+          <w:rFonts w:hint="eastAsia"/>
+          <w:b/>
+          <w:bCs/>
+        </w:rPr>
+        <w:lastRenderedPageBreak/>
+        <w:t>第</w:t>
+      </w:r>
+      <w:r>
+        <w:rPr>
+          <w:rStyle w:val="1CharChar"/>
+          <w:b/>
+          <w:bCs/>
+        </w:rPr>
+        <w:t>5</w:t>
+      </w:r>
+      <w:r>
+        <w:rPr>
+          <w:rStyle w:val="1CharChar"/>
+          <w:rFonts w:hint="eastAsia"/>
+          <w:b/>
+          <w:bCs/>
+        </w:rPr>
+        <w:t>章</w:t>
+      </w:r>
+      <w:r>
+        <w:rPr>
+          <w:rFonts w:hint="eastAsia"/>
+        </w:rPr>
+        <w:t xml:space="preserve">  </w:t>
+      </w:r>
+      <w:r>
+        <w:rPr>
+          <w:rStyle w:val="1CharChar"/>
+          <w:rFonts w:hint="eastAsia"/>
+          <w:b/>
+          <w:bCs/>
+        </w:rPr>
+        <w:t>涉及的理论与技术基础</w:t>
+      </w:r>
+    </w:p>
+    <w:p>
+      <w:pPr>
+        <w:pStyle w:val="2"/>
+        <w:widowControl w:val="0"/>
+        <w:tabs>
+          <w:tab w:val="clear" w:pos="720"/>
+          <w:tab w:val="clear" w:pos="1854"/>
+        </w:tabs>
+        <w:ind w:left="578" w:hanging="578"/>
+        <w:jc w:val="both"/>
+        <w:rPr>
+          <w:rFonts w:ascii="Times New Roman" w:eastAsia="宋体" w:hAnsi="Times New Roman"/>
+        </w:rPr>
+      </w:pPr>
+      <w:r>
+        <w:rPr>
+          <w:rFonts w:ascii="Times New Roman" w:eastAsia="宋体" w:hAnsi="Times New Roman" w:hint="eastAsia"/>
+        </w:rPr>
+        <w:t>2</w:t>
+      </w:r>
+      <w:r>
+        <w:rPr>
+          <w:rFonts w:ascii="Times New Roman" w:eastAsia="宋体" w:hAnsi="Times New Roman" w:hint="eastAsia"/>
+        </w:rPr>
+        <w:t xml:space="preserve">.1 </w:t>
+      </w:r>
+      <w:r>
+        <w:rPr>
+          <w:rFonts w:ascii="Times New Roman" w:eastAsia="宋体" w:hAnsi="Times New Roman" w:hint="eastAsia"/>
+        </w:rPr>
+        <w:t>引言</w:t>
+      </w:r>
+    </w:p>
+    <w:p>
+      <w:pPr>
+        <w:pStyle w:val="3"/>
+        <w:numPr>
+          <w:ilvl w:val="0"/>
+          <w:numId w:val="0"/>
+        </w:numPr>
+        <w:tabs>
+          <w:tab w:val="clear" w:pos="1854"/>
+        </w:tabs>
+      </w:pPr>
+      <w:r>
+        <w:t>2</w:t>
+      </w:r>
+      <w:r>
+        <w:rPr>
+          <w:rFonts w:hint="eastAsia"/>
+        </w:rPr>
+        <w:t>.</w:t>
+      </w:r>
+      <w:r>
+        <w:t>1</w:t>
+      </w:r>
+      <w:r>
+        <w:rPr>
+          <w:rFonts w:hint="eastAsia"/>
+        </w:rPr>
+        <w:t>.</w:t>
+      </w:r>
+      <w:r>
+        <w:t>1</w:t>
+      </w:r>
+      <w:r>
+        <w:rPr>
+          <w:rFonts w:hint="eastAsia"/>
+        </w:rPr>
+        <w:t xml:space="preserve"> </w:t>
+      </w:r>
+      <w:r>
+        <w:rPr>
+          <w:rFonts w:ascii="Times New Roman" w:eastAsia="宋体" w:hAnsi="Times New Roman" w:hint="eastAsia"/>
+          <w:bCs/>
+        </w:rPr>
+        <w:t>发展历史</w:t>
       </w:r>
     </w:p>
     <w:p>
@@ -10463,53 +12164,6 @@
           <w:szCs w:val="22"/>
         </w:rPr>
       </w:pPr>
-      <w:r>
-        <w:rPr>
-          <w:rFonts w:asciiTheme="minorEastAsia" w:eastAsiaTheme="minorEastAsia" w:hAnsiTheme="minorEastAsia" w:cstheme="minorBidi" w:hint="eastAsia"/>
-          <w:spacing w:val="10"/>
-          <w:sz w:val="24"/>
-          <w:szCs w:val="22"/>
-        </w:rPr>
-        <w:t xml:space="preserve">  论文共分为5章。第1章是引言部分，主要对虚拟化网络流量可视化技术的研究背景、研究意义做简单介绍；回顾虚拟化技</w:t>
-      </w:r>
-      <w:bookmarkStart w:id="77" w:name="_GoBack"/>
-      <w:bookmarkEnd w:id="77"/>
-      <w:r>
-        <w:rPr>
-          <w:rFonts w:asciiTheme="minorEastAsia" w:eastAsiaTheme="minorEastAsia" w:hAnsiTheme="minorEastAsia" w:cstheme="minorBidi" w:hint="eastAsia"/>
-          <w:spacing w:val="10"/>
-          <w:sz w:val="24"/>
-          <w:szCs w:val="22"/>
-        </w:rPr>
-        <w:t>术的发展历史，介绍虚拟化网络中流量可视化技术的研究现状，同时对国内外研究的现状作简要分析。第2章论述理论基础和相关的技术，包括虚拟化网络组建、虚拟化网络流量的监听技术、使用Redis数据库实现的消息队列、</w:t>
-      </w:r>
-      <w:r>
-        <w:rPr>
-          <w:rFonts w:asciiTheme="minorEastAsia" w:eastAsiaTheme="minorEastAsia" w:hAnsiTheme="minorEastAsia" w:cstheme="minorBidi" w:hint="eastAsia"/>
-          <w:spacing w:val="10"/>
-          <w:sz w:val="24"/>
-          <w:szCs w:val="22"/>
-        </w:rPr>
-        <w:t>Web</w:t>
-      </w:r>
-      <w:r>
-        <w:rPr>
-          <w:rFonts w:asciiTheme="minorEastAsia" w:eastAsiaTheme="minorEastAsia" w:hAnsiTheme="minorEastAsia" w:cstheme="minorBidi"/>
-          <w:spacing w:val="10"/>
-          <w:sz w:val="24"/>
-          <w:szCs w:val="22"/>
-        </w:rPr>
-        <w:t>S</w:t>
-      </w:r>
-      <w:r>
-        <w:rPr>
-          <w:rFonts w:asciiTheme="minorEastAsia" w:eastAsiaTheme="minorEastAsia" w:hAnsiTheme="minorEastAsia" w:cstheme="minorBidi" w:hint="eastAsia"/>
-          <w:spacing w:val="10"/>
-          <w:sz w:val="24"/>
-          <w:szCs w:val="22"/>
-        </w:rPr>
-        <w:t>ocket协议的原理与使用方法、Tornado服务框架的原理与使用、Echart服务框架的使用与个性化定制等。第3章阐述了，虚拟化网络流量可视化系统的整体设计思想与设计方案</w:t>
-      </w:r>
     </w:p>
     <w:sectPr>
       <w:pgSz w:w="11906" w:h="16838"/>
@@ -10574,7 +12228,7 @@
         <w:rStyle w:val="af0"/>
         <w:noProof/>
       </w:rPr>
-      <w:t>5</w:t>
+      <w:t>10</w:t>
     </w:r>
     <w:r>
       <w:rPr>
@@ -11165,7 +12819,7 @@
     <w:lsdException w:name="Table Web 2" w:semiHidden="1" w:unhideWhenUsed="1"/>
     <w:lsdException w:name="Table Web 3" w:semiHidden="1" w:unhideWhenUsed="1"/>
     <w:lsdException w:name="Balloon Text" w:semiHidden="1" w:unhideWhenUsed="1"/>
-    <w:lsdException w:name="Table Grid" w:semiHidden="1" w:uiPriority="59" w:unhideWhenUsed="1"/>
+    <w:lsdException w:name="Table Grid" w:uiPriority="59"/>
     <w:lsdException w:name="Table Theme" w:semiHidden="1" w:unhideWhenUsed="1"/>
     <w:lsdException w:name="Placeholder Text" w:semiHidden="1"/>
     <w:lsdException w:name="Light Shading" w:uiPriority="60"/>
@@ -11572,6 +13226,7 @@
   <w:style w:type="character" w:default="1" w:styleId="a1">
     <w:name w:val="Default Paragraph Font"/>
     <w:uiPriority w:val="1"/>
+    <w:semiHidden/>
     <w:unhideWhenUsed/>
   </w:style>
   <w:style w:type="table" w:default="1" w:styleId="a2">

</xml_diff>

<commit_message>
chaoxie pdf; at 2.3 6000 words
</commit_message>
<xml_diff>
--- a/王本亮_1120111363_三级目录.docx
+++ b/王本亮_1120111363_三级目录.docx
@@ -7678,10 +7678,7 @@
         <w:fldChar w:fldCharType="begin"/>
       </w:r>
       <w:r>
-        <w:instrText xml:space="preserve"> HYPERLINK "http://www.vsharing.com/industry/16</w:instrText>
-      </w:r>
-      <w:r>
-        <w:instrText xml:space="preserve">17.html" \t "_blank" </w:instrText>
+        <w:instrText xml:space="preserve"> HYPERLINK "http://www.vsharing.com/industry/1617.html" \t "_blank" </w:instrText>
       </w:r>
       <w:r>
         <w:fldChar w:fldCharType="separate"/>
@@ -10750,25 +10747,7 @@
           <w:bCs/>
         </w:rPr>
         <w:lastRenderedPageBreak/>
-        <w:t>第</w:t>
-      </w:r>
-      <w:r>
-        <w:rPr>
-          <w:rStyle w:val="1CharChar"/>
-          <w:rFonts w:hint="eastAsia"/>
-          <w:b/>
-          <w:bCs/>
-        </w:rPr>
-        <w:t>2</w:t>
-      </w:r>
-      <w:r>
-        <w:rPr>
-          <w:rStyle w:val="1CharChar"/>
-          <w:rFonts w:hint="eastAsia"/>
-          <w:b/>
-          <w:bCs/>
-        </w:rPr>
-        <w:t>章</w:t>
+        <w:t>第2章</w:t>
       </w:r>
       <w:r>
         <w:rPr>
@@ -10822,10 +10801,76 @@
     <w:p>
       <w:pPr>
         <w:pStyle w:val="af3"/>
-        <w:rPr>
-          <w:rFonts w:hint="eastAsia"/>
-        </w:rPr>
-      </w:pPr>
+      </w:pPr>
+      <w:r>
+        <w:rPr>
+          <w:rFonts w:hint="eastAsia"/>
+        </w:rPr>
+        <w:t>本系统分为三个模块，应用了一组</w:t>
+      </w:r>
+      <w:r>
+        <w:rPr>
+          <w:rFonts w:hint="eastAsia"/>
+        </w:rPr>
+        <w:t>C/S</w:t>
+      </w:r>
+      <w:r>
+        <w:rPr>
+          <w:rFonts w:hint="eastAsia"/>
+        </w:rPr>
+        <w:t>架构，一组</w:t>
+      </w:r>
+      <w:r>
+        <w:rPr>
+          <w:rFonts w:hint="eastAsia"/>
+        </w:rPr>
+        <w:t>B/S</w:t>
+      </w:r>
+      <w:r>
+        <w:rPr>
+          <w:rFonts w:hint="eastAsia"/>
+        </w:rPr>
+        <w:t>架构。涉及了虚拟网络组建、流量监听、</w:t>
+      </w:r>
+      <w:r>
+        <w:rPr>
+          <w:rFonts w:hint="eastAsia"/>
+        </w:rPr>
+        <w:t>No</w:t>
+      </w:r>
+      <w:r>
+        <w:t>SQL</w:t>
+      </w:r>
+      <w:r>
+        <w:rPr>
+          <w:rFonts w:hint="eastAsia"/>
+        </w:rPr>
+        <w:t>数据库、</w:t>
+      </w:r>
+      <w:r>
+        <w:rPr>
+          <w:rFonts w:hint="eastAsia"/>
+        </w:rPr>
+        <w:t>WEBSOCKET</w:t>
+      </w:r>
+      <w:r>
+        <w:rPr>
+          <w:rFonts w:hint="eastAsia"/>
+        </w:rPr>
+        <w:t>协议、可视化技术、</w:t>
+      </w:r>
+      <w:r>
+        <w:rPr>
+          <w:rFonts w:hint="eastAsia"/>
+        </w:rPr>
+        <w:t>MVC</w:t>
+      </w:r>
+      <w:r>
+        <w:rPr>
+          <w:rFonts w:hint="eastAsia"/>
+        </w:rPr>
+        <w:t>设计模式、消息队列等理论和技术。</w:t>
+      </w:r>
     </w:p>
     <w:p>
       <w:pPr>
@@ -10838,7 +10883,7 @@
         <w:ind w:left="578" w:hanging="578"/>
         <w:jc w:val="both"/>
         <w:rPr>
-          <w:rFonts w:ascii="Times New Roman" w:eastAsia="宋体" w:hAnsi="Times New Roman" w:hint="eastAsia"/>
+          <w:rFonts w:ascii="Times New Roman" w:eastAsia="宋体" w:hAnsi="Times New Roman"/>
         </w:rPr>
       </w:pPr>
       <w:r>
@@ -10893,21 +10938,21 @@
         <w:t>.</w:t>
       </w:r>
       <w:r>
+        <w:t>2</w:t>
+      </w:r>
+      <w:r>
+        <w:rPr>
+          <w:rFonts w:hint="eastAsia"/>
+        </w:rPr>
+        <w:t>.</w:t>
+      </w:r>
+      <w:r>
         <w:t>1</w:t>
       </w:r>
       <w:r>
         <w:rPr>
           <w:rFonts w:hint="eastAsia"/>
         </w:rPr>
-        <w:t>.</w:t>
-      </w:r>
-      <w:r>
-        <w:t>1</w:t>
-      </w:r>
-      <w:r>
-        <w:rPr>
-          <w:rFonts w:hint="eastAsia"/>
-        </w:rPr>
         <w:t xml:space="preserve"> </w:t>
       </w:r>
       <w:r>
@@ -10920,12 +10965,63 @@
     <w:p>
       <w:pPr>
         <w:pStyle w:val="af3"/>
-        <w:rPr>
-          <w:rFonts w:hint="eastAsia"/>
-        </w:rPr>
-      </w:pPr>
-      <w:bookmarkStart w:id="77" w:name="_GoBack"/>
-      <w:bookmarkEnd w:id="77"/>
+      </w:pPr>
+      <w:r>
+        <w:rPr>
+          <w:rFonts w:hint="eastAsia"/>
+        </w:rPr>
+        <w:t>虚拟网络是指在少量性能强大的服务器上才用虚拟化技术，构建起多台虚拟主机，但是其网络组建是各自独立的，虚拟主机在网络中的地位与物理主机并无差异；同构建实体网络一样，在设置好网络</w:t>
+      </w:r>
+      <w:r>
+        <w:rPr>
+          <w:rFonts w:hint="eastAsia"/>
+        </w:rPr>
+        <w:t>ID</w:t>
+      </w:r>
+      <w:r>
+        <w:rPr>
+          <w:rFonts w:hint="eastAsia"/>
+        </w:rPr>
+        <w:t>之后，为各个终端，即虚拟主机分配主机</w:t>
+      </w:r>
+      <w:r>
+        <w:rPr>
+          <w:rFonts w:hint="eastAsia"/>
+        </w:rPr>
+        <w:t>ID</w:t>
+      </w:r>
+      <w:r>
+        <w:rPr>
+          <w:rFonts w:hint="eastAsia"/>
+        </w:rPr>
+        <w:t>。为各个终端设置好</w:t>
+      </w:r>
+      <w:r>
+        <w:rPr>
+          <w:rFonts w:hint="eastAsia"/>
+        </w:rPr>
+        <w:t>IP</w:t>
+      </w:r>
+      <w:r>
+        <w:rPr>
+          <w:rFonts w:hint="eastAsia"/>
+        </w:rPr>
+        <w:t>地址、网关与子关掩码后，只需将虚拟主机所在的宿主机接入我们配置的网络，并在虚拟机管理程序中进行少量配置就可以把虚拟主机接入网络。虚拟主机的使用与物理主机使用并无差异，但是有方便管理、</w:t>
+      </w:r>
+      <w:proofErr w:type="gramStart"/>
+      <w:r>
+        <w:rPr>
+          <w:rFonts w:hint="eastAsia"/>
+        </w:rPr>
+        <w:t>容灾性好</w:t>
+      </w:r>
+      <w:proofErr w:type="gramEnd"/>
+      <w:r>
+        <w:rPr>
+          <w:rFonts w:hint="eastAsia"/>
+        </w:rPr>
+        <w:t>、可以实时备份或者恢复等有点，同时，在批量配置虚拟主机时还可以使用镜像直接操作，方便快捷。</w:t>
+      </w:r>
     </w:p>
     <w:p>
       <w:pPr>
@@ -10948,35 +11044,474 @@
         <w:t>.</w:t>
       </w:r>
       <w:r>
+        <w:t>2</w:t>
+      </w:r>
+      <w:r>
+        <w:rPr>
+          <w:rFonts w:hint="eastAsia"/>
+        </w:rPr>
+        <w:t>.</w:t>
+      </w:r>
+      <w:r>
+        <w:t>2</w:t>
+      </w:r>
+      <w:r>
+        <w:rPr>
+          <w:rFonts w:hint="eastAsia"/>
+        </w:rPr>
+        <w:t xml:space="preserve"> </w:t>
+      </w:r>
+      <w:r>
+        <w:rPr>
+          <w:rFonts w:hint="eastAsia"/>
+        </w:rPr>
+        <w:t>虚拟网络的路由</w:t>
+      </w:r>
+    </w:p>
+    <w:p>
+      <w:pPr>
+        <w:pStyle w:val="af3"/>
+      </w:pPr>
+      <w:r>
+        <w:rPr>
+          <w:rFonts w:hint="eastAsia"/>
+        </w:rPr>
+        <w:t>关于虚拟网络的路由，从虚拟主机的角度来看，其特性与物理主机并没有差异</w:t>
+      </w:r>
+      <w:r>
+        <w:rPr>
+          <w:rFonts w:hint="eastAsia"/>
+        </w:rPr>
+        <w:t>，其虚拟特性对自身来讲是透明的；但是虚拟主机的所有设备文件，都是基于虚拟化技术虚拟产生的，包括</w:t>
+      </w:r>
+      <w:r>
+        <w:rPr>
+          <w:rFonts w:hint="eastAsia"/>
+        </w:rPr>
+        <w:t>CPU</w:t>
+      </w:r>
+      <w:r>
+        <w:rPr>
+          <w:rFonts w:hint="eastAsia"/>
+        </w:rPr>
+        <w:t>、硬盘、内存等，这里当然包括网卡，但是主机想要进行网络</w:t>
+      </w:r>
+      <w:r>
+        <w:rPr>
+          <w:rFonts w:hint="eastAsia"/>
+        </w:rPr>
+        <w:t>I/O</w:t>
+      </w:r>
+      <w:r>
+        <w:rPr>
+          <w:rFonts w:hint="eastAsia"/>
+        </w:rPr>
+        <w:t>又必须需要物理网卡，所以由虚拟主机的宿主机来完成这一任务。</w:t>
+      </w:r>
+    </w:p>
+    <w:p>
+      <w:pPr>
+        <w:pStyle w:val="af3"/>
+      </w:pPr>
+      <w:r>
+        <w:rPr>
+          <w:rFonts w:hint="eastAsia"/>
+        </w:rPr>
+        <w:t>虚拟主机的网络配置基本分为三种，分别为桥接、</w:t>
+      </w:r>
+      <w:r>
+        <w:rPr>
+          <w:rFonts w:hint="eastAsia"/>
+        </w:rPr>
+        <w:t>N</w:t>
+      </w:r>
+      <w:r>
+        <w:t>AT</w:t>
+      </w:r>
+      <w:r>
+        <w:rPr>
+          <w:rFonts w:hint="eastAsia"/>
+        </w:rPr>
+        <w:t>、</w:t>
+      </w:r>
+      <w:r>
+        <w:rPr>
+          <w:rFonts w:hint="eastAsia"/>
+        </w:rPr>
+        <w:t>Host-Only</w:t>
+      </w:r>
+      <w:r>
+        <w:rPr>
+          <w:rFonts w:hint="eastAsia"/>
+        </w:rPr>
+        <w:t>，目前市场上主流的虚拟软件，包括</w:t>
+      </w:r>
+      <w:r>
+        <w:rPr>
+          <w:rFonts w:hint="eastAsia"/>
+        </w:rPr>
+        <w:t>VMware</w:t>
+      </w:r>
+      <w:r>
+        <w:t xml:space="preserve"> S</w:t>
+      </w:r>
+      <w:r>
+        <w:rPr>
+          <w:rFonts w:hint="eastAsia"/>
+        </w:rPr>
+        <w:t>tation</w:t>
+      </w:r>
+      <w:r>
+        <w:rPr>
+          <w:rFonts w:hint="eastAsia"/>
+        </w:rPr>
+        <w:t>，</w:t>
+      </w:r>
+      <w:r>
+        <w:t>Virtual Box,</w:t>
+      </w:r>
+      <w:r>
+        <w:rPr>
+          <w:rFonts w:hint="eastAsia"/>
+        </w:rPr>
+        <w:t>，</w:t>
+      </w:r>
+      <w:r>
+        <w:t>Virtual PC</w:t>
+      </w:r>
+      <w:r>
+        <w:rPr>
+          <w:rFonts w:hint="eastAsia"/>
+        </w:rPr>
+        <w:t xml:space="preserve"> </w:t>
+      </w:r>
+      <w:r>
+        <w:rPr>
+          <w:rFonts w:hint="eastAsia"/>
+        </w:rPr>
+        <w:t>以及企业级应用</w:t>
+      </w:r>
+      <w:r>
+        <w:t>vSphere</w:t>
+      </w:r>
+      <w:r>
+        <w:rPr>
+          <w:rFonts w:hint="eastAsia"/>
+        </w:rPr>
+        <w:t>都支持这三种虚拟网络配置模式。</w:t>
+      </w:r>
+    </w:p>
+    <w:p>
+      <w:pPr>
+        <w:pStyle w:val="af3"/>
+        <w:numPr>
+          <w:ilvl w:val="0"/>
+          <w:numId w:val="7"/>
+        </w:numPr>
+      </w:pPr>
+      <w:r>
+        <w:rPr>
+          <w:rFonts w:hint="eastAsia"/>
+        </w:rPr>
+        <w:t>桥接：桥接网络是指本地物理网卡和虚拟网卡通过</w:t>
+      </w:r>
+      <w:r>
+        <w:t>VMnet0</w:t>
+      </w:r>
+      <w:r>
+        <w:t>虚拟交换机进行桥接，物理网卡和虚拟网卡在拓扑图上处于同等地位，那</w:t>
+      </w:r>
+      <w:r>
+        <w:lastRenderedPageBreak/>
+        <w:t>么物理网卡和虚拟网卡就相当于处于同一个网段，虚拟交换机就相当于一台现实网络中的交换机</w:t>
+      </w:r>
+      <w:r>
+        <w:t>,</w:t>
+      </w:r>
+      <w:r>
+        <w:t>所以两个网卡的</w:t>
+      </w:r>
+      <w:r>
+        <w:t>IP</w:t>
+      </w:r>
+      <w:r>
+        <w:t>地址也要设置为同一网段。所以当我们要在局域网使用虚拟机，对局域网其他</w:t>
+      </w:r>
+      <w:r>
+        <w:t>pc</w:t>
+      </w:r>
+      <w:r>
+        <w:t>提供服务时，例如提供</w:t>
+      </w:r>
+      <w:r>
+        <w:t>ftp</w:t>
+      </w:r>
+      <w:r>
+        <w:rPr>
+          <w:rFonts w:hint="eastAsia"/>
+        </w:rPr>
+        <w:t>、</w:t>
+      </w:r>
+      <w:proofErr w:type="spellStart"/>
+      <w:r>
+        <w:t>ssh</w:t>
+      </w:r>
+      <w:proofErr w:type="spellEnd"/>
+      <w:r>
+        <w:rPr>
+          <w:rFonts w:hint="eastAsia"/>
+        </w:rPr>
+        <w:t>、</w:t>
+      </w:r>
+      <w:r>
+        <w:t>http</w:t>
+      </w:r>
+      <w:r>
+        <w:rPr>
+          <w:rFonts w:hint="eastAsia"/>
+        </w:rPr>
+        <w:t>等</w:t>
+      </w:r>
+      <w:r>
+        <w:t>服务，那么就要选择桥接模式。</w:t>
+      </w:r>
+    </w:p>
+    <w:p>
+      <w:pPr>
+        <w:pStyle w:val="af3"/>
+        <w:numPr>
+          <w:ilvl w:val="0"/>
+          <w:numId w:val="7"/>
+        </w:numPr>
+      </w:pPr>
+      <w:r>
+        <w:t>NAT</w:t>
+      </w:r>
+      <w:r>
+        <w:t>模式</w:t>
+      </w:r>
+      <w:r>
+        <w:rPr>
+          <w:rFonts w:hint="eastAsia"/>
+        </w:rPr>
+        <w:t>：该模式</w:t>
+      </w:r>
+      <w:r>
+        <w:t>就是让虚拟机借助</w:t>
+      </w:r>
+      <w:r>
+        <w:t>NAT(</w:t>
+      </w:r>
+      <w:r>
+        <w:t>网络地址转换</w:t>
+      </w:r>
+      <w:r>
+        <w:t>)</w:t>
+      </w:r>
+      <w:r>
+        <w:t>功能，通过宿主机器所在的网络来访问公网。</w:t>
+      </w:r>
+      <w:r>
+        <w:t>NAT</w:t>
+      </w:r>
+      <w:r>
+        <w:t>模式中，虚拟机的网卡和物理网卡的网络，不在同一个网络，虚拟机的网卡，是在</w:t>
+      </w:r>
+      <w:proofErr w:type="spellStart"/>
+      <w:r>
+        <w:t>vmware</w:t>
+      </w:r>
+      <w:proofErr w:type="spellEnd"/>
+      <w:r>
+        <w:t>提供的一个虚拟网络。</w:t>
+      </w:r>
+    </w:p>
+    <w:p>
+      <w:pPr>
+        <w:pStyle w:val="af3"/>
+        <w:numPr>
+          <w:ilvl w:val="0"/>
+          <w:numId w:val="7"/>
+        </w:numPr>
+      </w:pPr>
+      <w:r>
+        <w:t>Host-Only</w:t>
+      </w:r>
+      <w:r>
+        <w:rPr>
+          <w:rFonts w:hint="eastAsia"/>
+        </w:rPr>
+        <w:t>：</w:t>
+      </w:r>
+      <w:r>
+        <w:rPr>
+          <w:rFonts w:hint="eastAsia"/>
+        </w:rPr>
+        <w:t>在</w:t>
+      </w:r>
+      <w:r>
+        <w:t>Host-Only</w:t>
+      </w:r>
+      <w:r>
+        <w:t>模式下，虚拟网络是一个全封闭的网络，它唯一能够访问的就是主机。其实</w:t>
+      </w:r>
+      <w:r>
+        <w:t>Host-Only</w:t>
+      </w:r>
+      <w:r>
+        <w:t>网络和</w:t>
+      </w:r>
+      <w:r>
+        <w:t>NAT</w:t>
+      </w:r>
+      <w:r>
+        <w:t>网络很相似，不同的地方就是</w:t>
+      </w:r>
+      <w:r>
+        <w:t>Host-Only</w:t>
+      </w:r>
+      <w:r>
+        <w:t>网络没有</w:t>
+      </w:r>
+      <w:r>
+        <w:t>NAT</w:t>
+      </w:r>
+      <w:r>
+        <w:t>服务，所以虚拟网络不能连接到</w:t>
+      </w:r>
+      <w:r>
+        <w:t>Internet</w:t>
+      </w:r>
+      <w:r>
+        <w:t>。</w:t>
+      </w:r>
+    </w:p>
+    <w:p>
+      <w:pPr>
+        <w:pStyle w:val="af3"/>
+      </w:pPr>
+    </w:p>
+    <w:p>
+      <w:pPr>
+        <w:pStyle w:val="af3"/>
+      </w:pPr>
+      <w:r>
+        <w:rPr>
+          <w:rFonts w:hint="eastAsia"/>
+        </w:rPr>
+        <w:t>本系统组建的虚拟网络的路由模式是才用桥接和</w:t>
+      </w:r>
+      <w:r>
+        <w:rPr>
+          <w:rFonts w:hint="eastAsia"/>
+        </w:rPr>
+        <w:t>NAT</w:t>
+      </w:r>
+      <w:r>
+        <w:rPr>
+          <w:rFonts w:hint="eastAsia"/>
+        </w:rPr>
+        <w:t>来</w:t>
+      </w:r>
+      <w:proofErr w:type="gramStart"/>
+      <w:r>
+        <w:rPr>
+          <w:rFonts w:hint="eastAsia"/>
+        </w:rPr>
+        <w:t>年两种</w:t>
+      </w:r>
+      <w:proofErr w:type="gramEnd"/>
+      <w:r>
+        <w:rPr>
+          <w:rFonts w:hint="eastAsia"/>
+        </w:rPr>
+        <w:t>网络模式，拓扑图如图</w:t>
+      </w:r>
+      <w:r>
+        <w:rPr>
+          <w:rFonts w:hint="eastAsia"/>
+        </w:rPr>
+        <w:t>2-</w:t>
+      </w:r>
+      <w:r>
         <w:t>1</w:t>
       </w:r>
       <w:r>
         <w:rPr>
           <w:rFonts w:hint="eastAsia"/>
         </w:rPr>
-        <w:t>.</w:t>
-      </w:r>
-      <w:r>
-        <w:t>2</w:t>
-      </w:r>
-      <w:r>
-        <w:rPr>
-          <w:rFonts w:hint="eastAsia"/>
-        </w:rPr>
-        <w:t xml:space="preserve"> </w:t>
-      </w:r>
-      <w:r>
-        <w:rPr>
-          <w:rFonts w:hint="eastAsia"/>
-        </w:rPr>
-        <w:t>虚拟网络的</w:t>
-      </w:r>
-      <w:r>
-        <w:rPr>
-          <w:rFonts w:hint="eastAsia"/>
-        </w:rPr>
-        <w:t>路由</w:t>
-      </w:r>
+        <w:t>所示：</w:t>
+      </w:r>
+    </w:p>
+    <w:p>
+      <w:pPr>
+        <w:keepNext/>
+      </w:pPr>
+      <w:r>
+        <w:object w:dxaOrig="12330" w:dyaOrig="7591">
+          <v:shapetype id="_x0000_t75" coordsize="21600,21600" o:spt="75" o:preferrelative="t" path="m@4@5l@4@11@9@11@9@5xe" filled="f" stroked="f">
+            <v:stroke joinstyle="miter"/>
+            <v:formulas>
+              <v:f eqn="if lineDrawn pixelLineWidth 0"/>
+              <v:f eqn="sum @0 1 0"/>
+              <v:f eqn="sum 0 0 @1"/>
+              <v:f eqn="prod @2 1 2"/>
+              <v:f eqn="prod @3 21600 pixelWidth"/>
+              <v:f eqn="prod @3 21600 pixelHeight"/>
+              <v:f eqn="sum @0 0 1"/>
+              <v:f eqn="prod @6 1 2"/>
+              <v:f eqn="prod @7 21600 pixelWidth"/>
+              <v:f eqn="sum @8 21600 0"/>
+              <v:f eqn="prod @7 21600 pixelHeight"/>
+              <v:f eqn="sum @10 21600 0"/>
+            </v:formulas>
+            <v:path o:extrusionok="f" gradientshapeok="t" o:connecttype="rect"/>
+            <o:lock v:ext="edit" aspectratio="t"/>
+          </v:shapetype>
+          <v:shape id="_x0000_i1025" type="#_x0000_t75" style="width:436.5pt;height:268.5pt" o:ole="">
+            <v:imagedata r:id="rId11" o:title=""/>
+          </v:shape>
+          <o:OLEObject Type="Embed" ProgID="Visio.Drawing.15" ShapeID="_x0000_i1025" DrawAspect="Content" ObjectID="_1525118203" r:id="rId12"/>
+        </w:object>
+      </w:r>
+    </w:p>
+    <w:p>
+      <w:pPr>
+        <w:pStyle w:val="af6"/>
+        <w:jc w:val="center"/>
+        <w:rPr>
+          <w:rFonts w:asciiTheme="minorEastAsia" w:eastAsiaTheme="minorEastAsia" w:hAnsiTheme="minorEastAsia"/>
+          <w:sz w:val="21"/>
+          <w:szCs w:val="21"/>
+        </w:rPr>
+      </w:pPr>
+      <w:r>
+        <w:rPr>
+          <w:rFonts w:asciiTheme="minorEastAsia" w:eastAsiaTheme="minorEastAsia" w:hAnsiTheme="minorEastAsia"/>
+          <w:sz w:val="21"/>
+          <w:szCs w:val="21"/>
+        </w:rPr>
+        <w:t xml:space="preserve">图2-1 </w:t>
+      </w:r>
+      <w:r>
+        <w:rPr>
+          <w:rFonts w:asciiTheme="minorEastAsia" w:eastAsiaTheme="minorEastAsia" w:hAnsiTheme="minorEastAsia" w:hint="eastAsia"/>
+          <w:sz w:val="21"/>
+          <w:szCs w:val="21"/>
+        </w:rPr>
+        <w:t>虚拟网络拓扑图</w:t>
+      </w:r>
+    </w:p>
+    <w:p>
+      <w:pPr>
+        <w:pStyle w:val="af3"/>
+        <w:ind w:firstLine="0"/>
+      </w:pPr>
+    </w:p>
+    <w:p>
+      <w:pPr>
+        <w:pStyle w:val="af3"/>
+      </w:pPr>
     </w:p>
     <w:p>
       <w:pPr>
@@ -10989,39 +11524,364 @@
         <w:ind w:left="578" w:hanging="578"/>
         <w:jc w:val="both"/>
         <w:rPr>
+          <w:rFonts w:ascii="Times New Roman" w:eastAsia="宋体" w:hAnsi="Times New Roman"/>
+        </w:rPr>
+      </w:pPr>
+      <w:r>
+        <w:rPr>
           <w:rFonts w:ascii="Times New Roman" w:eastAsia="宋体" w:hAnsi="Times New Roman" w:hint="eastAsia"/>
         </w:rPr>
-      </w:pPr>
+        <w:t>2</w:t>
+      </w:r>
       <w:r>
         <w:rPr>
           <w:rFonts w:ascii="Times New Roman" w:eastAsia="宋体" w:hAnsi="Times New Roman" w:hint="eastAsia"/>
         </w:rPr>
-        <w:t>2</w:t>
+        <w:t>.</w:t>
+      </w:r>
+      <w:r>
+        <w:rPr>
+          <w:rFonts w:ascii="Times New Roman" w:eastAsia="宋体" w:hAnsi="Times New Roman"/>
+        </w:rPr>
+        <w:t>3</w:t>
       </w:r>
       <w:r>
         <w:rPr>
           <w:rFonts w:ascii="Times New Roman" w:eastAsia="宋体" w:hAnsi="Times New Roman" w:hint="eastAsia"/>
         </w:rPr>
-        <w:t>.</w:t>
-      </w:r>
-      <w:r>
-        <w:rPr>
-          <w:rFonts w:ascii="Times New Roman" w:eastAsia="宋体" w:hAnsi="Times New Roman"/>
-        </w:rPr>
-        <w:t>3</w:t>
+        <w:t xml:space="preserve"> </w:t>
       </w:r>
       <w:r>
         <w:rPr>
           <w:rFonts w:ascii="Times New Roman" w:eastAsia="宋体" w:hAnsi="Times New Roman" w:hint="eastAsia"/>
         </w:rPr>
-        <w:t xml:space="preserve"> </w:t>
-      </w:r>
-      <w:r>
-        <w:rPr>
-          <w:rFonts w:ascii="Times New Roman" w:eastAsia="宋体" w:hAnsi="Times New Roman" w:hint="eastAsia"/>
-        </w:rPr>
         <w:t>流量监听技术与实践方法</w:t>
       </w:r>
+    </w:p>
+    <w:p>
+      <w:pPr>
+        <w:pStyle w:val="af3"/>
+      </w:pPr>
+      <w:r>
+        <w:rPr>
+          <w:rFonts w:hint="eastAsia"/>
+        </w:rPr>
+        <w:t>基于以太网的网卡，有两种工作模式。一种模式称为一般模式，即网卡正常工作，</w:t>
+      </w:r>
+      <w:r>
+        <w:rPr>
+          <w:rFonts w:hint="eastAsia"/>
+        </w:rPr>
+        <w:t>在接收数据帧时，</w:t>
+      </w:r>
+      <w:r>
+        <w:rPr>
+          <w:rFonts w:hint="eastAsia"/>
+        </w:rPr>
+        <w:t>网卡只关心与自己有关的数据包，这时候，网卡</w:t>
+      </w:r>
+      <w:r>
+        <w:rPr>
+          <w:rFonts w:hint="eastAsia"/>
+        </w:rPr>
+        <w:t>仅接受数据帧中目的地址与自身网络接口地址相同的数据帧</w:t>
+      </w:r>
+      <w:r>
+        <w:rPr>
+          <w:rFonts w:hint="eastAsia"/>
+        </w:rPr>
+        <w:t>，然后交给操作系统或者相关应用程序进行处理</w:t>
+      </w:r>
+      <w:r>
+        <w:rPr>
+          <w:rFonts w:hint="eastAsia"/>
+        </w:rPr>
+        <w:t>；另外一种为混杂模式，即网卡监听自身所在网络内的所有数据帧，接收所有数据帧，而不管这些数据帧的目的地址是哪里，全部交给自身上层的程序进行处理。</w:t>
+      </w:r>
+    </w:p>
+    <w:p>
+      <w:pPr>
+        <w:pStyle w:val="af3"/>
+      </w:pPr>
+      <w:r>
+        <w:rPr>
+          <w:rFonts w:hint="eastAsia"/>
+        </w:rPr>
+        <w:t>考虑到程序的稳定行，我们将在</w:t>
+      </w:r>
+      <w:r>
+        <w:rPr>
+          <w:rFonts w:hint="eastAsia"/>
+        </w:rPr>
+        <w:t>Linux</w:t>
+      </w:r>
+      <w:proofErr w:type="gramStart"/>
+      <w:r>
+        <w:rPr>
+          <w:rFonts w:hint="eastAsia"/>
+        </w:rPr>
+        <w:t>下部署</w:t>
+      </w:r>
+      <w:proofErr w:type="gramEnd"/>
+      <w:r>
+        <w:rPr>
+          <w:rFonts w:hint="eastAsia"/>
+        </w:rPr>
+        <w:t>监听程序，因此系统的开发环境也是</w:t>
+      </w:r>
+      <w:r>
+        <w:rPr>
+          <w:rFonts w:hint="eastAsia"/>
+        </w:rPr>
+        <w:t>Linux</w:t>
+      </w:r>
+      <w:r>
+        <w:rPr>
+          <w:rFonts w:hint="eastAsia"/>
+        </w:rPr>
+        <w:t>。在</w:t>
+      </w:r>
+      <w:r>
+        <w:rPr>
+          <w:rFonts w:hint="eastAsia"/>
+        </w:rPr>
+        <w:t>Linux</w:t>
+      </w:r>
+      <w:r>
+        <w:rPr>
+          <w:rFonts w:hint="eastAsia"/>
+        </w:rPr>
+        <w:t>系统下进行网络流量的监听，首先需要将网卡设为混杂模式，以便于网卡监听自身所在网络内的所有数据帧；以太网上的数据帧监听，主要关心</w:t>
+      </w:r>
+      <w:r>
+        <w:rPr>
+          <w:rFonts w:hint="eastAsia"/>
+        </w:rPr>
+        <w:t>TCP/IP</w:t>
+      </w:r>
+      <w:r>
+        <w:rPr>
+          <w:rFonts w:hint="eastAsia"/>
+        </w:rPr>
+        <w:t>协议簇中的</w:t>
+      </w:r>
+      <w:r>
+        <w:rPr>
+          <w:rFonts w:hint="eastAsia"/>
+        </w:rPr>
+        <w:t>IP</w:t>
+      </w:r>
+      <w:r>
+        <w:rPr>
+          <w:rFonts w:hint="eastAsia"/>
+        </w:rPr>
+        <w:t>协议，</w:t>
+      </w:r>
+      <w:r>
+        <w:rPr>
+          <w:rFonts w:hint="eastAsia"/>
+        </w:rPr>
+        <w:t>ARP</w:t>
+      </w:r>
+      <w:r>
+        <w:rPr>
+          <w:rFonts w:hint="eastAsia"/>
+        </w:rPr>
+        <w:t>协议，以及</w:t>
+      </w:r>
+      <w:r>
+        <w:rPr>
+          <w:rFonts w:hint="eastAsia"/>
+        </w:rPr>
+        <w:t>TCP</w:t>
+      </w:r>
+      <w:r>
+        <w:rPr>
+          <w:rFonts w:hint="eastAsia"/>
+        </w:rPr>
+        <w:t>协议和</w:t>
+      </w:r>
+      <w:r>
+        <w:rPr>
+          <w:rFonts w:hint="eastAsia"/>
+        </w:rPr>
+        <w:t>UDP</w:t>
+      </w:r>
+      <w:r>
+        <w:rPr>
+          <w:rFonts w:hint="eastAsia"/>
+        </w:rPr>
+        <w:t>协议。</w:t>
+      </w:r>
+    </w:p>
+    <w:p>
+      <w:pPr>
+        <w:pStyle w:val="af3"/>
+        <w:rPr>
+          <w:rFonts w:hint="eastAsia"/>
+        </w:rPr>
+      </w:pPr>
+      <w:r>
+        <w:rPr>
+          <w:rFonts w:hint="eastAsia"/>
+        </w:rPr>
+        <w:t>传统的数据包捕捉平台主要是基于网络中但节点的操作系统。最早被云公用的是</w:t>
+      </w:r>
+      <w:r>
+        <w:rPr>
+          <w:rFonts w:hint="eastAsia"/>
+        </w:rPr>
+        <w:t>Raw</w:t>
+      </w:r>
+      <w:r>
+        <w:t xml:space="preserve"> S</w:t>
+      </w:r>
+      <w:r>
+        <w:rPr>
+          <w:rFonts w:hint="eastAsia"/>
+        </w:rPr>
+        <w:t>ocket</w:t>
+      </w:r>
+      <w:r>
+        <w:rPr>
+          <w:rFonts w:hint="eastAsia"/>
+        </w:rPr>
+        <w:t>原始套接字，但这种技术只能捕捉</w:t>
+      </w:r>
+      <w:r>
+        <w:rPr>
+          <w:rFonts w:hint="eastAsia"/>
+        </w:rPr>
+        <w:t>IP</w:t>
+      </w:r>
+      <w:r>
+        <w:rPr>
+          <w:rFonts w:hint="eastAsia"/>
+        </w:rPr>
+        <w:t>包，对</w:t>
+      </w:r>
+      <w:r>
+        <w:rPr>
+          <w:rFonts w:hint="eastAsia"/>
+        </w:rPr>
+        <w:t>ARP</w:t>
+      </w:r>
+      <w:r>
+        <w:rPr>
+          <w:rFonts w:hint="eastAsia"/>
+        </w:rPr>
+        <w:t>包无效；</w:t>
+      </w:r>
+      <w:r>
+        <w:rPr>
+          <w:rFonts w:hint="eastAsia"/>
+        </w:rPr>
+        <w:t>BSD Packet</w:t>
+      </w:r>
+      <w:r>
+        <w:t xml:space="preserve"> F</w:t>
+      </w:r>
+      <w:r>
+        <w:rPr>
+          <w:rFonts w:hint="eastAsia"/>
+        </w:rPr>
+        <w:t>ilter</w:t>
+      </w:r>
+      <w:r>
+        <w:rPr>
+          <w:rFonts w:hint="eastAsia"/>
+        </w:rPr>
+        <w:t>（</w:t>
+      </w:r>
+      <w:r>
+        <w:t>BPF</w:t>
+      </w:r>
+      <w:r>
+        <w:rPr>
+          <w:rFonts w:hint="eastAsia"/>
+        </w:rPr>
+        <w:t>）机制相对来说也是基于</w:t>
+      </w:r>
+      <w:r>
+        <w:rPr>
+          <w:rFonts w:hint="eastAsia"/>
+        </w:rPr>
+        <w:t>Free</w:t>
+      </w:r>
+      <w:r>
+        <w:t>BSD</w:t>
+      </w:r>
+      <w:r>
+        <w:rPr>
+          <w:rFonts w:hint="eastAsia"/>
+        </w:rPr>
+        <w:t>下使用较多的捕捉平台。它对数据包的处理简单易行，但是对于高流量数据包的处理表现并不好。一方面，考虑到本系统对实时性的要求较高；另一方面，由于过度依赖</w:t>
+      </w:r>
+      <w:r>
+        <w:rPr>
+          <w:rFonts w:hint="eastAsia"/>
+        </w:rPr>
+        <w:t>UNIX</w:t>
+      </w:r>
+      <w:r>
+        <w:rPr>
+          <w:rFonts w:hint="eastAsia"/>
+        </w:rPr>
+        <w:t>内部的一些机制，频繁地使用系统调用，不便于移植，因此并不合适。美国洛仑兹伯克利国家实验室所编写的专用语数据包截获功能的</w:t>
+      </w:r>
+      <w:r>
+        <w:rPr>
+          <w:rFonts w:hint="eastAsia"/>
+        </w:rPr>
+        <w:t>API</w:t>
+      </w:r>
+      <w:r>
+        <w:rPr>
+          <w:rFonts w:hint="eastAsia"/>
+        </w:rPr>
+        <w:t>函数库</w:t>
+      </w:r>
+      <w:proofErr w:type="spellStart"/>
+      <w:r>
+        <w:t>L</w:t>
+      </w:r>
+      <w:r>
+        <w:rPr>
+          <w:rFonts w:hint="eastAsia"/>
+        </w:rPr>
+        <w:t>ibpcap</w:t>
+      </w:r>
+      <w:proofErr w:type="spellEnd"/>
+      <w:r>
+        <w:rPr>
+          <w:rFonts w:hint="eastAsia"/>
+        </w:rPr>
+        <w:t>的设计目标，就是要使得数据包监听程序在不同的操作系统平台上更加容易地进行移植，它有强大的性能和良好的移植性使我们实现流量监听程序的首选，另一方面，很多编程语言都提供了封装了</w:t>
+      </w:r>
+      <w:proofErr w:type="spellStart"/>
+      <w:r>
+        <w:rPr>
+          <w:rFonts w:hint="eastAsia"/>
+        </w:rPr>
+        <w:t>pcap</w:t>
+      </w:r>
+      <w:proofErr w:type="spellEnd"/>
+      <w:r>
+        <w:rPr>
+          <w:rFonts w:hint="eastAsia"/>
+        </w:rPr>
+        <w:t>的库，使我们在编程实现程序时有更多的选择。</w:t>
+      </w:r>
+      <w:bookmarkStart w:id="77" w:name="_GoBack"/>
+      <w:bookmarkEnd w:id="77"/>
+    </w:p>
+    <w:p>
+      <w:pPr>
+        <w:pStyle w:val="af3"/>
+        <w:rPr>
+          <w:rFonts w:hint="eastAsia"/>
+        </w:rPr>
+      </w:pPr>
     </w:p>
     <w:p>
       <w:pPr>
@@ -11041,6 +11901,7 @@
         <w:rPr>
           <w:rFonts w:ascii="Times New Roman" w:eastAsia="宋体" w:hAnsi="Times New Roman" w:hint="eastAsia"/>
         </w:rPr>
+        <w:lastRenderedPageBreak/>
         <w:t>2</w:t>
       </w:r>
       <w:r>
@@ -11079,7 +11940,7 @@
         <w:ind w:left="578" w:hanging="578"/>
         <w:jc w:val="both"/>
         <w:rPr>
-          <w:rFonts w:ascii="Times New Roman" w:eastAsia="宋体" w:hAnsi="Times New Roman" w:hint="eastAsia"/>
+          <w:rFonts w:ascii="Times New Roman" w:eastAsia="宋体" w:hAnsi="Times New Roman"/>
         </w:rPr>
       </w:pPr>
       <w:r>
@@ -11444,9 +12305,6 @@
         <w:tabs>
           <w:tab w:val="clear" w:pos="1854"/>
         </w:tabs>
-        <w:rPr>
-          <w:rFonts w:hint="eastAsia"/>
-        </w:rPr>
       </w:pPr>
       <w:r>
         <w:t>2</w:t>
@@ -11545,7 +12403,6 @@
         </w:tabs>
       </w:pPr>
       <w:r>
-        <w:lastRenderedPageBreak/>
         <w:t>2</w:t>
       </w:r>
       <w:r>
@@ -11647,17 +12504,11 @@
           <w:numId w:val="0"/>
         </w:numPr>
         <w:ind w:left="1003"/>
-        <w:rPr>
-          <w:rFonts w:hint="eastAsia"/>
-        </w:rPr>
       </w:pPr>
     </w:p>
     <w:p>
       <w:pPr>
         <w:pStyle w:val="4"/>
-        <w:rPr>
-          <w:rFonts w:hint="eastAsia"/>
-        </w:rPr>
       </w:pPr>
     </w:p>
     <w:p>
@@ -11668,25 +12519,10 @@
           <w:numId w:val="0"/>
         </w:numPr>
         <w:ind w:left="1003"/>
-        <w:rPr>
-          <w:rFonts w:hint="eastAsia"/>
-        </w:rPr>
-      </w:pPr>
-    </w:p>
-    <w:p>
-      <w:pPr>
-        <w:rPr>
-          <w:rFonts w:hint="eastAsia"/>
-        </w:rPr>
-      </w:pPr>
-    </w:p>
-    <w:p>
-      <w:pPr>
-        <w:rPr>
-          <w:rFonts w:hint="eastAsia"/>
-        </w:rPr>
-      </w:pPr>
-    </w:p>
+      </w:pPr>
+    </w:p>
+    <w:p/>
+    <w:p/>
     <w:p>
       <w:pPr>
         <w:spacing w:line="480" w:lineRule="atLeast"/>
@@ -11765,10 +12601,8 @@
         <w:rPr>
           <w:rStyle w:val="1CharChar"/>
           <w:rFonts w:hint="eastAsia"/>
-          <w:b/>
-          <w:bCs/>
-        </w:rPr>
-        <w:t>涉及的理论与技术基础</w:t>
+        </w:rPr>
+        <w:t>系统设计</w:t>
       </w:r>
     </w:p>
     <w:p>
@@ -12158,7 +12992,7 @@
       <w:pPr>
         <w:spacing w:line="480" w:lineRule="atLeast"/>
         <w:rPr>
-          <w:rFonts w:asciiTheme="minorEastAsia" w:eastAsiaTheme="minorEastAsia" w:hAnsiTheme="minorEastAsia" w:cstheme="minorBidi" w:hint="eastAsia"/>
+          <w:rFonts w:asciiTheme="minorEastAsia" w:eastAsiaTheme="minorEastAsia" w:hAnsiTheme="minorEastAsia" w:cstheme="minorBidi"/>
           <w:spacing w:val="10"/>
           <w:sz w:val="24"/>
           <w:szCs w:val="22"/>
@@ -12228,7 +13062,7 @@
         <w:rStyle w:val="af0"/>
         <w:noProof/>
       </w:rPr>
-      <w:t>10</w:t>
+      <w:t>9</w:t>
     </w:r>
     <w:r>
       <w:rPr>
@@ -12401,6 +13235,95 @@
     </w:lvl>
   </w:abstractNum>
   <w:abstractNum w:abstractNumId="1" w15:restartNumberingAfterBreak="0">
+    <w:nsid w:val="324532FE"/>
+    <w:multiLevelType w:val="hybridMultilevel"/>
+    <w:tmpl w:val="96582DCA"/>
+    <w:lvl w:ilvl="0" w:tplc="BE1CCD96">
+      <w:start w:val="1"/>
+      <w:numFmt w:val="decimal"/>
+      <w:lvlText w:val="%1．"/>
+      <w:lvlJc w:val="left"/>
+      <w:pPr>
+        <w:ind w:left="1140" w:hanging="720"/>
+      </w:pPr>
+      <w:rPr>
+        <w:rFonts w:hint="default"/>
+      </w:rPr>
+    </w:lvl>
+    <w:lvl w:ilvl="1" w:tplc="04090019" w:tentative="1">
+      <w:start w:val="1"/>
+      <w:numFmt w:val="lowerLetter"/>
+      <w:lvlText w:val="%2)"/>
+      <w:lvlJc w:val="left"/>
+      <w:pPr>
+        <w:ind w:left="1260" w:hanging="420"/>
+      </w:pPr>
+    </w:lvl>
+    <w:lvl w:ilvl="2" w:tplc="0409001B" w:tentative="1">
+      <w:start w:val="1"/>
+      <w:numFmt w:val="lowerRoman"/>
+      <w:lvlText w:val="%3."/>
+      <w:lvlJc w:val="right"/>
+      <w:pPr>
+        <w:ind w:left="1680" w:hanging="420"/>
+      </w:pPr>
+    </w:lvl>
+    <w:lvl w:ilvl="3" w:tplc="0409000F" w:tentative="1">
+      <w:start w:val="1"/>
+      <w:numFmt w:val="decimal"/>
+      <w:lvlText w:val="%4."/>
+      <w:lvlJc w:val="left"/>
+      <w:pPr>
+        <w:ind w:left="2100" w:hanging="420"/>
+      </w:pPr>
+    </w:lvl>
+    <w:lvl w:ilvl="4" w:tplc="04090019" w:tentative="1">
+      <w:start w:val="1"/>
+      <w:numFmt w:val="lowerLetter"/>
+      <w:lvlText w:val="%5)"/>
+      <w:lvlJc w:val="left"/>
+      <w:pPr>
+        <w:ind w:left="2520" w:hanging="420"/>
+      </w:pPr>
+    </w:lvl>
+    <w:lvl w:ilvl="5" w:tplc="0409001B" w:tentative="1">
+      <w:start w:val="1"/>
+      <w:numFmt w:val="lowerRoman"/>
+      <w:lvlText w:val="%6."/>
+      <w:lvlJc w:val="right"/>
+      <w:pPr>
+        <w:ind w:left="2940" w:hanging="420"/>
+      </w:pPr>
+    </w:lvl>
+    <w:lvl w:ilvl="6" w:tplc="0409000F" w:tentative="1">
+      <w:start w:val="1"/>
+      <w:numFmt w:val="decimal"/>
+      <w:lvlText w:val="%7."/>
+      <w:lvlJc w:val="left"/>
+      <w:pPr>
+        <w:ind w:left="3360" w:hanging="420"/>
+      </w:pPr>
+    </w:lvl>
+    <w:lvl w:ilvl="7" w:tplc="04090019" w:tentative="1">
+      <w:start w:val="1"/>
+      <w:numFmt w:val="lowerLetter"/>
+      <w:lvlText w:val="%8)"/>
+      <w:lvlJc w:val="left"/>
+      <w:pPr>
+        <w:ind w:left="3780" w:hanging="420"/>
+      </w:pPr>
+    </w:lvl>
+    <w:lvl w:ilvl="8" w:tplc="0409001B" w:tentative="1">
+      <w:start w:val="1"/>
+      <w:numFmt w:val="lowerRoman"/>
+      <w:lvlText w:val="%9."/>
+      <w:lvlJc w:val="right"/>
+      <w:pPr>
+        <w:ind w:left="4200" w:hanging="420"/>
+      </w:pPr>
+    </w:lvl>
+  </w:abstractNum>
+  <w:abstractNum w:abstractNumId="2" w15:restartNumberingAfterBreak="0">
     <w:nsid w:val="64F605B2"/>
     <w:multiLevelType w:val="multilevel"/>
     <w:tmpl w:val="64F605B2"/>
@@ -12543,7 +13466,7 @@
       </w:rPr>
     </w:lvl>
   </w:abstractNum>
-  <w:abstractNum w:abstractNumId="2" w15:restartNumberingAfterBreak="0">
+  <w:abstractNum w:abstractNumId="3" w15:restartNumberingAfterBreak="0">
     <w:nsid w:val="78E41961"/>
     <w:multiLevelType w:val="hybridMultilevel"/>
     <w:tmpl w:val="9D8813EA"/>
@@ -12633,21 +13556,24 @@
     </w:lvl>
   </w:abstractNum>
   <w:num w:numId="1">
-    <w:abstractNumId w:val="1"/>
+    <w:abstractNumId w:val="2"/>
   </w:num>
   <w:num w:numId="2">
     <w:abstractNumId w:val="0"/>
   </w:num>
   <w:num w:numId="3">
-    <w:abstractNumId w:val="1"/>
+    <w:abstractNumId w:val="2"/>
   </w:num>
   <w:num w:numId="4">
-    <w:abstractNumId w:val="1"/>
+    <w:abstractNumId w:val="2"/>
   </w:num>
   <w:num w:numId="5">
+    <w:abstractNumId w:val="3"/>
+  </w:num>
+  <w:num w:numId="6">
     <w:abstractNumId w:val="2"/>
   </w:num>
-  <w:num w:numId="6">
+  <w:num w:numId="7">
     <w:abstractNumId w:val="1"/>
   </w:num>
 </w:numbering>
@@ -13726,6 +14652,20 @@
       <w:szCs w:val="28"/>
     </w:rPr>
   </w:style>
+  <w:style w:type="paragraph" w:styleId="af6">
+    <w:name w:val="caption"/>
+    <w:basedOn w:val="a0"/>
+    <w:next w:val="a0"/>
+    <w:uiPriority w:val="35"/>
+    <w:unhideWhenUsed/>
+    <w:qFormat/>
+    <w:rsid w:val="00C9341A"/>
+    <w:rPr>
+      <w:rFonts w:asciiTheme="majorHAnsi" w:eastAsia="黑体" w:hAnsiTheme="majorHAnsi" w:cstheme="majorBidi"/>
+      <w:sz w:val="20"/>
+      <w:szCs w:val="20"/>
+    </w:rPr>
+  </w:style>
 </w:styles>
 </file>
 

</xml_diff>

<commit_message>
can not input words so reboot the machine, push before reboot
</commit_message>
<xml_diff>
--- a/王本亮_1120111363_三级目录.docx
+++ b/王本亮_1120111363_三级目录.docx
@@ -2452,18 +2452,7 @@
             <w:smallCaps/>
             <w:sz w:val="24"/>
           </w:rPr>
-          <w:t xml:space="preserve">2.6.1 </w:t>
-        </w:r>
-        <w:r>
-          <w:rPr>
-            <w:rStyle w:val="af2"/>
-            <w:rFonts w:asciiTheme="minorEastAsia" w:eastAsiaTheme="minorEastAsia" w:hAnsiTheme="minorEastAsia" w:cstheme="minorEastAsia" w:hint="eastAsia"/>
-            <w:i w:val="0"/>
-            <w:iCs w:val="0"/>
-            <w:smallCaps/>
-            <w:sz w:val="24"/>
-          </w:rPr>
-          <w:t>引言</w:t>
+          <w:t>2.6.1 引言</w:t>
         </w:r>
         <w:r>
           <w:rPr>
@@ -3093,279 +3082,6 @@
             <w:sz w:val="24"/>
           </w:rPr>
           <w:t>框架介绍</w:t>
-        </w:r>
-        <w:r>
-          <w:rPr>
-            <w:rStyle w:val="af2"/>
-            <w:rFonts w:asciiTheme="minorEastAsia" w:eastAsiaTheme="minorEastAsia" w:hAnsiTheme="minorEastAsia" w:cstheme="minorEastAsia" w:hint="eastAsia"/>
-            <w:i w:val="0"/>
-            <w:iCs w:val="0"/>
-            <w:smallCaps/>
-            <w:sz w:val="24"/>
-          </w:rPr>
-          <w:tab/>
-        </w:r>
-        <w:r>
-          <w:rPr>
-            <w:rStyle w:val="af2"/>
-            <w:rFonts w:asciiTheme="minorEastAsia" w:eastAsiaTheme="minorEastAsia" w:hAnsiTheme="minorEastAsia" w:cstheme="minorEastAsia" w:hint="eastAsia"/>
-            <w:i w:val="0"/>
-            <w:iCs w:val="0"/>
-            <w:smallCaps/>
-            <w:sz w:val="24"/>
-          </w:rPr>
-          <w:fldChar w:fldCharType="begin"/>
-        </w:r>
-        <w:r>
-          <w:rPr>
-            <w:rStyle w:val="af2"/>
-            <w:rFonts w:asciiTheme="minorEastAsia" w:eastAsiaTheme="minorEastAsia" w:hAnsiTheme="minorEastAsia" w:cstheme="minorEastAsia" w:hint="eastAsia"/>
-            <w:i w:val="0"/>
-            <w:iCs w:val="0"/>
-            <w:smallCaps/>
-            <w:sz w:val="24"/>
-          </w:rPr>
-          <w:instrText xml:space="preserve"> PAGEREF _Toc169323436 \h </w:instrText>
-        </w:r>
-        <w:r>
-          <w:rPr>
-            <w:rStyle w:val="af2"/>
-            <w:rFonts w:asciiTheme="minorEastAsia" w:eastAsiaTheme="minorEastAsia" w:hAnsiTheme="minorEastAsia" w:cstheme="minorEastAsia" w:hint="eastAsia"/>
-            <w:i w:val="0"/>
-            <w:iCs w:val="0"/>
-            <w:smallCaps/>
-            <w:sz w:val="24"/>
-          </w:rPr>
-        </w:r>
-        <w:r>
-          <w:rPr>
-            <w:rStyle w:val="af2"/>
-            <w:rFonts w:asciiTheme="minorEastAsia" w:eastAsiaTheme="minorEastAsia" w:hAnsiTheme="minorEastAsia" w:cstheme="minorEastAsia" w:hint="eastAsia"/>
-            <w:i w:val="0"/>
-            <w:iCs w:val="0"/>
-            <w:smallCaps/>
-            <w:sz w:val="24"/>
-          </w:rPr>
-          <w:fldChar w:fldCharType="separate"/>
-        </w:r>
-        <w:r>
-          <w:rPr>
-            <w:rStyle w:val="af2"/>
-            <w:rFonts w:asciiTheme="minorEastAsia" w:eastAsiaTheme="minorEastAsia" w:hAnsiTheme="minorEastAsia" w:cstheme="minorEastAsia" w:hint="eastAsia"/>
-            <w:i w:val="0"/>
-            <w:iCs w:val="0"/>
-            <w:smallCaps/>
-            <w:sz w:val="24"/>
-          </w:rPr>
-          <w:t>6</w:t>
-        </w:r>
-        <w:r>
-          <w:rPr>
-            <w:rStyle w:val="af2"/>
-            <w:rFonts w:asciiTheme="minorEastAsia" w:eastAsiaTheme="minorEastAsia" w:hAnsiTheme="minorEastAsia" w:cstheme="minorEastAsia" w:hint="eastAsia"/>
-            <w:i w:val="0"/>
-            <w:iCs w:val="0"/>
-            <w:smallCaps/>
-            <w:sz w:val="24"/>
-          </w:rPr>
-          <w:fldChar w:fldCharType="end"/>
-        </w:r>
-      </w:hyperlink>
-    </w:p>
-    <w:p>
-      <w:pPr>
-        <w:pStyle w:val="30"/>
-        <w:tabs>
-          <w:tab w:val="right" w:leader="dot" w:pos="8721"/>
-        </w:tabs>
-        <w:spacing w:line="440" w:lineRule="exact"/>
-        <w:rPr>
-          <w:rStyle w:val="af2"/>
-          <w:rFonts w:asciiTheme="minorEastAsia" w:eastAsiaTheme="minorEastAsia" w:hAnsiTheme="minorEastAsia" w:cstheme="minorEastAsia"/>
-          <w:i w:val="0"/>
-          <w:iCs w:val="0"/>
-          <w:smallCaps/>
-          <w:sz w:val="24"/>
-        </w:rPr>
-      </w:pPr>
-      <w:hyperlink w:anchor="_Toc169323435" w:history="1">
-        <w:r>
-          <w:rPr>
-            <w:rStyle w:val="af2"/>
-            <w:rFonts w:asciiTheme="minorEastAsia" w:eastAsiaTheme="minorEastAsia" w:hAnsiTheme="minorEastAsia" w:cstheme="minorEastAsia" w:hint="eastAsia"/>
-            <w:i w:val="0"/>
-            <w:iCs w:val="0"/>
-            <w:smallCaps/>
-            <w:sz w:val="24"/>
-          </w:rPr>
-          <w:t xml:space="preserve">2.7.3 </w:t>
-        </w:r>
-        <w:r>
-          <w:rPr>
-            <w:rStyle w:val="af2"/>
-            <w:rFonts w:asciiTheme="minorEastAsia" w:eastAsiaTheme="minorEastAsia" w:hAnsiTheme="minorEastAsia" w:cstheme="minorEastAsia"/>
-            <w:i w:val="0"/>
-            <w:iCs w:val="0"/>
-            <w:smallCaps/>
-            <w:sz w:val="24"/>
-          </w:rPr>
-          <w:t xml:space="preserve">MVT </w:t>
-        </w:r>
-        <w:r>
-          <w:rPr>
-            <w:rStyle w:val="af2"/>
-            <w:rFonts w:asciiTheme="minorEastAsia" w:eastAsiaTheme="minorEastAsia" w:hAnsiTheme="minorEastAsia" w:cstheme="minorEastAsia" w:hint="eastAsia"/>
-            <w:i w:val="0"/>
-            <w:iCs w:val="0"/>
-            <w:smallCaps/>
-            <w:sz w:val="24"/>
-          </w:rPr>
-          <w:t>与</w:t>
-        </w:r>
-        <w:r>
-          <w:rPr>
-            <w:rStyle w:val="af2"/>
-            <w:rFonts w:asciiTheme="minorEastAsia" w:eastAsiaTheme="minorEastAsia" w:hAnsiTheme="minorEastAsia" w:cstheme="minorEastAsia"/>
-            <w:i w:val="0"/>
-            <w:iCs w:val="0"/>
-            <w:smallCaps/>
-            <w:sz w:val="24"/>
-          </w:rPr>
-          <w:t>MVC</w:t>
-        </w:r>
-        <w:r>
-          <w:rPr>
-            <w:rStyle w:val="af2"/>
-            <w:rFonts w:asciiTheme="minorEastAsia" w:eastAsiaTheme="minorEastAsia" w:hAnsiTheme="minorEastAsia" w:cstheme="minorEastAsia" w:hint="eastAsia"/>
-            <w:i w:val="0"/>
-            <w:iCs w:val="0"/>
-            <w:smallCaps/>
-            <w:sz w:val="24"/>
-          </w:rPr>
-          <w:t>的差异与共性</w:t>
-        </w:r>
-        <w:r>
-          <w:rPr>
-            <w:rStyle w:val="af2"/>
-            <w:rFonts w:asciiTheme="minorEastAsia" w:eastAsiaTheme="minorEastAsia" w:hAnsiTheme="minorEastAsia" w:cstheme="minorEastAsia" w:hint="eastAsia"/>
-            <w:i w:val="0"/>
-            <w:iCs w:val="0"/>
-            <w:smallCaps/>
-            <w:sz w:val="24"/>
-          </w:rPr>
-          <w:tab/>
-        </w:r>
-        <w:r>
-          <w:rPr>
-            <w:rStyle w:val="af2"/>
-            <w:rFonts w:asciiTheme="minorEastAsia" w:eastAsiaTheme="minorEastAsia" w:hAnsiTheme="minorEastAsia" w:cstheme="minorEastAsia" w:hint="eastAsia"/>
-            <w:i w:val="0"/>
-            <w:iCs w:val="0"/>
-            <w:smallCaps/>
-            <w:sz w:val="24"/>
-          </w:rPr>
-          <w:fldChar w:fldCharType="begin"/>
-        </w:r>
-        <w:r>
-          <w:rPr>
-            <w:rStyle w:val="af2"/>
-            <w:rFonts w:asciiTheme="minorEastAsia" w:eastAsiaTheme="minorEastAsia" w:hAnsiTheme="minorEastAsia" w:cstheme="minorEastAsia" w:hint="eastAsia"/>
-            <w:i w:val="0"/>
-            <w:iCs w:val="0"/>
-            <w:smallCaps/>
-            <w:sz w:val="24"/>
-          </w:rPr>
-          <w:instrText xml:space="preserve"> PAGEREF _Toc169323435 \h </w:instrText>
-        </w:r>
-        <w:r>
-          <w:rPr>
-            <w:rStyle w:val="af2"/>
-            <w:rFonts w:asciiTheme="minorEastAsia" w:eastAsiaTheme="minorEastAsia" w:hAnsiTheme="minorEastAsia" w:cstheme="minorEastAsia" w:hint="eastAsia"/>
-            <w:i w:val="0"/>
-            <w:iCs w:val="0"/>
-            <w:smallCaps/>
-            <w:sz w:val="24"/>
-          </w:rPr>
-        </w:r>
-        <w:r>
-          <w:rPr>
-            <w:rStyle w:val="af2"/>
-            <w:rFonts w:asciiTheme="minorEastAsia" w:eastAsiaTheme="minorEastAsia" w:hAnsiTheme="minorEastAsia" w:cstheme="minorEastAsia" w:hint="eastAsia"/>
-            <w:i w:val="0"/>
-            <w:iCs w:val="0"/>
-            <w:smallCaps/>
-            <w:sz w:val="24"/>
-          </w:rPr>
-          <w:fldChar w:fldCharType="separate"/>
-        </w:r>
-        <w:r>
-          <w:rPr>
-            <w:rStyle w:val="af2"/>
-            <w:rFonts w:asciiTheme="minorEastAsia" w:eastAsiaTheme="minorEastAsia" w:hAnsiTheme="minorEastAsia" w:cstheme="minorEastAsia" w:hint="eastAsia"/>
-            <w:i w:val="0"/>
-            <w:iCs w:val="0"/>
-            <w:smallCaps/>
-            <w:sz w:val="24"/>
-          </w:rPr>
-          <w:t>5</w:t>
-        </w:r>
-        <w:r>
-          <w:rPr>
-            <w:rStyle w:val="af2"/>
-            <w:rFonts w:asciiTheme="minorEastAsia" w:eastAsiaTheme="minorEastAsia" w:hAnsiTheme="minorEastAsia" w:cstheme="minorEastAsia" w:hint="eastAsia"/>
-            <w:i w:val="0"/>
-            <w:iCs w:val="0"/>
-            <w:smallCaps/>
-            <w:sz w:val="24"/>
-          </w:rPr>
-          <w:fldChar w:fldCharType="end"/>
-        </w:r>
-      </w:hyperlink>
-    </w:p>
-    <w:p>
-      <w:pPr>
-        <w:pStyle w:val="30"/>
-        <w:tabs>
-          <w:tab w:val="right" w:leader="dot" w:pos="8721"/>
-        </w:tabs>
-        <w:spacing w:line="440" w:lineRule="exact"/>
-        <w:rPr>
-          <w:sz w:val="24"/>
-        </w:rPr>
-      </w:pPr>
-      <w:hyperlink w:anchor="_Toc169323436" w:history="1">
-        <w:r>
-          <w:rPr>
-            <w:rStyle w:val="af2"/>
-            <w:rFonts w:asciiTheme="minorEastAsia" w:eastAsiaTheme="minorEastAsia" w:hAnsiTheme="minorEastAsia" w:cstheme="minorEastAsia" w:hint="eastAsia"/>
-            <w:i w:val="0"/>
-            <w:iCs w:val="0"/>
-            <w:smallCaps/>
-            <w:sz w:val="24"/>
-          </w:rPr>
-          <w:t xml:space="preserve">2.7.4 </w:t>
-        </w:r>
-        <w:r>
-          <w:rPr>
-            <w:rStyle w:val="af2"/>
-            <w:rFonts w:asciiTheme="minorEastAsia" w:eastAsiaTheme="minorEastAsia" w:hAnsiTheme="minorEastAsia" w:cstheme="minorEastAsia"/>
-            <w:i w:val="0"/>
-            <w:iCs w:val="0"/>
-            <w:smallCaps/>
-            <w:sz w:val="24"/>
-          </w:rPr>
-          <w:t>MVT</w:t>
-        </w:r>
-        <w:r>
-          <w:rPr>
-            <w:rStyle w:val="af2"/>
-            <w:rFonts w:asciiTheme="minorEastAsia" w:eastAsiaTheme="minorEastAsia" w:hAnsiTheme="minorEastAsia" w:cstheme="minorEastAsia" w:hint="eastAsia"/>
-            <w:i w:val="0"/>
-            <w:iCs w:val="0"/>
-            <w:smallCaps/>
-            <w:sz w:val="24"/>
-          </w:rPr>
-          <w:t>设计方法应用</w:t>
         </w:r>
         <w:r>
           <w:rPr>
@@ -11284,10 +11000,10 @@
             <v:path o:extrusionok="f" gradientshapeok="t" o:connecttype="rect"/>
             <o:lock v:ext="edit" aspectratio="t"/>
           </v:shapetype>
-          <v:shape id="_x0000_i1029" type="#_x0000_t75" style="width:436.5pt;height:268.5pt" o:ole="">
+          <v:shape id="_x0000_i1025" type="#_x0000_t75" style="width:436.5pt;height:268.5pt" o:ole="">
             <v:imagedata r:id="rId14" o:title=""/>
           </v:shape>
-          <o:OLEObject Type="Embed" ProgID="Visio.Drawing.15" ShapeID="_x0000_i1029" DrawAspect="Content" ObjectID="_1525350963" r:id="rId15"/>
+          <o:OLEObject Type="Embed" ProgID="Visio.Drawing.15" ShapeID="_x0000_i1025" DrawAspect="Content" ObjectID="_1525356958" r:id="rId15"/>
         </w:object>
       </w:r>
     </w:p>
@@ -12164,9 +11880,6 @@
     <w:p>
       <w:pPr>
         <w:pStyle w:val="af3"/>
-        <w:rPr>
-          <w:rFonts w:hint="eastAsia"/>
-        </w:rPr>
       </w:pPr>
       <w:r>
         <w:rPr>
@@ -12534,9 +12247,6 @@
       <w:pPr>
         <w:pStyle w:val="af3"/>
         <w:ind w:firstLineChars="200" w:firstLine="520"/>
-        <w:rPr>
-          <w:rFonts w:hint="eastAsia"/>
-        </w:rPr>
       </w:pPr>
       <w:r>
         <w:rPr>
@@ -12631,7 +12341,10 @@
         <w:t>不固定，可以通过后台程序与用户进行交互来完成请求、数据提交等动作</w:t>
       </w:r>
       <w:r>
-        <w:t>[2]</w:t>
+        <w:rPr>
+          <w:rStyle w:val="af9"/>
+        </w:rPr>
+        <w:endnoteReference w:id="5"/>
       </w:r>
       <w:r>
         <w:t>。常用的语言有</w:t>
@@ -12728,7 +12441,13 @@
         <w:t>？</w:t>
       </w:r>
       <w:r>
-        <w:t>”[3]</w:t>
+        <w:t>”</w:t>
+      </w:r>
+      <w:r>
+        <w:rPr>
+          <w:rStyle w:val="af9"/>
+        </w:rPr>
+        <w:endnoteReference w:id="6"/>
       </w:r>
       <w:r>
         <w:t>；</w:t>
@@ -12883,9 +12602,6 @@
     <w:p>
       <w:pPr>
         <w:pStyle w:val="af3"/>
-        <w:rPr>
-          <w:rFonts w:hint="eastAsia"/>
-        </w:rPr>
       </w:pPr>
       <w:r>
         <w:t xml:space="preserve">JSON(JavaScript Object Notation) </w:t>
@@ -13165,9 +12881,6 @@
     <w:p>
       <w:pPr>
         <w:pStyle w:val="af3"/>
-        <w:rPr>
-          <w:rFonts w:hint="eastAsia"/>
-        </w:rPr>
       </w:pPr>
       <w:r>
         <w:rPr>
@@ -13193,8 +12906,6 @@
         </w:rPr>
         <w:t>进行二次开发完成的。</w:t>
       </w:r>
-      <w:bookmarkStart w:id="77" w:name="_GoBack"/>
-      <w:bookmarkEnd w:id="77"/>
     </w:p>
     <w:p>
       <w:pPr>
@@ -13346,57 +13057,9 @@
       </w:r>
       <w:r>
         <w:rPr>
-          <w:vertAlign w:val="superscript"/>
-        </w:rPr>
-        <w:fldChar w:fldCharType="begin"/>
-      </w:r>
-      <w:r>
-        <w:rPr>
-          <w:vertAlign w:val="superscript"/>
-        </w:rPr>
-        <w:instrText xml:space="preserve"> </w:instrText>
-      </w:r>
-      <w:r>
-        <w:rPr>
-          <w:rFonts w:hint="eastAsia"/>
-          <w:vertAlign w:val="superscript"/>
-        </w:rPr>
-        <w:instrText>REF _Ref422153378 \r \h</w:instrText>
-      </w:r>
-      <w:r>
-        <w:rPr>
-          <w:vertAlign w:val="superscript"/>
-        </w:rPr>
-        <w:instrText xml:space="preserve"> </w:instrText>
-      </w:r>
-      <w:r>
-        <w:rPr>
-          <w:vertAlign w:val="superscript"/>
-        </w:rPr>
-        <w:instrText xml:space="preserve"> \* MERGEFORMAT </w:instrText>
-      </w:r>
-      <w:r>
-        <w:rPr>
-          <w:vertAlign w:val="superscript"/>
-        </w:rPr>
-      </w:r>
-      <w:r>
-        <w:rPr>
-          <w:vertAlign w:val="superscript"/>
-        </w:rPr>
-        <w:fldChar w:fldCharType="separate"/>
-      </w:r>
-      <w:r>
-        <w:rPr>
-          <w:vertAlign w:val="superscript"/>
-        </w:rPr>
-        <w:t>[4]</w:t>
-      </w:r>
-      <w:r>
-        <w:rPr>
-          <w:vertAlign w:val="superscript"/>
-        </w:rPr>
-        <w:fldChar w:fldCharType="end"/>
+          <w:rStyle w:val="af9"/>
+        </w:rPr>
+        <w:endnoteReference w:id="7"/>
       </w:r>
       <w:r>
         <w:rPr>
@@ -13475,62 +13138,20 @@
         <w:rPr>
           <w:rFonts w:hint="eastAsia"/>
         </w:rPr>
-        <w:t>将应用程序的模型和视图两个核心部件的实现代码分离。控制器作为三大核心部件之一是为了保证模</w:t>
+        <w:t>将应用程序的模型和视图两个核心部件的实现代码分离。控制器作为三大核心部件之一是为了保证模型</w:t>
       </w:r>
       <w:r>
         <w:rPr>
           <w:rFonts w:hint="eastAsia"/>
         </w:rPr>
         <w:lastRenderedPageBreak/>
-        <w:t>型和视图的同步，视图随着模型的改变同步更新</w:t>
-      </w:r>
-      <w:r>
-        <w:rPr>
-          <w:vertAlign w:val="superscript"/>
-        </w:rPr>
-        <w:fldChar w:fldCharType="begin"/>
-      </w:r>
-      <w:r>
-        <w:rPr>
-          <w:vertAlign w:val="superscript"/>
-        </w:rPr>
-        <w:instrText xml:space="preserve"> </w:instrText>
-      </w:r>
-      <w:r>
-        <w:rPr>
-          <w:rFonts w:hint="eastAsia"/>
-          <w:vertAlign w:val="superscript"/>
-        </w:rPr>
-        <w:instrText>REF _Ref422153400 \r \h</w:instrText>
-      </w:r>
-      <w:r>
-        <w:rPr>
-          <w:vertAlign w:val="superscript"/>
-        </w:rPr>
-        <w:instrText xml:space="preserve">  \* MERGEFORMAT </w:instrText>
-      </w:r>
-      <w:r>
-        <w:rPr>
-          <w:vertAlign w:val="superscript"/>
-        </w:rPr>
-      </w:r>
-      <w:r>
-        <w:rPr>
-          <w:vertAlign w:val="superscript"/>
-        </w:rPr>
-        <w:fldChar w:fldCharType="separate"/>
-      </w:r>
-      <w:r>
-        <w:rPr>
-          <w:vertAlign w:val="superscript"/>
-        </w:rPr>
-        <w:t>[5]</w:t>
-      </w:r>
-      <w:r>
-        <w:rPr>
-          <w:vertAlign w:val="superscript"/>
-        </w:rPr>
-        <w:fldChar w:fldCharType="end"/>
+        <w:t>和视图的同步，视图随着模型的改变同步更新</w:t>
+      </w:r>
+      <w:r>
+        <w:rPr>
+          <w:rStyle w:val="af9"/>
+        </w:rPr>
+        <w:endnoteReference w:id="8"/>
       </w:r>
       <w:r>
         <w:rPr>
@@ -13552,10 +13173,10 @@
           <w:rFonts w:ascii="Times New Roman" w:hAnsi="Times New Roman"/>
         </w:rPr>
         <w:object w:dxaOrig="4575" w:dyaOrig="4471">
-          <v:shape id="_x0000_i1031" type="#_x0000_t75" style="width:228.75pt;height:223.5pt" o:ole="">
+          <v:shape id="_x0000_i1026" type="#_x0000_t75" style="width:228.75pt;height:223.5pt" o:ole="">
             <v:imagedata r:id="rId17" o:title=""/>
           </v:shape>
-          <o:OLEObject Type="Embed" ProgID="Visio.Drawing.15" ShapeID="_x0000_i1031" DrawAspect="Content" ObjectID="_1525350964" r:id="rId18"/>
+          <o:OLEObject Type="Embed" ProgID="Visio.Drawing.15" ShapeID="_x0000_i1026" DrawAspect="Content" ObjectID="_1525356959" r:id="rId18"/>
         </w:object>
       </w:r>
     </w:p>
@@ -13568,8 +13189,8 @@
           <w:rFonts w:ascii="Times New Roman" w:hAnsi="Times New Roman"/>
         </w:rPr>
       </w:pPr>
-      <w:bookmarkStart w:id="78" w:name="_Ref419974402"/>
-      <w:bookmarkStart w:id="79" w:name="_Toc422040704"/>
+      <w:bookmarkStart w:id="81" w:name="_Ref419974402"/>
+      <w:bookmarkStart w:id="82" w:name="_Toc422040704"/>
       <w:r>
         <w:rPr>
           <w:rFonts w:ascii="Times New Roman" w:hAnsi="Times New Roman" w:hint="eastAsia"/>
@@ -13619,7 +13240,7 @@
         </w:rPr>
         <w:noBreakHyphen/>
       </w:r>
-      <w:bookmarkEnd w:id="78"/>
+      <w:bookmarkEnd w:id="81"/>
       <w:r>
         <w:rPr>
           <w:rFonts w:ascii="Times New Roman" w:hAnsi="Times New Roman"/>
@@ -13642,7 +13263,7 @@
         </w:rPr>
         <w:t>部件关系图</w:t>
       </w:r>
-      <w:bookmarkEnd w:id="79"/>
+      <w:bookmarkEnd w:id="82"/>
     </w:p>
     <w:p>
       <w:pPr>
@@ -13733,14 +13354,14 @@
       </w:r>
       <w:r>
         <w:rPr>
+          <w:rStyle w:val="af9"/>
+        </w:rPr>
+        <w:endnoteReference w:id="9"/>
+      </w:r>
+      <w:r>
+        <w:rPr>
           <w:vertAlign w:val="superscript"/>
         </w:rPr>
-        <w:t>[6]</w:t>
-      </w:r>
-      <w:r>
-        <w:rPr>
-          <w:vertAlign w:val="superscript"/>
-        </w:rPr>
         <w:fldChar w:fldCharType="end"/>
       </w:r>
       <w:r>
@@ -13827,57 +13448,9 @@
       </w:r>
       <w:r>
         <w:rPr>
-          <w:vertAlign w:val="superscript"/>
-        </w:rPr>
-        <w:fldChar w:fldCharType="begin"/>
-      </w:r>
-      <w:r>
-        <w:rPr>
-          <w:vertAlign w:val="superscript"/>
-        </w:rPr>
-        <w:instrText xml:space="preserve"> </w:instrText>
-      </w:r>
-      <w:r>
-        <w:rPr>
-          <w:rFonts w:hint="eastAsia"/>
-          <w:vertAlign w:val="superscript"/>
-        </w:rPr>
-        <w:instrText>REF _Ref422153455 \r \h</w:instrText>
-      </w:r>
-      <w:r>
-        <w:rPr>
-          <w:vertAlign w:val="superscript"/>
-        </w:rPr>
-        <w:instrText xml:space="preserve"> </w:instrText>
-      </w:r>
-      <w:r>
-        <w:rPr>
-          <w:vertAlign w:val="superscript"/>
-        </w:rPr>
-        <w:instrText xml:space="preserve"> \* MERGEFORMAT </w:instrText>
-      </w:r>
-      <w:r>
-        <w:rPr>
-          <w:vertAlign w:val="superscript"/>
-        </w:rPr>
-      </w:r>
-      <w:r>
-        <w:rPr>
-          <w:vertAlign w:val="superscript"/>
-        </w:rPr>
-        <w:fldChar w:fldCharType="separate"/>
-      </w:r>
-      <w:r>
-        <w:rPr>
-          <w:vertAlign w:val="superscript"/>
-        </w:rPr>
-        <w:t>[7]</w:t>
-      </w:r>
-      <w:r>
-        <w:rPr>
-          <w:vertAlign w:val="superscript"/>
-        </w:rPr>
-        <w:fldChar w:fldCharType="end"/>
+          <w:rStyle w:val="af9"/>
+        </w:rPr>
+        <w:endnoteReference w:id="10"/>
       </w:r>
       <w:r>
         <w:rPr>
@@ -13901,57 +13474,9 @@
       </w:r>
       <w:r>
         <w:rPr>
-          <w:vertAlign w:val="superscript"/>
-        </w:rPr>
-        <w:fldChar w:fldCharType="begin"/>
-      </w:r>
-      <w:r>
-        <w:rPr>
-          <w:vertAlign w:val="superscript"/>
-        </w:rPr>
-        <w:instrText xml:space="preserve"> </w:instrText>
-      </w:r>
-      <w:r>
-        <w:rPr>
-          <w:rFonts w:hint="eastAsia"/>
-          <w:vertAlign w:val="superscript"/>
-        </w:rPr>
-        <w:instrText>REF _Ref422153569 \r \h</w:instrText>
-      </w:r>
-      <w:r>
-        <w:rPr>
-          <w:vertAlign w:val="superscript"/>
-        </w:rPr>
-        <w:instrText xml:space="preserve"> </w:instrText>
-      </w:r>
-      <w:r>
-        <w:rPr>
-          <w:vertAlign w:val="superscript"/>
-        </w:rPr>
-        <w:instrText xml:space="preserve"> \* MERGEFORMAT </w:instrText>
-      </w:r>
-      <w:r>
-        <w:rPr>
-          <w:vertAlign w:val="superscript"/>
-        </w:rPr>
-      </w:r>
-      <w:r>
-        <w:rPr>
-          <w:vertAlign w:val="superscript"/>
-        </w:rPr>
-        <w:fldChar w:fldCharType="separate"/>
-      </w:r>
-      <w:r>
-        <w:rPr>
-          <w:vertAlign w:val="superscript"/>
-        </w:rPr>
-        <w:t>[8]</w:t>
-      </w:r>
-      <w:r>
-        <w:rPr>
-          <w:vertAlign w:val="superscript"/>
-        </w:rPr>
-        <w:fldChar w:fldCharType="end"/>
+          <w:rStyle w:val="af9"/>
+        </w:rPr>
+        <w:endnoteReference w:id="11"/>
       </w:r>
       <w:r>
         <w:rPr>
@@ -13975,14 +13500,14 @@
         <w:rPr>
           <w:rFonts w:hint="eastAsia"/>
         </w:rPr>
-        <w:t>）模型根据用户</w:t>
+        <w:t>）模型根据用户请</w:t>
       </w:r>
       <w:r>
         <w:rPr>
           <w:rFonts w:hint="eastAsia"/>
         </w:rPr>
         <w:lastRenderedPageBreak/>
-        <w:t>请求进行相应的业务逻辑处理，并返回数据；</w:t>
+        <w:t>求进行相应的业务逻辑处理，并返回数据；</w:t>
       </w:r>
       <w:r>
         <w:t>3</w:t>
@@ -14043,13 +13568,6 @@
         </w:rPr>
         <w:t>）控制器大大提高了应用程序的灵活性和可配置性，控制器可以用来连接不同的模型和视图去完成用户的请求，控制器为构造应用程序提供了强有力的手段。</w:t>
       </w:r>
-    </w:p>
-    <w:p>
-      <w:pPr>
-        <w:rPr>
-          <w:rFonts w:hint="eastAsia"/>
-        </w:rPr>
-      </w:pPr>
     </w:p>
     <w:p>
       <w:pPr>
@@ -14107,6 +13625,313 @@
     </w:p>
     <w:p>
       <w:pPr>
+        <w:pStyle w:val="af3"/>
+      </w:pPr>
+      <w:r>
+        <w:rPr>
+          <w:rFonts w:hint="eastAsia"/>
+        </w:rPr>
+        <w:t>MV</w:t>
+      </w:r>
+      <w:r>
+        <w:t>T</w:t>
+      </w:r>
+      <w:r>
+        <w:rPr>
+          <w:rFonts w:hint="eastAsia"/>
+        </w:rPr>
+        <w:t>框架是基于</w:t>
+      </w:r>
+      <w:r>
+        <w:rPr>
+          <w:rFonts w:hint="eastAsia"/>
+        </w:rPr>
+        <w:t>MVC</w:t>
+      </w:r>
+      <w:r>
+        <w:rPr>
+          <w:rFonts w:hint="eastAsia"/>
+        </w:rPr>
+        <w:t>的设计理念变化而来，是</w:t>
+      </w:r>
+      <w:r>
+        <w:rPr>
+          <w:rFonts w:hint="eastAsia"/>
+        </w:rPr>
+        <w:t>Model-</w:t>
+      </w:r>
+      <w:r>
+        <w:t>V</w:t>
+      </w:r>
+      <w:r>
+        <w:rPr>
+          <w:rFonts w:hint="eastAsia"/>
+        </w:rPr>
+        <w:t>iew</w:t>
+      </w:r>
+      <w:r>
+        <w:t>-T</w:t>
+      </w:r>
+      <w:r>
+        <w:rPr>
+          <w:rFonts w:hint="eastAsia"/>
+        </w:rPr>
+        <w:t>emplate</w:t>
+      </w:r>
+      <w:r>
+        <w:rPr>
+          <w:rFonts w:hint="eastAsia"/>
+        </w:rPr>
+        <w:t>设计模式的简写。在</w:t>
+      </w:r>
+      <w:r>
+        <w:rPr>
+          <w:rFonts w:hint="eastAsia"/>
+        </w:rPr>
+        <w:t>MVC</w:t>
+      </w:r>
+      <w:r>
+        <w:rPr>
+          <w:rFonts w:hint="eastAsia"/>
+        </w:rPr>
+        <w:t>设计模式的基础上，一些</w:t>
+      </w:r>
+      <w:r>
+        <w:rPr>
+          <w:rFonts w:hint="eastAsia"/>
+        </w:rPr>
+        <w:t>Web</w:t>
+      </w:r>
+      <w:r>
+        <w:rPr>
+          <w:rFonts w:hint="eastAsia"/>
+        </w:rPr>
+        <w:t>开发框架的结合自身语言的特点进行变化，形成了</w:t>
+      </w:r>
+      <w:r>
+        <w:rPr>
+          <w:rFonts w:hint="eastAsia"/>
+        </w:rPr>
+        <w:t>MVT</w:t>
+      </w:r>
+      <w:r>
+        <w:rPr>
+          <w:rFonts w:hint="eastAsia"/>
+        </w:rPr>
+        <w:t>框架。其中</w:t>
+      </w:r>
+      <w:r>
+        <w:rPr>
+          <w:rFonts w:hint="eastAsia"/>
+        </w:rPr>
+        <w:t>Model</w:t>
+      </w:r>
+      <w:r>
+        <w:rPr>
+          <w:rFonts w:hint="eastAsia"/>
+        </w:rPr>
+        <w:t>为数据模型模块；</w:t>
+      </w:r>
+      <w:r>
+        <w:rPr>
+          <w:rFonts w:hint="eastAsia"/>
+        </w:rPr>
+        <w:t>View</w:t>
+      </w:r>
+      <w:r>
+        <w:rPr>
+          <w:rFonts w:hint="eastAsia"/>
+        </w:rPr>
+        <w:t>是页面展示的后端的逻辑，根据需求从数据模型中提取数据或者调用对应方法筛选数据，返回给</w:t>
+      </w:r>
+      <w:r>
+        <w:rPr>
+          <w:rFonts w:hint="eastAsia"/>
+        </w:rPr>
+        <w:t>Template</w:t>
+      </w:r>
+      <w:r>
+        <w:rPr>
+          <w:rFonts w:hint="eastAsia"/>
+        </w:rPr>
+        <w:t>模块进行展示；</w:t>
+      </w:r>
+      <w:r>
+        <w:rPr>
+          <w:rFonts w:hint="eastAsia"/>
+        </w:rPr>
+        <w:t>Template</w:t>
+      </w:r>
+      <w:r>
+        <w:rPr>
+          <w:rFonts w:hint="eastAsia"/>
+        </w:rPr>
+        <w:t>是展示模块，其本质一些包含了</w:t>
+      </w:r>
+      <w:r>
+        <w:rPr>
+          <w:rFonts w:hint="eastAsia"/>
+        </w:rPr>
+        <w:t>HTML</w:t>
+      </w:r>
+      <w:r>
+        <w:rPr>
+          <w:rFonts w:hint="eastAsia"/>
+        </w:rPr>
+        <w:t>、</w:t>
+      </w:r>
+      <w:r>
+        <w:rPr>
+          <w:rFonts w:hint="eastAsia"/>
+        </w:rPr>
+        <w:t>Javascript</w:t>
+      </w:r>
+      <w:r>
+        <w:rPr>
+          <w:rFonts w:hint="eastAsia"/>
+        </w:rPr>
+        <w:t>的静态页面和标签与数据展示程式的规则，比较常用的有</w:t>
+      </w:r>
+      <w:r>
+        <w:rPr>
+          <w:rFonts w:hint="eastAsia"/>
+        </w:rPr>
+        <w:t>Jinja</w:t>
+      </w:r>
+      <w:r>
+        <w:t>2</w:t>
+      </w:r>
+      <w:r>
+        <w:rPr>
+          <w:rFonts w:hint="eastAsia"/>
+        </w:rPr>
+        <w:t>。</w:t>
+      </w:r>
+    </w:p>
+    <w:p>
+      <w:pPr>
+        <w:pStyle w:val="af3"/>
+      </w:pPr>
+      <w:r>
+        <w:rPr>
+          <w:rFonts w:hint="eastAsia"/>
+        </w:rPr>
+        <w:t>MVT</w:t>
+      </w:r>
+      <w:r>
+        <w:rPr>
+          <w:rFonts w:hint="eastAsia"/>
+        </w:rPr>
+        <w:t>与</w:t>
+      </w:r>
+      <w:r>
+        <w:rPr>
+          <w:rFonts w:hint="eastAsia"/>
+        </w:rPr>
+        <w:t>MVC</w:t>
+      </w:r>
+      <w:r>
+        <w:rPr>
+          <w:rFonts w:hint="eastAsia"/>
+        </w:rPr>
+        <w:t>都是</w:t>
+      </w:r>
+      <w:r>
+        <w:rPr>
+          <w:rFonts w:hint="eastAsia"/>
+        </w:rPr>
+        <w:t>Web</w:t>
+      </w:r>
+      <w:r>
+        <w:rPr>
+          <w:rFonts w:hint="eastAsia"/>
+        </w:rPr>
+        <w:t>开发设计模式，其意在提供模块化的</w:t>
+      </w:r>
+      <w:r>
+        <w:rPr>
+          <w:rFonts w:hint="eastAsia"/>
+        </w:rPr>
+        <w:t>web</w:t>
+      </w:r>
+      <w:r>
+        <w:rPr>
+          <w:rFonts w:hint="eastAsia"/>
+        </w:rPr>
+        <w:t>开发建议，</w:t>
+      </w:r>
+      <w:r>
+        <w:rPr>
+          <w:rFonts w:hint="eastAsia"/>
+        </w:rPr>
+        <w:t>不同模块间相互分离，各自开发，自身实现细节对其他模块是透明的，这种设计模式也是面向对象思想在</w:t>
+      </w:r>
+      <w:r>
+        <w:rPr>
+          <w:rFonts w:hint="eastAsia"/>
+        </w:rPr>
+        <w:t>Web</w:t>
+      </w:r>
+      <w:r>
+        <w:rPr>
+          <w:rFonts w:hint="eastAsia"/>
+        </w:rPr>
+        <w:t>开发中的一种体现。</w:t>
+      </w:r>
+    </w:p>
+    <w:p>
+      <w:pPr>
+        <w:pStyle w:val="2"/>
+        <w:widowControl w:val="0"/>
+        <w:tabs>
+          <w:tab w:val="clear" w:pos="720"/>
+          <w:tab w:val="clear" w:pos="1854"/>
+        </w:tabs>
+        <w:ind w:left="578" w:hanging="578"/>
+        <w:jc w:val="both"/>
+        <w:rPr>
+          <w:rFonts w:ascii="Times New Roman" w:eastAsia="宋体" w:hAnsi="Times New Roman"/>
+        </w:rPr>
+      </w:pPr>
+      <w:r>
+        <w:rPr>
+          <w:rFonts w:ascii="Times New Roman" w:eastAsia="宋体" w:hAnsi="Times New Roman" w:hint="eastAsia"/>
+        </w:rPr>
+        <w:t>2</w:t>
+      </w:r>
+      <w:r>
+        <w:rPr>
+          <w:rFonts w:ascii="Times New Roman" w:eastAsia="宋体" w:hAnsi="Times New Roman" w:hint="eastAsia"/>
+        </w:rPr>
+        <w:t>.</w:t>
+      </w:r>
+      <w:r>
+        <w:rPr>
+          <w:rFonts w:ascii="Times New Roman" w:eastAsia="宋体" w:hAnsi="Times New Roman"/>
+        </w:rPr>
+        <w:t>8</w:t>
+      </w:r>
+      <w:r>
+        <w:rPr>
+          <w:rFonts w:ascii="Times New Roman" w:eastAsia="宋体" w:hAnsi="Times New Roman" w:hint="eastAsia"/>
+        </w:rPr>
+        <w:t xml:space="preserve"> </w:t>
+      </w:r>
+      <w:r>
+        <w:rPr>
+          <w:rFonts w:ascii="Times New Roman" w:eastAsia="宋体" w:hAnsi="Times New Roman" w:hint="eastAsia"/>
+        </w:rPr>
+        <w:t>消息队列功能</w:t>
+      </w:r>
+      <w:r>
+        <w:rPr>
+          <w:rFonts w:ascii="Times New Roman" w:eastAsia="宋体" w:hAnsi="Times New Roman" w:hint="eastAsia"/>
+        </w:rPr>
+        <w:t xml:space="preserve"> </w:t>
+      </w:r>
+    </w:p>
+    <w:p>
+      <w:pPr>
         <w:pStyle w:val="3"/>
         <w:numPr>
           <w:ilvl w:val="0"/>
@@ -14126,7 +13951,7 @@
         <w:t>.</w:t>
       </w:r>
       <w:r>
-        <w:t>7</w:t>
+        <w:t>8</w:t>
       </w:r>
       <w:r>
         <w:rPr>
@@ -14135,7 +13960,7 @@
         <w:t>.</w:t>
       </w:r>
       <w:r>
-        <w:t>3</w:t>
+        <w:t>1</w:t>
       </w:r>
       <w:r>
         <w:rPr>
@@ -14144,22 +13969,208 @@
         <w:t xml:space="preserve"> </w:t>
       </w:r>
       <w:r>
-        <w:t xml:space="preserve">MVT </w:t>
-      </w:r>
-      <w:r>
-        <w:rPr>
-          <w:rFonts w:hint="eastAsia"/>
-        </w:rPr>
-        <w:t>与</w:t>
-      </w:r>
-      <w:r>
-        <w:t>MVC</w:t>
-      </w:r>
-      <w:r>
-        <w:rPr>
-          <w:rFonts w:hint="eastAsia"/>
-        </w:rPr>
-        <w:t>的差异与共性</w:t>
+        <w:rPr>
+          <w:rFonts w:hint="eastAsia"/>
+        </w:rPr>
+        <w:t>消息中间件的要素</w:t>
+      </w:r>
+    </w:p>
+    <w:p>
+      <w:pPr>
+        <w:pStyle w:val="af3"/>
+      </w:pPr>
+      <w:r>
+        <w:rPr>
+          <w:rFonts w:hint="eastAsia"/>
+        </w:rPr>
+        <w:t>本系统中为了进行有序实时展现监听模块监听与分析后的数据，需要使用消息中间件模块。作为一个消息中间件模块，需要确定五个要素：</w:t>
+      </w:r>
+    </w:p>
+    <w:p>
+      <w:pPr>
+        <w:pStyle w:val="af3"/>
+        <w:numPr>
+          <w:ilvl w:val="0"/>
+          <w:numId w:val="9"/>
+        </w:numPr>
+      </w:pPr>
+      <w:r>
+        <w:rPr>
+          <w:rFonts w:hint="eastAsia"/>
+        </w:rPr>
+        <w:t>消息模型。根据业务场景，需要确定消息中间件的类型，消息中间件分为两种类型一种是生产者消费者模型；一种是发布订阅模型，，客户端与服务端建立连接后，消息中间件把新获取的数据，传给服务器，服务器把数据内容推送给每一个与服务器建立了</w:t>
+      </w:r>
+      <w:r>
+        <w:rPr>
+          <w:rFonts w:hint="eastAsia"/>
+        </w:rPr>
+        <w:t>socket</w:t>
+      </w:r>
+      <w:r>
+        <w:rPr>
+          <w:rFonts w:hint="eastAsia"/>
+        </w:rPr>
+        <w:t>连接的客户端。</w:t>
+      </w:r>
+    </w:p>
+    <w:p>
+      <w:pPr>
+        <w:pStyle w:val="af3"/>
+        <w:numPr>
+          <w:ilvl w:val="0"/>
+          <w:numId w:val="9"/>
+        </w:numPr>
+      </w:pPr>
+      <w:r>
+        <w:rPr>
+          <w:rFonts w:hint="eastAsia"/>
+        </w:rPr>
+        <w:lastRenderedPageBreak/>
+        <w:t>消息投递可靠性。一个消息在传递过程中可能出现如下几种情景：</w:t>
+      </w:r>
+      <w:r>
+        <w:t>At-most-once(</w:t>
+      </w:r>
+      <w:r>
+        <w:t>消息丢失</w:t>
+      </w:r>
+      <w:r>
+        <w:t>)</w:t>
+      </w:r>
+      <w:r>
+        <w:rPr>
+          <w:rFonts w:hint="eastAsia"/>
+        </w:rPr>
+        <w:t>，</w:t>
+      </w:r>
+      <w:r>
+        <w:t xml:space="preserve"> </w:t>
+      </w:r>
+      <w:r>
+        <w:rPr>
+          <w:rFonts w:hint="eastAsia"/>
+        </w:rPr>
+        <w:t>消息被投递</w:t>
+      </w:r>
+      <w:r>
+        <w:t>0</w:t>
+      </w:r>
+      <w:r>
+        <w:t>或者</w:t>
+      </w:r>
+      <w:r>
+        <w:t>1</w:t>
+      </w:r>
+      <w:r>
+        <w:t>次，消息可能被丢失</w:t>
+      </w:r>
+      <w:r>
+        <w:rPr>
+          <w:rFonts w:hint="eastAsia"/>
+        </w:rPr>
+        <w:t>；</w:t>
+      </w:r>
+      <w:r>
+        <w:t>At-least-once(</w:t>
+      </w:r>
+      <w:r>
+        <w:t>消息重复</w:t>
+      </w:r>
+      <w:r>
+        <w:t>)</w:t>
+      </w:r>
+      <w:r>
+        <w:rPr>
+          <w:rFonts w:hint="eastAsia"/>
+        </w:rPr>
+        <w:t>，消息可能被投递多次，直到收到</w:t>
+      </w:r>
+      <w:r>
+        <w:t>ack</w:t>
+      </w:r>
+      <w:r>
+        <w:t>，会造成消息重复</w:t>
+      </w:r>
+      <w:r>
+        <w:rPr>
+          <w:rFonts w:hint="eastAsia"/>
+        </w:rPr>
+        <w:t>，</w:t>
+      </w:r>
+      <w:r>
+        <w:t>开启消息持久化及</w:t>
+      </w:r>
+      <w:r>
+        <w:t>ack</w:t>
+      </w:r>
+      <w:r>
+        <w:t>机制，可以保证此投递策略，确保消息投递成功，但可能造成消息重复</w:t>
+      </w:r>
+      <w:r>
+        <w:rPr>
+          <w:rFonts w:hint="eastAsia"/>
+        </w:rPr>
+        <w:t>；</w:t>
+      </w:r>
+      <w:r>
+        <w:t>exactly-once(</w:t>
+      </w:r>
+      <w:r>
+        <w:t>消息仅且投递一次</w:t>
+      </w:r>
+      <w:r>
+        <w:t>)</w:t>
+      </w:r>
+      <w:r>
+        <w:rPr>
+          <w:rFonts w:hint="eastAsia"/>
+        </w:rPr>
+        <w:t>，消息通过事务等机制保证对方能成功接收，而且不会重复接收。</w:t>
+      </w:r>
+    </w:p>
+    <w:p>
+      <w:pPr>
+        <w:pStyle w:val="af3"/>
+        <w:numPr>
+          <w:ilvl w:val="0"/>
+          <w:numId w:val="9"/>
+        </w:numPr>
+      </w:pPr>
+      <w:r>
+        <w:rPr>
+          <w:rFonts w:hint="eastAsia"/>
+        </w:rPr>
+        <w:t>消息持久化。即消费者是否可以接收离线时的消息。</w:t>
+      </w:r>
+    </w:p>
+    <w:p>
+      <w:pPr>
+        <w:pStyle w:val="af3"/>
+        <w:numPr>
+          <w:ilvl w:val="0"/>
+          <w:numId w:val="9"/>
+        </w:numPr>
+      </w:pPr>
+      <w:r>
+        <w:rPr>
+          <w:rFonts w:hint="eastAsia"/>
+        </w:rPr>
+        <w:t>消息优先级。消息是否支持优先级。</w:t>
+      </w:r>
+    </w:p>
+    <w:p>
+      <w:pPr>
+        <w:pStyle w:val="af3"/>
+        <w:numPr>
+          <w:ilvl w:val="0"/>
+          <w:numId w:val="9"/>
+        </w:numPr>
+      </w:pPr>
+      <w:r>
+        <w:rPr>
+          <w:rFonts w:hint="eastAsia"/>
+        </w:rPr>
+        <w:t>消息回溯。消息是否可以重复消费</w:t>
       </w:r>
     </w:p>
     <w:p>
@@ -14172,9 +14183,6 @@
         <w:tabs>
           <w:tab w:val="clear" w:pos="1854"/>
         </w:tabs>
-        <w:rPr>
-          <w:rFonts w:hint="eastAsia"/>
-        </w:rPr>
       </w:pPr>
       <w:r>
         <w:t>2</w:t>
@@ -14186,7 +14194,7 @@
         <w:t>.</w:t>
       </w:r>
       <w:r>
-        <w:t>7</w:t>
+        <w:t>8</w:t>
       </w:r>
       <w:r>
         <w:rPr>
@@ -14195,7 +14203,7 @@
         <w:t>.</w:t>
       </w:r>
       <w:r>
-        <w:t>4</w:t>
+        <w:t>2</w:t>
       </w:r>
       <w:r>
         <w:rPr>
@@ -14204,25 +14212,147 @@
         <w:t xml:space="preserve"> </w:t>
       </w:r>
       <w:r>
-        <w:t>MVT</w:t>
-      </w:r>
-      <w:r>
-        <w:rPr>
-          <w:rFonts w:hint="eastAsia"/>
-        </w:rPr>
-        <w:t>设计方法应用</w:t>
-      </w:r>
-    </w:p>
-    <w:p/>
-    <w:p/>
-    <w:p>
-      <w:pPr>
-        <w:spacing w:line="480" w:lineRule="atLeast"/>
-        <w:rPr>
-          <w:rFonts w:asciiTheme="minorEastAsia" w:eastAsiaTheme="minorEastAsia" w:hAnsiTheme="minorEastAsia" w:cstheme="minorBidi"/>
-          <w:spacing w:val="10"/>
-          <w:sz w:val="24"/>
-          <w:szCs w:val="22"/>
+        <w:t>R</w:t>
+      </w:r>
+      <w:r>
+        <w:rPr>
+          <w:rFonts w:hint="eastAsia"/>
+        </w:rPr>
+        <w:t>edis</w:t>
+      </w:r>
+      <w:r>
+        <w:rPr>
+          <w:rFonts w:hint="eastAsia"/>
+        </w:rPr>
+        <w:t>的</w:t>
+      </w:r>
+      <w:r>
+        <w:rPr>
+          <w:rFonts w:hint="eastAsia"/>
+        </w:rPr>
+        <w:t>Pub</w:t>
+      </w:r>
+      <w:r>
+        <w:t>/S</w:t>
+      </w:r>
+      <w:r>
+        <w:rPr>
+          <w:rFonts w:hint="eastAsia"/>
+        </w:rPr>
+        <w:t>ub</w:t>
+      </w:r>
+      <w:r>
+        <w:rPr>
+          <w:rFonts w:hint="eastAsia"/>
+        </w:rPr>
+        <w:t>模型</w:t>
+      </w:r>
+    </w:p>
+    <w:p>
+      <w:pPr>
+        <w:pStyle w:val="af3"/>
+        <w:rPr>
+          <w:rStyle w:val="1CharChar"/>
+          <w:rFonts w:hint="eastAsia"/>
+          <w:b w:val="0"/>
+          <w:bCs w:val="0"/>
+          <w:kern w:val="2"/>
+          <w:sz w:val="24"/>
+          <w:szCs w:val="22"/>
+        </w:rPr>
+      </w:pPr>
+      <w:r>
+        <w:rPr>
+          <w:rStyle w:val="1CharChar"/>
+          <w:rFonts w:hint="eastAsia"/>
+          <w:b w:val="0"/>
+          <w:bCs w:val="0"/>
+          <w:kern w:val="2"/>
+          <w:sz w:val="24"/>
+          <w:szCs w:val="22"/>
+        </w:rPr>
+        <w:t>本系统采用</w:t>
+      </w:r>
+      <w:r>
+        <w:rPr>
+          <w:rStyle w:val="1CharChar"/>
+          <w:rFonts w:hint="eastAsia"/>
+          <w:b w:val="0"/>
+          <w:bCs w:val="0"/>
+          <w:kern w:val="2"/>
+          <w:sz w:val="24"/>
+          <w:szCs w:val="22"/>
+        </w:rPr>
+        <w:t>Redis</w:t>
+      </w:r>
+      <w:r>
+        <w:rPr>
+          <w:rStyle w:val="1CharChar"/>
+          <w:rFonts w:hint="eastAsia"/>
+          <w:b w:val="0"/>
+          <w:bCs w:val="0"/>
+          <w:kern w:val="2"/>
+          <w:sz w:val="24"/>
+          <w:szCs w:val="22"/>
+        </w:rPr>
+        <w:t>的</w:t>
+      </w:r>
+      <w:r>
+        <w:rPr>
+          <w:rStyle w:val="1CharChar"/>
+          <w:rFonts w:hint="eastAsia"/>
+          <w:b w:val="0"/>
+          <w:bCs w:val="0"/>
+          <w:kern w:val="2"/>
+          <w:sz w:val="24"/>
+          <w:szCs w:val="22"/>
+        </w:rPr>
+        <w:t>Pub</w:t>
+      </w:r>
+      <w:r>
+        <w:rPr>
+          <w:rStyle w:val="1CharChar"/>
+          <w:b w:val="0"/>
+          <w:bCs w:val="0"/>
+          <w:kern w:val="2"/>
+          <w:sz w:val="24"/>
+          <w:szCs w:val="22"/>
+        </w:rPr>
+        <w:t>/S</w:t>
+      </w:r>
+      <w:r>
+        <w:rPr>
+          <w:rStyle w:val="1CharChar"/>
+          <w:rFonts w:hint="eastAsia"/>
+          <w:b w:val="0"/>
+          <w:bCs w:val="0"/>
+          <w:kern w:val="2"/>
+          <w:sz w:val="24"/>
+          <w:szCs w:val="22"/>
+        </w:rPr>
+        <w:t>ub</w:t>
+      </w:r>
+      <w:r>
+        <w:rPr>
+          <w:rStyle w:val="1CharChar"/>
+          <w:rFonts w:hint="eastAsia"/>
+          <w:b w:val="0"/>
+          <w:bCs w:val="0"/>
+          <w:kern w:val="2"/>
+          <w:sz w:val="24"/>
+          <w:szCs w:val="22"/>
+        </w:rPr>
+        <w:t>模型来</w:t>
+      </w:r>
+      <w:bookmarkStart w:id="86" w:name="_GoBack"/>
+      <w:bookmarkEnd w:id="86"/>
+    </w:p>
+    <w:p>
+      <w:pPr>
+        <w:pStyle w:val="af3"/>
+        <w:rPr>
+          <w:rStyle w:val="1CharChar"/>
+          <w:rFonts w:ascii="宋体" w:hAnsi="宋体" w:cs="Arial"/>
         </w:rPr>
       </w:pPr>
     </w:p>
@@ -14231,18 +14361,15 @@
         <w:widowControl/>
         <w:jc w:val="left"/>
         <w:rPr>
-          <w:rFonts w:asciiTheme="minorEastAsia" w:eastAsiaTheme="minorEastAsia" w:hAnsiTheme="minorEastAsia" w:cstheme="minorBidi"/>
-          <w:spacing w:val="10"/>
-          <w:sz w:val="24"/>
-          <w:szCs w:val="22"/>
-        </w:rPr>
-      </w:pPr>
-      <w:r>
-        <w:rPr>
-          <w:rFonts w:asciiTheme="minorEastAsia" w:eastAsiaTheme="minorEastAsia" w:hAnsiTheme="minorEastAsia" w:cstheme="minorBidi"/>
-          <w:spacing w:val="10"/>
-          <w:sz w:val="24"/>
-          <w:szCs w:val="22"/>
+          <w:rStyle w:val="1CharChar"/>
+          <w:rFonts w:ascii="宋体" w:hAnsi="宋体" w:cs="Arial"/>
+        </w:rPr>
+      </w:pPr>
+      <w:r>
+        <w:rPr>
+          <w:rStyle w:val="1CharChar"/>
+          <w:b w:val="0"/>
+          <w:bCs w:val="0"/>
         </w:rPr>
         <w:br w:type="page"/>
       </w:r>
@@ -14760,9 +14887,6 @@
     <w:p>
       <w:pPr>
         <w:pStyle w:val="af7"/>
-        <w:rPr>
-          <w:rFonts w:hint="eastAsia"/>
-        </w:rPr>
       </w:pPr>
       <w:r>
         <w:rPr>
@@ -14818,9 +14942,6 @@
     <w:p>
       <w:pPr>
         <w:pStyle w:val="af7"/>
-        <w:rPr>
-          <w:rFonts w:hint="eastAsia"/>
-        </w:rPr>
       </w:pPr>
       <w:r>
         <w:rPr>
@@ -14846,9 +14967,6 @@
     <w:p>
       <w:pPr>
         <w:pStyle w:val="af7"/>
-        <w:rPr>
-          <w:rFonts w:hint="eastAsia"/>
-        </w:rPr>
       </w:pPr>
       <w:r>
         <w:rPr>
@@ -14895,6 +15013,492 @@
       <w:r>
         <w:t xml:space="preserve"> visualization. IEEE Computer Graphics and Applications, 2013,33(4):20-21. [doi:10.1109/MCG.2013.54]</w:t>
       </w:r>
+    </w:p>
+  </w:endnote>
+  <w:endnote w:id="5">
+    <w:p>
+      <w:pPr>
+        <w:pStyle w:val="ad"/>
+      </w:pPr>
+      <w:r>
+        <w:rPr>
+          <w:rStyle w:val="af9"/>
+        </w:rPr>
+        <w:endnoteRef/>
+      </w:r>
+      <w:r>
+        <w:t xml:space="preserve"> </w:t>
+      </w:r>
+      <w:bookmarkStart w:id="77" w:name="_Ref422153251"/>
+      <w:r>
+        <w:rPr>
+          <w:rFonts w:hint="eastAsia"/>
+        </w:rPr>
+        <w:t>柳杨</w:t>
+      </w:r>
+      <w:r>
+        <w:t>,</w:t>
+      </w:r>
+      <w:r>
+        <w:rPr>
+          <w:rFonts w:hint="eastAsia"/>
+        </w:rPr>
+        <w:t>范冰冰</w:t>
+      </w:r>
+      <w:r>
+        <w:t xml:space="preserve">. </w:t>
+      </w:r>
+      <w:r>
+        <w:rPr>
+          <w:rFonts w:hint="eastAsia"/>
+        </w:rPr>
+        <w:t>一种通用的动态</w:t>
+      </w:r>
+      <w:r>
+        <w:t>Web</w:t>
+      </w:r>
+      <w:r>
+        <w:rPr>
+          <w:rFonts w:hint="eastAsia"/>
+        </w:rPr>
+        <w:t>应用加速方案</w:t>
+      </w:r>
+      <w:r>
+        <w:t xml:space="preserve">[J]. </w:t>
+      </w:r>
+      <w:r>
+        <w:rPr>
+          <w:rFonts w:hint="eastAsia"/>
+        </w:rPr>
+        <w:t>计算机工程</w:t>
+      </w:r>
+      <w:r>
+        <w:t>,2012,38(11):247-250.</w:t>
+      </w:r>
+      <w:bookmarkEnd w:id="77"/>
+      <w:r>
+        <w:t xml:space="preserve"> </w:t>
+      </w:r>
+    </w:p>
+  </w:endnote>
+  <w:endnote w:id="6">
+    <w:p>
+      <w:pPr>
+        <w:pStyle w:val="ad"/>
+        <w:rPr>
+          <w:rFonts w:eastAsiaTheme="minorEastAsia"/>
+        </w:rPr>
+      </w:pPr>
+      <w:r>
+        <w:rPr>
+          <w:rStyle w:val="af9"/>
+        </w:rPr>
+        <w:endnoteRef/>
+      </w:r>
+      <w:r>
+        <w:t xml:space="preserve"> </w:t>
+      </w:r>
+      <w:bookmarkStart w:id="78" w:name="_Ref422153340"/>
+      <w:r>
+        <w:rPr>
+          <w:rFonts w:hint="eastAsia"/>
+        </w:rPr>
+        <w:t>田红玉</w:t>
+      </w:r>
+      <w:r>
+        <w:t xml:space="preserve">. </w:t>
+      </w:r>
+      <w:r>
+        <w:rPr>
+          <w:rFonts w:hint="eastAsia"/>
+        </w:rPr>
+        <w:t>静态网页制作技术与动态网页制作技术的比较</w:t>
+      </w:r>
+      <w:r>
+        <w:t xml:space="preserve">[J]. </w:t>
+      </w:r>
+      <w:r>
+        <w:rPr>
+          <w:rFonts w:hint="eastAsia"/>
+        </w:rPr>
+        <w:t>黑龙江科学</w:t>
+      </w:r>
+      <w:r>
+        <w:t>,2013,4(9):116.</w:t>
+      </w:r>
+      <w:bookmarkEnd w:id="78"/>
+      <w:r>
+        <w:t xml:space="preserve"> </w:t>
+      </w:r>
+    </w:p>
+    <w:p>
+      <w:pPr>
+        <w:pStyle w:val="af7"/>
+      </w:pPr>
+    </w:p>
+  </w:endnote>
+  <w:endnote w:id="7">
+    <w:p>
+      <w:pPr>
+        <w:pStyle w:val="af7"/>
+      </w:pPr>
+      <w:r>
+        <w:rPr>
+          <w:rStyle w:val="af9"/>
+        </w:rPr>
+        <w:endnoteRef/>
+      </w:r>
+      <w:r>
+        <w:t xml:space="preserve"> </w:t>
+      </w:r>
+      <w:bookmarkStart w:id="79" w:name="_Ref422153378"/>
+      <w:r>
+        <w:rPr>
+          <w:rFonts w:hint="eastAsia"/>
+        </w:rPr>
+        <w:t>刘祺彬</w:t>
+      </w:r>
+      <w:r>
+        <w:t xml:space="preserve">. </w:t>
+      </w:r>
+      <w:r>
+        <w:rPr>
+          <w:rFonts w:hint="eastAsia"/>
+        </w:rPr>
+        <w:t>基于开源技术的</w:t>
+      </w:r>
+      <w:r>
+        <w:t>MVC</w:t>
+      </w:r>
+      <w:r>
+        <w:rPr>
+          <w:rFonts w:hint="eastAsia"/>
+        </w:rPr>
+        <w:t>框架的构建</w:t>
+      </w:r>
+      <w:r>
+        <w:t xml:space="preserve">[J]. </w:t>
+      </w:r>
+      <w:r>
+        <w:rPr>
+          <w:rFonts w:hint="eastAsia"/>
+        </w:rPr>
+        <w:t>信息技术</w:t>
+      </w:r>
+      <w:r>
+        <w:t>,2013,(8):125-129.</w:t>
+      </w:r>
+      <w:bookmarkEnd w:id="79"/>
+    </w:p>
+  </w:endnote>
+  <w:endnote w:id="8">
+    <w:p>
+      <w:pPr>
+        <w:pStyle w:val="ad"/>
+        <w:rPr>
+          <w:rFonts w:eastAsiaTheme="minorEastAsia"/>
+        </w:rPr>
+      </w:pPr>
+      <w:r>
+        <w:rPr>
+          <w:rStyle w:val="af9"/>
+        </w:rPr>
+        <w:endnoteRef/>
+      </w:r>
+      <w:r>
+        <w:t xml:space="preserve"> </w:t>
+      </w:r>
+      <w:bookmarkStart w:id="80" w:name="_Ref422153400"/>
+      <w:r>
+        <w:rPr>
+          <w:rFonts w:hint="eastAsia"/>
+        </w:rPr>
+        <w:t>张宇</w:t>
+      </w:r>
+      <w:r>
+        <w:t>,</w:t>
+      </w:r>
+      <w:r>
+        <w:rPr>
+          <w:rFonts w:hint="eastAsia"/>
+        </w:rPr>
+        <w:t>王映辉</w:t>
+      </w:r>
+      <w:r>
+        <w:t>,</w:t>
+      </w:r>
+      <w:r>
+        <w:rPr>
+          <w:rFonts w:hint="eastAsia"/>
+        </w:rPr>
+        <w:t>张翔南等</w:t>
+      </w:r>
+      <w:r>
+        <w:t xml:space="preserve">. </w:t>
+      </w:r>
+      <w:r>
+        <w:rPr>
+          <w:rFonts w:hint="eastAsia"/>
+        </w:rPr>
+        <w:t>基于</w:t>
+      </w:r>
+      <w:r>
+        <w:t>Spring</w:t>
+      </w:r>
+      <w:r>
+        <w:rPr>
+          <w:rFonts w:hint="eastAsia"/>
+        </w:rPr>
+        <w:t>的</w:t>
+      </w:r>
+      <w:r>
+        <w:t>MVC</w:t>
+      </w:r>
+      <w:r>
+        <w:rPr>
+          <w:rFonts w:hint="eastAsia"/>
+        </w:rPr>
+        <w:t>框架设计与实现</w:t>
+      </w:r>
+      <w:r>
+        <w:t xml:space="preserve">[J]. </w:t>
+      </w:r>
+      <w:r>
+        <w:rPr>
+          <w:rFonts w:hint="eastAsia"/>
+        </w:rPr>
+        <w:t>计算机工程</w:t>
+      </w:r>
+      <w:r>
+        <w:t>,2010,36(4):59-62.</w:t>
+      </w:r>
+      <w:bookmarkEnd w:id="80"/>
+    </w:p>
+    <w:p>
+      <w:pPr>
+        <w:pStyle w:val="af7"/>
+      </w:pPr>
+    </w:p>
+    <w:p>
+      <w:pPr>
+        <w:pStyle w:val="af7"/>
+      </w:pPr>
+    </w:p>
+  </w:endnote>
+  <w:endnote w:id="9">
+    <w:p>
+      <w:pPr>
+        <w:pStyle w:val="af7"/>
+      </w:pPr>
+      <w:r>
+        <w:rPr>
+          <w:rStyle w:val="af9"/>
+        </w:rPr>
+        <w:endnoteRef/>
+      </w:r>
+      <w:r>
+        <w:t xml:space="preserve"> </w:t>
+      </w:r>
+      <w:bookmarkStart w:id="83" w:name="_Ref422153426"/>
+      <w:r>
+        <w:rPr>
+          <w:rFonts w:hint="eastAsia"/>
+        </w:rPr>
+        <w:t>赵玉伟</w:t>
+      </w:r>
+      <w:r>
+        <w:t>,</w:t>
+      </w:r>
+      <w:r>
+        <w:rPr>
+          <w:rFonts w:hint="eastAsia"/>
+        </w:rPr>
+        <w:t>肖敏</w:t>
+      </w:r>
+      <w:r>
+        <w:t>,</w:t>
+      </w:r>
+      <w:r>
+        <w:rPr>
+          <w:rFonts w:hint="eastAsia"/>
+        </w:rPr>
+        <w:t>熊前兴等</w:t>
+      </w:r>
+      <w:r>
+        <w:t xml:space="preserve">. </w:t>
+      </w:r>
+      <w:r>
+        <w:rPr>
+          <w:rFonts w:hint="eastAsia"/>
+        </w:rPr>
+        <w:t>一种简单</w:t>
+      </w:r>
+      <w:r>
+        <w:t>MVC</w:t>
+      </w:r>
+      <w:r>
+        <w:rPr>
+          <w:rFonts w:hint="eastAsia"/>
+        </w:rPr>
+        <w:t>框架的实现方案</w:t>
+      </w:r>
+      <w:r>
+        <w:t xml:space="preserve">[J]. </w:t>
+      </w:r>
+      <w:r>
+        <w:rPr>
+          <w:rFonts w:hint="eastAsia"/>
+        </w:rPr>
+        <w:t>交通与计算机</w:t>
+      </w:r>
+      <w:r>
+        <w:t>,2006,24(4):136-138.</w:t>
+      </w:r>
+      <w:bookmarkEnd w:id="83"/>
+    </w:p>
+    <w:p>
+      <w:pPr>
+        <w:pStyle w:val="af7"/>
+      </w:pPr>
+    </w:p>
+  </w:endnote>
+  <w:endnote w:id="10">
+    <w:p>
+      <w:pPr>
+        <w:pStyle w:val="ad"/>
+        <w:rPr>
+          <w:rFonts w:eastAsiaTheme="minorEastAsia"/>
+        </w:rPr>
+      </w:pPr>
+      <w:r>
+        <w:rPr>
+          <w:rStyle w:val="af9"/>
+        </w:rPr>
+        <w:endnoteRef/>
+      </w:r>
+      <w:r>
+        <w:t xml:space="preserve"> </w:t>
+      </w:r>
+      <w:bookmarkStart w:id="84" w:name="_Ref422153455"/>
+      <w:r>
+        <w:rPr>
+          <w:rFonts w:hint="eastAsia"/>
+        </w:rPr>
+        <w:t>刘亚鹏</w:t>
+      </w:r>
+      <w:r>
+        <w:t xml:space="preserve">. </w:t>
+      </w:r>
+      <w:r>
+        <w:rPr>
+          <w:rFonts w:hint="eastAsia"/>
+        </w:rPr>
+        <w:t>基于</w:t>
+      </w:r>
+      <w:r>
+        <w:t>MVC</w:t>
+      </w:r>
+      <w:r>
+        <w:rPr>
+          <w:rFonts w:hint="eastAsia"/>
+        </w:rPr>
+        <w:t>架构的电子商务平台的设计与实现</w:t>
+      </w:r>
+      <w:r>
+        <w:t xml:space="preserve">[D]. </w:t>
+      </w:r>
+      <w:r>
+        <w:rPr>
+          <w:rFonts w:hint="eastAsia"/>
+        </w:rPr>
+        <w:t>华中科技大学</w:t>
+      </w:r>
+      <w:r>
+        <w:t>,2011.</w:t>
+      </w:r>
+      <w:bookmarkEnd w:id="84"/>
+    </w:p>
+    <w:p>
+      <w:pPr>
+        <w:pStyle w:val="af7"/>
+      </w:pPr>
+    </w:p>
+  </w:endnote>
+  <w:endnote w:id="11">
+    <w:p>
+      <w:pPr>
+        <w:pStyle w:val="af7"/>
+      </w:pPr>
+      <w:r>
+        <w:rPr>
+          <w:rStyle w:val="af9"/>
+        </w:rPr>
+        <w:endnoteRef/>
+      </w:r>
+      <w:r>
+        <w:t xml:space="preserve"> </w:t>
+      </w:r>
+      <w:bookmarkStart w:id="85" w:name="_Ref422153569"/>
+      <w:r>
+        <w:rPr>
+          <w:rFonts w:hint="eastAsia"/>
+        </w:rPr>
+        <w:t>于海雯</w:t>
+      </w:r>
+      <w:r>
+        <w:t>,</w:t>
+      </w:r>
+      <w:r>
+        <w:rPr>
+          <w:rFonts w:hint="eastAsia"/>
+        </w:rPr>
+        <w:t>娄芳</w:t>
+      </w:r>
+      <w:r>
+        <w:t xml:space="preserve">. </w:t>
+      </w:r>
+      <w:r>
+        <w:rPr>
+          <w:rFonts w:hint="eastAsia"/>
+        </w:rPr>
+        <w:t>用</w:t>
+      </w:r>
+      <w:r>
+        <w:t>MVC</w:t>
+      </w:r>
+      <w:r>
+        <w:rPr>
+          <w:rFonts w:hint="eastAsia"/>
+        </w:rPr>
+        <w:t>处理</w:t>
+      </w:r>
+      <w:r>
+        <w:t>Web</w:t>
+      </w:r>
+      <w:r>
+        <w:rPr>
+          <w:rFonts w:hint="eastAsia"/>
+        </w:rPr>
+        <w:t>系统的逻辑编程和页面设计的分离问题</w:t>
+      </w:r>
+      <w:r>
+        <w:t xml:space="preserve">[J]. </w:t>
+      </w:r>
+      <w:r>
+        <w:rPr>
+          <w:rFonts w:hint="eastAsia"/>
+        </w:rPr>
+        <w:t>电脑知识与技术（认证考试）</w:t>
+      </w:r>
+      <w:r>
+        <w:t>,2004,(8):69-71.</w:t>
+      </w:r>
+      <w:bookmarkEnd w:id="85"/>
+    </w:p>
+    <w:p>
+      <w:pPr>
+        <w:pStyle w:val="af7"/>
+      </w:pPr>
     </w:p>
   </w:endnote>
 </w:endnotes>
@@ -14933,7 +15537,7 @@
         <w:rStyle w:val="af0"/>
         <w:noProof/>
       </w:rPr>
-      <w:t>16</w:t>
+      <w:t>17</w:t>
     </w:r>
     <w:r>
       <w:rPr>
@@ -15106,6 +15710,95 @@
     </w:lvl>
   </w:abstractNum>
   <w:abstractNum w:abstractNumId="1" w15:restartNumberingAfterBreak="0">
+    <w:nsid w:val="098F71DD"/>
+    <w:multiLevelType w:val="hybridMultilevel"/>
+    <w:tmpl w:val="B75E296C"/>
+    <w:lvl w:ilvl="0" w:tplc="65784DBC">
+      <w:start w:val="1"/>
+      <w:numFmt w:val="decimal"/>
+      <w:lvlText w:val="[%1]"/>
+      <w:lvlJc w:val="left"/>
+      <w:pPr>
+        <w:ind w:left="420" w:hanging="420"/>
+      </w:pPr>
+      <w:rPr>
+        <w:rFonts w:ascii="Times New Roman" w:hAnsi="Times New Roman" w:cs="Times New Roman" w:hint="default"/>
+      </w:rPr>
+    </w:lvl>
+    <w:lvl w:ilvl="1" w:tplc="04090019">
+      <w:start w:val="1"/>
+      <w:numFmt w:val="lowerLetter"/>
+      <w:lvlText w:val="%2)"/>
+      <w:lvlJc w:val="left"/>
+      <w:pPr>
+        <w:ind w:left="840" w:hanging="420"/>
+      </w:pPr>
+    </w:lvl>
+    <w:lvl w:ilvl="2" w:tplc="0409001B">
+      <w:start w:val="1"/>
+      <w:numFmt w:val="lowerRoman"/>
+      <w:lvlText w:val="%3."/>
+      <w:lvlJc w:val="right"/>
+      <w:pPr>
+        <w:ind w:left="1260" w:hanging="420"/>
+      </w:pPr>
+    </w:lvl>
+    <w:lvl w:ilvl="3" w:tplc="0409000F">
+      <w:start w:val="1"/>
+      <w:numFmt w:val="decimal"/>
+      <w:lvlText w:val="%4."/>
+      <w:lvlJc w:val="left"/>
+      <w:pPr>
+        <w:ind w:left="1680" w:hanging="420"/>
+      </w:pPr>
+    </w:lvl>
+    <w:lvl w:ilvl="4" w:tplc="04090019">
+      <w:start w:val="1"/>
+      <w:numFmt w:val="lowerLetter"/>
+      <w:lvlText w:val="%5)"/>
+      <w:lvlJc w:val="left"/>
+      <w:pPr>
+        <w:ind w:left="2100" w:hanging="420"/>
+      </w:pPr>
+    </w:lvl>
+    <w:lvl w:ilvl="5" w:tplc="0409001B">
+      <w:start w:val="1"/>
+      <w:numFmt w:val="lowerRoman"/>
+      <w:lvlText w:val="%6."/>
+      <w:lvlJc w:val="right"/>
+      <w:pPr>
+        <w:ind w:left="2520" w:hanging="420"/>
+      </w:pPr>
+    </w:lvl>
+    <w:lvl w:ilvl="6" w:tplc="0409000F">
+      <w:start w:val="1"/>
+      <w:numFmt w:val="decimal"/>
+      <w:lvlText w:val="%7."/>
+      <w:lvlJc w:val="left"/>
+      <w:pPr>
+        <w:ind w:left="2940" w:hanging="420"/>
+      </w:pPr>
+    </w:lvl>
+    <w:lvl w:ilvl="7" w:tplc="04090019">
+      <w:start w:val="1"/>
+      <w:numFmt w:val="lowerLetter"/>
+      <w:lvlText w:val="%8)"/>
+      <w:lvlJc w:val="left"/>
+      <w:pPr>
+        <w:ind w:left="3360" w:hanging="420"/>
+      </w:pPr>
+    </w:lvl>
+    <w:lvl w:ilvl="8" w:tplc="0409001B">
+      <w:start w:val="1"/>
+      <w:numFmt w:val="lowerRoman"/>
+      <w:lvlText w:val="%9."/>
+      <w:lvlJc w:val="right"/>
+      <w:pPr>
+        <w:ind w:left="3780" w:hanging="420"/>
+      </w:pPr>
+    </w:lvl>
+  </w:abstractNum>
+  <w:abstractNum w:abstractNumId="2" w15:restartNumberingAfterBreak="0">
     <w:nsid w:val="324532FE"/>
     <w:multiLevelType w:val="hybridMultilevel"/>
     <w:tmpl w:val="96582DCA"/>
@@ -15194,7 +15887,7 @@
       </w:pPr>
     </w:lvl>
   </w:abstractNum>
-  <w:abstractNum w:abstractNumId="2" w15:restartNumberingAfterBreak="0">
+  <w:abstractNum w:abstractNumId="3" w15:restartNumberingAfterBreak="0">
     <w:nsid w:val="64F605B2"/>
     <w:multiLevelType w:val="multilevel"/>
     <w:tmpl w:val="64F605B2"/>
@@ -15337,17 +16030,17 @@
       </w:rPr>
     </w:lvl>
   </w:abstractNum>
-  <w:abstractNum w:abstractNumId="3" w15:restartNumberingAfterBreak="0">
-    <w:nsid w:val="78E41961"/>
+  <w:abstractNum w:abstractNumId="4" w15:restartNumberingAfterBreak="0">
+    <w:nsid w:val="67D47347"/>
     <w:multiLevelType w:val="hybridMultilevel"/>
-    <w:tmpl w:val="9D8813EA"/>
-    <w:lvl w:ilvl="0" w:tplc="EDD49D36">
+    <w:tmpl w:val="19B20EFA"/>
+    <w:lvl w:ilvl="0" w:tplc="17E894BA">
       <w:start w:val="1"/>
       <w:numFmt w:val="decimal"/>
       <w:lvlText w:val="%1．"/>
       <w:lvlJc w:val="left"/>
       <w:pPr>
-        <w:ind w:left="720" w:hanging="720"/>
+        <w:ind w:left="1140" w:hanging="720"/>
       </w:pPr>
       <w:rPr>
         <w:rFonts w:hint="default"/>
@@ -15359,7 +16052,7 @@
       <w:lvlText w:val="%2)"/>
       <w:lvlJc w:val="left"/>
       <w:pPr>
-        <w:ind w:left="840" w:hanging="420"/>
+        <w:ind w:left="1260" w:hanging="420"/>
       </w:pPr>
     </w:lvl>
     <w:lvl w:ilvl="2" w:tplc="0409001B" w:tentative="1">
@@ -15368,7 +16061,7 @@
       <w:lvlText w:val="%3."/>
       <w:lvlJc w:val="right"/>
       <w:pPr>
-        <w:ind w:left="1260" w:hanging="420"/>
+        <w:ind w:left="1680" w:hanging="420"/>
       </w:pPr>
     </w:lvl>
     <w:lvl w:ilvl="3" w:tplc="0409000F" w:tentative="1">
@@ -15377,7 +16070,7 @@
       <w:lvlText w:val="%4."/>
       <w:lvlJc w:val="left"/>
       <w:pPr>
-        <w:ind w:left="1680" w:hanging="420"/>
+        <w:ind w:left="2100" w:hanging="420"/>
       </w:pPr>
     </w:lvl>
     <w:lvl w:ilvl="4" w:tplc="04090019" w:tentative="1">
@@ -15386,7 +16079,7 @@
       <w:lvlText w:val="%5)"/>
       <w:lvlJc w:val="left"/>
       <w:pPr>
-        <w:ind w:left="2100" w:hanging="420"/>
+        <w:ind w:left="2520" w:hanging="420"/>
       </w:pPr>
     </w:lvl>
     <w:lvl w:ilvl="5" w:tplc="0409001B" w:tentative="1">
@@ -15395,7 +16088,7 @@
       <w:lvlText w:val="%6."/>
       <w:lvlJc w:val="right"/>
       <w:pPr>
-        <w:ind w:left="2520" w:hanging="420"/>
+        <w:ind w:left="2940" w:hanging="420"/>
       </w:pPr>
     </w:lvl>
     <w:lvl w:ilvl="6" w:tplc="0409000F" w:tentative="1">
@@ -15404,7 +16097,7 @@
       <w:lvlText w:val="%7."/>
       <w:lvlJc w:val="left"/>
       <w:pPr>
-        <w:ind w:left="2940" w:hanging="420"/>
+        <w:ind w:left="3360" w:hanging="420"/>
       </w:pPr>
     </w:lvl>
     <w:lvl w:ilvl="7" w:tplc="04090019" w:tentative="1">
@@ -15413,7 +16106,7 @@
       <w:lvlText w:val="%8)"/>
       <w:lvlJc w:val="left"/>
       <w:pPr>
-        <w:ind w:left="3360" w:hanging="420"/>
+        <w:ind w:left="3780" w:hanging="420"/>
       </w:pPr>
     </w:lvl>
     <w:lvl w:ilvl="8" w:tplc="0409001B" w:tentative="1">
@@ -15422,30 +16115,152 @@
       <w:lvlText w:val="%9."/>
       <w:lvlJc w:val="right"/>
       <w:pPr>
+        <w:ind w:left="4200" w:hanging="420"/>
+      </w:pPr>
+    </w:lvl>
+  </w:abstractNum>
+  <w:abstractNum w:abstractNumId="5" w15:restartNumberingAfterBreak="0">
+    <w:nsid w:val="78E41961"/>
+    <w:multiLevelType w:val="hybridMultilevel"/>
+    <w:tmpl w:val="9D8813EA"/>
+    <w:lvl w:ilvl="0" w:tplc="EDD49D36">
+      <w:start w:val="1"/>
+      <w:numFmt w:val="decimal"/>
+      <w:lvlText w:val="%1．"/>
+      <w:lvlJc w:val="left"/>
+      <w:pPr>
+        <w:ind w:left="720" w:hanging="720"/>
+      </w:pPr>
+      <w:rPr>
+        <w:rFonts w:hint="default"/>
+      </w:rPr>
+    </w:lvl>
+    <w:lvl w:ilvl="1" w:tplc="04090019" w:tentative="1">
+      <w:start w:val="1"/>
+      <w:numFmt w:val="lowerLetter"/>
+      <w:lvlText w:val="%2)"/>
+      <w:lvlJc w:val="left"/>
+      <w:pPr>
+        <w:ind w:left="840" w:hanging="420"/>
+      </w:pPr>
+    </w:lvl>
+    <w:lvl w:ilvl="2" w:tplc="0409001B" w:tentative="1">
+      <w:start w:val="1"/>
+      <w:numFmt w:val="lowerRoman"/>
+      <w:lvlText w:val="%3."/>
+      <w:lvlJc w:val="right"/>
+      <w:pPr>
+        <w:ind w:left="1260" w:hanging="420"/>
+      </w:pPr>
+    </w:lvl>
+    <w:lvl w:ilvl="3" w:tplc="0409000F" w:tentative="1">
+      <w:start w:val="1"/>
+      <w:numFmt w:val="decimal"/>
+      <w:lvlText w:val="%4."/>
+      <w:lvlJc w:val="left"/>
+      <w:pPr>
+        <w:ind w:left="1680" w:hanging="420"/>
+      </w:pPr>
+    </w:lvl>
+    <w:lvl w:ilvl="4" w:tplc="04090019" w:tentative="1">
+      <w:start w:val="1"/>
+      <w:numFmt w:val="lowerLetter"/>
+      <w:lvlText w:val="%5)"/>
+      <w:lvlJc w:val="left"/>
+      <w:pPr>
+        <w:ind w:left="2100" w:hanging="420"/>
+      </w:pPr>
+    </w:lvl>
+    <w:lvl w:ilvl="5" w:tplc="0409001B" w:tentative="1">
+      <w:start w:val="1"/>
+      <w:numFmt w:val="lowerRoman"/>
+      <w:lvlText w:val="%6."/>
+      <w:lvlJc w:val="right"/>
+      <w:pPr>
+        <w:ind w:left="2520" w:hanging="420"/>
+      </w:pPr>
+    </w:lvl>
+    <w:lvl w:ilvl="6" w:tplc="0409000F" w:tentative="1">
+      <w:start w:val="1"/>
+      <w:numFmt w:val="decimal"/>
+      <w:lvlText w:val="%7."/>
+      <w:lvlJc w:val="left"/>
+      <w:pPr>
+        <w:ind w:left="2940" w:hanging="420"/>
+      </w:pPr>
+    </w:lvl>
+    <w:lvl w:ilvl="7" w:tplc="04090019" w:tentative="1">
+      <w:start w:val="1"/>
+      <w:numFmt w:val="lowerLetter"/>
+      <w:lvlText w:val="%8)"/>
+      <w:lvlJc w:val="left"/>
+      <w:pPr>
+        <w:ind w:left="3360" w:hanging="420"/>
+      </w:pPr>
+    </w:lvl>
+    <w:lvl w:ilvl="8" w:tplc="0409001B" w:tentative="1">
+      <w:start w:val="1"/>
+      <w:numFmt w:val="lowerRoman"/>
+      <w:lvlText w:val="%9."/>
+      <w:lvlJc w:val="right"/>
+      <w:pPr>
         <w:ind w:left="3780" w:hanging="420"/>
       </w:pPr>
     </w:lvl>
   </w:abstractNum>
   <w:num w:numId="1">
-    <w:abstractNumId w:val="2"/>
+    <w:abstractNumId w:val="3"/>
   </w:num>
   <w:num w:numId="2">
     <w:abstractNumId w:val="0"/>
   </w:num>
   <w:num w:numId="3">
+    <w:abstractNumId w:val="3"/>
+  </w:num>
+  <w:num w:numId="4">
+    <w:abstractNumId w:val="3"/>
+  </w:num>
+  <w:num w:numId="5">
+    <w:abstractNumId w:val="5"/>
+  </w:num>
+  <w:num w:numId="6">
+    <w:abstractNumId w:val="3"/>
+  </w:num>
+  <w:num w:numId="7">
     <w:abstractNumId w:val="2"/>
   </w:num>
-  <w:num w:numId="4">
-    <w:abstractNumId w:val="2"/>
+  <w:num w:numId="8">
+    <w:abstractNumId w:val="1"/>
+    <w:lvlOverride w:ilvl="0">
+      <w:startOverride w:val="1"/>
+    </w:lvlOverride>
+    <w:lvlOverride w:ilvl="1">
+      <w:startOverride w:val="1"/>
+    </w:lvlOverride>
+    <w:lvlOverride w:ilvl="2">
+      <w:startOverride w:val="1"/>
+    </w:lvlOverride>
+    <w:lvlOverride w:ilvl="3">
+      <w:startOverride w:val="1"/>
+    </w:lvlOverride>
+    <w:lvlOverride w:ilvl="4">
+      <w:startOverride w:val="1"/>
+    </w:lvlOverride>
+    <w:lvlOverride w:ilvl="5">
+      <w:startOverride w:val="1"/>
+    </w:lvlOverride>
+    <w:lvlOverride w:ilvl="6">
+      <w:startOverride w:val="1"/>
+    </w:lvlOverride>
+    <w:lvlOverride w:ilvl="7">
+      <w:startOverride w:val="1"/>
+    </w:lvlOverride>
+    <w:lvlOverride w:ilvl="8">
+      <w:startOverride w:val="1"/>
+    </w:lvlOverride>
   </w:num>
-  <w:num w:numId="5">
-    <w:abstractNumId w:val="3"/>
-  </w:num>
-  <w:num w:numId="6">
-    <w:abstractNumId w:val="2"/>
-  </w:num>
-  <w:num w:numId="7">
-    <w:abstractNumId w:val="1"/>
+  <w:num w:numId="9">
+    <w:abstractNumId w:val="4"/>
   </w:num>
 </w:numbering>
 </file>
@@ -16619,6 +17434,104 @@
     <w:basedOn w:val="a1"/>
     <w:rsid w:val="00FD07EE"/>
   </w:style>
+  <w:style w:type="table" w:styleId="afd">
+    <w:name w:val="Table Grid"/>
+    <w:basedOn w:val="a2"/>
+    <w:uiPriority w:val="59"/>
+    <w:rsid w:val="00224791"/>
+    <w:tblPr>
+      <w:tblBorders>
+        <w:top w:val="single" w:sz="4" w:space="0" w:color="auto"/>
+        <w:left w:val="single" w:sz="4" w:space="0" w:color="auto"/>
+        <w:bottom w:val="single" w:sz="4" w:space="0" w:color="auto"/>
+        <w:right w:val="single" w:sz="4" w:space="0" w:color="auto"/>
+        <w:insideH w:val="single" w:sz="4" w:space="0" w:color="auto"/>
+        <w:insideV w:val="single" w:sz="4" w:space="0" w:color="auto"/>
+      </w:tblBorders>
+    </w:tblPr>
+  </w:style>
+  <w:style w:type="table" w:styleId="afe">
+    <w:name w:val="Grid Table Light"/>
+    <w:basedOn w:val="a2"/>
+    <w:uiPriority w:val="40"/>
+    <w:rsid w:val="00224791"/>
+    <w:tblPr>
+      <w:tblBorders>
+        <w:top w:val="single" w:sz="4" w:space="0" w:color="BFBFBF" w:themeColor="background1" w:themeShade="BF"/>
+        <w:left w:val="single" w:sz="4" w:space="0" w:color="BFBFBF" w:themeColor="background1" w:themeShade="BF"/>
+        <w:bottom w:val="single" w:sz="4" w:space="0" w:color="BFBFBF" w:themeColor="background1" w:themeShade="BF"/>
+        <w:right w:val="single" w:sz="4" w:space="0" w:color="BFBFBF" w:themeColor="background1" w:themeShade="BF"/>
+        <w:insideH w:val="single" w:sz="4" w:space="0" w:color="BFBFBF" w:themeColor="background1" w:themeShade="BF"/>
+        <w:insideV w:val="single" w:sz="4" w:space="0" w:color="BFBFBF" w:themeColor="background1" w:themeShade="BF"/>
+      </w:tblBorders>
+    </w:tblPr>
+  </w:style>
+  <w:style w:type="character" w:styleId="aff">
+    <w:name w:val="annotation reference"/>
+    <w:basedOn w:val="a1"/>
+    <w:uiPriority w:val="99"/>
+    <w:semiHidden/>
+    <w:unhideWhenUsed/>
+    <w:rsid w:val="00224791"/>
+    <w:rPr>
+      <w:sz w:val="21"/>
+      <w:szCs w:val="21"/>
+    </w:rPr>
+  </w:style>
+  <w:style w:type="paragraph" w:styleId="aff0">
+    <w:name w:val="annotation text"/>
+    <w:basedOn w:val="a0"/>
+    <w:link w:val="aff1"/>
+    <w:uiPriority w:val="99"/>
+    <w:semiHidden/>
+    <w:unhideWhenUsed/>
+    <w:rsid w:val="00224791"/>
+    <w:pPr>
+      <w:jc w:val="left"/>
+    </w:pPr>
+  </w:style>
+  <w:style w:type="character" w:customStyle="1" w:styleId="aff1">
+    <w:name w:val="批注文字 字符"/>
+    <w:basedOn w:val="a1"/>
+    <w:link w:val="aff0"/>
+    <w:uiPriority w:val="99"/>
+    <w:semiHidden/>
+    <w:rsid w:val="00224791"/>
+    <w:rPr>
+      <w:kern w:val="2"/>
+      <w:sz w:val="21"/>
+      <w:szCs w:val="24"/>
+    </w:rPr>
+  </w:style>
+  <w:style w:type="paragraph" w:styleId="aff2">
+    <w:name w:val="annotation subject"/>
+    <w:basedOn w:val="aff0"/>
+    <w:next w:val="aff0"/>
+    <w:link w:val="aff3"/>
+    <w:uiPriority w:val="99"/>
+    <w:semiHidden/>
+    <w:unhideWhenUsed/>
+    <w:rsid w:val="00224791"/>
+    <w:rPr>
+      <w:b/>
+      <w:bCs/>
+    </w:rPr>
+  </w:style>
+  <w:style w:type="character" w:customStyle="1" w:styleId="aff3">
+    <w:name w:val="批注主题 字符"/>
+    <w:basedOn w:val="aff1"/>
+    <w:link w:val="aff2"/>
+    <w:uiPriority w:val="99"/>
+    <w:semiHidden/>
+    <w:rsid w:val="00224791"/>
+    <w:rPr>
+      <w:b/>
+      <w:bCs/>
+      <w:kern w:val="2"/>
+      <w:sz w:val="21"/>
+      <w:szCs w:val="24"/>
+    </w:rPr>
+  </w:style>
 </w:styles>
 </file>
 
@@ -16930,7 +17843,7 @@
 </file>
 
 <file path=customXml/itemProps2.xml><?xml version="1.0" encoding="utf-8"?>
-<ds:datastoreItem xmlns:ds="http://schemas.openxmlformats.org/officeDocument/2006/customXml" ds:itemID="{CCAC826E-F171-40BE-8A2A-25D81934E9A7}">
+<ds:datastoreItem xmlns:ds="http://schemas.openxmlformats.org/officeDocument/2006/customXml" ds:itemID="{DB73CB6F-DDF3-4209-B4D6-7E42FC8D4EBB}">
   <ds:schemaRefs>
     <ds:schemaRef ds:uri="http://schemas.openxmlformats.org/officeDocument/2006/bibliography"/>
   </ds:schemaRefs>

</xml_diff>

<commit_message>
up to 1.2W words. I failed to finished the thesis at the weekend. :( , however I have add 2000 words to the project. keep on!
</commit_message>
<xml_diff>
--- a/王本亮_1120111363_三级目录.docx
+++ b/王本亮_1120111363_三级目录.docx
@@ -3513,7 +3513,18 @@
             <w:smallCaps/>
             <w:sz w:val="24"/>
           </w:rPr>
-          <w:t>3.1.1 技术路线与设计原则</w:t>
+          <w:t>3.2</w:t>
+        </w:r>
+        <w:r>
+          <w:rPr>
+            <w:rStyle w:val="af2"/>
+            <w:rFonts w:asciiTheme="minorEastAsia" w:eastAsiaTheme="minorEastAsia" w:hAnsiTheme="minorEastAsia" w:cstheme="minorEastAsia" w:hint="eastAsia"/>
+            <w:i w:val="0"/>
+            <w:iCs w:val="0"/>
+            <w:smallCaps/>
+            <w:sz w:val="24"/>
+          </w:rPr>
+          <w:t>.1 技术路线与设计原则</w:t>
         </w:r>
         <w:r>
           <w:rPr>
@@ -3619,7 +3630,29 @@
             <w:smallCaps/>
             <w:sz w:val="24"/>
           </w:rPr>
-          <w:t>3.1.2 目标与功能需求</w:t>
+          <w:t>3.</w:t>
+        </w:r>
+        <w:r>
+          <w:rPr>
+            <w:rStyle w:val="af2"/>
+            <w:rFonts w:asciiTheme="minorEastAsia" w:eastAsiaTheme="minorEastAsia" w:hAnsiTheme="minorEastAsia" w:cstheme="minorEastAsia"/>
+            <w:i w:val="0"/>
+            <w:iCs w:val="0"/>
+            <w:smallCaps/>
+            <w:sz w:val="24"/>
+          </w:rPr>
+          <w:t>2</w:t>
+        </w:r>
+        <w:r>
+          <w:rPr>
+            <w:rStyle w:val="af2"/>
+            <w:rFonts w:asciiTheme="minorEastAsia" w:eastAsiaTheme="minorEastAsia" w:hAnsiTheme="minorEastAsia" w:cstheme="minorEastAsia" w:hint="eastAsia"/>
+            <w:i w:val="0"/>
+            <w:iCs w:val="0"/>
+            <w:smallCaps/>
+            <w:sz w:val="24"/>
+          </w:rPr>
+          <w:t>.2 目标与功能需求</w:t>
         </w:r>
         <w:r>
           <w:rPr>
@@ -3722,7 +3755,29 @@
             <w:smallCaps/>
             <w:sz w:val="24"/>
           </w:rPr>
-          <w:t>3.1.3 系统总体结构</w:t>
+          <w:t>3.</w:t>
+        </w:r>
+        <w:r>
+          <w:rPr>
+            <w:rStyle w:val="af2"/>
+            <w:rFonts w:asciiTheme="minorEastAsia" w:eastAsiaTheme="minorEastAsia" w:hAnsiTheme="minorEastAsia" w:cstheme="minorEastAsia"/>
+            <w:i w:val="0"/>
+            <w:iCs w:val="0"/>
+            <w:smallCaps/>
+            <w:sz w:val="24"/>
+          </w:rPr>
+          <w:t>2</w:t>
+        </w:r>
+        <w:r>
+          <w:rPr>
+            <w:rStyle w:val="af2"/>
+            <w:rFonts w:asciiTheme="minorEastAsia" w:eastAsiaTheme="minorEastAsia" w:hAnsiTheme="minorEastAsia" w:cstheme="minorEastAsia" w:hint="eastAsia"/>
+            <w:i w:val="0"/>
+            <w:iCs w:val="0"/>
+            <w:smallCaps/>
+            <w:sz w:val="24"/>
+          </w:rPr>
+          <w:t>.3 系统总体结构</w:t>
         </w:r>
         <w:r>
           <w:rPr>
@@ -3907,7 +3962,29 @@
             <w:smallCaps/>
             <w:sz w:val="24"/>
           </w:rPr>
-          <w:t>3.2.1流量监听模块功能与性能要求</w:t>
+          <w:t>3.</w:t>
+        </w:r>
+        <w:r>
+          <w:rPr>
+            <w:rStyle w:val="af2"/>
+            <w:rFonts w:asciiTheme="minorEastAsia" w:eastAsiaTheme="minorEastAsia" w:hAnsiTheme="minorEastAsia" w:cstheme="minorEastAsia"/>
+            <w:i w:val="0"/>
+            <w:iCs w:val="0"/>
+            <w:smallCaps/>
+            <w:sz w:val="24"/>
+          </w:rPr>
+          <w:t>3</w:t>
+        </w:r>
+        <w:r>
+          <w:rPr>
+            <w:rStyle w:val="af2"/>
+            <w:rFonts w:asciiTheme="minorEastAsia" w:eastAsiaTheme="minorEastAsia" w:hAnsiTheme="minorEastAsia" w:cstheme="minorEastAsia" w:hint="eastAsia"/>
+            <w:i w:val="0"/>
+            <w:iCs w:val="0"/>
+            <w:smallCaps/>
+            <w:sz w:val="24"/>
+          </w:rPr>
+          <w:t>.1流量监听模块功能与性能要求</w:t>
         </w:r>
         <w:r>
           <w:rPr>
@@ -4010,7 +4087,29 @@
             <w:smallCaps/>
             <w:sz w:val="24"/>
           </w:rPr>
-          <w:t>3.2.2 技术框架选取</w:t>
+          <w:t>3.</w:t>
+        </w:r>
+        <w:r>
+          <w:rPr>
+            <w:rStyle w:val="af2"/>
+            <w:rFonts w:asciiTheme="minorEastAsia" w:eastAsiaTheme="minorEastAsia" w:hAnsiTheme="minorEastAsia" w:cstheme="minorEastAsia"/>
+            <w:i w:val="0"/>
+            <w:iCs w:val="0"/>
+            <w:smallCaps/>
+            <w:sz w:val="24"/>
+          </w:rPr>
+          <w:t>3</w:t>
+        </w:r>
+        <w:r>
+          <w:rPr>
+            <w:rStyle w:val="af2"/>
+            <w:rFonts w:asciiTheme="minorEastAsia" w:eastAsiaTheme="minorEastAsia" w:hAnsiTheme="minorEastAsia" w:cstheme="minorEastAsia" w:hint="eastAsia"/>
+            <w:i w:val="0"/>
+            <w:iCs w:val="0"/>
+            <w:smallCaps/>
+            <w:sz w:val="24"/>
+          </w:rPr>
+          <w:t>.2 技术框架选取</w:t>
         </w:r>
         <w:r>
           <w:rPr>
@@ -5076,13 +5175,46 @@
         <w:r>
           <w:rPr>
             <w:rStyle w:val="af2"/>
-            <w:rFonts w:asciiTheme="minorEastAsia" w:eastAsiaTheme="minorEastAsia" w:hAnsiTheme="minorEastAsia" w:cstheme="minorEastAsia" w:hint="eastAsia"/>
-            <w:i w:val="0"/>
-            <w:iCs w:val="0"/>
-            <w:smallCaps/>
-            <w:sz w:val="24"/>
-          </w:rPr>
-          <w:t>3.4.2 流量监听的硬件与软件环境</w:t>
+            <w:rFonts w:asciiTheme="minorEastAsia" w:eastAsiaTheme="minorEastAsia" w:hAnsiTheme="minorEastAsia" w:cstheme="minorEastAsia"/>
+            <w:i w:val="0"/>
+            <w:iCs w:val="0"/>
+            <w:smallCaps/>
+            <w:sz w:val="24"/>
+          </w:rPr>
+          <w:t>4</w:t>
+        </w:r>
+        <w:r>
+          <w:rPr>
+            <w:rStyle w:val="af2"/>
+            <w:rFonts w:asciiTheme="minorEastAsia" w:eastAsiaTheme="minorEastAsia" w:hAnsiTheme="minorEastAsia" w:cstheme="minorEastAsia" w:hint="eastAsia"/>
+            <w:i w:val="0"/>
+            <w:iCs w:val="0"/>
+            <w:smallCaps/>
+            <w:sz w:val="24"/>
+          </w:rPr>
+          <w:t>.</w:t>
+        </w:r>
+        <w:r>
+          <w:rPr>
+            <w:rStyle w:val="af2"/>
+            <w:rFonts w:asciiTheme="minorEastAsia" w:eastAsiaTheme="minorEastAsia" w:hAnsiTheme="minorEastAsia" w:cstheme="minorEastAsia"/>
+            <w:i w:val="0"/>
+            <w:iCs w:val="0"/>
+            <w:smallCaps/>
+            <w:sz w:val="24"/>
+          </w:rPr>
+          <w:t>1</w:t>
+        </w:r>
+        <w:r>
+          <w:rPr>
+            <w:rStyle w:val="af2"/>
+            <w:rFonts w:asciiTheme="minorEastAsia" w:eastAsiaTheme="minorEastAsia" w:hAnsiTheme="minorEastAsia" w:cstheme="minorEastAsia" w:hint="eastAsia"/>
+            <w:i w:val="0"/>
+            <w:iCs w:val="0"/>
+            <w:smallCaps/>
+            <w:sz w:val="24"/>
+          </w:rPr>
+          <w:t>.2 流量监听的硬件与软件环境</w:t>
         </w:r>
         <w:r>
           <w:rPr>
@@ -5182,13 +5314,46 @@
         <w:r>
           <w:rPr>
             <w:rStyle w:val="af2"/>
-            <w:rFonts w:asciiTheme="minorEastAsia" w:eastAsiaTheme="minorEastAsia" w:hAnsiTheme="minorEastAsia" w:cstheme="minorEastAsia" w:hint="eastAsia"/>
-            <w:i w:val="0"/>
-            <w:iCs w:val="0"/>
-            <w:smallCaps/>
-            <w:sz w:val="24"/>
-          </w:rPr>
-          <w:t>3.4.3 流量监听性能指标</w:t>
+            <w:rFonts w:asciiTheme="minorEastAsia" w:eastAsiaTheme="minorEastAsia" w:hAnsiTheme="minorEastAsia" w:cstheme="minorEastAsia"/>
+            <w:i w:val="0"/>
+            <w:iCs w:val="0"/>
+            <w:smallCaps/>
+            <w:sz w:val="24"/>
+          </w:rPr>
+          <w:t>4</w:t>
+        </w:r>
+        <w:r>
+          <w:rPr>
+            <w:rStyle w:val="af2"/>
+            <w:rFonts w:asciiTheme="minorEastAsia" w:eastAsiaTheme="minorEastAsia" w:hAnsiTheme="minorEastAsia" w:cstheme="minorEastAsia" w:hint="eastAsia"/>
+            <w:i w:val="0"/>
+            <w:iCs w:val="0"/>
+            <w:smallCaps/>
+            <w:sz w:val="24"/>
+          </w:rPr>
+          <w:t>.</w:t>
+        </w:r>
+        <w:r>
+          <w:rPr>
+            <w:rStyle w:val="af2"/>
+            <w:rFonts w:asciiTheme="minorEastAsia" w:eastAsiaTheme="minorEastAsia" w:hAnsiTheme="minorEastAsia" w:cstheme="minorEastAsia"/>
+            <w:i w:val="0"/>
+            <w:iCs w:val="0"/>
+            <w:smallCaps/>
+            <w:sz w:val="24"/>
+          </w:rPr>
+          <w:t>1</w:t>
+        </w:r>
+        <w:r>
+          <w:rPr>
+            <w:rStyle w:val="af2"/>
+            <w:rFonts w:asciiTheme="minorEastAsia" w:eastAsiaTheme="minorEastAsia" w:hAnsiTheme="minorEastAsia" w:cstheme="minorEastAsia" w:hint="eastAsia"/>
+            <w:i w:val="0"/>
+            <w:iCs w:val="0"/>
+            <w:smallCaps/>
+            <w:sz w:val="24"/>
+          </w:rPr>
+          <w:t>.3 流量监听性能指标</w:t>
         </w:r>
         <w:r>
           <w:rPr>
@@ -5288,13 +5453,46 @@
         <w:r>
           <w:rPr>
             <w:rStyle w:val="af2"/>
-            <w:rFonts w:asciiTheme="minorEastAsia" w:eastAsiaTheme="minorEastAsia" w:hAnsiTheme="minorEastAsia" w:cstheme="minorEastAsia" w:hint="eastAsia"/>
-            <w:i w:val="0"/>
-            <w:iCs w:val="0"/>
-            <w:smallCaps/>
-            <w:sz w:val="24"/>
-          </w:rPr>
-          <w:t>3.4.4 通信服务器功能需求分析</w:t>
+            <w:rFonts w:asciiTheme="minorEastAsia" w:eastAsiaTheme="minorEastAsia" w:hAnsiTheme="minorEastAsia" w:cstheme="minorEastAsia"/>
+            <w:i w:val="0"/>
+            <w:iCs w:val="0"/>
+            <w:smallCaps/>
+            <w:sz w:val="24"/>
+          </w:rPr>
+          <w:t>4</w:t>
+        </w:r>
+        <w:r>
+          <w:rPr>
+            <w:rStyle w:val="af2"/>
+            <w:rFonts w:asciiTheme="minorEastAsia" w:eastAsiaTheme="minorEastAsia" w:hAnsiTheme="minorEastAsia" w:cstheme="minorEastAsia" w:hint="eastAsia"/>
+            <w:i w:val="0"/>
+            <w:iCs w:val="0"/>
+            <w:smallCaps/>
+            <w:sz w:val="24"/>
+          </w:rPr>
+          <w:t>.</w:t>
+        </w:r>
+        <w:r>
+          <w:rPr>
+            <w:rStyle w:val="af2"/>
+            <w:rFonts w:asciiTheme="minorEastAsia" w:eastAsiaTheme="minorEastAsia" w:hAnsiTheme="minorEastAsia" w:cstheme="minorEastAsia"/>
+            <w:i w:val="0"/>
+            <w:iCs w:val="0"/>
+            <w:smallCaps/>
+            <w:sz w:val="24"/>
+          </w:rPr>
+          <w:t>1</w:t>
+        </w:r>
+        <w:r>
+          <w:rPr>
+            <w:rStyle w:val="af2"/>
+            <w:rFonts w:asciiTheme="minorEastAsia" w:eastAsiaTheme="minorEastAsia" w:hAnsiTheme="minorEastAsia" w:cstheme="minorEastAsia" w:hint="eastAsia"/>
+            <w:i w:val="0"/>
+            <w:iCs w:val="0"/>
+            <w:smallCaps/>
+            <w:sz w:val="24"/>
+          </w:rPr>
+          <w:t>.4 通信服务器功能需求分析</w:t>
         </w:r>
         <w:r>
           <w:rPr>
@@ -5390,13 +5588,46 @@
         <w:r>
           <w:rPr>
             <w:rStyle w:val="af2"/>
-            <w:rFonts w:asciiTheme="minorEastAsia" w:eastAsiaTheme="minorEastAsia" w:hAnsiTheme="minorEastAsia" w:cstheme="minorEastAsia" w:hint="eastAsia"/>
-            <w:i w:val="0"/>
-            <w:iCs w:val="0"/>
-            <w:smallCaps/>
-            <w:sz w:val="24"/>
-          </w:rPr>
-          <w:t>3.4.5 数据展示模块而功能需求分析</w:t>
+            <w:rFonts w:asciiTheme="minorEastAsia" w:eastAsiaTheme="minorEastAsia" w:hAnsiTheme="minorEastAsia" w:cstheme="minorEastAsia"/>
+            <w:i w:val="0"/>
+            <w:iCs w:val="0"/>
+            <w:smallCaps/>
+            <w:sz w:val="24"/>
+          </w:rPr>
+          <w:t>4</w:t>
+        </w:r>
+        <w:r>
+          <w:rPr>
+            <w:rStyle w:val="af2"/>
+            <w:rFonts w:asciiTheme="minorEastAsia" w:eastAsiaTheme="minorEastAsia" w:hAnsiTheme="minorEastAsia" w:cstheme="minorEastAsia" w:hint="eastAsia"/>
+            <w:i w:val="0"/>
+            <w:iCs w:val="0"/>
+            <w:smallCaps/>
+            <w:sz w:val="24"/>
+          </w:rPr>
+          <w:t>.</w:t>
+        </w:r>
+        <w:r>
+          <w:rPr>
+            <w:rStyle w:val="af2"/>
+            <w:rFonts w:asciiTheme="minorEastAsia" w:eastAsiaTheme="minorEastAsia" w:hAnsiTheme="minorEastAsia" w:cstheme="minorEastAsia"/>
+            <w:i w:val="0"/>
+            <w:iCs w:val="0"/>
+            <w:smallCaps/>
+            <w:sz w:val="24"/>
+          </w:rPr>
+          <w:t>1</w:t>
+        </w:r>
+        <w:r>
+          <w:rPr>
+            <w:rStyle w:val="af2"/>
+            <w:rFonts w:asciiTheme="minorEastAsia" w:eastAsiaTheme="minorEastAsia" w:hAnsiTheme="minorEastAsia" w:cstheme="minorEastAsia" w:hint="eastAsia"/>
+            <w:i w:val="0"/>
+            <w:iCs w:val="0"/>
+            <w:smallCaps/>
+            <w:sz w:val="24"/>
+          </w:rPr>
+          <w:t>.5 数据展示模块而功能需求分析</w:t>
         </w:r>
         <w:r>
           <w:rPr>
@@ -7333,9 +7564,9 @@
           <w:rFonts w:ascii="Times New Roman" w:hAnsi="Times New Roman"/>
         </w:rPr>
       </w:pPr>
-      <w:bookmarkStart w:id="25" w:name="_Toc169323422"/>
-      <w:bookmarkStart w:id="26" w:name="_Toc420788244"/>
-      <w:bookmarkStart w:id="27" w:name="_Toc420952178"/>
+      <w:bookmarkStart w:id="25" w:name="_Toc420788244"/>
+      <w:bookmarkStart w:id="26" w:name="_Toc420952178"/>
+      <w:bookmarkStart w:id="27" w:name="_Toc169323422"/>
       <w:r>
         <w:rPr>
           <w:rFonts w:ascii="Times New Roman" w:hAnsi="Times New Roman" w:hint="eastAsia"/>
@@ -7355,8 +7586,8 @@
         </w:rPr>
         <w:t>要</w:t>
       </w:r>
+      <w:bookmarkEnd w:id="25"/>
       <w:bookmarkEnd w:id="26"/>
-      <w:bookmarkEnd w:id="27"/>
     </w:p>
     <w:p>
       <w:pPr>
@@ -7434,7 +7665,7 @@
         <w:widowControl/>
         <w:jc w:val="left"/>
         <w:rPr>
-          <w:rFonts w:ascii="Times New Roman" w:hAnsi="Times New Roman" w:hint="eastAsia"/>
+          <w:rFonts w:ascii="Times New Roman" w:hAnsi="Times New Roman"/>
           <w:b/>
           <w:bCs/>
           <w:spacing w:val="10"/>
@@ -7515,7 +7746,7 @@
       <w:bookmarkEnd w:id="18"/>
       <w:bookmarkEnd w:id="19"/>
       <w:bookmarkEnd w:id="20"/>
-      <w:bookmarkEnd w:id="25"/>
+      <w:bookmarkEnd w:id="27"/>
     </w:p>
     <w:p>
       <w:pPr>
@@ -11457,7 +11688,7 @@
           <v:shape id="_x0000_i1025" type="#_x0000_t75" style="width:436.5pt;height:268.5pt" o:ole="">
             <v:imagedata r:id="rId13" o:title=""/>
           </v:shape>
-          <o:OLEObject Type="Embed" ProgID="Visio.Drawing.15" ShapeID="_x0000_i1025" DrawAspect="Content" ObjectID="_1525360414" r:id="rId14"/>
+          <o:OLEObject Type="Embed" ProgID="Visio.Drawing.15" ShapeID="_x0000_i1025" DrawAspect="Content" ObjectID="_1525441094" r:id="rId14"/>
         </w:object>
       </w:r>
     </w:p>
@@ -13729,10 +13960,10 @@
           <w:rFonts w:ascii="Times New Roman" w:hAnsi="Times New Roman"/>
         </w:rPr>
         <w:object w:dxaOrig="4575" w:dyaOrig="4471">
-          <v:shape id="_x0000_i1026" type="#_x0000_t75" style="width:228.75pt;height:223.5pt" o:ole="">
+          <v:shape id="_x0000_i1045" type="#_x0000_t75" style="width:228.75pt;height:223.5pt" o:ole="">
             <v:imagedata r:id="rId15" o:title=""/>
           </v:shape>
-          <o:OLEObject Type="Embed" ProgID="Visio.Drawing.15" ShapeID="_x0000_i1026" DrawAspect="Content" ObjectID="_1525360415" r:id="rId16"/>
+          <o:OLEObject Type="Embed" ProgID="Visio.Drawing.15" ShapeID="_x0000_i1045" DrawAspect="Content" ObjectID="_1525441095" r:id="rId16"/>
         </w:object>
       </w:r>
     </w:p>
@@ -15226,10 +15457,10 @@
       </w:pPr>
       <w:r>
         <w:object w:dxaOrig="8836" w:dyaOrig="4291">
-          <v:shape id="_x0000_i1027" type="#_x0000_t75" style="width:436.5pt;height:212.25pt" o:ole="">
+          <v:shape id="_x0000_i1046" type="#_x0000_t75" style="width:436.5pt;height:212.25pt" o:ole="">
             <v:imagedata r:id="rId17" o:title=""/>
           </v:shape>
-          <o:OLEObject Type="Embed" ProgID="Visio.Drawing.15" ShapeID="_x0000_i1027" DrawAspect="Content" ObjectID="_1525360416" r:id="rId18"/>
+          <o:OLEObject Type="Embed" ProgID="Visio.Drawing.15" ShapeID="_x0000_i1046" DrawAspect="Content" ObjectID="_1525441096" r:id="rId18"/>
         </w:object>
       </w:r>
     </w:p>
@@ -15472,8 +15703,6 @@
         </w:rPr>
         <w:t>得到产生事件的通知。</w:t>
       </w:r>
-      <w:bookmarkStart w:id="94" w:name="_GoBack"/>
-      <w:bookmarkEnd w:id="94"/>
     </w:p>
     <w:p>
       <w:pPr>
@@ -15559,21 +15788,83 @@
       </w:pPr>
       <w:r>
         <w:rPr>
+          <w:rFonts w:ascii="Times New Roman" w:eastAsia="宋体" w:hAnsi="Times New Roman"/>
+        </w:rPr>
+        <w:t>3</w:t>
+      </w:r>
+      <w:r>
+        <w:rPr>
           <w:rFonts w:ascii="Times New Roman" w:eastAsia="宋体" w:hAnsi="Times New Roman" w:hint="eastAsia"/>
         </w:rPr>
+        <w:t xml:space="preserve">.1 </w:t>
+      </w:r>
+      <w:r>
+        <w:rPr>
+          <w:rFonts w:ascii="Times New Roman" w:eastAsia="宋体" w:hAnsi="Times New Roman" w:hint="eastAsia"/>
+        </w:rPr>
+        <w:t>引言</w:t>
+      </w:r>
+    </w:p>
+    <w:p>
+      <w:pPr>
+        <w:pStyle w:val="af3"/>
+      </w:pPr>
+      <w:r>
+        <w:rPr>
+          <w:rFonts w:hint="eastAsia"/>
+        </w:rPr>
+        <w:t>本章将介绍系统的功能要求，技术路线与设计原则</w:t>
+      </w:r>
+      <w:r>
+        <w:rPr>
+          <w:rFonts w:hint="eastAsia"/>
+        </w:rPr>
+        <w:t>，系统的结构和用户交互界面设计。另外，本章也详细介绍了各个模块的功能、性能要求与架构设计。</w:t>
+      </w:r>
+    </w:p>
+    <w:p>
+      <w:pPr>
+        <w:pStyle w:val="2"/>
+        <w:widowControl w:val="0"/>
+        <w:tabs>
+          <w:tab w:val="clear" w:pos="720"/>
+          <w:tab w:val="clear" w:pos="1854"/>
+        </w:tabs>
+        <w:ind w:left="578" w:hanging="578"/>
+        <w:jc w:val="both"/>
+        <w:rPr>
+          <w:rFonts w:ascii="Times New Roman" w:eastAsia="宋体" w:hAnsi="Times New Roman"/>
+        </w:rPr>
+      </w:pPr>
+      <w:r>
+        <w:rPr>
+          <w:rFonts w:ascii="Times New Roman" w:eastAsia="宋体" w:hAnsi="Times New Roman"/>
+        </w:rPr>
+        <w:t>3</w:t>
+      </w:r>
+      <w:r>
+        <w:rPr>
+          <w:rFonts w:ascii="Times New Roman" w:eastAsia="宋体" w:hAnsi="Times New Roman" w:hint="eastAsia"/>
+        </w:rPr>
+        <w:t>.</w:t>
+      </w:r>
+      <w:r>
+        <w:rPr>
+          <w:rFonts w:ascii="Times New Roman" w:eastAsia="宋体" w:hAnsi="Times New Roman"/>
+        </w:rPr>
         <w:t>2</w:t>
       </w:r>
       <w:r>
         <w:rPr>
           <w:rFonts w:ascii="Times New Roman" w:eastAsia="宋体" w:hAnsi="Times New Roman" w:hint="eastAsia"/>
         </w:rPr>
-        <w:t xml:space="preserve">.1 </w:t>
+        <w:t xml:space="preserve"> </w:t>
       </w:r>
       <w:r>
         <w:rPr>
           <w:rFonts w:ascii="Times New Roman" w:eastAsia="宋体" w:hAnsi="Times New Roman" w:hint="eastAsia"/>
         </w:rPr>
-        <w:t>引言</w:t>
+        <w:t>系统总体设计</w:t>
       </w:r>
     </w:p>
     <w:p>
@@ -15588,6 +15879,15 @@
         </w:tabs>
       </w:pPr>
       <w:r>
+        <w:t>3</w:t>
+      </w:r>
+      <w:r>
+        <w:rPr>
+          <w:rFonts w:hint="eastAsia"/>
+        </w:rPr>
+        <w:t>.</w:t>
+      </w:r>
+      <w:r>
         <w:t>2</w:t>
       </w:r>
       <w:r>
@@ -15603,9 +15903,2179 @@
         <w:rPr>
           <w:rFonts w:hint="eastAsia"/>
         </w:rPr>
+        <w:t xml:space="preserve"> </w:t>
+      </w:r>
+      <w:r>
+        <w:rPr>
+          <w:rFonts w:hint="eastAsia"/>
+        </w:rPr>
+        <w:t>技术路线与设计原则</w:t>
+      </w:r>
+    </w:p>
+    <w:p>
+      <w:pPr>
+        <w:pStyle w:val="af3"/>
+        <w:rPr>
+          <w:rFonts w:hint="eastAsia"/>
+        </w:rPr>
+      </w:pPr>
+      <w:r>
+        <w:rPr>
+          <w:rFonts w:hint="eastAsia"/>
+        </w:rPr>
+        <w:t>本系统采取了一组</w:t>
+      </w:r>
+      <w:r>
+        <w:rPr>
+          <w:rFonts w:hint="eastAsia"/>
+        </w:rPr>
+        <w:t>C/S</w:t>
+      </w:r>
+      <w:r>
+        <w:rPr>
+          <w:rFonts w:hint="eastAsia"/>
+        </w:rPr>
+        <w:t>架构，一组</w:t>
+      </w:r>
+      <w:r>
+        <w:rPr>
+          <w:rFonts w:hint="eastAsia"/>
+        </w:rPr>
+        <w:t>B/S</w:t>
+      </w:r>
+      <w:r>
+        <w:rPr>
+          <w:rFonts w:hint="eastAsia"/>
+        </w:rPr>
+        <w:t>架构，对系统的功能进行模块化设计。</w:t>
+      </w:r>
+      <w:proofErr w:type="gramStart"/>
+      <w:r>
+        <w:rPr>
+          <w:rFonts w:hint="eastAsia"/>
+        </w:rPr>
+        <w:t>秉</w:t>
+      </w:r>
+      <w:proofErr w:type="gramEnd"/>
+      <w:r>
+        <w:rPr>
+          <w:rFonts w:hint="eastAsia"/>
+        </w:rPr>
+        <w:t>着高内聚低耦合的设计原则，系统被设计为三个模块，</w:t>
+      </w:r>
+      <w:r>
+        <w:rPr>
+          <w:rFonts w:hint="eastAsia"/>
+        </w:rPr>
+        <w:t xml:space="preserve"> </w:t>
+      </w:r>
+    </w:p>
+    <w:p>
+      <w:pPr>
+        <w:pStyle w:val="3"/>
+        <w:numPr>
+          <w:ilvl w:val="0"/>
+          <w:numId w:val="0"/>
+        </w:numPr>
+        <w:tabs>
+          <w:tab w:val="clear" w:pos="1854"/>
+        </w:tabs>
+      </w:pPr>
+      <w:r>
+        <w:t>3</w:t>
+      </w:r>
+      <w:r>
+        <w:rPr>
+          <w:rFonts w:hint="eastAsia"/>
+        </w:rPr>
         <w:t>.</w:t>
       </w:r>
       <w:r>
+        <w:t>2</w:t>
+      </w:r>
+      <w:r>
+        <w:rPr>
+          <w:rFonts w:hint="eastAsia"/>
+        </w:rPr>
+        <w:t>.</w:t>
+      </w:r>
+      <w:r>
+        <w:t>2</w:t>
+      </w:r>
+      <w:r>
+        <w:rPr>
+          <w:rFonts w:hint="eastAsia"/>
+        </w:rPr>
+        <w:t xml:space="preserve"> </w:t>
+      </w:r>
+      <w:r>
+        <w:rPr>
+          <w:rFonts w:hint="eastAsia"/>
+        </w:rPr>
+        <w:t>目标与功能需求</w:t>
+      </w:r>
+    </w:p>
+    <w:p>
+      <w:pPr>
+        <w:pStyle w:val="af3"/>
+        <w:rPr>
+          <w:rFonts w:hint="eastAsia"/>
+        </w:rPr>
+      </w:pPr>
+    </w:p>
+    <w:p>
+      <w:pPr>
+        <w:pStyle w:val="3"/>
+        <w:numPr>
+          <w:ilvl w:val="0"/>
+          <w:numId w:val="0"/>
+        </w:numPr>
+        <w:tabs>
+          <w:tab w:val="clear" w:pos="1854"/>
+        </w:tabs>
+      </w:pPr>
+      <w:r>
+        <w:t>3</w:t>
+      </w:r>
+      <w:r>
+        <w:rPr>
+          <w:rFonts w:hint="eastAsia"/>
+        </w:rPr>
+        <w:t>.</w:t>
+      </w:r>
+      <w:r>
+        <w:t>2</w:t>
+      </w:r>
+      <w:r>
+        <w:rPr>
+          <w:rFonts w:hint="eastAsia"/>
+        </w:rPr>
+        <w:t>.</w:t>
+      </w:r>
+      <w:r>
+        <w:t>3</w:t>
+      </w:r>
+      <w:r>
+        <w:rPr>
+          <w:rFonts w:hint="eastAsia"/>
+        </w:rPr>
+        <w:t xml:space="preserve"> </w:t>
+      </w:r>
+      <w:r>
+        <w:rPr>
+          <w:rFonts w:hint="eastAsia"/>
+        </w:rPr>
+        <w:t>系统结构</w:t>
+      </w:r>
+    </w:p>
+    <w:p>
+      <w:pPr>
+        <w:pStyle w:val="af3"/>
+      </w:pPr>
+      <w:r>
+        <w:rPr>
+          <w:rFonts w:hint="eastAsia"/>
+        </w:rPr>
+        <w:t>系统的结构被分为两个部分，三个模块。第一部分由流量监听节模块和通信服务器模块组成，是</w:t>
+      </w:r>
+      <w:r>
+        <w:rPr>
+          <w:rFonts w:hint="eastAsia"/>
+        </w:rPr>
+        <w:t>C/S</w:t>
+      </w:r>
+      <w:r>
+        <w:rPr>
+          <w:rFonts w:hint="eastAsia"/>
+        </w:rPr>
+        <w:t>架构；第二部分由可视化数据展示页面和通信服务器模块，为</w:t>
+      </w:r>
+      <w:r>
+        <w:rPr>
+          <w:rFonts w:hint="eastAsia"/>
+        </w:rPr>
+        <w:t>B/S</w:t>
+      </w:r>
+      <w:r>
+        <w:rPr>
+          <w:rFonts w:hint="eastAsia"/>
+        </w:rPr>
+        <w:t>架构。下面详细介绍三个模块的功能与输入输出：</w:t>
+      </w:r>
+    </w:p>
+    <w:p>
+      <w:pPr>
+        <w:pStyle w:val="af3"/>
+        <w:numPr>
+          <w:ilvl w:val="0"/>
+          <w:numId w:val="10"/>
+        </w:numPr>
+      </w:pPr>
+      <w:r>
+        <w:rPr>
+          <w:rFonts w:hint="eastAsia"/>
+        </w:rPr>
+        <w:t>流量监听模块，负责监听网络节点的流量，并对流量数据帧进行处理，提取出相关参数，其输入内容为被监听节点的流量，输出内容为，流量的相关参数</w:t>
+      </w:r>
+      <w:r>
+        <w:rPr>
+          <w:rFonts w:hint="eastAsia"/>
+        </w:rPr>
+        <w:t>。</w:t>
+      </w:r>
+    </w:p>
+    <w:p>
+      <w:pPr>
+        <w:pStyle w:val="af3"/>
+        <w:numPr>
+          <w:ilvl w:val="0"/>
+          <w:numId w:val="10"/>
+        </w:numPr>
+      </w:pPr>
+      <w:r>
+        <w:rPr>
+          <w:rFonts w:hint="eastAsia"/>
+        </w:rPr>
+        <w:t>通信服务器模块</w:t>
+      </w:r>
+      <w:r>
+        <w:rPr>
+          <w:rFonts w:hint="eastAsia"/>
+        </w:rPr>
+        <w:t>，作为两组架构的</w:t>
+      </w:r>
+      <w:r>
+        <w:rPr>
+          <w:rFonts w:hint="eastAsia"/>
+        </w:rPr>
+        <w:t>S</w:t>
+      </w:r>
+      <w:r>
+        <w:rPr>
+          <w:rFonts w:hint="eastAsia"/>
+        </w:rPr>
+        <w:t>端，通信服务器有着至关重要的作用</w:t>
+      </w:r>
+      <w:r>
+        <w:rPr>
+          <w:rFonts w:hint="eastAsia"/>
+        </w:rPr>
+        <w:t>，连接着流量监听模块和数据展示模块，并把前者捕获和计算的数据有序、稳定的传递给数据展示模块进行可视化操作。</w:t>
+      </w:r>
+    </w:p>
+    <w:p>
+      <w:pPr>
+        <w:pStyle w:val="af3"/>
+        <w:numPr>
+          <w:ilvl w:val="0"/>
+          <w:numId w:val="10"/>
+        </w:numPr>
+      </w:pPr>
+      <w:r>
+        <w:rPr>
+          <w:rFonts w:hint="eastAsia"/>
+        </w:rPr>
+        <w:t>数据可视化模块，作为系统第二部分的</w:t>
+      </w:r>
+      <w:r>
+        <w:rPr>
+          <w:rFonts w:hint="eastAsia"/>
+        </w:rPr>
+        <w:t>B</w:t>
+      </w:r>
+      <w:r>
+        <w:rPr>
+          <w:rFonts w:hint="eastAsia"/>
+        </w:rPr>
+        <w:t>端，这个模块的运行环境即为客户端的浏览器。在进行此部分的程序的开发的过程中，要着重考虑程序运行环境的兼容性和可移植性。</w:t>
+      </w:r>
+    </w:p>
+    <w:p>
+      <w:pPr>
+        <w:pStyle w:val="af3"/>
+      </w:pPr>
+      <w:r>
+        <w:rPr>
+          <w:rFonts w:hint="eastAsia"/>
+        </w:rPr>
+        <w:t>系统的架构示意图，如图</w:t>
+      </w:r>
+      <w:r>
+        <w:rPr>
+          <w:rFonts w:hint="eastAsia"/>
+        </w:rPr>
+        <w:t>2-</w:t>
+      </w:r>
+      <w:r>
+        <w:t>3</w:t>
+      </w:r>
+      <w:r>
+        <w:rPr>
+          <w:rFonts w:hint="eastAsia"/>
+        </w:rPr>
+        <w:t>所示：</w:t>
+      </w:r>
+    </w:p>
+    <w:p>
+      <w:pPr>
+        <w:keepNext/>
+      </w:pPr>
+      <w:r>
+        <w:object w:dxaOrig="9571" w:dyaOrig="3975">
+          <v:shape id="_x0000_i1047" type="#_x0000_t75" style="width:436.5pt;height:181.5pt" o:ole="">
+            <v:imagedata r:id="rId19" o:title=""/>
+          </v:shape>
+          <o:OLEObject Type="Embed" ProgID="Visio.Drawing.15" ShapeID="_x0000_i1047" DrawAspect="Content" ObjectID="_1525441097" r:id="rId20"/>
+        </w:object>
+      </w:r>
+    </w:p>
+    <w:p>
+      <w:pPr>
+        <w:pStyle w:val="af6"/>
+        <w:jc w:val="center"/>
+        <w:rPr>
+          <w:rFonts w:hint="eastAsia"/>
+        </w:rPr>
+      </w:pPr>
+      <w:r>
+        <w:t>图</w:t>
+      </w:r>
+      <w:r>
+        <w:t xml:space="preserve">2-3 </w:t>
+      </w:r>
+      <w:r>
+        <w:rPr>
+          <w:rFonts w:hint="eastAsia"/>
+        </w:rPr>
+        <w:t>系统总体架构示意图</w:t>
+      </w:r>
+    </w:p>
+    <w:p>
+      <w:pPr>
+        <w:pStyle w:val="2"/>
+        <w:widowControl w:val="0"/>
+        <w:tabs>
+          <w:tab w:val="clear" w:pos="720"/>
+          <w:tab w:val="clear" w:pos="1854"/>
+        </w:tabs>
+        <w:ind w:left="578" w:hanging="578"/>
+        <w:jc w:val="both"/>
+        <w:rPr>
+          <w:rFonts w:ascii="Times New Roman" w:eastAsia="宋体" w:hAnsi="Times New Roman"/>
+        </w:rPr>
+      </w:pPr>
+      <w:r>
+        <w:rPr>
+          <w:rFonts w:ascii="Times New Roman" w:eastAsia="宋体" w:hAnsi="Times New Roman"/>
+        </w:rPr>
+        <w:t>3</w:t>
+      </w:r>
+      <w:r>
+        <w:rPr>
+          <w:rFonts w:ascii="Times New Roman" w:eastAsia="宋体" w:hAnsi="Times New Roman" w:hint="eastAsia"/>
+        </w:rPr>
+        <w:t>.</w:t>
+      </w:r>
+      <w:r>
+        <w:rPr>
+          <w:rFonts w:ascii="Times New Roman" w:eastAsia="宋体" w:hAnsi="Times New Roman"/>
+        </w:rPr>
+        <w:t>3</w:t>
+      </w:r>
+      <w:r>
+        <w:rPr>
+          <w:rFonts w:ascii="Times New Roman" w:eastAsia="宋体" w:hAnsi="Times New Roman" w:hint="eastAsia"/>
+        </w:rPr>
+        <w:t xml:space="preserve"> </w:t>
+      </w:r>
+      <w:r>
+        <w:rPr>
+          <w:rFonts w:ascii="Times New Roman" w:eastAsia="宋体" w:hAnsi="Times New Roman" w:hint="eastAsia"/>
+        </w:rPr>
+        <w:t>流量监听模块</w:t>
+      </w:r>
+    </w:p>
+    <w:p>
+      <w:pPr>
+        <w:pStyle w:val="3"/>
+        <w:numPr>
+          <w:ilvl w:val="2"/>
+          <w:numId w:val="11"/>
+        </w:numPr>
+        <w:tabs>
+          <w:tab w:val="clear" w:pos="1854"/>
+        </w:tabs>
+      </w:pPr>
+      <w:r>
+        <w:rPr>
+          <w:rFonts w:hint="eastAsia"/>
+        </w:rPr>
+        <w:t>流量监听模块功能与性能要求</w:t>
+      </w:r>
+    </w:p>
+    <w:p>
+      <w:pPr>
+        <w:pStyle w:val="af3"/>
+        <w:numPr>
+          <w:ilvl w:val="0"/>
+          <w:numId w:val="12"/>
+        </w:numPr>
+      </w:pPr>
+      <w:r>
+        <w:rPr>
+          <w:rFonts w:hint="eastAsia"/>
+        </w:rPr>
+        <w:t>功能要求</w:t>
+      </w:r>
+      <w:r>
+        <w:rPr>
+          <w:rFonts w:hint="eastAsia"/>
+        </w:rPr>
+        <w:t>:</w:t>
+      </w:r>
+      <w:r>
+        <w:rPr>
+          <w:rFonts w:hint="eastAsia"/>
+        </w:rPr>
+        <w:t>实现一个存在于虚拟网络中的动态流量检测程序，在网络流量出口交换机</w:t>
+      </w:r>
+      <w:proofErr w:type="gramStart"/>
+      <w:r>
+        <w:rPr>
+          <w:rFonts w:hint="eastAsia"/>
+        </w:rPr>
+        <w:t>放置嗅探器</w:t>
+      </w:r>
+      <w:proofErr w:type="gramEnd"/>
+      <w:r>
+        <w:rPr>
+          <w:rFonts w:hint="eastAsia"/>
+        </w:rPr>
+        <w:t>，</w:t>
+      </w:r>
+      <w:r>
+        <w:rPr>
+          <w:rFonts w:hint="eastAsia"/>
+        </w:rPr>
+        <w:t>分析出</w:t>
+      </w:r>
+      <w:r>
+        <w:rPr>
+          <w:rFonts w:hint="eastAsia"/>
+        </w:rPr>
+        <w:t>流量对应的数据包的类型，只采集和监听</w:t>
+      </w:r>
+      <w:r>
+        <w:rPr>
+          <w:rFonts w:hint="eastAsia"/>
+        </w:rPr>
+        <w:t>包括但不限于</w:t>
+      </w:r>
+      <w:r>
+        <w:rPr>
+          <w:rFonts w:hint="eastAsia"/>
+        </w:rPr>
+        <w:t>ICMP/TCP/UDP/HTTP</w:t>
+      </w:r>
+      <w:r>
+        <w:rPr>
+          <w:rFonts w:hint="eastAsia"/>
+        </w:rPr>
+        <w:t>类型的数据包；</w:t>
+      </w:r>
+      <w:r>
+        <w:rPr>
+          <w:rFonts w:hint="eastAsia"/>
+        </w:rPr>
+        <w:t>通过程序处理</w:t>
+      </w:r>
+      <w:r>
+        <w:rPr>
+          <w:rFonts w:hint="eastAsia"/>
+        </w:rPr>
+        <w:t>提取指定的参数，包括源</w:t>
+      </w:r>
+      <w:r>
+        <w:rPr>
+          <w:rFonts w:hint="eastAsia"/>
+        </w:rPr>
+        <w:t>IP</w:t>
+      </w:r>
+      <w:r>
+        <w:rPr>
+          <w:rFonts w:hint="eastAsia"/>
+        </w:rPr>
+        <w:t>地址、源</w:t>
+      </w:r>
+      <w:r>
+        <w:rPr>
+          <w:rFonts w:hint="eastAsia"/>
+        </w:rPr>
+        <w:t>Mac</w:t>
+      </w:r>
+      <w:r>
+        <w:rPr>
+          <w:rFonts w:hint="eastAsia"/>
+        </w:rPr>
+        <w:t>地址、目的</w:t>
+      </w:r>
+      <w:r>
+        <w:rPr>
+          <w:rFonts w:hint="eastAsia"/>
+        </w:rPr>
+        <w:t>IP</w:t>
+      </w:r>
+      <w:r>
+        <w:rPr>
+          <w:rFonts w:hint="eastAsia"/>
+        </w:rPr>
+        <w:t>地址、目的</w:t>
+      </w:r>
+      <w:r>
+        <w:rPr>
+          <w:rFonts w:hint="eastAsia"/>
+        </w:rPr>
+        <w:t>Mac</w:t>
+      </w:r>
+      <w:r>
+        <w:rPr>
+          <w:rFonts w:hint="eastAsia"/>
+        </w:rPr>
+        <w:t>地址、数据包类型、数据包长度、捕获日期，提供可选参数</w:t>
+      </w:r>
+      <w:proofErr w:type="gramStart"/>
+      <w:r>
+        <w:rPr>
+          <w:rFonts w:hint="eastAsia"/>
+        </w:rPr>
+        <w:t>‘</w:t>
+      </w:r>
+      <w:proofErr w:type="gramEnd"/>
+      <w:r>
+        <w:rPr>
+          <w:rFonts w:hint="eastAsia"/>
+        </w:rPr>
+        <w:t>数据包内容</w:t>
+      </w:r>
+      <w:proofErr w:type="gramStart"/>
+      <w:r>
+        <w:rPr>
+          <w:rFonts w:hint="eastAsia"/>
+        </w:rPr>
+        <w:t>‘</w:t>
+      </w:r>
+      <w:proofErr w:type="gramEnd"/>
+      <w:r>
+        <w:rPr>
+          <w:rFonts w:hint="eastAsia"/>
+        </w:rPr>
+        <w:t>为日后功能升级留下接口。</w:t>
+      </w:r>
+    </w:p>
+    <w:p>
+      <w:pPr>
+        <w:pStyle w:val="af3"/>
+        <w:numPr>
+          <w:ilvl w:val="0"/>
+          <w:numId w:val="12"/>
+        </w:numPr>
+        <w:rPr>
+          <w:rFonts w:hint="eastAsia"/>
+        </w:rPr>
+      </w:pPr>
+      <w:r>
+        <w:rPr>
+          <w:rFonts w:hint="eastAsia"/>
+        </w:rPr>
+        <w:t>性能要求：</w:t>
+      </w:r>
+      <w:r>
+        <w:t xml:space="preserve">(1) </w:t>
+      </w:r>
+      <w:r>
+        <w:rPr>
+          <w:rFonts w:hint="eastAsia"/>
+        </w:rPr>
+        <w:t>监测节</w:t>
+      </w:r>
+      <w:r>
+        <w:t>点</w:t>
+      </w:r>
+      <w:r>
+        <w:rPr>
+          <w:rFonts w:hint="eastAsia"/>
+        </w:rPr>
+        <w:t>的</w:t>
+      </w:r>
+      <w:r>
+        <w:t>数目大于</w:t>
+      </w:r>
+      <w:r>
+        <w:t>50</w:t>
+      </w:r>
+      <w:r>
+        <w:t>个</w:t>
+      </w:r>
+      <w:r>
+        <w:rPr>
+          <w:rFonts w:hint="eastAsia"/>
+        </w:rPr>
+        <w:t>；</w:t>
+      </w:r>
+      <w:r>
+        <w:t>(2)</w:t>
+      </w:r>
+      <w:r>
+        <w:t xml:space="preserve"> </w:t>
+      </w:r>
+      <w:r>
+        <w:t>节点流量检测模块的</w:t>
+      </w:r>
+      <w:r>
+        <w:t>CPU</w:t>
+      </w:r>
+      <w:r>
+        <w:t>占用量小于</w:t>
+      </w:r>
+      <w:r>
+        <w:t>5%</w:t>
+      </w:r>
+      <w:r>
+        <w:t>，内存占用小于</w:t>
+      </w:r>
+      <w:r>
+        <w:t>100MB</w:t>
+      </w:r>
+      <w:r>
+        <w:rPr>
+          <w:rFonts w:hint="eastAsia"/>
+        </w:rPr>
+        <w:t>；</w:t>
+      </w:r>
+      <w:r>
+        <w:t>(3)</w:t>
+      </w:r>
+      <w:r>
+        <w:t xml:space="preserve"> </w:t>
+      </w:r>
+      <w:r>
+        <w:t>监测节点的网络流速不小于</w:t>
+      </w:r>
+      <w:r>
+        <w:t>10Mb/s</w:t>
+      </w:r>
+      <w:r>
+        <w:rPr>
+          <w:rFonts w:hint="eastAsia"/>
+        </w:rPr>
+        <w:t>；</w:t>
+      </w:r>
+      <w:r>
+        <w:t>(4)</w:t>
+      </w:r>
+      <w:r>
+        <w:t xml:space="preserve"> </w:t>
+      </w:r>
+      <w:r>
+        <w:t>支持的应用协议类型大于</w:t>
+      </w:r>
+      <w:r>
+        <w:t>10</w:t>
+      </w:r>
+      <w:r>
+        <w:t>种</w:t>
+      </w:r>
+      <w:r>
+        <w:rPr>
+          <w:rFonts w:hint="eastAsia"/>
+        </w:rPr>
+        <w:t>，</w:t>
+      </w:r>
+      <w:r>
+        <w:t>实时数据显示延迟时间小于</w:t>
+      </w:r>
+      <w:r>
+        <w:t>5</w:t>
+      </w:r>
+      <w:r>
+        <w:t>秒</w:t>
+      </w:r>
+      <w:r>
+        <w:rPr>
+          <w:rFonts w:hint="eastAsia"/>
+        </w:rPr>
+        <w:t>；</w:t>
+      </w:r>
+    </w:p>
+    <w:p>
+      <w:pPr>
+        <w:pStyle w:val="3"/>
+        <w:numPr>
+          <w:ilvl w:val="2"/>
+          <w:numId w:val="11"/>
+        </w:numPr>
+        <w:tabs>
+          <w:tab w:val="clear" w:pos="1854"/>
+        </w:tabs>
+      </w:pPr>
+      <w:r>
+        <w:rPr>
+          <w:rFonts w:hint="eastAsia"/>
+        </w:rPr>
+        <w:t>技术框架选取</w:t>
+      </w:r>
+    </w:p>
+    <w:p>
+      <w:pPr>
+        <w:pStyle w:val="af3"/>
+      </w:pPr>
+      <w:r>
+        <w:rPr>
+          <w:rFonts w:hint="eastAsia"/>
+        </w:rPr>
+        <w:t>系统采用</w:t>
+      </w:r>
+      <w:proofErr w:type="spellStart"/>
+      <w:r>
+        <w:rPr>
+          <w:rFonts w:hint="eastAsia"/>
+        </w:rPr>
+        <w:t>Libpcap</w:t>
+      </w:r>
+      <w:proofErr w:type="spellEnd"/>
+      <w:r>
+        <w:rPr>
+          <w:rFonts w:hint="eastAsia"/>
+        </w:rPr>
+        <w:t>来进行流量监听模块的开发。</w:t>
+      </w:r>
+      <w:proofErr w:type="spellStart"/>
+      <w:r>
+        <w:t>Libpcap</w:t>
+      </w:r>
+      <w:proofErr w:type="spellEnd"/>
+      <w:r>
+        <w:t xml:space="preserve"> </w:t>
+      </w:r>
+      <w:r>
+        <w:t>的英文意思是</w:t>
+      </w:r>
+      <w:r>
+        <w:t xml:space="preserve"> Packet Capture library</w:t>
+      </w:r>
+      <w:r>
+        <w:t>，即数据包</w:t>
+      </w:r>
+      <w:r>
+        <w:rPr>
+          <w:rFonts w:hint="eastAsia"/>
+        </w:rPr>
+        <w:t>捕获函数库。该库提供的</w:t>
+      </w:r>
+      <w:r>
+        <w:t xml:space="preserve"> C </w:t>
+      </w:r>
+      <w:r>
+        <w:t>函数接口可用于需要捕获经过网</w:t>
+      </w:r>
+      <w:r>
+        <w:rPr>
+          <w:rFonts w:hint="eastAsia"/>
+        </w:rPr>
+        <w:t>络接口（通过将网卡设置为混杂模式，可以捕获所有经过该接口的数据报，目标地址不一定为本机）数据包的系统开发上</w:t>
+      </w:r>
+      <w:r>
+        <w:rPr>
+          <w:rFonts w:hint="eastAsia"/>
+        </w:rPr>
+        <w:t>。</w:t>
+      </w:r>
+    </w:p>
+    <w:p>
+      <w:pPr>
+        <w:pStyle w:val="af3"/>
+        <w:rPr>
+          <w:rFonts w:hint="eastAsia"/>
+        </w:rPr>
+      </w:pPr>
+      <w:proofErr w:type="spellStart"/>
+      <w:r>
+        <w:t>Libpcap</w:t>
+      </w:r>
+      <w:proofErr w:type="spellEnd"/>
+      <w:r>
+        <w:t xml:space="preserve"> </w:t>
+      </w:r>
+      <w:r>
+        <w:t>提供的接口函数主要实现和封装了与数据包截获有关</w:t>
+      </w:r>
+      <w:r>
+        <w:rPr>
+          <w:rFonts w:hint="eastAsia"/>
+        </w:rPr>
+        <w:t>的过程。这个库为不同的平台提供了一致的编程接口，在安装了</w:t>
+      </w:r>
+      <w:r>
+        <w:t xml:space="preserve"> </w:t>
+      </w:r>
+      <w:proofErr w:type="spellStart"/>
+      <w:r>
+        <w:t>Libpcap</w:t>
+      </w:r>
+      <w:proofErr w:type="spellEnd"/>
+      <w:r>
+        <w:t xml:space="preserve"> </w:t>
+      </w:r>
+      <w:r>
+        <w:t>的平台上，以</w:t>
+      </w:r>
+      <w:r>
+        <w:t xml:space="preserve"> </w:t>
+      </w:r>
+      <w:proofErr w:type="spellStart"/>
+      <w:r>
+        <w:lastRenderedPageBreak/>
+        <w:t>Libpcap</w:t>
+      </w:r>
+      <w:proofErr w:type="spellEnd"/>
+      <w:r>
+        <w:t xml:space="preserve"> </w:t>
+      </w:r>
+      <w:r>
+        <w:t>为接口写的程序，能够自由的</w:t>
+      </w:r>
+      <w:r>
+        <w:rPr>
+          <w:rFonts w:hint="eastAsia"/>
+        </w:rPr>
+        <w:t>跨平台使用。在</w:t>
+      </w:r>
+      <w:r>
+        <w:t xml:space="preserve"> Linux </w:t>
+      </w:r>
+      <w:r>
+        <w:t>系统下，</w:t>
+      </w:r>
+      <w:proofErr w:type="spellStart"/>
+      <w:r>
+        <w:t>Libpcap</w:t>
+      </w:r>
+      <w:proofErr w:type="spellEnd"/>
+      <w:r>
+        <w:t xml:space="preserve"> </w:t>
+      </w:r>
+      <w:r>
+        <w:t>可以使用</w:t>
+      </w:r>
+      <w:r>
+        <w:t xml:space="preserve"> BPF</w:t>
+      </w:r>
+      <w:r>
+        <w:t>（</w:t>
+      </w:r>
+      <w:r>
+        <w:t>Berkeley</w:t>
+      </w:r>
+      <w:r>
+        <w:t xml:space="preserve"> </w:t>
+      </w:r>
+      <w:r>
+        <w:t>Packet Filter</w:t>
+      </w:r>
+      <w:r>
+        <w:t>）分组捕获机制来获得很高的性能。这个库为不</w:t>
+      </w:r>
+      <w:r>
+        <w:rPr>
+          <w:rFonts w:hint="eastAsia"/>
+        </w:rPr>
+        <w:t>同的平台提供了一致的编程接口，在安装了</w:t>
+      </w:r>
+      <w:r>
+        <w:t xml:space="preserve"> </w:t>
+      </w:r>
+      <w:proofErr w:type="spellStart"/>
+      <w:r>
+        <w:t>Libpcap</w:t>
+      </w:r>
+      <w:proofErr w:type="spellEnd"/>
+      <w:r>
+        <w:t xml:space="preserve"> </w:t>
+      </w:r>
+      <w:r>
+        <w:t>的平台上，</w:t>
+      </w:r>
+      <w:r>
+        <w:rPr>
+          <w:rFonts w:hint="eastAsia"/>
+        </w:rPr>
+        <w:t>以</w:t>
+      </w:r>
+      <w:r>
+        <w:t xml:space="preserve"> </w:t>
+      </w:r>
+      <w:proofErr w:type="spellStart"/>
+      <w:r>
+        <w:t>Libpcap</w:t>
+      </w:r>
+      <w:proofErr w:type="spellEnd"/>
+      <w:r>
+        <w:t xml:space="preserve"> </w:t>
+      </w:r>
+      <w:r>
+        <w:t>为接口写的程序、应用，能够自由的跨平台使用。</w:t>
+      </w:r>
+      <w:r>
+        <w:rPr>
+          <w:rFonts w:hint="eastAsia"/>
+        </w:rPr>
+        <w:t>操</w:t>
+      </w:r>
+      <w:r>
+        <w:t xml:space="preserve"> </w:t>
+      </w:r>
+      <w:r>
+        <w:t>作系</w:t>
+      </w:r>
+      <w:r>
+        <w:t xml:space="preserve"> </w:t>
+      </w:r>
+      <w:r>
+        <w:t>统</w:t>
+      </w:r>
+      <w:r>
+        <w:t xml:space="preserve"> </w:t>
+      </w:r>
+      <w:r>
+        <w:t>所提</w:t>
+      </w:r>
+      <w:r>
+        <w:t xml:space="preserve"> </w:t>
+      </w:r>
+      <w:r>
+        <w:t>供</w:t>
+      </w:r>
+      <w:r>
+        <w:t xml:space="preserve"> </w:t>
+      </w:r>
+      <w:r>
+        <w:t>的</w:t>
+      </w:r>
+      <w:r>
+        <w:t xml:space="preserve"> </w:t>
+      </w:r>
+      <w:r>
+        <w:t>分</w:t>
+      </w:r>
+      <w:r>
+        <w:t xml:space="preserve"> </w:t>
+      </w:r>
+      <w:r>
+        <w:t>组</w:t>
+      </w:r>
+      <w:r>
+        <w:t xml:space="preserve"> </w:t>
+      </w:r>
+      <w:r>
+        <w:t>捕</w:t>
+      </w:r>
+      <w:r>
+        <w:t xml:space="preserve"> </w:t>
+      </w:r>
+      <w:r>
+        <w:t>获</w:t>
+      </w:r>
+      <w:r>
+        <w:t xml:space="preserve"> </w:t>
+      </w:r>
+      <w:r>
+        <w:t>机</w:t>
+      </w:r>
+      <w:r>
+        <w:t xml:space="preserve"> </w:t>
+      </w:r>
+      <w:r>
+        <w:t>制</w:t>
+      </w:r>
+      <w:r>
+        <w:t xml:space="preserve"> </w:t>
+      </w:r>
+      <w:r>
+        <w:t>主</w:t>
+      </w:r>
+      <w:r>
+        <w:t xml:space="preserve"> </w:t>
+      </w:r>
+      <w:r>
+        <w:t>要</w:t>
+      </w:r>
+      <w:r>
+        <w:t xml:space="preserve"> </w:t>
+      </w:r>
+      <w:r>
+        <w:t>有</w:t>
+      </w:r>
+      <w:r>
+        <w:t xml:space="preserve"> </w:t>
+      </w:r>
+      <w:r>
+        <w:t>三</w:t>
+      </w:r>
+      <w:r>
+        <w:t xml:space="preserve"> </w:t>
+      </w:r>
+      <w:r>
+        <w:t>种：</w:t>
+      </w:r>
+      <w:r>
+        <w:t>BPF</w:t>
+      </w:r>
+      <w:r>
+        <w:rPr>
+          <w:rFonts w:hint="eastAsia"/>
+        </w:rPr>
+        <w:t>（</w:t>
+      </w:r>
+      <w:r>
+        <w:t>Berkeley Packet Filter</w:t>
+      </w:r>
+      <w:r>
+        <w:t>），</w:t>
+      </w:r>
+      <w:r>
+        <w:t>DLPI</w:t>
+      </w:r>
+      <w:r>
+        <w:t>（</w:t>
+      </w:r>
+      <w:r>
+        <w:t>Data Link Provider Interface</w:t>
+      </w:r>
+      <w:r>
+        <w:t>），</w:t>
+      </w:r>
+      <w:r>
+        <w:rPr>
+          <w:rFonts w:hint="eastAsia"/>
+        </w:rPr>
+        <w:t>及</w:t>
+      </w:r>
+      <w:r>
+        <w:t xml:space="preserve"> Linux</w:t>
+      </w:r>
+      <w:r>
+        <w:t>下的</w:t>
+      </w:r>
+      <w:r>
+        <w:t xml:space="preserve"> SOCK_PACKET </w:t>
+      </w:r>
+      <w:r>
+        <w:t>类型套接口。基于</w:t>
+      </w:r>
+      <w:r>
+        <w:t xml:space="preserve"> BSD </w:t>
+      </w:r>
+      <w:r>
+        <w:t>的系</w:t>
+      </w:r>
+      <w:r>
+        <w:rPr>
+          <w:rFonts w:hint="eastAsia"/>
+        </w:rPr>
+        <w:t>统使用</w:t>
+      </w:r>
+      <w:r>
+        <w:t xml:space="preserve"> BPF</w:t>
+      </w:r>
+      <w:r>
+        <w:t>，基于</w:t>
+      </w:r>
+      <w:r>
+        <w:t xml:space="preserve"> SVR4 </w:t>
+      </w:r>
+      <w:r>
+        <w:t>的系统一般使用</w:t>
+      </w:r>
+      <w:r>
+        <w:t xml:space="preserve"> DLPI</w:t>
+      </w:r>
+      <w:r>
+        <w:t>。从文献上看</w:t>
+      </w:r>
+      <w:r>
+        <w:t xml:space="preserve">BPF </w:t>
+      </w:r>
+      <w:r>
+        <w:t>比</w:t>
+      </w:r>
+      <w:r>
+        <w:t xml:space="preserve"> DLPI </w:t>
+      </w:r>
+      <w:r>
+        <w:t>性能好很多，而</w:t>
+      </w:r>
+      <w:r>
+        <w:t xml:space="preserve"> SOCK_PACKET </w:t>
+      </w:r>
+      <w:r>
+        <w:t>更弱。</w:t>
+      </w:r>
+      <w:proofErr w:type="spellStart"/>
+      <w:r>
+        <w:t>Libpcap</w:t>
+      </w:r>
+      <w:proofErr w:type="spellEnd"/>
+      <w:r>
+        <w:t xml:space="preserve"> </w:t>
+      </w:r>
+      <w:r>
+        <w:t>主要由两部分组成：</w:t>
+      </w:r>
+      <w:r>
+        <w:t>Network Tap</w:t>
+      </w:r>
+      <w:r>
+        <w:t>、</w:t>
+      </w:r>
+      <w:r>
+        <w:t>Packet Filter</w:t>
+      </w:r>
+      <w:r>
+        <w:t>。</w:t>
+      </w:r>
+      <w:r>
+        <w:t xml:space="preserve">Network Tap </w:t>
+      </w:r>
+      <w:r>
+        <w:t>从网络设备驱动程序中收集数据拷贝，</w:t>
+      </w:r>
+      <w:proofErr w:type="spellStart"/>
+      <w:r>
+        <w:t>Packet</w:t>
+      </w:r>
+      <w:r>
+        <w:t>Filter</w:t>
+      </w:r>
+      <w:proofErr w:type="spellEnd"/>
+      <w:r>
+        <w:t xml:space="preserve"> </w:t>
+      </w:r>
+      <w:r>
+        <w:t>决定是否接受该数据包。目前很多优秀的网络数据包捕</w:t>
+      </w:r>
+      <w:r>
+        <w:rPr>
+          <w:rFonts w:hint="eastAsia"/>
+        </w:rPr>
+        <w:t>获软件都是以</w:t>
+      </w:r>
+      <w:r>
+        <w:t xml:space="preserve"> </w:t>
+      </w:r>
+      <w:proofErr w:type="spellStart"/>
+      <w:r>
+        <w:t>Libpcap</w:t>
+      </w:r>
+      <w:proofErr w:type="spellEnd"/>
+      <w:r>
+        <w:t>为基础，如著名的</w:t>
+      </w:r>
+      <w:r>
+        <w:t xml:space="preserve"> </w:t>
+      </w:r>
+      <w:proofErr w:type="spellStart"/>
+      <w:r>
+        <w:t>Tcpdump</w:t>
+      </w:r>
+      <w:proofErr w:type="spellEnd"/>
+      <w:r>
+        <w:t>、</w:t>
+      </w:r>
+      <w:r>
+        <w:t xml:space="preserve">Ethereal </w:t>
+      </w:r>
+      <w:r>
+        <w:t>等</w:t>
+      </w:r>
+      <w:r>
+        <w:rPr>
+          <w:rFonts w:hint="eastAsia"/>
+        </w:rPr>
+        <w:t>。</w:t>
+      </w:r>
+      <w:r>
+        <w:rPr>
+          <w:rStyle w:val="af9"/>
+        </w:rPr>
+        <w:endnoteReference w:id="12"/>
+      </w:r>
+    </w:p>
+    <w:p>
+      <w:pPr>
+        <w:pStyle w:val="2"/>
+        <w:widowControl w:val="0"/>
+        <w:tabs>
+          <w:tab w:val="clear" w:pos="720"/>
+          <w:tab w:val="clear" w:pos="1854"/>
+        </w:tabs>
+        <w:ind w:left="578" w:hanging="578"/>
+        <w:jc w:val="both"/>
+        <w:rPr>
+          <w:rFonts w:ascii="Times New Roman" w:eastAsia="宋体" w:hAnsi="Times New Roman"/>
+        </w:rPr>
+      </w:pPr>
+      <w:r>
+        <w:rPr>
+          <w:rFonts w:ascii="Times New Roman" w:eastAsia="宋体" w:hAnsi="Times New Roman"/>
+        </w:rPr>
+        <w:t>3</w:t>
+      </w:r>
+      <w:r>
+        <w:rPr>
+          <w:rFonts w:ascii="Times New Roman" w:eastAsia="宋体" w:hAnsi="Times New Roman" w:hint="eastAsia"/>
+        </w:rPr>
+        <w:t>.</w:t>
+      </w:r>
+      <w:r>
+        <w:rPr>
+          <w:rFonts w:ascii="Times New Roman" w:eastAsia="宋体" w:hAnsi="Times New Roman"/>
+        </w:rPr>
+        <w:t>4</w:t>
+      </w:r>
+      <w:r>
+        <w:rPr>
+          <w:rFonts w:ascii="Times New Roman" w:eastAsia="宋体" w:hAnsi="Times New Roman" w:hint="eastAsia"/>
+        </w:rPr>
+        <w:t xml:space="preserve"> </w:t>
+      </w:r>
+      <w:r>
+        <w:rPr>
+          <w:rFonts w:ascii="Times New Roman" w:eastAsia="宋体" w:hAnsi="Times New Roman" w:hint="eastAsia"/>
+        </w:rPr>
+        <w:t>通信服务器模块</w:t>
+      </w:r>
+    </w:p>
+    <w:p>
+      <w:pPr>
+        <w:pStyle w:val="3"/>
+        <w:numPr>
+          <w:ilvl w:val="2"/>
+          <w:numId w:val="13"/>
+        </w:numPr>
+        <w:tabs>
+          <w:tab w:val="clear" w:pos="1854"/>
+        </w:tabs>
+      </w:pPr>
+      <w:r>
+        <w:rPr>
+          <w:rFonts w:hint="eastAsia"/>
+        </w:rPr>
+        <w:t>通信服务器</w:t>
+      </w:r>
+      <w:r>
+        <w:rPr>
+          <w:rFonts w:hint="eastAsia"/>
+        </w:rPr>
+        <w:t>模块</w:t>
+      </w:r>
+      <w:r>
+        <w:rPr>
+          <w:rFonts w:hint="eastAsia"/>
+        </w:rPr>
+        <w:t>功能</w:t>
+      </w:r>
+    </w:p>
+    <w:p>
+      <w:pPr>
+        <w:pStyle w:val="af3"/>
+        <w:ind w:firstLineChars="200" w:firstLine="520"/>
+      </w:pPr>
+      <w:r>
+        <w:rPr>
+          <w:rFonts w:hint="eastAsia"/>
+        </w:rPr>
+        <w:t>通信服务器根据其在系统的两部分架构中的角色不同可以分为如下</w:t>
+      </w:r>
+      <w:r>
+        <w:rPr>
+          <w:rFonts w:hint="eastAsia"/>
+        </w:rPr>
+        <w:t>两</w:t>
+      </w:r>
+      <w:r>
+        <w:rPr>
+          <w:rFonts w:hint="eastAsia"/>
+        </w:rPr>
+        <w:t>点</w:t>
+      </w:r>
+      <w:r>
+        <w:rPr>
+          <w:rFonts w:hint="eastAsia"/>
+        </w:rPr>
+        <w:t>：</w:t>
+      </w:r>
+    </w:p>
+    <w:p>
+      <w:pPr>
+        <w:pStyle w:val="af3"/>
+        <w:numPr>
+          <w:ilvl w:val="0"/>
+          <w:numId w:val="14"/>
+        </w:numPr>
+      </w:pPr>
+      <w:r>
+        <w:rPr>
+          <w:rFonts w:hint="eastAsia"/>
+        </w:rPr>
+        <w:t>在</w:t>
+      </w:r>
+      <w:r>
+        <w:rPr>
+          <w:rFonts w:hint="eastAsia"/>
+        </w:rPr>
+        <w:t>C/S</w:t>
+      </w:r>
+      <w:r>
+        <w:rPr>
+          <w:rFonts w:hint="eastAsia"/>
+        </w:rPr>
+        <w:t>架构部分，作为</w:t>
+      </w:r>
+      <w:r>
+        <w:t>http</w:t>
+      </w:r>
+      <w:r>
+        <w:rPr>
+          <w:rFonts w:hint="eastAsia"/>
+        </w:rPr>
+        <w:t>服务器的</w:t>
+      </w:r>
+      <w:r>
+        <w:rPr>
+          <w:rFonts w:hint="eastAsia"/>
+        </w:rPr>
+        <w:t>server</w:t>
+      </w:r>
+      <w:r>
+        <w:rPr>
+          <w:rFonts w:hint="eastAsia"/>
+        </w:rPr>
+        <w:t>构建起一个</w:t>
+      </w:r>
+      <w:r>
+        <w:rPr>
+          <w:rFonts w:hint="eastAsia"/>
+        </w:rPr>
+        <w:t>restful</w:t>
+      </w:r>
+      <w:r>
+        <w:rPr>
+          <w:rFonts w:hint="eastAsia"/>
+        </w:rPr>
+        <w:t>的</w:t>
+      </w:r>
+      <w:r>
+        <w:rPr>
+          <w:rFonts w:hint="eastAsia"/>
+        </w:rPr>
+        <w:t>web</w:t>
+      </w:r>
+      <w:r>
+        <w:rPr>
+          <w:rFonts w:hint="eastAsia"/>
+        </w:rPr>
+        <w:t>系统，用于接收流量监听模块获取并分析的流量数据</w:t>
+      </w:r>
+      <w:r>
+        <w:rPr>
+          <w:rFonts w:hint="eastAsia"/>
+        </w:rPr>
+        <w:t>的结果</w:t>
+      </w:r>
+      <w:r>
+        <w:rPr>
+          <w:rFonts w:hint="eastAsia"/>
+        </w:rPr>
+        <w:t>；并把获取到的数据存到</w:t>
+      </w:r>
+      <w:r>
+        <w:rPr>
+          <w:rFonts w:hint="eastAsia"/>
+        </w:rPr>
+        <w:t>Mongo</w:t>
+      </w:r>
+      <w:r>
+        <w:t>DB</w:t>
+      </w:r>
+      <w:r>
+        <w:rPr>
+          <w:rFonts w:hint="eastAsia"/>
+        </w:rPr>
+        <w:t>数据库中作为实验数据保存，以及用作流量参数和动态情况的离线使用；把数据加入到</w:t>
+      </w:r>
+      <w:proofErr w:type="spellStart"/>
+      <w:r>
+        <w:t>R</w:t>
+      </w:r>
+      <w:r>
+        <w:rPr>
+          <w:rFonts w:hint="eastAsia"/>
+        </w:rPr>
+        <w:t>edis</w:t>
+      </w:r>
+      <w:proofErr w:type="spellEnd"/>
+      <w:r>
+        <w:rPr>
+          <w:rFonts w:hint="eastAsia"/>
+        </w:rPr>
+        <w:t>做的</w:t>
+      </w:r>
+      <w:r>
+        <w:rPr>
+          <w:rFonts w:hint="eastAsia"/>
+        </w:rPr>
+        <w:t>Pub/Sub</w:t>
+      </w:r>
+      <w:r>
+        <w:rPr>
+          <w:rFonts w:hint="eastAsia"/>
+        </w:rPr>
+        <w:t>消息队列中，留待其他程序调用。</w:t>
+      </w:r>
+    </w:p>
+    <w:p>
+      <w:pPr>
+        <w:pStyle w:val="af3"/>
+        <w:numPr>
+          <w:ilvl w:val="0"/>
+          <w:numId w:val="14"/>
+        </w:numPr>
+        <w:rPr>
+          <w:rFonts w:hint="eastAsia"/>
+        </w:rPr>
+      </w:pPr>
+      <w:r>
+        <w:rPr>
+          <w:rFonts w:hint="eastAsia"/>
+        </w:rPr>
+        <w:t>在</w:t>
+      </w:r>
+      <w:r>
+        <w:rPr>
+          <w:rFonts w:hint="eastAsia"/>
+        </w:rPr>
+        <w:t>B/S</w:t>
+      </w:r>
+      <w:r>
+        <w:rPr>
+          <w:rFonts w:hint="eastAsia"/>
+        </w:rPr>
+        <w:t>架构部分，作为一个</w:t>
+      </w:r>
+      <w:r>
+        <w:rPr>
+          <w:rFonts w:hint="eastAsia"/>
+        </w:rPr>
+        <w:t>S</w:t>
+      </w:r>
+      <w:r>
+        <w:rPr>
+          <w:rFonts w:hint="eastAsia"/>
+        </w:rPr>
+        <w:t>端。与客户端</w:t>
+      </w:r>
+      <w:r>
+        <w:rPr>
+          <w:rFonts w:hint="eastAsia"/>
+        </w:rPr>
+        <w:t>(</w:t>
+      </w:r>
+      <w:r>
+        <w:rPr>
+          <w:rFonts w:hint="eastAsia"/>
+        </w:rPr>
+        <w:t>即数据可视化模块的用户</w:t>
+      </w:r>
+      <w:r>
+        <w:rPr>
+          <w:rFonts w:hint="eastAsia"/>
+        </w:rPr>
+        <w:t>)</w:t>
+      </w:r>
+      <w:r>
+        <w:rPr>
+          <w:rFonts w:hint="eastAsia"/>
+        </w:rPr>
+        <w:t>通过类</w:t>
+      </w:r>
+      <w:proofErr w:type="spellStart"/>
+      <w:r>
+        <w:rPr>
+          <w:rFonts w:hint="eastAsia"/>
+        </w:rPr>
+        <w:t>TCPsocket</w:t>
+      </w:r>
+      <w:proofErr w:type="spellEnd"/>
+      <w:r>
+        <w:rPr>
+          <w:rFonts w:hint="eastAsia"/>
+        </w:rPr>
+        <w:t>方法建立连接，完成初始化，并且可以持续与客户端进行全</w:t>
+      </w:r>
+      <w:proofErr w:type="gramStart"/>
+      <w:r>
+        <w:rPr>
+          <w:rFonts w:hint="eastAsia"/>
+        </w:rPr>
+        <w:t>双工非</w:t>
+      </w:r>
+      <w:proofErr w:type="gramEnd"/>
+      <w:r>
+        <w:rPr>
+          <w:rFonts w:hint="eastAsia"/>
+        </w:rPr>
+        <w:t>阻塞同步通信。在与数据可视化模块的程序建立起</w:t>
+      </w:r>
+      <w:proofErr w:type="spellStart"/>
+      <w:r>
+        <w:rPr>
+          <w:rFonts w:hint="eastAsia"/>
+        </w:rPr>
+        <w:t>websocket</w:t>
+      </w:r>
+      <w:proofErr w:type="spellEnd"/>
+      <w:r>
+        <w:rPr>
+          <w:rFonts w:hint="eastAsia"/>
+        </w:rPr>
+        <w:t>连接之后，一直监听</w:t>
+      </w:r>
+      <w:proofErr w:type="spellStart"/>
+      <w:r>
+        <w:rPr>
+          <w:rFonts w:hint="eastAsia"/>
+        </w:rPr>
+        <w:t>Redis</w:t>
+      </w:r>
+      <w:proofErr w:type="spellEnd"/>
+      <w:r>
+        <w:rPr>
+          <w:rFonts w:hint="eastAsia"/>
+        </w:rPr>
+        <w:t>数据库提供的消息队列服务，并且从</w:t>
+      </w:r>
+      <w:proofErr w:type="spellStart"/>
+      <w:r>
+        <w:rPr>
+          <w:rFonts w:hint="eastAsia"/>
+        </w:rPr>
+        <w:t>Redis</w:t>
+      </w:r>
+      <w:proofErr w:type="spellEnd"/>
+      <w:r>
+        <w:rPr>
+          <w:rFonts w:hint="eastAsia"/>
+        </w:rPr>
+        <w:t>的消息队列中，按照一定的规则，获取消息，经过逻辑程序的处理后，发布给正在与服务端进行</w:t>
+      </w:r>
+      <w:proofErr w:type="spellStart"/>
+      <w:r>
+        <w:rPr>
+          <w:rFonts w:hint="eastAsia"/>
+        </w:rPr>
+        <w:t>websocket</w:t>
+      </w:r>
+      <w:proofErr w:type="spellEnd"/>
+      <w:r>
+        <w:rPr>
+          <w:rFonts w:hint="eastAsia"/>
+        </w:rPr>
+        <w:t>通信的所有客户端，并确认状态，在客户端丢失或关闭连接后，通信服</w:t>
+      </w:r>
+      <w:proofErr w:type="gramStart"/>
+      <w:r>
+        <w:rPr>
+          <w:rFonts w:hint="eastAsia"/>
+        </w:rPr>
+        <w:t>务</w:t>
+      </w:r>
+      <w:proofErr w:type="gramEnd"/>
+      <w:r>
+        <w:rPr>
+          <w:rFonts w:hint="eastAsia"/>
+        </w:rPr>
+        <w:t>器需要关闭该连接，回收服务器的相关资源。</w:t>
+      </w:r>
+    </w:p>
+    <w:p>
+      <w:pPr>
+        <w:pStyle w:val="3"/>
+        <w:numPr>
+          <w:ilvl w:val="2"/>
+          <w:numId w:val="13"/>
+        </w:numPr>
+        <w:tabs>
+          <w:tab w:val="clear" w:pos="1854"/>
+        </w:tabs>
+      </w:pPr>
+      <w:r>
+        <w:rPr>
+          <w:rFonts w:hint="eastAsia"/>
+        </w:rPr>
+        <w:lastRenderedPageBreak/>
+        <w:t>通信服务器技术框架</w:t>
+      </w:r>
+    </w:p>
+    <w:p>
+      <w:pPr>
+        <w:pStyle w:val="af3"/>
+      </w:pPr>
+      <w:r>
+        <w:rPr>
+          <w:rFonts w:hint="eastAsia"/>
+        </w:rPr>
+        <w:t>通信服务器的结构如图</w:t>
+      </w:r>
+      <w:r>
+        <w:rPr>
+          <w:rFonts w:hint="eastAsia"/>
+        </w:rPr>
+        <w:t>2-</w:t>
+      </w:r>
+      <w:r>
+        <w:t>4</w:t>
+      </w:r>
+      <w:r>
+        <w:rPr>
+          <w:rFonts w:hint="eastAsia"/>
+        </w:rPr>
+        <w:t>所示：</w:t>
+      </w:r>
+    </w:p>
+    <w:p>
+      <w:pPr>
+        <w:keepNext/>
+      </w:pPr>
+      <w:r>
+        <w:object w:dxaOrig="13666" w:dyaOrig="8836">
+          <v:shape id="_x0000_i1064" type="#_x0000_t75" style="width:486.75pt;height:315pt" o:ole="">
+            <v:imagedata r:id="rId21" o:title=""/>
+          </v:shape>
+          <o:OLEObject Type="Embed" ProgID="Visio.Drawing.15" ShapeID="_x0000_i1064" DrawAspect="Content" ObjectID="_1525441098" r:id="rId22"/>
+        </w:object>
+      </w:r>
+    </w:p>
+    <w:p>
+      <w:pPr>
+        <w:pStyle w:val="af6"/>
+        <w:jc w:val="center"/>
+      </w:pPr>
+      <w:r>
+        <w:t>图</w:t>
+      </w:r>
+      <w:r>
+        <w:t xml:space="preserve">2-4 </w:t>
+      </w:r>
+      <w:r>
+        <w:rPr>
+          <w:rFonts w:hint="eastAsia"/>
+        </w:rPr>
+        <w:t>通信服务器的结构图</w:t>
+      </w:r>
+    </w:p>
+    <w:p>
+      <w:pPr>
+        <w:rPr>
+          <w:rFonts w:hint="eastAsia"/>
+        </w:rPr>
+      </w:pPr>
+    </w:p>
+    <w:p>
+      <w:pPr>
+        <w:pStyle w:val="af3"/>
+        <w:rPr>
+          <w:rFonts w:hint="eastAsia"/>
+        </w:rPr>
+      </w:pPr>
+      <w:r>
+        <w:rPr>
+          <w:rFonts w:hint="eastAsia"/>
+        </w:rPr>
+        <w:t>通信服务器模块才用</w:t>
+      </w:r>
+      <w:r>
+        <w:rPr>
+          <w:rFonts w:hint="eastAsia"/>
+        </w:rPr>
+        <w:t>Linux</w:t>
+      </w:r>
+      <w:r>
+        <w:rPr>
+          <w:rFonts w:hint="eastAsia"/>
+        </w:rPr>
+        <w:t>操作系统，使用</w:t>
+      </w:r>
+      <w:r>
+        <w:rPr>
+          <w:rFonts w:hint="eastAsia"/>
+        </w:rPr>
+        <w:t>Nginx</w:t>
+      </w:r>
+      <w:r>
+        <w:rPr>
+          <w:rFonts w:hint="eastAsia"/>
+        </w:rPr>
+        <w:t>作为代理程序，使用</w:t>
+      </w:r>
+      <w:r>
+        <w:rPr>
+          <w:rFonts w:hint="eastAsia"/>
+        </w:rPr>
+        <w:t>Tornado</w:t>
+      </w:r>
+      <w:r>
+        <w:t xml:space="preserve"> F</w:t>
+      </w:r>
+      <w:r>
+        <w:rPr>
+          <w:rFonts w:hint="eastAsia"/>
+        </w:rPr>
+        <w:t>ramework</w:t>
+      </w:r>
+      <w:r>
+        <w:rPr>
+          <w:rFonts w:hint="eastAsia"/>
+        </w:rPr>
+        <w:t>作为服务端的开发框架</w:t>
+      </w:r>
+      <w:r>
+        <w:rPr>
+          <w:rFonts w:hint="eastAsia"/>
+        </w:rPr>
+        <w:t>，</w:t>
+      </w:r>
+      <w:r>
+        <w:rPr>
+          <w:rFonts w:hint="eastAsia"/>
+        </w:rPr>
+        <w:t>其提供了两部分逻辑处理程序</w:t>
+      </w:r>
+      <w:r>
+        <w:rPr>
+          <w:rFonts w:hint="eastAsia"/>
+        </w:rPr>
+        <w:t>：</w:t>
+      </w:r>
+      <w:r>
+        <w:rPr>
+          <w:rFonts w:hint="eastAsia"/>
+        </w:rPr>
+        <w:t>一部分用于与流量监听模块进行交互，将收到的</w:t>
+      </w:r>
+      <w:r>
+        <w:rPr>
+          <w:rFonts w:hint="eastAsia"/>
+        </w:rPr>
+        <w:t>Post</w:t>
+      </w:r>
+      <w:r>
+        <w:rPr>
+          <w:rFonts w:hint="eastAsia"/>
+        </w:rPr>
+        <w:t>数据存入数据库，并且加入到消息队列中去</w:t>
+      </w:r>
+      <w:r>
+        <w:rPr>
+          <w:rFonts w:hint="eastAsia"/>
+        </w:rPr>
+        <w:t>；另一部分，与数据可视化的模块通过</w:t>
+      </w:r>
+      <w:proofErr w:type="spellStart"/>
+      <w:r>
+        <w:rPr>
+          <w:rFonts w:hint="eastAsia"/>
+        </w:rPr>
+        <w:t>websocket</w:t>
+      </w:r>
+      <w:proofErr w:type="spellEnd"/>
+      <w:r>
+        <w:rPr>
+          <w:rFonts w:hint="eastAsia"/>
+        </w:rPr>
+        <w:t>进行通信，并随时把消息队列中出队的消息发送给数据可视化模块进行展示。</w:t>
+      </w:r>
+    </w:p>
+    <w:p>
+      <w:pPr>
+        <w:pStyle w:val="3"/>
+        <w:numPr>
+          <w:ilvl w:val="2"/>
+          <w:numId w:val="13"/>
+        </w:numPr>
+        <w:tabs>
+          <w:tab w:val="clear" w:pos="1854"/>
+        </w:tabs>
+      </w:pPr>
+      <w:r>
+        <w:rPr>
+          <w:rFonts w:hint="eastAsia"/>
+        </w:rPr>
+        <w:t>数据库功能与需求分析</w:t>
+      </w:r>
+    </w:p>
+    <w:p>
+      <w:pPr>
+        <w:pStyle w:val="af3"/>
+      </w:pPr>
+      <w:r>
+        <w:rPr>
+          <w:rFonts w:hint="eastAsia"/>
+        </w:rPr>
+        <w:t>如图</w:t>
+      </w:r>
+      <w:r>
+        <w:rPr>
+          <w:rFonts w:hint="eastAsia"/>
+        </w:rPr>
+        <w:t>2-</w:t>
+      </w:r>
+      <w:r>
+        <w:t>4</w:t>
+      </w:r>
+      <w:r>
+        <w:rPr>
+          <w:rFonts w:hint="eastAsia"/>
+        </w:rPr>
+        <w:t>所示，在通信服务器这个模块当中有两个地方用到了数据库程序。一个</w:t>
+      </w:r>
+      <w:proofErr w:type="gramStart"/>
+      <w:r>
+        <w:rPr>
+          <w:rFonts w:hint="eastAsia"/>
+        </w:rPr>
+        <w:t>作消息</w:t>
+      </w:r>
+      <w:proofErr w:type="gramEnd"/>
+      <w:r>
+        <w:rPr>
+          <w:rFonts w:hint="eastAsia"/>
+        </w:rPr>
+        <w:t>队列使用，另一个作数据存储使用。其中，使用</w:t>
+      </w:r>
+      <w:proofErr w:type="spellStart"/>
+      <w:r>
+        <w:rPr>
+          <w:rFonts w:hint="eastAsia"/>
+        </w:rPr>
+        <w:t>Redis</w:t>
+      </w:r>
+      <w:proofErr w:type="spellEnd"/>
+      <w:r>
+        <w:t xml:space="preserve"> </w:t>
+      </w:r>
+      <w:r>
+        <w:rPr>
+          <w:rFonts w:hint="eastAsia"/>
+        </w:rPr>
+        <w:t>的</w:t>
+      </w:r>
+      <w:r>
+        <w:rPr>
+          <w:rFonts w:hint="eastAsia"/>
+        </w:rPr>
+        <w:t>Pub/Sub</w:t>
+      </w:r>
+      <w:r>
+        <w:rPr>
+          <w:rFonts w:hint="eastAsia"/>
+        </w:rPr>
+        <w:t>机制</w:t>
+      </w:r>
+      <w:proofErr w:type="gramStart"/>
+      <w:r>
+        <w:rPr>
+          <w:rFonts w:hint="eastAsia"/>
+        </w:rPr>
+        <w:t>做消息</w:t>
+      </w:r>
+      <w:proofErr w:type="gramEnd"/>
+      <w:r>
+        <w:rPr>
+          <w:rFonts w:hint="eastAsia"/>
+        </w:rPr>
+        <w:t>队列的原因这里不再赘述。另一方面，我们选取了</w:t>
+      </w:r>
+      <w:r>
+        <w:rPr>
+          <w:rFonts w:hint="eastAsia"/>
+        </w:rPr>
+        <w:t>MongoDB</w:t>
+      </w:r>
+      <w:r>
+        <w:rPr>
+          <w:rFonts w:hint="eastAsia"/>
+        </w:rPr>
+        <w:t>数据库来实现数据存储。</w:t>
+      </w:r>
+    </w:p>
+    <w:p>
+      <w:pPr>
+        <w:pStyle w:val="af3"/>
+        <w:rPr>
+          <w:rFonts w:hint="eastAsia"/>
+        </w:rPr>
+      </w:pPr>
+      <w:r>
+        <w:lastRenderedPageBreak/>
+        <w:t>MongoDB</w:t>
+      </w:r>
+      <w:r>
+        <w:t>的主要特点是开源设计、高性能、易部署、易使用，存储数据方便，它的面向集合存储、模式自由、支持动态查询、支持完全索引</w:t>
+      </w:r>
+      <w:r>
+        <w:rPr>
+          <w:rStyle w:val="af9"/>
+        </w:rPr>
+        <w:endnoteReference w:id="13"/>
+      </w:r>
+      <w:r>
+        <w:rPr>
+          <w:rFonts w:hint="eastAsia"/>
+        </w:rPr>
+        <w:t>。</w:t>
+      </w:r>
+      <w:r>
+        <w:rPr>
+          <w:rFonts w:hint="eastAsia"/>
+        </w:rPr>
+        <w:t>从需求出发，我们只需要存储每一条数据的详细信息即可</w:t>
+      </w:r>
+      <w:r>
+        <w:rPr>
+          <w:rFonts w:hint="eastAsia"/>
+        </w:rPr>
+        <w:t>。包括</w:t>
+      </w:r>
+      <w:r>
+        <w:rPr>
+          <w:rFonts w:hint="eastAsia"/>
+        </w:rPr>
+        <w:t>源</w:t>
+      </w:r>
+      <w:r>
+        <w:rPr>
+          <w:rFonts w:hint="eastAsia"/>
+        </w:rPr>
+        <w:t>IP</w:t>
+      </w:r>
+      <w:r>
+        <w:rPr>
+          <w:rFonts w:hint="eastAsia"/>
+        </w:rPr>
+        <w:t>地址、源</w:t>
+      </w:r>
+      <w:r>
+        <w:rPr>
+          <w:rFonts w:hint="eastAsia"/>
+        </w:rPr>
+        <w:t>Mac</w:t>
+      </w:r>
+      <w:r>
+        <w:rPr>
+          <w:rFonts w:hint="eastAsia"/>
+        </w:rPr>
+        <w:t>地址、目的</w:t>
+      </w:r>
+      <w:r>
+        <w:rPr>
+          <w:rFonts w:hint="eastAsia"/>
+        </w:rPr>
+        <w:t>IP</w:t>
+      </w:r>
+      <w:r>
+        <w:rPr>
+          <w:rFonts w:hint="eastAsia"/>
+        </w:rPr>
+        <w:t>地址、目的</w:t>
+      </w:r>
+      <w:r>
+        <w:rPr>
+          <w:rFonts w:hint="eastAsia"/>
+        </w:rPr>
+        <w:t>Mac</w:t>
+      </w:r>
+      <w:r>
+        <w:rPr>
+          <w:rFonts w:hint="eastAsia"/>
+        </w:rPr>
+        <w:t>地址、数据包类型、数据包长度、捕获日期。</w:t>
+      </w:r>
+      <w:r>
+        <w:rPr>
+          <w:rFonts w:hint="eastAsia"/>
+        </w:rPr>
+        <w:t>因此，我们不需要为虚拟机节点建立</w:t>
+      </w:r>
+      <w:r>
+        <w:rPr>
+          <w:rFonts w:hint="eastAsia"/>
+        </w:rPr>
+        <w:t>数据</w:t>
+      </w:r>
+      <w:r>
+        <w:rPr>
+          <w:rFonts w:hint="eastAsia"/>
+        </w:rPr>
+        <w:t>模型，</w:t>
+      </w:r>
+      <w:r>
+        <w:rPr>
+          <w:rFonts w:hint="eastAsia"/>
+        </w:rPr>
+        <w:t>在当前阶段我们也不需要了解各个节点之间的通信关系和通信次数等高级信息，所以无需使用表结构相对复杂的关系型数据库，比如</w:t>
+      </w:r>
+      <w:r>
+        <w:rPr>
+          <w:rFonts w:hint="eastAsia"/>
+        </w:rPr>
+        <w:t>MySQL</w:t>
+      </w:r>
+      <w:r>
+        <w:rPr>
+          <w:rFonts w:hint="eastAsia"/>
+        </w:rPr>
+        <w:t>或</w:t>
+      </w:r>
+      <w:r>
+        <w:rPr>
+          <w:rFonts w:hint="eastAsia"/>
+        </w:rPr>
+        <w:t>Postgre</w:t>
+      </w:r>
+      <w:r>
+        <w:t>SQL</w:t>
+      </w:r>
+      <w:r>
+        <w:rPr>
+          <w:rFonts w:hint="eastAsia"/>
+        </w:rPr>
+        <w:t>等，与这些数据库相比</w:t>
+      </w:r>
+      <w:r>
+        <w:rPr>
+          <w:rFonts w:hint="eastAsia"/>
+        </w:rPr>
+        <w:t>MongoDB</w:t>
+      </w:r>
+      <w:r>
+        <w:rPr>
+          <w:rFonts w:hint="eastAsia"/>
+        </w:rPr>
+        <w:t>的响应速度要快的多；另一方面</w:t>
+      </w:r>
+      <w:r>
+        <w:rPr>
+          <w:rFonts w:hint="eastAsia"/>
+        </w:rPr>
+        <w:t>，系统对这一部分的功能要求仅仅是提供高效率的存储，所以对数据库的事务性等高级功能不做要求</w:t>
+      </w:r>
+      <w:r>
+        <w:rPr>
+          <w:rFonts w:hint="eastAsia"/>
+        </w:rPr>
+        <w:t>，所以使用</w:t>
+      </w:r>
+      <w:r>
+        <w:rPr>
+          <w:rFonts w:hint="eastAsia"/>
+        </w:rPr>
+        <w:t>NoSQL</w:t>
+      </w:r>
+      <w:r>
+        <w:rPr>
+          <w:rFonts w:hint="eastAsia"/>
+        </w:rPr>
+        <w:t>数据库是更好的选择</w:t>
+      </w:r>
+      <w:r>
+        <w:t>。</w:t>
+      </w:r>
+    </w:p>
+    <w:p>
+      <w:pPr>
+        <w:pStyle w:val="2"/>
+        <w:widowControl w:val="0"/>
+        <w:tabs>
+          <w:tab w:val="clear" w:pos="720"/>
+          <w:tab w:val="clear" w:pos="1854"/>
+        </w:tabs>
+        <w:ind w:left="578" w:hanging="578"/>
+        <w:jc w:val="both"/>
+        <w:rPr>
+          <w:rFonts w:ascii="Times New Roman" w:eastAsia="宋体" w:hAnsi="Times New Roman"/>
+        </w:rPr>
+      </w:pPr>
+      <w:r>
+        <w:rPr>
+          <w:rFonts w:ascii="Times New Roman" w:eastAsia="宋体" w:hAnsi="Times New Roman"/>
+        </w:rPr>
+        <w:t>3</w:t>
+      </w:r>
+      <w:r>
+        <w:rPr>
+          <w:rFonts w:ascii="Times New Roman" w:eastAsia="宋体" w:hAnsi="Times New Roman" w:hint="eastAsia"/>
+        </w:rPr>
+        <w:t>.</w:t>
+      </w:r>
+      <w:r>
+        <w:rPr>
+          <w:rFonts w:ascii="Times New Roman" w:eastAsia="宋体" w:hAnsi="Times New Roman"/>
+        </w:rPr>
+        <w:t>5</w:t>
+      </w:r>
+      <w:r>
+        <w:rPr>
+          <w:rFonts w:ascii="Times New Roman" w:eastAsia="宋体" w:hAnsi="Times New Roman" w:hint="eastAsia"/>
+        </w:rPr>
+        <w:t xml:space="preserve"> </w:t>
+      </w:r>
+      <w:r>
+        <w:rPr>
+          <w:rFonts w:ascii="Times New Roman" w:eastAsia="宋体" w:hAnsi="Times New Roman" w:hint="eastAsia"/>
+        </w:rPr>
+        <w:t>数据可视化展示模块</w:t>
+      </w:r>
+    </w:p>
+    <w:p>
+      <w:pPr>
+        <w:pStyle w:val="3"/>
+        <w:numPr>
+          <w:ilvl w:val="0"/>
+          <w:numId w:val="0"/>
+        </w:numPr>
+        <w:tabs>
+          <w:tab w:val="clear" w:pos="1854"/>
+        </w:tabs>
+      </w:pPr>
+      <w:r>
+        <w:t>3</w:t>
+      </w:r>
+      <w:r>
+        <w:rPr>
+          <w:rFonts w:hint="eastAsia"/>
+        </w:rPr>
+        <w:t>.</w:t>
+      </w:r>
+      <w:r>
+        <w:t>5</w:t>
+      </w:r>
+      <w:r>
+        <w:rPr>
+          <w:rFonts w:hint="eastAsia"/>
+        </w:rPr>
+        <w:t>.</w:t>
+      </w:r>
+      <w:r>
         <w:t>1</w:t>
       </w:r>
       <w:r>
@@ -15616,33 +18086,75 @@
       </w:r>
       <w:r>
         <w:rPr>
-          <w:rFonts w:ascii="Times New Roman" w:eastAsia="宋体" w:hAnsi="Times New Roman" w:hint="eastAsia"/>
-          <w:bCs/>
-        </w:rPr>
-        <w:t>发展历史</w:t>
-      </w:r>
-    </w:p>
-    <w:p>
-      <w:pPr>
-        <w:widowControl/>
-        <w:jc w:val="left"/>
-        <w:rPr>
-          <w:rFonts w:asciiTheme="minorEastAsia" w:eastAsiaTheme="minorEastAsia" w:hAnsiTheme="minorEastAsia" w:cstheme="minorBidi"/>
-          <w:spacing w:val="10"/>
-          <w:sz w:val="24"/>
-          <w:szCs w:val="22"/>
-        </w:rPr>
-      </w:pPr>
-      <w:r>
-        <w:rPr>
-          <w:rFonts w:asciiTheme="minorEastAsia" w:eastAsiaTheme="minorEastAsia" w:hAnsiTheme="minorEastAsia" w:cstheme="minorBidi"/>
-          <w:spacing w:val="10"/>
-          <w:sz w:val="24"/>
-          <w:szCs w:val="22"/>
-        </w:rPr>
-        <w:br w:type="page"/>
-      </w:r>
-    </w:p>
+          <w:rFonts w:hint="eastAsia"/>
+        </w:rPr>
+        <w:t>数据展示要求</w:t>
+      </w:r>
+    </w:p>
+    <w:p>
+      <w:pPr>
+        <w:pStyle w:val="af3"/>
+        <w:rPr>
+          <w:rFonts w:hint="eastAsia"/>
+        </w:rPr>
+      </w:pPr>
+      <w:bookmarkStart w:id="94" w:name="_GoBack"/>
+      <w:bookmarkEnd w:id="94"/>
+    </w:p>
+    <w:p>
+      <w:pPr>
+        <w:pStyle w:val="3"/>
+        <w:numPr>
+          <w:ilvl w:val="0"/>
+          <w:numId w:val="0"/>
+        </w:numPr>
+        <w:tabs>
+          <w:tab w:val="clear" w:pos="1854"/>
+        </w:tabs>
+      </w:pPr>
+      <w:r>
+        <w:t>3</w:t>
+      </w:r>
+      <w:r>
+        <w:rPr>
+          <w:rFonts w:hint="eastAsia"/>
+        </w:rPr>
+        <w:t>.</w:t>
+      </w:r>
+      <w:r>
+        <w:t>5</w:t>
+      </w:r>
+      <w:r>
+        <w:rPr>
+          <w:rFonts w:hint="eastAsia"/>
+        </w:rPr>
+        <w:t>.</w:t>
+      </w:r>
+      <w:r>
+        <w:t>2</w:t>
+      </w:r>
+      <w:r>
+        <w:rPr>
+          <w:rFonts w:hint="eastAsia"/>
+        </w:rPr>
+        <w:t xml:space="preserve"> </w:t>
+      </w:r>
+      <w:r>
+        <w:rPr>
+          <w:rFonts w:hint="eastAsia"/>
+        </w:rPr>
+        <w:t>数据展示技术架构</w:t>
+      </w:r>
+    </w:p>
+    <w:p>
+      <w:pPr>
+        <w:pStyle w:val="4"/>
+        <w:rPr>
+          <w:rFonts w:hint="eastAsia"/>
+        </w:rPr>
+      </w:pPr>
+    </w:p>
+    <w:p/>
     <w:p>
       <w:pPr>
         <w:pStyle w:val="af"/>
@@ -15659,7 +18171,6 @@
           <w:b/>
           <w:bCs/>
         </w:rPr>
-        <w:lastRenderedPageBreak/>
         <w:t>第</w:t>
       </w:r>
       <w:r>
@@ -16344,9 +18855,6 @@
     <w:p>
       <w:pPr>
         <w:pStyle w:val="ad"/>
-        <w:rPr>
-          <w:rFonts w:eastAsiaTheme="minorEastAsia"/>
-        </w:rPr>
       </w:pPr>
       <w:r>
         <w:rPr>
@@ -16427,12 +18935,10 @@
     </w:p>
     <w:p>
       <w:pPr>
-        <w:pStyle w:val="af7"/>
-      </w:pPr>
-    </w:p>
-    <w:p>
-      <w:pPr>
-        <w:pStyle w:val="af7"/>
+        <w:pStyle w:val="ad"/>
+        <w:rPr>
+          <w:rFonts w:eastAsiaTheme="minorEastAsia" w:hint="eastAsia"/>
+        </w:rPr>
       </w:pPr>
     </w:p>
   </w:endnote>
@@ -16658,6 +19164,75 @@
       <w:pPr>
         <w:pStyle w:val="af7"/>
       </w:pPr>
+    </w:p>
+  </w:endnote>
+  <w:endnote w:id="12">
+    <w:p>
+      <w:pPr>
+        <w:pStyle w:val="af7"/>
+        <w:rPr>
+          <w:rFonts w:hint="eastAsia"/>
+        </w:rPr>
+      </w:pPr>
+      <w:r>
+        <w:rPr>
+          <w:rStyle w:val="af9"/>
+        </w:rPr>
+        <w:endnoteRef/>
+      </w:r>
+      <w:r>
+        <w:t xml:space="preserve"> </w:t>
+      </w:r>
+      <w:proofErr w:type="spellStart"/>
+      <w:r>
+        <w:t>Libpcap</w:t>
+      </w:r>
+      <w:proofErr w:type="spellEnd"/>
+      <w:r>
+        <w:t xml:space="preserve"> 数据包捕获机制剖析与研究</w:t>
+      </w:r>
+      <w:r>
+        <w:rPr>
+          <w:rFonts w:hint="eastAsia"/>
+        </w:rPr>
+        <w:t xml:space="preserve"> </w:t>
+      </w:r>
+      <w:r>
+        <w:t xml:space="preserve"> </w:t>
+      </w:r>
+      <w:r>
+        <w:t xml:space="preserve">江苏信息职业技术学院 </w:t>
+      </w:r>
+      <w:proofErr w:type="gramStart"/>
+      <w:r>
+        <w:t>平震宇</w:t>
+      </w:r>
+      <w:proofErr w:type="gramEnd"/>
+    </w:p>
+  </w:endnote>
+  <w:endnote w:id="13">
+    <w:p>
+      <w:pPr>
+        <w:pStyle w:val="af7"/>
+        <w:rPr>
+          <w:rFonts w:hint="eastAsia"/>
+        </w:rPr>
+      </w:pPr>
+      <w:r>
+        <w:rPr>
+          <w:rStyle w:val="af9"/>
+        </w:rPr>
+        <w:endnoteRef/>
+      </w:r>
+      <w:r>
+        <w:t xml:space="preserve"> </w:t>
+      </w:r>
+      <w:r>
+        <w:t>MongoDB</w:t>
+      </w:r>
+      <w:r>
+        <w:t>数据库的应用研究和方案优化_王光磊</w:t>
+      </w:r>
     </w:p>
   </w:endnote>
 </w:endnotes>
@@ -16696,7 +19271,7 @@
         <w:rStyle w:val="af0"/>
         <w:noProof/>
       </w:rPr>
-      <w:t>19</w:t>
+      <w:t>24</w:t>
     </w:r>
     <w:r>
       <w:rPr>
@@ -16958,16 +19533,218 @@
     </w:lvl>
   </w:abstractNum>
   <w:abstractNum w:abstractNumId="2" w15:restartNumberingAfterBreak="0">
-    <w:nsid w:val="324532FE"/>
+    <w:nsid w:val="1003068A"/>
     <w:multiLevelType w:val="hybridMultilevel"/>
-    <w:tmpl w:val="96582DCA"/>
-    <w:lvl w:ilvl="0" w:tplc="BE1CCD96">
+    <w:tmpl w:val="79A41952"/>
+    <w:lvl w:ilvl="0" w:tplc="9C561986">
       <w:start w:val="1"/>
       <w:numFmt w:val="decimal"/>
       <w:lvlText w:val="%1．"/>
       <w:lvlJc w:val="left"/>
       <w:pPr>
         <w:ind w:left="1140" w:hanging="720"/>
+      </w:pPr>
+      <w:rPr>
+        <w:rFonts w:hint="default"/>
+      </w:rPr>
+    </w:lvl>
+    <w:lvl w:ilvl="1" w:tplc="04090019">
+      <w:start w:val="1"/>
+      <w:numFmt w:val="lowerLetter"/>
+      <w:lvlText w:val="%2)"/>
+      <w:lvlJc w:val="left"/>
+      <w:pPr>
+        <w:ind w:left="1260" w:hanging="420"/>
+      </w:pPr>
+    </w:lvl>
+    <w:lvl w:ilvl="2" w:tplc="0409001B">
+      <w:start w:val="1"/>
+      <w:numFmt w:val="lowerRoman"/>
+      <w:lvlText w:val="%3."/>
+      <w:lvlJc w:val="right"/>
+      <w:pPr>
+        <w:ind w:left="1680" w:hanging="420"/>
+      </w:pPr>
+    </w:lvl>
+    <w:lvl w:ilvl="3" w:tplc="0409000F">
+      <w:start w:val="1"/>
+      <w:numFmt w:val="decimal"/>
+      <w:lvlText w:val="%4."/>
+      <w:lvlJc w:val="left"/>
+      <w:pPr>
+        <w:ind w:left="2100" w:hanging="420"/>
+      </w:pPr>
+    </w:lvl>
+    <w:lvl w:ilvl="4" w:tplc="04090019">
+      <w:start w:val="1"/>
+      <w:numFmt w:val="lowerLetter"/>
+      <w:lvlText w:val="%5)"/>
+      <w:lvlJc w:val="left"/>
+      <w:pPr>
+        <w:ind w:left="2520" w:hanging="420"/>
+      </w:pPr>
+    </w:lvl>
+    <w:lvl w:ilvl="5" w:tplc="0409001B">
+      <w:start w:val="1"/>
+      <w:numFmt w:val="lowerRoman"/>
+      <w:lvlText w:val="%6."/>
+      <w:lvlJc w:val="right"/>
+      <w:pPr>
+        <w:ind w:left="2940" w:hanging="420"/>
+      </w:pPr>
+    </w:lvl>
+    <w:lvl w:ilvl="6" w:tplc="0409000F">
+      <w:start w:val="1"/>
+      <w:numFmt w:val="decimal"/>
+      <w:lvlText w:val="%7."/>
+      <w:lvlJc w:val="left"/>
+      <w:pPr>
+        <w:ind w:left="3360" w:hanging="420"/>
+      </w:pPr>
+    </w:lvl>
+    <w:lvl w:ilvl="7" w:tplc="04090019" w:tentative="1">
+      <w:start w:val="1"/>
+      <w:numFmt w:val="lowerLetter"/>
+      <w:lvlText w:val="%8)"/>
+      <w:lvlJc w:val="left"/>
+      <w:pPr>
+        <w:ind w:left="3780" w:hanging="420"/>
+      </w:pPr>
+    </w:lvl>
+    <w:lvl w:ilvl="8" w:tplc="0409001B" w:tentative="1">
+      <w:start w:val="1"/>
+      <w:numFmt w:val="lowerRoman"/>
+      <w:lvlText w:val="%9."/>
+      <w:lvlJc w:val="right"/>
+      <w:pPr>
+        <w:ind w:left="4200" w:hanging="420"/>
+      </w:pPr>
+    </w:lvl>
+  </w:abstractNum>
+  <w:abstractNum w:abstractNumId="3" w15:restartNumberingAfterBreak="0">
+    <w:nsid w:val="18B76590"/>
+    <w:multiLevelType w:val="multilevel"/>
+    <w:tmpl w:val="273A69C0"/>
+    <w:lvl w:ilvl="0">
+      <w:start w:val="3"/>
+      <w:numFmt w:val="decimal"/>
+      <w:lvlText w:val="%1"/>
+      <w:lvlJc w:val="left"/>
+      <w:pPr>
+        <w:ind w:left="705" w:hanging="705"/>
+      </w:pPr>
+      <w:rPr>
+        <w:rFonts w:hint="default"/>
+      </w:rPr>
+    </w:lvl>
+    <w:lvl w:ilvl="1">
+      <w:start w:val="3"/>
+      <w:numFmt w:val="decimal"/>
+      <w:lvlText w:val="%1.%2"/>
+      <w:lvlJc w:val="left"/>
+      <w:pPr>
+        <w:ind w:left="705" w:hanging="705"/>
+      </w:pPr>
+      <w:rPr>
+        <w:rFonts w:hint="default"/>
+      </w:rPr>
+    </w:lvl>
+    <w:lvl w:ilvl="2">
+      <w:start w:val="1"/>
+      <w:numFmt w:val="decimal"/>
+      <w:lvlText w:val="%1.%2.%3"/>
+      <w:lvlJc w:val="left"/>
+      <w:pPr>
+        <w:ind w:left="720" w:hanging="720"/>
+      </w:pPr>
+      <w:rPr>
+        <w:rFonts w:hint="default"/>
+      </w:rPr>
+    </w:lvl>
+    <w:lvl w:ilvl="3">
+      <w:start w:val="1"/>
+      <w:numFmt w:val="decimal"/>
+      <w:lvlText w:val="%1.%2.%3.%4"/>
+      <w:lvlJc w:val="left"/>
+      <w:pPr>
+        <w:ind w:left="1080" w:hanging="1080"/>
+      </w:pPr>
+      <w:rPr>
+        <w:rFonts w:hint="default"/>
+      </w:rPr>
+    </w:lvl>
+    <w:lvl w:ilvl="4">
+      <w:start w:val="1"/>
+      <w:numFmt w:val="decimal"/>
+      <w:lvlText w:val="%1.%2.%3.%4.%5"/>
+      <w:lvlJc w:val="left"/>
+      <w:pPr>
+        <w:ind w:left="1080" w:hanging="1080"/>
+      </w:pPr>
+      <w:rPr>
+        <w:rFonts w:hint="default"/>
+      </w:rPr>
+    </w:lvl>
+    <w:lvl w:ilvl="5">
+      <w:start w:val="1"/>
+      <w:numFmt w:val="decimal"/>
+      <w:lvlText w:val="%1.%2.%3.%4.%5.%6"/>
+      <w:lvlJc w:val="left"/>
+      <w:pPr>
+        <w:ind w:left="1440" w:hanging="1440"/>
+      </w:pPr>
+      <w:rPr>
+        <w:rFonts w:hint="default"/>
+      </w:rPr>
+    </w:lvl>
+    <w:lvl w:ilvl="6">
+      <w:start w:val="1"/>
+      <w:numFmt w:val="decimal"/>
+      <w:lvlText w:val="%1.%2.%3.%4.%5.%6.%7"/>
+      <w:lvlJc w:val="left"/>
+      <w:pPr>
+        <w:ind w:left="1440" w:hanging="1440"/>
+      </w:pPr>
+      <w:rPr>
+        <w:rFonts w:hint="default"/>
+      </w:rPr>
+    </w:lvl>
+    <w:lvl w:ilvl="7">
+      <w:start w:val="1"/>
+      <w:numFmt w:val="decimal"/>
+      <w:lvlText w:val="%1.%2.%3.%4.%5.%6.%7.%8"/>
+      <w:lvlJc w:val="left"/>
+      <w:pPr>
+        <w:ind w:left="1800" w:hanging="1800"/>
+      </w:pPr>
+      <w:rPr>
+        <w:rFonts w:hint="default"/>
+      </w:rPr>
+    </w:lvl>
+    <w:lvl w:ilvl="8">
+      <w:start w:val="1"/>
+      <w:numFmt w:val="decimal"/>
+      <w:lvlText w:val="%1.%2.%3.%4.%5.%6.%7.%8.%9"/>
+      <w:lvlJc w:val="left"/>
+      <w:pPr>
+        <w:ind w:left="1800" w:hanging="1800"/>
+      </w:pPr>
+      <w:rPr>
+        <w:rFonts w:hint="default"/>
+      </w:rPr>
+    </w:lvl>
+  </w:abstractNum>
+  <w:abstractNum w:abstractNumId="4" w15:restartNumberingAfterBreak="0">
+    <w:nsid w:val="19620D56"/>
+    <w:multiLevelType w:val="hybridMultilevel"/>
+    <w:tmpl w:val="CE169BC0"/>
+    <w:lvl w:ilvl="0" w:tplc="3B1AA1B2">
+      <w:start w:val="1"/>
+      <w:numFmt w:val="decimal"/>
+      <w:lvlText w:val="%1．"/>
+      <w:lvlJc w:val="left"/>
+      <w:pPr>
+        <w:ind w:left="1145" w:hanging="720"/>
       </w:pPr>
       <w:rPr>
         <w:rFonts w:hint="default"/>
@@ -17046,7 +19823,185 @@
       </w:pPr>
     </w:lvl>
   </w:abstractNum>
-  <w:abstractNum w:abstractNumId="3" w15:restartNumberingAfterBreak="0">
+  <w:abstractNum w:abstractNumId="5" w15:restartNumberingAfterBreak="0">
+    <w:nsid w:val="1D7E316A"/>
+    <w:multiLevelType w:val="hybridMultilevel"/>
+    <w:tmpl w:val="40D0D398"/>
+    <w:lvl w:ilvl="0" w:tplc="B644EDE6">
+      <w:start w:val="1"/>
+      <w:numFmt w:val="decimal"/>
+      <w:lvlText w:val="%1．"/>
+      <w:lvlJc w:val="left"/>
+      <w:pPr>
+        <w:ind w:left="1240" w:hanging="720"/>
+      </w:pPr>
+      <w:rPr>
+        <w:rFonts w:hint="default"/>
+      </w:rPr>
+    </w:lvl>
+    <w:lvl w:ilvl="1" w:tplc="04090019" w:tentative="1">
+      <w:start w:val="1"/>
+      <w:numFmt w:val="lowerLetter"/>
+      <w:lvlText w:val="%2)"/>
+      <w:lvlJc w:val="left"/>
+      <w:pPr>
+        <w:ind w:left="1360" w:hanging="420"/>
+      </w:pPr>
+    </w:lvl>
+    <w:lvl w:ilvl="2" w:tplc="0409001B" w:tentative="1">
+      <w:start w:val="1"/>
+      <w:numFmt w:val="lowerRoman"/>
+      <w:lvlText w:val="%3."/>
+      <w:lvlJc w:val="right"/>
+      <w:pPr>
+        <w:ind w:left="1780" w:hanging="420"/>
+      </w:pPr>
+    </w:lvl>
+    <w:lvl w:ilvl="3" w:tplc="0409000F" w:tentative="1">
+      <w:start w:val="1"/>
+      <w:numFmt w:val="decimal"/>
+      <w:lvlText w:val="%4."/>
+      <w:lvlJc w:val="left"/>
+      <w:pPr>
+        <w:ind w:left="2200" w:hanging="420"/>
+      </w:pPr>
+    </w:lvl>
+    <w:lvl w:ilvl="4" w:tplc="04090019" w:tentative="1">
+      <w:start w:val="1"/>
+      <w:numFmt w:val="lowerLetter"/>
+      <w:lvlText w:val="%5)"/>
+      <w:lvlJc w:val="left"/>
+      <w:pPr>
+        <w:ind w:left="2620" w:hanging="420"/>
+      </w:pPr>
+    </w:lvl>
+    <w:lvl w:ilvl="5" w:tplc="0409001B" w:tentative="1">
+      <w:start w:val="1"/>
+      <w:numFmt w:val="lowerRoman"/>
+      <w:lvlText w:val="%6."/>
+      <w:lvlJc w:val="right"/>
+      <w:pPr>
+        <w:ind w:left="3040" w:hanging="420"/>
+      </w:pPr>
+    </w:lvl>
+    <w:lvl w:ilvl="6" w:tplc="0409000F" w:tentative="1">
+      <w:start w:val="1"/>
+      <w:numFmt w:val="decimal"/>
+      <w:lvlText w:val="%7."/>
+      <w:lvlJc w:val="left"/>
+      <w:pPr>
+        <w:ind w:left="3460" w:hanging="420"/>
+      </w:pPr>
+    </w:lvl>
+    <w:lvl w:ilvl="7" w:tplc="04090019" w:tentative="1">
+      <w:start w:val="1"/>
+      <w:numFmt w:val="lowerLetter"/>
+      <w:lvlText w:val="%8)"/>
+      <w:lvlJc w:val="left"/>
+      <w:pPr>
+        <w:ind w:left="3880" w:hanging="420"/>
+      </w:pPr>
+    </w:lvl>
+    <w:lvl w:ilvl="8" w:tplc="0409001B" w:tentative="1">
+      <w:start w:val="1"/>
+      <w:numFmt w:val="lowerRoman"/>
+      <w:lvlText w:val="%9."/>
+      <w:lvlJc w:val="right"/>
+      <w:pPr>
+        <w:ind w:left="4300" w:hanging="420"/>
+      </w:pPr>
+    </w:lvl>
+  </w:abstractNum>
+  <w:abstractNum w:abstractNumId="6" w15:restartNumberingAfterBreak="0">
+    <w:nsid w:val="324532FE"/>
+    <w:multiLevelType w:val="hybridMultilevel"/>
+    <w:tmpl w:val="96582DCA"/>
+    <w:lvl w:ilvl="0" w:tplc="BE1CCD96">
+      <w:start w:val="1"/>
+      <w:numFmt w:val="decimal"/>
+      <w:lvlText w:val="%1．"/>
+      <w:lvlJc w:val="left"/>
+      <w:pPr>
+        <w:ind w:left="1140" w:hanging="720"/>
+      </w:pPr>
+      <w:rPr>
+        <w:rFonts w:hint="default"/>
+      </w:rPr>
+    </w:lvl>
+    <w:lvl w:ilvl="1" w:tplc="04090019" w:tentative="1">
+      <w:start w:val="1"/>
+      <w:numFmt w:val="lowerLetter"/>
+      <w:lvlText w:val="%2)"/>
+      <w:lvlJc w:val="left"/>
+      <w:pPr>
+        <w:ind w:left="1260" w:hanging="420"/>
+      </w:pPr>
+    </w:lvl>
+    <w:lvl w:ilvl="2" w:tplc="0409001B" w:tentative="1">
+      <w:start w:val="1"/>
+      <w:numFmt w:val="lowerRoman"/>
+      <w:lvlText w:val="%3."/>
+      <w:lvlJc w:val="right"/>
+      <w:pPr>
+        <w:ind w:left="1680" w:hanging="420"/>
+      </w:pPr>
+    </w:lvl>
+    <w:lvl w:ilvl="3" w:tplc="0409000F" w:tentative="1">
+      <w:start w:val="1"/>
+      <w:numFmt w:val="decimal"/>
+      <w:lvlText w:val="%4."/>
+      <w:lvlJc w:val="left"/>
+      <w:pPr>
+        <w:ind w:left="2100" w:hanging="420"/>
+      </w:pPr>
+    </w:lvl>
+    <w:lvl w:ilvl="4" w:tplc="04090019" w:tentative="1">
+      <w:start w:val="1"/>
+      <w:numFmt w:val="lowerLetter"/>
+      <w:lvlText w:val="%5)"/>
+      <w:lvlJc w:val="left"/>
+      <w:pPr>
+        <w:ind w:left="2520" w:hanging="420"/>
+      </w:pPr>
+    </w:lvl>
+    <w:lvl w:ilvl="5" w:tplc="0409001B" w:tentative="1">
+      <w:start w:val="1"/>
+      <w:numFmt w:val="lowerRoman"/>
+      <w:lvlText w:val="%6."/>
+      <w:lvlJc w:val="right"/>
+      <w:pPr>
+        <w:ind w:left="2940" w:hanging="420"/>
+      </w:pPr>
+    </w:lvl>
+    <w:lvl w:ilvl="6" w:tplc="0409000F" w:tentative="1">
+      <w:start w:val="1"/>
+      <w:numFmt w:val="decimal"/>
+      <w:lvlText w:val="%7."/>
+      <w:lvlJc w:val="left"/>
+      <w:pPr>
+        <w:ind w:left="3360" w:hanging="420"/>
+      </w:pPr>
+    </w:lvl>
+    <w:lvl w:ilvl="7" w:tplc="04090019" w:tentative="1">
+      <w:start w:val="1"/>
+      <w:numFmt w:val="lowerLetter"/>
+      <w:lvlText w:val="%8)"/>
+      <w:lvlJc w:val="left"/>
+      <w:pPr>
+        <w:ind w:left="3780" w:hanging="420"/>
+      </w:pPr>
+    </w:lvl>
+    <w:lvl w:ilvl="8" w:tplc="0409001B" w:tentative="1">
+      <w:start w:val="1"/>
+      <w:numFmt w:val="lowerRoman"/>
+      <w:lvlText w:val="%9."/>
+      <w:lvlJc w:val="right"/>
+      <w:pPr>
+        <w:ind w:left="4200" w:hanging="420"/>
+      </w:pPr>
+    </w:lvl>
+  </w:abstractNum>
+  <w:abstractNum w:abstractNumId="7" w15:restartNumberingAfterBreak="0">
     <w:nsid w:val="64F605B2"/>
     <w:multiLevelType w:val="multilevel"/>
     <w:tmpl w:val="64F605B2"/>
@@ -17189,7 +20144,7 @@
       </w:rPr>
     </w:lvl>
   </w:abstractNum>
-  <w:abstractNum w:abstractNumId="4" w15:restartNumberingAfterBreak="0">
+  <w:abstractNum w:abstractNumId="8" w15:restartNumberingAfterBreak="0">
     <w:nsid w:val="67D47347"/>
     <w:multiLevelType w:val="hybridMultilevel"/>
     <w:tmpl w:val="19B20EFA"/>
@@ -17278,7 +20233,7 @@
       </w:pPr>
     </w:lvl>
   </w:abstractNum>
-  <w:abstractNum w:abstractNumId="5" w15:restartNumberingAfterBreak="0">
+  <w:abstractNum w:abstractNumId="9" w15:restartNumberingAfterBreak="0">
     <w:nsid w:val="78E41961"/>
     <w:multiLevelType w:val="hybridMultilevel"/>
     <w:tmpl w:val="9D8813EA"/>
@@ -17367,26 +20322,139 @@
       </w:pPr>
     </w:lvl>
   </w:abstractNum>
+  <w:abstractNum w:abstractNumId="10" w15:restartNumberingAfterBreak="0">
+    <w:nsid w:val="7BC51092"/>
+    <w:multiLevelType w:val="multilevel"/>
+    <w:tmpl w:val="C49E5BAC"/>
+    <w:lvl w:ilvl="0">
+      <w:start w:val="3"/>
+      <w:numFmt w:val="decimal"/>
+      <w:lvlText w:val="%1"/>
+      <w:lvlJc w:val="left"/>
+      <w:pPr>
+        <w:ind w:left="705" w:hanging="705"/>
+      </w:pPr>
+      <w:rPr>
+        <w:rFonts w:hint="default"/>
+      </w:rPr>
+    </w:lvl>
+    <w:lvl w:ilvl="1">
+      <w:start w:val="4"/>
+      <w:numFmt w:val="decimal"/>
+      <w:lvlText w:val="%1.%2"/>
+      <w:lvlJc w:val="left"/>
+      <w:pPr>
+        <w:ind w:left="705" w:hanging="705"/>
+      </w:pPr>
+      <w:rPr>
+        <w:rFonts w:hint="default"/>
+      </w:rPr>
+    </w:lvl>
+    <w:lvl w:ilvl="2">
+      <w:start w:val="1"/>
+      <w:numFmt w:val="decimal"/>
+      <w:lvlText w:val="%1.%2.%3"/>
+      <w:lvlJc w:val="left"/>
+      <w:pPr>
+        <w:ind w:left="720" w:hanging="720"/>
+      </w:pPr>
+      <w:rPr>
+        <w:rFonts w:hint="default"/>
+      </w:rPr>
+    </w:lvl>
+    <w:lvl w:ilvl="3">
+      <w:start w:val="1"/>
+      <w:numFmt w:val="decimal"/>
+      <w:lvlText w:val="%1.%2.%3.%4"/>
+      <w:lvlJc w:val="left"/>
+      <w:pPr>
+        <w:ind w:left="1080" w:hanging="1080"/>
+      </w:pPr>
+      <w:rPr>
+        <w:rFonts w:hint="default"/>
+      </w:rPr>
+    </w:lvl>
+    <w:lvl w:ilvl="4">
+      <w:start w:val="1"/>
+      <w:numFmt w:val="decimal"/>
+      <w:lvlText w:val="%1.%2.%3.%4.%5"/>
+      <w:lvlJc w:val="left"/>
+      <w:pPr>
+        <w:ind w:left="1080" w:hanging="1080"/>
+      </w:pPr>
+      <w:rPr>
+        <w:rFonts w:hint="default"/>
+      </w:rPr>
+    </w:lvl>
+    <w:lvl w:ilvl="5">
+      <w:start w:val="1"/>
+      <w:numFmt w:val="decimal"/>
+      <w:lvlText w:val="%1.%2.%3.%4.%5.%6"/>
+      <w:lvlJc w:val="left"/>
+      <w:pPr>
+        <w:ind w:left="1440" w:hanging="1440"/>
+      </w:pPr>
+      <w:rPr>
+        <w:rFonts w:hint="default"/>
+      </w:rPr>
+    </w:lvl>
+    <w:lvl w:ilvl="6">
+      <w:start w:val="1"/>
+      <w:numFmt w:val="decimal"/>
+      <w:lvlText w:val="%1.%2.%3.%4.%5.%6.%7"/>
+      <w:lvlJc w:val="left"/>
+      <w:pPr>
+        <w:ind w:left="1440" w:hanging="1440"/>
+      </w:pPr>
+      <w:rPr>
+        <w:rFonts w:hint="default"/>
+      </w:rPr>
+    </w:lvl>
+    <w:lvl w:ilvl="7">
+      <w:start w:val="1"/>
+      <w:numFmt w:val="decimal"/>
+      <w:lvlText w:val="%1.%2.%3.%4.%5.%6.%7.%8"/>
+      <w:lvlJc w:val="left"/>
+      <w:pPr>
+        <w:ind w:left="1800" w:hanging="1800"/>
+      </w:pPr>
+      <w:rPr>
+        <w:rFonts w:hint="default"/>
+      </w:rPr>
+    </w:lvl>
+    <w:lvl w:ilvl="8">
+      <w:start w:val="1"/>
+      <w:numFmt w:val="decimal"/>
+      <w:lvlText w:val="%1.%2.%3.%4.%5.%6.%7.%8.%9"/>
+      <w:lvlJc w:val="left"/>
+      <w:pPr>
+        <w:ind w:left="1800" w:hanging="1800"/>
+      </w:pPr>
+      <w:rPr>
+        <w:rFonts w:hint="default"/>
+      </w:rPr>
+    </w:lvl>
+  </w:abstractNum>
   <w:num w:numId="1">
-    <w:abstractNumId w:val="3"/>
+    <w:abstractNumId w:val="7"/>
   </w:num>
   <w:num w:numId="2">
     <w:abstractNumId w:val="0"/>
   </w:num>
   <w:num w:numId="3">
-    <w:abstractNumId w:val="3"/>
+    <w:abstractNumId w:val="7"/>
   </w:num>
   <w:num w:numId="4">
-    <w:abstractNumId w:val="3"/>
+    <w:abstractNumId w:val="7"/>
   </w:num>
   <w:num w:numId="5">
-    <w:abstractNumId w:val="5"/>
+    <w:abstractNumId w:val="9"/>
   </w:num>
   <w:num w:numId="6">
-    <w:abstractNumId w:val="3"/>
+    <w:abstractNumId w:val="7"/>
   </w:num>
   <w:num w:numId="7">
-    <w:abstractNumId w:val="2"/>
+    <w:abstractNumId w:val="6"/>
   </w:num>
   <w:num w:numId="8">
     <w:abstractNumId w:val="1"/>
@@ -17419,7 +20487,22 @@
     </w:lvlOverride>
   </w:num>
   <w:num w:numId="9">
+    <w:abstractNumId w:val="8"/>
+  </w:num>
+  <w:num w:numId="10">
     <w:abstractNumId w:val="4"/>
+  </w:num>
+  <w:num w:numId="11">
+    <w:abstractNumId w:val="3"/>
+  </w:num>
+  <w:num w:numId="12">
+    <w:abstractNumId w:val="2"/>
+  </w:num>
+  <w:num w:numId="13">
+    <w:abstractNumId w:val="10"/>
+  </w:num>
+  <w:num w:numId="14">
+    <w:abstractNumId w:val="5"/>
   </w:num>
 </w:numbering>
 </file>
@@ -18515,7 +21598,6 @@
     <w:basedOn w:val="a0"/>
     <w:link w:val="af8"/>
     <w:uiPriority w:val="99"/>
-    <w:semiHidden/>
     <w:unhideWhenUsed/>
     <w:rsid w:val="00F03B55"/>
     <w:pPr>
@@ -18528,7 +21610,6 @@
     <w:basedOn w:val="a1"/>
     <w:link w:val="af7"/>
     <w:uiPriority w:val="99"/>
-    <w:semiHidden/>
     <w:rsid w:val="00F03B55"/>
     <w:rPr>
       <w:kern w:val="2"/>
@@ -19002,7 +22083,7 @@
 </file>
 
 <file path=customXml/itemProps2.xml><?xml version="1.0" encoding="utf-8"?>
-<ds:datastoreItem xmlns:ds="http://schemas.openxmlformats.org/officeDocument/2006/customXml" ds:itemID="{65D1A462-F0B0-4ACE-8FBD-2275F9A438C4}">
+<ds:datastoreItem xmlns:ds="http://schemas.openxmlformats.org/officeDocument/2006/customXml" ds:itemID="{417C78C9-D237-4560-B494-FCBE60B7C6E0}">
   <ds:schemaRefs>
     <ds:schemaRef ds:uri="http://schemas.openxmlformats.org/officeDocument/2006/bibliography"/>
   </ds:schemaRefs>

</xml_diff>

<commit_message>
up to 1.4w,chapter 3 finished.
</commit_message>
<xml_diff>
--- a/王本亮_1120111363_三级目录.docx
+++ b/王本亮_1120111363_三级目录.docx
@@ -11752,7 +11752,7 @@
           <v:shape id="_x0000_i1025" type="#_x0000_t75" style="width:436.5pt;height:268.5pt" o:ole="">
             <v:imagedata r:id="rId13" o:title=""/>
           </v:shape>
-          <o:OLEObject Type="Embed" ProgID="Visio.Drawing.15" ShapeID="_x0000_i1025" DrawAspect="Content" ObjectID="_1525462202" r:id="rId14"/>
+          <o:OLEObject Type="Embed" ProgID="Visio.Drawing.15" ShapeID="_x0000_i1025" DrawAspect="Content" ObjectID="_1525462988" r:id="rId14"/>
         </w:object>
       </w:r>
     </w:p>
@@ -14853,7 +14853,7 @@
           <v:shape id="_x0000_i1045" type="#_x0000_t75" style="width:228.75pt;height:223.5pt" o:ole="">
             <v:imagedata r:id="rId15" o:title=""/>
           </v:shape>
-          <o:OLEObject Type="Embed" ProgID="Visio.Drawing.15" ShapeID="_x0000_i1045" DrawAspect="Content" ObjectID="_1525462203" r:id="rId16"/>
+          <o:OLEObject Type="Embed" ProgID="Visio.Drawing.15" ShapeID="_x0000_i1045" DrawAspect="Content" ObjectID="_1525462989" r:id="rId16"/>
         </w:object>
       </w:r>
     </w:p>
@@ -16439,7 +16439,7 @@
           <v:shape id="_x0000_i1046" type="#_x0000_t75" style="width:436.5pt;height:212.25pt" o:ole="">
             <v:imagedata r:id="rId17" o:title=""/>
           </v:shape>
-          <o:OLEObject Type="Embed" ProgID="Visio.Drawing.15" ShapeID="_x0000_i1046" DrawAspect="Content" ObjectID="_1525462204" r:id="rId18"/>
+          <o:OLEObject Type="Embed" ProgID="Visio.Drawing.15" ShapeID="_x0000_i1046" DrawAspect="Content" ObjectID="_1525462990" r:id="rId18"/>
         </w:object>
       </w:r>
     </w:p>
@@ -16962,6 +16962,26 @@
         <w:rPr>
           <w:rFonts w:hint="eastAsia"/>
         </w:rPr>
+        <w:t>根据功能需求，才用单线流程，即工作</w:t>
+      </w:r>
+      <w:proofErr w:type="gramStart"/>
+      <w:r>
+        <w:rPr>
+          <w:rFonts w:hint="eastAsia"/>
+        </w:rPr>
+        <w:t>流决定</w:t>
+      </w:r>
+      <w:proofErr w:type="gramEnd"/>
+      <w:r>
+        <w:rPr>
+          <w:rFonts w:hint="eastAsia"/>
+        </w:rPr>
+        <w:t>程序模块功能的设计思想，</w:t>
+      </w:r>
+      <w:r>
+        <w:rPr>
+          <w:rFonts w:hint="eastAsia"/>
+        </w:rPr>
         <w:t>本系统采取了一组</w:t>
       </w:r>
       <w:r>
@@ -17345,7 +17365,14 @@
         <w:rPr>
           <w:rFonts w:cs="Times New Roman" w:hint="eastAsia"/>
         </w:rPr>
-        <w:t>在内的多种浏览器。</w:t>
+        <w:t>在内的多种</w:t>
+      </w:r>
+      <w:r>
+        <w:rPr>
+          <w:rFonts w:cs="Times New Roman" w:hint="eastAsia"/>
+        </w:rPr>
+        <w:lastRenderedPageBreak/>
+        <w:t>浏览器。</w:t>
       </w:r>
     </w:p>
     <w:p>
@@ -17364,7 +17391,6 @@
         <w:rPr>
           <w:rFonts w:cs="Times New Roman" w:hint="eastAsia"/>
         </w:rPr>
-        <w:lastRenderedPageBreak/>
         <w:t>能够监听大于</w:t>
       </w:r>
       <w:r>
@@ -17598,7 +17624,25 @@
         <w:rPr>
           <w:rFonts w:cs="Times New Roman" w:hint="eastAsia"/>
         </w:rPr>
-        <w:t>流量监听模块，负责监听网络节点的流量，并对流量数据帧进行处理，提取出相关参数，其输入内容为被监听节点的流量，输出内容为，流量的相关参数</w:t>
+        <w:t>流量监听模块。该模块</w:t>
+      </w:r>
+      <w:r>
+        <w:rPr>
+          <w:rFonts w:cs="Times New Roman" w:hint="eastAsia"/>
+        </w:rPr>
+        <w:t>负责监听网络节点的流量，并对流量数据帧进行处理，提取出相关参数，其输入内容为被监听节点的流量，</w:t>
+      </w:r>
+      <w:r>
+        <w:rPr>
+          <w:rFonts w:cs="Times New Roman" w:hint="eastAsia"/>
+        </w:rPr>
+        <w:t>经过自身程序的分析和计算，</w:t>
+      </w:r>
+      <w:r>
+        <w:rPr>
+          <w:rFonts w:cs="Times New Roman" w:hint="eastAsia"/>
+        </w:rPr>
+        <w:t>输出内容为流量的相关参数</w:t>
       </w:r>
       <w:r>
         <w:rPr>
@@ -17629,12 +17673,18 @@
         <w:rPr>
           <w:rFonts w:cs="Times New Roman" w:hint="eastAsia"/>
         </w:rPr>
-        <w:t>，作为两组架构的</w:t>
+        <w:t>。</w:t>
       </w:r>
       <w:r>
         <w:rPr>
           <w:rFonts w:cs="Times New Roman" w:hint="eastAsia"/>
         </w:rPr>
+        <w:t>作为两组架构的</w:t>
+      </w:r>
+      <w:r>
+        <w:rPr>
+          <w:rFonts w:cs="Times New Roman" w:hint="eastAsia"/>
+        </w:rPr>
         <w:t>S</w:t>
       </w:r>
       <w:r>
@@ -17647,7 +17697,73 @@
         <w:rPr>
           <w:rFonts w:cs="Times New Roman" w:hint="eastAsia"/>
         </w:rPr>
-        <w:t>，连接着流量监听模块和数据展示模块，并把前者捕获和计算的数据有序、稳定的传递给数据展示模块进行可视化操作。</w:t>
+        <w:t>，</w:t>
+      </w:r>
+      <w:r>
+        <w:rPr>
+          <w:rFonts w:cs="Times New Roman" w:hint="eastAsia"/>
+        </w:rPr>
+        <w:t>该模块</w:t>
+      </w:r>
+      <w:r>
+        <w:rPr>
+          <w:rFonts w:cs="Times New Roman" w:hint="eastAsia"/>
+        </w:rPr>
+        <w:t>连接着流量监听模块和数据展示模块，</w:t>
+      </w:r>
+      <w:r>
+        <w:rPr>
+          <w:rFonts w:cs="Times New Roman" w:hint="eastAsia"/>
+        </w:rPr>
+        <w:t>与流量监听程序进行通信时，接受流量监听模块的处理结果，把接收到的数据进行存储并进行进一步处理；与数据可视化模块进行协同工作时，监听服务器的指定端口，接受并建立合法的</w:t>
+      </w:r>
+      <w:proofErr w:type="spellStart"/>
+      <w:r>
+        <w:rPr>
+          <w:rFonts w:cs="Times New Roman" w:hint="eastAsia"/>
+        </w:rPr>
+        <w:t>websocket</w:t>
+      </w:r>
+      <w:proofErr w:type="spellEnd"/>
+      <w:r>
+        <w:rPr>
+          <w:rFonts w:cs="Times New Roman" w:hint="eastAsia"/>
+        </w:rPr>
+        <w:t>连接，把从流量监听模块接收到的数据，</w:t>
+      </w:r>
+      <w:r>
+        <w:rPr>
+          <w:rFonts w:cs="Times New Roman" w:hint="eastAsia"/>
+        </w:rPr>
+        <w:t>稳定</w:t>
+      </w:r>
+      <w:r>
+        <w:rPr>
+          <w:rFonts w:cs="Times New Roman" w:hint="eastAsia"/>
+        </w:rPr>
+        <w:t>有序地传递给数据展示模块进行可视化操作，即把数据发布给已经与服务器建立了</w:t>
+      </w:r>
+      <w:proofErr w:type="spellStart"/>
+      <w:r>
+        <w:rPr>
+          <w:rFonts w:cs="Times New Roman" w:hint="eastAsia"/>
+        </w:rPr>
+        <w:t>websocket</w:t>
+      </w:r>
+      <w:proofErr w:type="spellEnd"/>
+      <w:r>
+        <w:rPr>
+          <w:rFonts w:cs="Times New Roman" w:hint="eastAsia"/>
+        </w:rPr>
+        <w:t>连接的所有客户端</w:t>
+      </w:r>
+      <w:bookmarkStart w:id="94" w:name="_GoBack"/>
+      <w:bookmarkEnd w:id="94"/>
+      <w:r>
+        <w:rPr>
+          <w:rFonts w:cs="Times New Roman" w:hint="eastAsia"/>
+        </w:rPr>
+        <w:t>。</w:t>
       </w:r>
     </w:p>
     <w:p>
@@ -17716,7 +17832,7 @@
           <v:shape id="_x0000_i1047" type="#_x0000_t75" style="width:436.5pt;height:181.5pt" o:ole="">
             <v:imagedata r:id="rId19" o:title=""/>
           </v:shape>
-          <o:OLEObject Type="Embed" ProgID="Visio.Drawing.15" ShapeID="_x0000_i1047" DrawAspect="Content" ObjectID="_1525462205" r:id="rId20"/>
+          <o:OLEObject Type="Embed" ProgID="Visio.Drawing.15" ShapeID="_x0000_i1047" DrawAspect="Content" ObjectID="_1525462991" r:id="rId20"/>
         </w:object>
       </w:r>
     </w:p>
@@ -17759,7 +17875,6 @@
         <w:rPr>
           <w:rFonts w:ascii="Times New Roman" w:eastAsia="宋体" w:hAnsi="Times New Roman"/>
         </w:rPr>
-        <w:lastRenderedPageBreak/>
         <w:t>3</w:t>
       </w:r>
       <w:r>
@@ -18306,6 +18421,7 @@
       </w:r>
       <w:proofErr w:type="spellStart"/>
       <w:r>
+        <w:lastRenderedPageBreak/>
         <w:t>Libpcap</w:t>
       </w:r>
       <w:proofErr w:type="spellEnd"/>
@@ -18538,7 +18654,6 @@
       </w:r>
       <w:proofErr w:type="spellStart"/>
       <w:r>
-        <w:lastRenderedPageBreak/>
         <w:t>PacketFilter</w:t>
       </w:r>
       <w:proofErr w:type="spellEnd"/>
@@ -19053,7 +19168,7 @@
           <v:shape id="_x0000_i1064" type="#_x0000_t75" style="width:486.75pt;height:315pt" o:ole="">
             <v:imagedata r:id="rId21" o:title=""/>
           </v:shape>
-          <o:OLEObject Type="Embed" ProgID="Visio.Drawing.15" ShapeID="_x0000_i1064" DrawAspect="Content" ObjectID="_1525462206" r:id="rId22"/>
+          <o:OLEObject Type="Embed" ProgID="Visio.Drawing.15" ShapeID="_x0000_i1064" DrawAspect="Content" ObjectID="_1525462992" r:id="rId22"/>
         </w:object>
       </w:r>
     </w:p>
@@ -19826,10 +19941,7 @@
         <w:br w:type="page"/>
       </w:r>
     </w:p>
-    <w:p>
-      <w:bookmarkStart w:id="94" w:name="_GoBack"/>
-      <w:bookmarkEnd w:id="94"/>
-    </w:p>
+    <w:p/>
     <w:p>
       <w:pPr>
         <w:pStyle w:val="af"/>
@@ -20976,7 +21088,7 @@
         <w:rStyle w:val="af0"/>
         <w:noProof/>
       </w:rPr>
-      <w:t>25</w:t>
+      <w:t>27</w:t>
     </w:r>
     <w:r>
       <w:rPr>
@@ -24366,7 +24478,7 @@
 </file>
 
 <file path=customXml/itemProps2.xml><?xml version="1.0" encoding="utf-8"?>
-<ds:datastoreItem xmlns:ds="http://schemas.openxmlformats.org/officeDocument/2006/customXml" ds:itemID="{40515143-C799-44A0-9668-3B7D3F8AD7AC}">
+<ds:datastoreItem xmlns:ds="http://schemas.openxmlformats.org/officeDocument/2006/customXml" ds:itemID="{90B8FE62-3B0F-4B16-8C04-F58EB859C2DA}">
   <ds:schemaRefs>
     <ds:schemaRef ds:uri="http://schemas.openxmlformats.org/officeDocument/2006/bibliography"/>
   </ds:schemaRefs>

</xml_diff>

<commit_message>
up to 1.6w, half finished.
</commit_message>
<xml_diff>
--- a/王本亮_1120111363_三级目录.docx
+++ b/王本亮_1120111363_三级目录.docx
@@ -11535,7 +11535,7 @@
           <v:shape id="_x0000_i1025" type="#_x0000_t75" style="width:436.5pt;height:268.5pt" o:ole="">
             <v:imagedata r:id="rId14" o:title=""/>
           </v:shape>
-          <o:OLEObject Type="Embed" ProgID="Visio.Drawing.15" ShapeID="_x0000_i1025" DrawAspect="Content" ObjectID="_1525548577" r:id="rId15"/>
+          <o:OLEObject Type="Embed" ProgID="Visio.Drawing.15" ShapeID="_x0000_i1025" DrawAspect="Content" ObjectID="_1525627174" r:id="rId15"/>
         </w:object>
       </w:r>
     </w:p>
@@ -14463,7 +14463,7 @@
           <v:shape id="_x0000_i1026" type="#_x0000_t75" style="width:228.75pt;height:223.5pt" o:ole="">
             <v:imagedata r:id="rId17" o:title=""/>
           </v:shape>
-          <o:OLEObject Type="Embed" ProgID="Visio.Drawing.15" ShapeID="_x0000_i1026" DrawAspect="Content" ObjectID="_1525548578" r:id="rId18"/>
+          <o:OLEObject Type="Embed" ProgID="Visio.Drawing.15" ShapeID="_x0000_i1026" DrawAspect="Content" ObjectID="_1525627175" r:id="rId18"/>
         </w:object>
       </w:r>
     </w:p>
@@ -15960,7 +15960,7 @@
           <v:shape id="_x0000_i1027" type="#_x0000_t75" style="width:436.5pt;height:212.25pt" o:ole="">
             <v:imagedata r:id="rId19" o:title=""/>
           </v:shape>
-          <o:OLEObject Type="Embed" ProgID="Visio.Drawing.15" ShapeID="_x0000_i1027" DrawAspect="Content" ObjectID="_1525548579" r:id="rId20"/>
+          <o:OLEObject Type="Embed" ProgID="Visio.Drawing.15" ShapeID="_x0000_i1027" DrawAspect="Content" ObjectID="_1525627176" r:id="rId20"/>
         </w:object>
       </w:r>
     </w:p>
@@ -17274,7 +17274,7 @@
           <v:shape id="_x0000_i1028" type="#_x0000_t75" style="width:436.5pt;height:181.5pt" o:ole="">
             <v:imagedata r:id="rId21" o:title=""/>
           </v:shape>
-          <o:OLEObject Type="Embed" ProgID="Visio.Drawing.15" ShapeID="_x0000_i1028" DrawAspect="Content" ObjectID="_1525548580" r:id="rId22"/>
+          <o:OLEObject Type="Embed" ProgID="Visio.Drawing.15" ShapeID="_x0000_i1028" DrawAspect="Content" ObjectID="_1525627177" r:id="rId22"/>
         </w:object>
       </w:r>
     </w:p>
@@ -18459,7 +18459,7 @@
           <v:shape id="_x0000_i1029" type="#_x0000_t75" style="width:486.75pt;height:315pt" o:ole="">
             <v:imagedata r:id="rId23" o:title=""/>
           </v:shape>
-          <o:OLEObject Type="Embed" ProgID="Visio.Drawing.15" ShapeID="_x0000_i1029" DrawAspect="Content" ObjectID="_1525548581" r:id="rId24"/>
+          <o:OLEObject Type="Embed" ProgID="Visio.Drawing.15" ShapeID="_x0000_i1029" DrawAspect="Content" ObjectID="_1525627178" r:id="rId24"/>
         </w:object>
       </w:r>
     </w:p>
@@ -19155,15 +19155,93 @@
         </w:rPr>
         <w:t>技术，实现页面内其他操作操作的功能组件。</w:t>
       </w:r>
+      <w:r>
+        <w:rPr>
+          <w:rFonts w:hint="eastAsia"/>
+        </w:rPr>
+        <w:t>J</w:t>
+      </w:r>
+      <w:r>
+        <w:t>Q</w:t>
+      </w:r>
+      <w:r>
+        <w:rPr>
+          <w:rFonts w:hint="eastAsia"/>
+        </w:rPr>
+        <w:t>uery</w:t>
+      </w:r>
+      <w:r>
+        <w:rPr>
+          <w:rFonts w:hint="eastAsia"/>
+        </w:rPr>
+        <w:t>是一个优秀的跨浏览器的</w:t>
+      </w:r>
+      <w:r>
+        <w:rPr>
+          <w:rFonts w:hint="eastAsia"/>
+        </w:rPr>
+        <w:t>JavaScript</w:t>
+      </w:r>
+      <w:r>
+        <w:rPr>
+          <w:rFonts w:hint="eastAsia"/>
+        </w:rPr>
+        <w:t>框架，提供了许多可用的页面组件，他是一个快速、简洁、轻量的</w:t>
+      </w:r>
+      <w:r>
+        <w:rPr>
+          <w:rFonts w:hint="eastAsia"/>
+        </w:rPr>
+        <w:t>JAVASCRIPT</w:t>
+      </w:r>
+      <w:r>
+        <w:rPr>
+          <w:rFonts w:hint="eastAsia"/>
+        </w:rPr>
+        <w:t>库，利用它我们可以方便的处理，展示页面上的</w:t>
+      </w:r>
+      <w:r>
+        <w:rPr>
+          <w:rFonts w:hint="eastAsia"/>
+        </w:rPr>
+        <w:t>documents</w:t>
+      </w:r>
+      <w:r>
+        <w:rPr>
+          <w:rFonts w:hint="eastAsia"/>
+        </w:rPr>
+        <w:t>、</w:t>
+      </w:r>
+      <w:r>
+        <w:rPr>
+          <w:rFonts w:hint="eastAsia"/>
+        </w:rPr>
+        <w:t>events</w:t>
+      </w:r>
+      <w:r>
+        <w:rPr>
+          <w:rFonts w:hint="eastAsia"/>
+        </w:rPr>
+        <w:t>属性时间，丰富页面的展示效果</w:t>
+      </w:r>
+      <w:r>
+        <w:rPr>
+          <w:rStyle w:val="af9"/>
+        </w:rPr>
+        <w:endnoteReference w:id="15"/>
+      </w:r>
+      <w:r>
+        <w:rPr>
+          <w:rFonts w:hint="eastAsia"/>
+        </w:rPr>
+        <w:t>。</w:t>
+      </w:r>
     </w:p>
     <w:p>
       <w:pPr>
         <w:widowControl/>
         <w:jc w:val="left"/>
       </w:pPr>
-      <w:r>
-        <w:br w:type="page"/>
-      </w:r>
     </w:p>
     <w:p/>
     <w:p>
@@ -19235,15 +19313,13 @@
         <w:rPr>
           <w:rFonts w:ascii="Times New Roman" w:eastAsia="宋体" w:hAnsi="Times New Roman" w:hint="eastAsia"/>
         </w:rPr>
+        <w:lastRenderedPageBreak/>
         <w:t>系统的设计</w:t>
       </w:r>
     </w:p>
     <w:p>
       <w:pPr>
         <w:pStyle w:val="af3"/>
-        <w:rPr>
-          <w:rFonts w:hint="eastAsia"/>
-        </w:rPr>
       </w:pPr>
       <w:r>
         <w:rPr>
@@ -19350,75 +19426,705 @@
     </w:p>
     <w:p>
       <w:pPr>
-        <w:pStyle w:val="3"/>
-        <w:numPr>
-          <w:ilvl w:val="2"/>
-          <w:numId w:val="23"/>
-        </w:numPr>
-        <w:tabs>
-          <w:tab w:val="clear" w:pos="1854"/>
-        </w:tabs>
-        <w:rPr>
-          <w:rFonts w:hint="eastAsia"/>
-        </w:rPr>
-      </w:pPr>
-      <w:r>
-        <w:rPr>
-          <w:rFonts w:hint="eastAsia"/>
-        </w:rPr>
-        <w:t>流量监听部分</w:t>
-      </w:r>
-    </w:p>
-    <w:p>
-      <w:pPr>
-        <w:pStyle w:val="3"/>
-        <w:numPr>
-          <w:ilvl w:val="2"/>
-          <w:numId w:val="23"/>
-        </w:numPr>
-        <w:tabs>
-          <w:tab w:val="clear" w:pos="1854"/>
-        </w:tabs>
-      </w:pPr>
-      <w:r>
-        <w:rPr>
-          <w:rFonts w:hint="eastAsia"/>
-        </w:rPr>
-        <w:t>数据帧参数提取</w:t>
-      </w:r>
-    </w:p>
-    <w:p>
-      <w:pPr>
-        <w:pStyle w:val="3"/>
-        <w:numPr>
-          <w:ilvl w:val="2"/>
-          <w:numId w:val="23"/>
-        </w:numPr>
-        <w:tabs>
-          <w:tab w:val="clear" w:pos="1854"/>
-        </w:tabs>
-        <w:rPr>
-          <w:rFonts w:hint="eastAsia"/>
-        </w:rPr>
-      </w:pPr>
-      <w:bookmarkStart w:id="94" w:name="_GoBack"/>
-      <w:bookmarkEnd w:id="94"/>
-    </w:p>
-    <w:p>
-      <w:pPr>
-        <w:pStyle w:val="4"/>
-        <w:rPr>
-          <w:rFonts w:hint="eastAsia"/>
-        </w:rPr>
-      </w:pPr>
-    </w:p>
-    <w:p>
-      <w:pPr>
         <w:pStyle w:val="af3"/>
-        <w:rPr>
-          <w:rFonts w:hint="eastAsia"/>
-        </w:rPr>
-      </w:pPr>
+      </w:pPr>
+      <w:r>
+        <w:rPr>
+          <w:rFonts w:hint="eastAsia"/>
+        </w:rPr>
+        <w:t>本部分用于对指定的网卡进行流量的监听，使用</w:t>
+      </w:r>
+      <w:r>
+        <w:rPr>
+          <w:rFonts w:hint="eastAsia"/>
+        </w:rPr>
+        <w:t>libpcap</w:t>
+      </w:r>
+      <w:r>
+        <w:rPr>
+          <w:rFonts w:hint="eastAsia"/>
+        </w:rPr>
+        <w:t>进行实现。首先，确定我们的程序的运行环境</w:t>
+      </w:r>
+      <w:r>
+        <w:rPr>
+          <w:rFonts w:hint="eastAsia"/>
+        </w:rPr>
+        <w:t>环境如下</w:t>
+      </w:r>
+      <w:r>
+        <w:rPr>
+          <w:rFonts w:hint="eastAsia"/>
+        </w:rPr>
+        <w:t>：</w:t>
+      </w:r>
+      <w:r>
+        <w:rPr>
+          <w:rFonts w:hint="eastAsia"/>
+        </w:rPr>
+        <w:t>操作系统为</w:t>
+      </w:r>
+      <w:r>
+        <w:t>Ubuntu 14.04.1 LTS</w:t>
+      </w:r>
+      <w:r>
+        <w:rPr>
+          <w:rFonts w:hint="eastAsia"/>
+        </w:rPr>
+        <w:t>；</w:t>
+      </w:r>
+      <w:r>
+        <w:rPr>
+          <w:rFonts w:hint="eastAsia"/>
+        </w:rPr>
+        <w:t>编程语言指定为</w:t>
+      </w:r>
+      <w:r>
+        <w:rPr>
+          <w:rFonts w:hint="eastAsia"/>
+        </w:rPr>
+        <w:t>Python</w:t>
+      </w:r>
+      <w:r>
+        <w:rPr>
+          <w:rFonts w:hint="eastAsia"/>
+        </w:rPr>
+        <w:t>；通过</w:t>
+      </w:r>
+      <w:r>
+        <w:rPr>
+          <w:rFonts w:hint="eastAsia"/>
+        </w:rPr>
+        <w:t>apt</w:t>
+      </w:r>
+      <w:r>
+        <w:t>(</w:t>
+      </w:r>
+      <w:r>
+        <w:t>Advanced Packaging Tool </w:t>
+      </w:r>
+      <w:r>
+        <w:t>)</w:t>
+      </w:r>
+      <w:r>
+        <w:rPr>
+          <w:rFonts w:hint="eastAsia"/>
+        </w:rPr>
+        <w:t>软件安装</w:t>
+      </w:r>
+      <w:r>
+        <w:t>python-pcapy</w:t>
+      </w:r>
+      <w:r>
+        <w:rPr>
+          <w:rFonts w:hint="eastAsia"/>
+        </w:rPr>
+        <w:t>；在程序编写过程中调用该库文件。</w:t>
+      </w:r>
+    </w:p>
+    <w:p>
+      <w:pPr>
+        <w:pStyle w:val="af3"/>
+      </w:pPr>
+      <w:r>
+        <w:rPr>
+          <w:rFonts w:ascii="宋体" w:hAnsi="宋体" w:cs="宋体"/>
+          <w:noProof/>
+          <w:kern w:val="0"/>
+          <w:szCs w:val="24"/>
+        </w:rPr>
+        <mc:AlternateContent>
+          <mc:Choice Requires="wps">
+            <w:drawing>
+              <wp:anchor distT="45720" distB="45720" distL="114300" distR="114300" simplePos="0" relativeHeight="251659264" behindDoc="0" locked="0" layoutInCell="1" allowOverlap="1" wp14:anchorId="528BFFB1" wp14:editId="5FDD0024">
+                <wp:simplePos x="0" y="0"/>
+                <wp:positionH relativeFrom="column">
+                  <wp:posOffset>53340</wp:posOffset>
+                </wp:positionH>
+                <wp:positionV relativeFrom="paragraph">
+                  <wp:posOffset>330200</wp:posOffset>
+                </wp:positionV>
+                <wp:extent cx="5455920" cy="1847850"/>
+                <wp:effectExtent l="0" t="0" r="0" b="0"/>
+                <wp:wrapSquare wrapText="bothSides"/>
+                <wp:docPr id="1" name="文本框 1"/>
+                <wp:cNvGraphicFramePr>
+                  <a:graphicFrameLocks xmlns:a="http://schemas.openxmlformats.org/drawingml/2006/main"/>
+                </wp:cNvGraphicFramePr>
+                <a:graphic xmlns:a="http://schemas.openxmlformats.org/drawingml/2006/main">
+                  <a:graphicData uri="http://schemas.microsoft.com/office/word/2010/wordprocessingShape">
+                    <wps:wsp>
+                      <wps:cNvSpPr txBox="1">
+                        <a:spLocks noChangeArrowheads="1"/>
+                      </wps:cNvSpPr>
+                      <wps:spPr bwMode="auto">
+                        <a:xfrm>
+                          <a:off x="0" y="0"/>
+                          <a:ext cx="5455920" cy="1847850"/>
+                        </a:xfrm>
+                        <a:prstGeom prst="rect">
+                          <a:avLst/>
+                        </a:prstGeom>
+                        <a:solidFill>
+                          <a:schemeClr val="bg1">
+                            <a:lumMod val="85000"/>
+                          </a:schemeClr>
+                        </a:solidFill>
+                        <a:ln w="9525">
+                          <a:noFill/>
+                          <a:miter lim="800000"/>
+                          <a:headEnd/>
+                          <a:tailEnd/>
+                        </a:ln>
+                      </wps:spPr>
+                      <wps:txbx>
+                        <w:txbxContent>
+                          <w:p>
+                            <w:pPr>
+                              <w:pStyle w:val="af3"/>
+                              <w:ind w:firstLine="0"/>
+                            </w:pPr>
+                            <w:r>
+                              <w:t xml:space="preserve">import socket  # </w:t>
+                            </w:r>
+                            <w:r>
+                              <w:t>用于创建</w:t>
+                            </w:r>
+                            <w:r>
+                              <w:t>socket</w:t>
+                            </w:r>
+                            <w:r>
+                              <w:t>对象</w:t>
+                            </w:r>
+                          </w:p>
+                          <w:p>
+                            <w:pPr>
+                              <w:pStyle w:val="af3"/>
+                              <w:ind w:firstLine="0"/>
+                            </w:pPr>
+                            <w:r>
+                              <w:t xml:space="preserve">from struct import *  # </w:t>
+                            </w:r>
+                            <w:r>
+                              <w:t>字节流，组包拆包实现</w:t>
+                            </w:r>
+                          </w:p>
+                          <w:p>
+                            <w:pPr>
+                              <w:pStyle w:val="af3"/>
+                              <w:ind w:firstLine="0"/>
+                            </w:pPr>
+                            <w:r>
+                              <w:t xml:space="preserve">import datetime  # </w:t>
+                            </w:r>
+                            <w:r>
+                              <w:t>关于日期</w:t>
+                            </w:r>
+                          </w:p>
+                          <w:p>
+                            <w:pPr>
+                              <w:pStyle w:val="af3"/>
+                              <w:ind w:firstLine="0"/>
+                            </w:pPr>
+                            <w:r>
+                              <w:t>import pcapy  # python</w:t>
+                            </w:r>
+                            <w:r>
+                              <w:t>中封装了</w:t>
+                            </w:r>
+                            <w:r>
+                              <w:t>libpcap</w:t>
+                            </w:r>
+                            <w:r>
+                              <w:t>库功能的接口</w:t>
+                            </w:r>
+                          </w:p>
+                          <w:p>
+                            <w:pPr>
+                              <w:pStyle w:val="af3"/>
+                              <w:ind w:firstLine="0"/>
+                            </w:pPr>
+                            <w:r>
+                              <w:t xml:space="preserve">import sys  # </w:t>
+                            </w:r>
+                            <w:r>
+                              <w:t>提供系统相关功能</w:t>
+                            </w:r>
+                          </w:p>
+                          <w:p>
+                            <w:pPr>
+                              <w:pStyle w:val="af3"/>
+                              <w:ind w:firstLine="0"/>
+                            </w:pPr>
+                            <w:r>
+                              <w:rPr>
+                                <w:rFonts w:hint="eastAsia"/>
+                              </w:rPr>
+                              <w:t>import</w:t>
+                            </w:r>
+                            <w:r>
+                              <w:t xml:space="preserve"> requests  #  </w:t>
+                            </w:r>
+                            <w:r>
+                              <w:t>提供</w:t>
+                            </w:r>
+                            <w:r>
+                              <w:rPr>
+                                <w:rFonts w:hint="eastAsia"/>
+                              </w:rPr>
+                              <w:t>发送</w:t>
+                            </w:r>
+                            <w:r>
+                              <w:t>http</w:t>
+                            </w:r>
+                            <w:r>
+                              <w:rPr>
+                                <w:rFonts w:hint="eastAsia"/>
+                              </w:rPr>
+                              <w:t>请求</w:t>
+                            </w:r>
+                            <w:r>
+                              <w:t>功能</w:t>
+                            </w:r>
+                          </w:p>
+                        </w:txbxContent>
+                      </wps:txbx>
+                      <wps:bodyPr rot="0" vert="horz" wrap="square" lIns="91440" tIns="45720" rIns="91440" bIns="45720" anchor="t" anchorCtr="0">
+                        <a:noAutofit/>
+                      </wps:bodyPr>
+                    </wps:wsp>
+                  </a:graphicData>
+                </a:graphic>
+                <wp14:sizeRelH relativeFrom="margin">
+                  <wp14:pctWidth>0</wp14:pctWidth>
+                </wp14:sizeRelH>
+                <wp14:sizeRelV relativeFrom="margin">
+                  <wp14:pctHeight>0</wp14:pctHeight>
+                </wp14:sizeRelV>
+              </wp:anchor>
+            </w:drawing>
+          </mc:Choice>
+          <mc:Fallback>
+            <w:pict>
+              <v:shapetype w14:anchorId="528BFFB1" id="_x0000_t202" coordsize="21600,21600" o:spt="202" path="m,l,21600r21600,l21600,xe">
+                <v:stroke joinstyle="miter"/>
+                <v:path gradientshapeok="t" o:connecttype="rect"/>
+              </v:shapetype>
+              <v:shape id="文本框 1" o:spid="_x0000_s1026" type="#_x0000_t202" style="position:absolute;left:0;text-align:left;margin-left:4.2pt;margin-top:26pt;width:429.6pt;height:145.5pt;z-index:251659264;visibility:visible;mso-wrap-style:square;mso-width-percent:0;mso-height-percent:0;mso-wrap-distance-left:9pt;mso-wrap-distance-top:3.6pt;mso-wrap-distance-right:9pt;mso-wrap-distance-bottom:3.6pt;mso-position-horizontal:absolute;mso-position-horizontal-relative:text;mso-position-vertical:absolute;mso-position-vertical-relative:text;mso-width-percent:0;mso-height-percent:0;mso-width-relative:margin;mso-height-relative:margin;v-text-anchor:top" o:gfxdata="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" fillcolor="#d8d8d8 [2732]" stroked="f">
+                <v:textbox>
+                  <w:txbxContent>
+                    <w:p>
+                      <w:pPr>
+                        <w:pStyle w:val="af3"/>
+                        <w:ind w:firstLine="0"/>
+                      </w:pPr>
+                      <w:r>
+                        <w:t xml:space="preserve">import socket  # </w:t>
+                      </w:r>
+                      <w:r>
+                        <w:t>用于创建</w:t>
+                      </w:r>
+                      <w:r>
+                        <w:t>socket</w:t>
+                      </w:r>
+                      <w:r>
+                        <w:t>对象</w:t>
+                      </w:r>
+                    </w:p>
+                    <w:p>
+                      <w:pPr>
+                        <w:pStyle w:val="af3"/>
+                        <w:ind w:firstLine="0"/>
+                      </w:pPr>
+                      <w:r>
+                        <w:t xml:space="preserve">from struct import *  # </w:t>
+                      </w:r>
+                      <w:r>
+                        <w:t>字节流，组包拆包实现</w:t>
+                      </w:r>
+                    </w:p>
+                    <w:p>
+                      <w:pPr>
+                        <w:pStyle w:val="af3"/>
+                        <w:ind w:firstLine="0"/>
+                      </w:pPr>
+                      <w:r>
+                        <w:t xml:space="preserve">import datetime  # </w:t>
+                      </w:r>
+                      <w:r>
+                        <w:t>关于日期</w:t>
+                      </w:r>
+                    </w:p>
+                    <w:p>
+                      <w:pPr>
+                        <w:pStyle w:val="af3"/>
+                        <w:ind w:firstLine="0"/>
+                      </w:pPr>
+                      <w:r>
+                        <w:t>import pcapy  # python</w:t>
+                      </w:r>
+                      <w:r>
+                        <w:t>中封装了</w:t>
+                      </w:r>
+                      <w:r>
+                        <w:t>libpcap</w:t>
+                      </w:r>
+                      <w:r>
+                        <w:t>库功能的接口</w:t>
+                      </w:r>
+                    </w:p>
+                    <w:p>
+                      <w:pPr>
+                        <w:pStyle w:val="af3"/>
+                        <w:ind w:firstLine="0"/>
+                      </w:pPr>
+                      <w:r>
+                        <w:t xml:space="preserve">import sys  # </w:t>
+                      </w:r>
+                      <w:r>
+                        <w:t>提供系统相关功能</w:t>
+                      </w:r>
+                    </w:p>
+                    <w:p>
+                      <w:pPr>
+                        <w:pStyle w:val="af3"/>
+                        <w:ind w:firstLine="0"/>
+                      </w:pPr>
+                      <w:r>
+                        <w:rPr>
+                          <w:rFonts w:hint="eastAsia"/>
+                        </w:rPr>
+                        <w:t>import</w:t>
+                      </w:r>
+                      <w:r>
+                        <w:t xml:space="preserve"> requests  #  </w:t>
+                      </w:r>
+                      <w:r>
+                        <w:t>提供</w:t>
+                      </w:r>
+                      <w:r>
+                        <w:rPr>
+                          <w:rFonts w:hint="eastAsia"/>
+                        </w:rPr>
+                        <w:t>发送</w:t>
+                      </w:r>
+                      <w:r>
+                        <w:t>http</w:t>
+                      </w:r>
+                      <w:r>
+                        <w:rPr>
+                          <w:rFonts w:hint="eastAsia"/>
+                        </w:rPr>
+                        <w:t>请求</w:t>
+                      </w:r>
+                      <w:r>
+                        <w:t>功能</w:t>
+                      </w:r>
+                    </w:p>
+                  </w:txbxContent>
+                </v:textbox>
+                <w10:wrap type="square"/>
+              </v:shape>
+            </w:pict>
+          </mc:Fallback>
+        </mc:AlternateContent>
+      </w:r>
+      <w:r>
+        <w:rPr>
+          <w:rFonts w:hint="eastAsia"/>
+        </w:rPr>
+        <w:t>模块程序中需要加入</w:t>
+      </w:r>
+      <w:r>
+        <w:rPr>
+          <w:rFonts w:hint="eastAsia"/>
+        </w:rPr>
+        <w:t>代码</w:t>
+      </w:r>
+      <w:r>
+        <w:rPr>
+          <w:rFonts w:hint="eastAsia"/>
+        </w:rPr>
+        <w:t>：</w:t>
+      </w:r>
+    </w:p>
+    <w:p>
+      <w:pPr>
+        <w:pStyle w:val="af3"/>
+      </w:pPr>
+      <w:r>
+        <w:rPr>
+          <w:rFonts w:hint="eastAsia"/>
+        </w:rPr>
+        <w:t>该程序有</w:t>
+      </w:r>
+      <w:r>
+        <w:rPr>
+          <w:rFonts w:hint="eastAsia"/>
+        </w:rPr>
+        <w:t>四</w:t>
+      </w:r>
+      <w:r>
+        <w:rPr>
+          <w:rFonts w:hint="eastAsia"/>
+        </w:rPr>
+        <w:t>个功能函数组成，</w:t>
+      </w:r>
+      <w:r>
+        <w:t>parse_packet(</w:t>
+      </w:r>
+      <w:r>
+        <w:rPr>
+          <w:rFonts w:hint="eastAsia"/>
+        </w:rPr>
+        <w:t>)</w:t>
+      </w:r>
+      <w:r>
+        <w:rPr>
+          <w:rFonts w:hint="eastAsia"/>
+        </w:rPr>
+        <w:t>函数接受一个数据包对象作为输入，返回一个</w:t>
+      </w:r>
+      <w:r>
+        <w:rPr>
+          <w:rFonts w:hint="eastAsia"/>
+        </w:rPr>
+        <w:t>字典对象，其内容包括</w:t>
+      </w:r>
+      <w:r>
+        <w:rPr>
+          <w:rFonts w:hint="eastAsia"/>
+        </w:rPr>
+        <w:t>数据包的类型、报文长度、源</w:t>
+      </w:r>
+      <w:r>
+        <w:rPr>
+          <w:rFonts w:hint="eastAsia"/>
+        </w:rPr>
+        <w:t>IP</w:t>
+      </w:r>
+      <w:r>
+        <w:rPr>
+          <w:rFonts w:hint="eastAsia"/>
+        </w:rPr>
+        <w:t>、目的</w:t>
+      </w:r>
+      <w:r>
+        <w:rPr>
+          <w:rFonts w:hint="eastAsia"/>
+        </w:rPr>
+        <w:t>IP</w:t>
+      </w:r>
+      <w:r>
+        <w:rPr>
+          <w:rFonts w:hint="eastAsia"/>
+        </w:rPr>
+        <w:t>、源</w:t>
+      </w:r>
+      <w:r>
+        <w:rPr>
+          <w:rFonts w:hint="eastAsia"/>
+        </w:rPr>
+        <w:t>MAC</w:t>
+      </w:r>
+      <w:r>
+        <w:rPr>
+          <w:rFonts w:hint="eastAsia"/>
+        </w:rPr>
+        <w:t>地址、目的</w:t>
+      </w:r>
+      <w:r>
+        <w:rPr>
+          <w:rFonts w:hint="eastAsia"/>
+        </w:rPr>
+        <w:t>MAC</w:t>
+      </w:r>
+      <w:r>
+        <w:rPr>
+          <w:rFonts w:hint="eastAsia"/>
+        </w:rPr>
+        <w:t>、数据包捕获的时间；</w:t>
+      </w:r>
+      <w:r>
+        <w:t>eth_addr</w:t>
+      </w:r>
+      <w:r>
+        <w:rPr>
+          <w:rFonts w:hint="eastAsia"/>
+        </w:rPr>
+        <w:t>()</w:t>
+      </w:r>
+      <w:r>
+        <w:rPr>
+          <w:rFonts w:hint="eastAsia"/>
+        </w:rPr>
+        <w:t>函数接受一个</w:t>
+      </w:r>
+      <w:r>
+        <w:rPr>
+          <w:rFonts w:hint="eastAsia"/>
+        </w:rPr>
+        <w:t>6</w:t>
+      </w:r>
+      <w:r>
+        <w:rPr>
+          <w:rFonts w:hint="eastAsia"/>
+        </w:rPr>
+        <w:t>位的十六进制表示的</w:t>
+      </w:r>
+      <w:r>
+        <w:rPr>
+          <w:rFonts w:hint="eastAsia"/>
+        </w:rPr>
+        <w:t>mac</w:t>
+      </w:r>
+      <w:r>
+        <w:rPr>
+          <w:rFonts w:hint="eastAsia"/>
+        </w:rPr>
+        <w:t>地址，并把它转换成标准格式返回；</w:t>
+      </w:r>
+      <w:r>
+        <w:rPr>
+          <w:rFonts w:hint="eastAsia"/>
+        </w:rPr>
+        <w:t>send</w:t>
+      </w:r>
+      <w:r>
+        <w:t>_to_server</w:t>
+      </w:r>
+      <w:r>
+        <w:rPr>
+          <w:rFonts w:hint="eastAsia"/>
+        </w:rPr>
+        <w:t>()</w:t>
+      </w:r>
+      <w:r>
+        <w:rPr>
+          <w:rFonts w:hint="eastAsia"/>
+        </w:rPr>
+        <w:t>函数把</w:t>
+      </w:r>
+      <w:r>
+        <w:rPr>
+          <w:rFonts w:hint="eastAsia"/>
+        </w:rPr>
+        <w:t>parse_packet</w:t>
+      </w:r>
+      <w:r>
+        <w:rPr>
+          <w:rFonts w:hint="eastAsia"/>
+        </w:rPr>
+        <w:t>的返回值作为参数，将其进行</w:t>
+      </w:r>
+      <w:r>
+        <w:rPr>
+          <w:rFonts w:hint="eastAsia"/>
+        </w:rPr>
+        <w:t>url</w:t>
+      </w:r>
+      <w:r>
+        <w:rPr>
+          <w:rFonts w:hint="eastAsia"/>
+        </w:rPr>
+        <w:t>编码，并且利用</w:t>
+      </w:r>
+      <w:r>
+        <w:rPr>
+          <w:rFonts w:hint="eastAsia"/>
+        </w:rPr>
+        <w:t>requests</w:t>
+      </w:r>
+      <w:r>
+        <w:rPr>
+          <w:rFonts w:hint="eastAsia"/>
+        </w:rPr>
+        <w:t>模块的相关功能接口，将编码后的内容发送到通信服务器；</w:t>
+      </w:r>
+      <w:r>
+        <w:rPr>
+          <w:rFonts w:hint="eastAsia"/>
+        </w:rPr>
+        <w:t>main()</w:t>
+      </w:r>
+      <w:r>
+        <w:rPr>
+          <w:rFonts w:hint="eastAsia"/>
+        </w:rPr>
+        <w:t>函数，作为该程序的入口</w:t>
+      </w:r>
+      <w:r>
+        <w:rPr>
+          <w:rFonts w:hint="eastAsia"/>
+        </w:rPr>
+        <w:t>，按顺序进行监听网卡、捕获数据包、解析数据包、转换相关内容的格式、发送</w:t>
+      </w:r>
+      <w:r>
+        <w:rPr>
+          <w:rFonts w:hint="eastAsia"/>
+        </w:rPr>
+        <w:t>其他函数</w:t>
+      </w:r>
+      <w:r>
+        <w:rPr>
+          <w:rFonts w:hint="eastAsia"/>
+        </w:rPr>
+        <w:t>捕获和处理之后的信息到通信服务器。</w:t>
+      </w:r>
+    </w:p>
+    <w:p>
+      <w:pPr>
+        <w:pStyle w:val="af3"/>
+      </w:pPr>
+      <w:r>
+        <w:rPr>
+          <w:rFonts w:hint="eastAsia"/>
+        </w:rPr>
+        <w:lastRenderedPageBreak/>
+        <w:t>另一方面，使用系统命令</w:t>
+      </w:r>
+      <w:r>
+        <w:t>”</w:t>
+      </w:r>
+      <w:r>
+        <w:t xml:space="preserve"> ifconfig eth0 promisc</w:t>
+      </w:r>
+      <w:r>
+        <w:t xml:space="preserve">” </w:t>
+      </w:r>
+      <w:r>
+        <w:rPr>
+          <w:rFonts w:hint="eastAsia"/>
+        </w:rPr>
+        <w:t>开启网卡的混杂模式，其中</w:t>
+      </w:r>
+      <w:r>
+        <w:rPr>
+          <w:rFonts w:hint="eastAsia"/>
+        </w:rPr>
+        <w:t>eth</w:t>
+      </w:r>
+      <w:r>
+        <w:t>0</w:t>
+      </w:r>
+      <w:r>
+        <w:rPr>
+          <w:rFonts w:hint="eastAsia"/>
+        </w:rPr>
+        <w:t>是我们的目标监听网卡。至此，该程序可以正常监听虚拟网络中的流量，</w:t>
+      </w:r>
+      <w:r>
+        <w:rPr>
+          <w:rFonts w:hint="eastAsia"/>
+        </w:rPr>
+        <w:t xml:space="preserve"> </w:t>
+      </w:r>
+      <w:r>
+        <w:rPr>
+          <w:rFonts w:hint="eastAsia"/>
+        </w:rPr>
+        <w:t>并提取相关参数了。</w:t>
+      </w:r>
     </w:p>
     <w:p>
       <w:pPr>
@@ -19467,6 +20173,1652 @@
     </w:p>
     <w:p>
       <w:pPr>
+        <w:pStyle w:val="3"/>
+        <w:numPr>
+          <w:ilvl w:val="0"/>
+          <w:numId w:val="0"/>
+        </w:numPr>
+        <w:tabs>
+          <w:tab w:val="clear" w:pos="1854"/>
+        </w:tabs>
+        <w:rPr>
+          <w:rFonts w:ascii="Times New Roman" w:eastAsia="宋体" w:hAnsi="Times New Roman"/>
+          <w:bCs/>
+        </w:rPr>
+      </w:pPr>
+      <w:r>
+        <w:rPr>
+          <w:rFonts w:ascii="Times New Roman" w:eastAsia="宋体" w:hAnsi="Times New Roman"/>
+          <w:bCs/>
+        </w:rPr>
+        <w:t>4</w:t>
+      </w:r>
+      <w:r>
+        <w:rPr>
+          <w:rFonts w:ascii="Times New Roman" w:eastAsia="宋体" w:hAnsi="Times New Roman" w:hint="eastAsia"/>
+          <w:bCs/>
+        </w:rPr>
+        <w:t>.</w:t>
+      </w:r>
+      <w:r>
+        <w:rPr>
+          <w:rFonts w:ascii="Times New Roman" w:eastAsia="宋体" w:hAnsi="Times New Roman"/>
+          <w:bCs/>
+        </w:rPr>
+        <w:t>3</w:t>
+      </w:r>
+      <w:r>
+        <w:rPr>
+          <w:rFonts w:ascii="Times New Roman" w:eastAsia="宋体" w:hAnsi="Times New Roman" w:hint="eastAsia"/>
+          <w:bCs/>
+        </w:rPr>
+        <w:t>.</w:t>
+      </w:r>
+      <w:r>
+        <w:rPr>
+          <w:rFonts w:ascii="Times New Roman" w:eastAsia="宋体" w:hAnsi="Times New Roman"/>
+          <w:bCs/>
+        </w:rPr>
+        <w:t>1</w:t>
+      </w:r>
+      <w:r>
+        <w:rPr>
+          <w:rFonts w:ascii="Times New Roman" w:eastAsia="宋体" w:hAnsi="Times New Roman" w:hint="eastAsia"/>
+          <w:bCs/>
+        </w:rPr>
+        <w:t xml:space="preserve"> </w:t>
+      </w:r>
+      <w:r>
+        <w:rPr>
+          <w:rFonts w:ascii="Times New Roman" w:eastAsia="宋体" w:hAnsi="Times New Roman" w:hint="eastAsia"/>
+          <w:bCs/>
+        </w:rPr>
+        <w:t>环境配置</w:t>
+      </w:r>
+    </w:p>
+    <w:p>
+      <w:pPr>
+        <w:pStyle w:val="af3"/>
+      </w:pPr>
+      <w:r>
+        <w:rPr>
+          <w:rFonts w:hint="eastAsia"/>
+        </w:rPr>
+        <w:t>该模块的程序的开发和运行环境仍然是操作系统</w:t>
+      </w:r>
+      <w:r>
+        <w:t>Ubuntu 14.04.1 LTS</w:t>
+      </w:r>
+      <w:r>
+        <w:rPr>
+          <w:rFonts w:hint="eastAsia"/>
+        </w:rPr>
+        <w:t>下。</w:t>
+      </w:r>
+      <w:r>
+        <w:rPr>
+          <w:rFonts w:hint="eastAsia"/>
+        </w:rPr>
+        <w:t>该模块的本质是一个</w:t>
+      </w:r>
+      <w:r>
+        <w:rPr>
+          <w:rFonts w:hint="eastAsia"/>
+        </w:rPr>
+        <w:t>Web</w:t>
+      </w:r>
+      <w:r>
+        <w:rPr>
+          <w:rFonts w:hint="eastAsia"/>
+        </w:rPr>
+        <w:t>应用程序，包括代理软件（</w:t>
+      </w:r>
+      <w:r>
+        <w:rPr>
+          <w:rFonts w:hint="eastAsia"/>
+        </w:rPr>
+        <w:t>Nginx</w:t>
+      </w:r>
+      <w:r>
+        <w:rPr>
+          <w:rFonts w:hint="eastAsia"/>
+        </w:rPr>
+        <w:t>）、</w:t>
+      </w:r>
+      <w:r>
+        <w:rPr>
+          <w:rFonts w:hint="eastAsia"/>
+        </w:rPr>
+        <w:t>wsgi/websocket</w:t>
+      </w:r>
+      <w:r>
+        <w:rPr>
+          <w:rFonts w:hint="eastAsia"/>
+        </w:rPr>
+        <w:t>、</w:t>
+      </w:r>
+      <w:r>
+        <w:rPr>
+          <w:rFonts w:hint="eastAsia"/>
+        </w:rPr>
+        <w:t>web</w:t>
+      </w:r>
+      <w:r>
+        <w:rPr>
+          <w:rFonts w:hint="eastAsia"/>
+        </w:rPr>
+        <w:t>应用程序、数据库。</w:t>
+      </w:r>
+    </w:p>
+    <w:p>
+      <w:pPr>
+        <w:pStyle w:val="3"/>
+        <w:numPr>
+          <w:ilvl w:val="0"/>
+          <w:numId w:val="0"/>
+        </w:numPr>
+        <w:tabs>
+          <w:tab w:val="clear" w:pos="1854"/>
+        </w:tabs>
+        <w:rPr>
+          <w:rFonts w:ascii="Times New Roman" w:eastAsia="宋体" w:hAnsi="Times New Roman"/>
+          <w:bCs/>
+        </w:rPr>
+      </w:pPr>
+      <w:r>
+        <w:rPr>
+          <w:rFonts w:ascii="Times New Roman" w:eastAsia="宋体" w:hAnsi="Times New Roman"/>
+          <w:bCs/>
+        </w:rPr>
+        <w:t>4</w:t>
+      </w:r>
+      <w:r>
+        <w:rPr>
+          <w:rFonts w:ascii="Times New Roman" w:eastAsia="宋体" w:hAnsi="Times New Roman" w:hint="eastAsia"/>
+          <w:bCs/>
+        </w:rPr>
+        <w:t>.</w:t>
+      </w:r>
+      <w:r>
+        <w:rPr>
+          <w:rFonts w:ascii="Times New Roman" w:eastAsia="宋体" w:hAnsi="Times New Roman"/>
+          <w:bCs/>
+        </w:rPr>
+        <w:t>3</w:t>
+      </w:r>
+      <w:r>
+        <w:rPr>
+          <w:rFonts w:ascii="Times New Roman" w:eastAsia="宋体" w:hAnsi="Times New Roman" w:hint="eastAsia"/>
+          <w:bCs/>
+        </w:rPr>
+        <w:t>.</w:t>
+      </w:r>
+      <w:r>
+        <w:rPr>
+          <w:rFonts w:ascii="Times New Roman" w:eastAsia="宋体" w:hAnsi="Times New Roman"/>
+          <w:bCs/>
+        </w:rPr>
+        <w:t>2</w:t>
+      </w:r>
+      <w:r>
+        <w:rPr>
+          <w:rFonts w:ascii="Times New Roman" w:eastAsia="宋体" w:hAnsi="Times New Roman" w:hint="eastAsia"/>
+          <w:bCs/>
+        </w:rPr>
+        <w:t xml:space="preserve"> </w:t>
+      </w:r>
+      <w:r>
+        <w:rPr>
+          <w:rFonts w:ascii="Times New Roman" w:eastAsia="宋体" w:hAnsi="Times New Roman" w:hint="eastAsia"/>
+          <w:bCs/>
+        </w:rPr>
+        <w:t>数据库</w:t>
+      </w:r>
+    </w:p>
+    <w:p>
+      <w:pPr>
+        <w:pStyle w:val="af3"/>
+        <w:rPr>
+          <w:rFonts w:hint="eastAsia"/>
+        </w:rPr>
+      </w:pPr>
+      <w:r>
+        <w:rPr>
+          <w:rFonts w:hint="eastAsia"/>
+        </w:rPr>
+        <w:t>数据库的功能有两部分。一部分是存储流量监听模块传递过来的相关数据，我们使用</w:t>
+      </w:r>
+      <w:r>
+        <w:rPr>
+          <w:rFonts w:hint="eastAsia"/>
+        </w:rPr>
+        <w:t>MongoDB</w:t>
+      </w:r>
+      <w:r>
+        <w:rPr>
+          <w:rFonts w:hint="eastAsia"/>
+        </w:rPr>
+        <w:t>数据库来实现该功能。首先，使用操作系统提供的软件包管理程序</w:t>
+      </w:r>
+      <w:r>
+        <w:rPr>
+          <w:rFonts w:hint="eastAsia"/>
+        </w:rPr>
+        <w:t>apt</w:t>
+      </w:r>
+      <w:r>
+        <w:rPr>
+          <w:rFonts w:hint="eastAsia"/>
+        </w:rPr>
+        <w:t>来进行</w:t>
+      </w:r>
+      <w:r>
+        <w:rPr>
+          <w:rFonts w:hint="eastAsia"/>
+        </w:rPr>
+        <w:t>MongoDB</w:t>
+      </w:r>
+      <w:r>
+        <w:rPr>
+          <w:rFonts w:hint="eastAsia"/>
+        </w:rPr>
+        <w:t>的安装，在操作系统的命令行中执行命令</w:t>
+      </w:r>
+      <w:r>
+        <w:t>”apt-get install mongodb”</w:t>
+      </w:r>
+      <w:r>
+        <w:rPr>
+          <w:rFonts w:hint="eastAsia"/>
+        </w:rPr>
+        <w:t>，操作系统会自动安装程序和该程序所需要的相关依赖程序和库文件。</w:t>
+      </w:r>
+      <w:r>
+        <w:rPr>
+          <w:rFonts w:hint="eastAsia"/>
+        </w:rPr>
+        <w:t>在安装失败时，需要从一下几个方面考虑：当前用户是否有进行安装软件这一操作的权限；是否为网络连接断开或网络拥堵情况严重；是否有相关的依赖程序无法进行安装或者已经存在的依赖程序的版本与</w:t>
+      </w:r>
+      <w:r>
+        <w:rPr>
+          <w:rFonts w:hint="eastAsia"/>
+        </w:rPr>
+        <w:t>mongodb</w:t>
+      </w:r>
+      <w:r>
+        <w:rPr>
+          <w:rFonts w:hint="eastAsia"/>
+        </w:rPr>
+        <w:t>所需要的版本有冲突。考虑到安全性问题，</w:t>
+      </w:r>
+      <w:r>
+        <w:rPr>
+          <w:rFonts w:hint="eastAsia"/>
+        </w:rPr>
+        <w:t>mongodb</w:t>
+      </w:r>
+      <w:r>
+        <w:rPr>
+          <w:rFonts w:hint="eastAsia"/>
+        </w:rPr>
+        <w:t>数据库在安装的时候必须配置为使用账户和密码进行登录指定的数据库，虽然数据量很大，但是在系统进行工作的过程中，该数据库主要负责写入操作，所以不需要构建主从数据库。</w:t>
+      </w:r>
+      <w:r>
+        <w:rPr>
+          <w:rFonts w:hint="eastAsia"/>
+        </w:rPr>
+        <w:t>在系统的命令行中输入“</w:t>
+      </w:r>
+      <w:r>
+        <w:rPr>
+          <w:rFonts w:hint="eastAsia"/>
+        </w:rPr>
+        <w:t>mongo</w:t>
+      </w:r>
+      <w:r>
+        <w:rPr>
+          <w:rFonts w:hint="eastAsia"/>
+        </w:rPr>
+        <w:t>“指令，成功进入</w:t>
+      </w:r>
+      <w:r>
+        <w:rPr>
+          <w:rFonts w:hint="eastAsia"/>
+        </w:rPr>
+        <w:t>mongodb</w:t>
+      </w:r>
+      <w:r>
+        <w:rPr>
+          <w:rFonts w:hint="eastAsia"/>
+        </w:rPr>
+        <w:t>的指令操作界面，标明</w:t>
+      </w:r>
+      <w:r>
+        <w:rPr>
+          <w:rFonts w:hint="eastAsia"/>
+        </w:rPr>
+        <w:t>mongodb</w:t>
+      </w:r>
+      <w:r>
+        <w:rPr>
+          <w:rFonts w:hint="eastAsia"/>
+        </w:rPr>
+        <w:t>数据库的安装成功完成。在该操作界面中创建用户，和我们需要使用的一个数据库即可。</w:t>
+      </w:r>
+    </w:p>
+    <w:p>
+      <w:pPr>
+        <w:pStyle w:val="af3"/>
+        <w:rPr>
+          <w:rFonts w:hint="eastAsia"/>
+        </w:rPr>
+      </w:pPr>
+      <w:r>
+        <w:rPr>
+          <w:rFonts w:hint="eastAsia"/>
+        </w:rPr>
+        <w:t>另一部分数据库需要提供的功能是消息队列功能，</w:t>
+      </w:r>
+      <w:r>
+        <w:rPr>
+          <w:rFonts w:hint="eastAsia"/>
+        </w:rPr>
+        <w:t>我们</w:t>
+      </w:r>
+      <w:r>
+        <w:rPr>
+          <w:rFonts w:hint="eastAsia"/>
+        </w:rPr>
+        <w:t>redis</w:t>
+      </w:r>
+      <w:r>
+        <w:rPr>
+          <w:rFonts w:hint="eastAsia"/>
+        </w:rPr>
+        <w:t>数据库。其安装的流程与</w:t>
+      </w:r>
+      <w:r>
+        <w:rPr>
+          <w:rFonts w:hint="eastAsia"/>
+        </w:rPr>
+        <w:t>Mongodb</w:t>
+      </w:r>
+      <w:r>
+        <w:rPr>
+          <w:rFonts w:hint="eastAsia"/>
+        </w:rPr>
+        <w:t>类似，不再赘述</w:t>
+      </w:r>
+      <w:r>
+        <w:rPr>
+          <w:rFonts w:hint="eastAsia"/>
+        </w:rPr>
+        <w:t>。由于</w:t>
+      </w:r>
+      <w:r>
+        <w:rPr>
+          <w:rFonts w:hint="eastAsia"/>
+        </w:rPr>
+        <w:t>Redis</w:t>
+      </w:r>
+      <w:r>
+        <w:rPr>
+          <w:rFonts w:hint="eastAsia"/>
+        </w:rPr>
+        <w:t>是基于内存访问的数据库，这也是</w:t>
+      </w:r>
+      <w:r>
+        <w:rPr>
+          <w:rFonts w:hint="eastAsia"/>
+        </w:rPr>
+        <w:t>Redis</w:t>
+      </w:r>
+      <w:r>
+        <w:rPr>
+          <w:rFonts w:hint="eastAsia"/>
+        </w:rPr>
+        <w:t>数据库的读写效率特别高的原因之一。我们需要设置它的内存分配策略，其配置文件位于</w:t>
+      </w:r>
+      <w:r>
+        <w:t>”</w:t>
+      </w:r>
+      <w:r>
+        <w:rPr>
+          <w:rFonts w:hint="eastAsia"/>
+        </w:rPr>
+        <w:t>/proc/sys/vm/overcommit_memo</w:t>
+      </w:r>
+      <w:r>
+        <w:t>ry”</w:t>
+      </w:r>
+      <w:r>
+        <w:rPr>
+          <w:rFonts w:hint="eastAsia"/>
+        </w:rPr>
+        <w:t>，该部分的可选值为</w:t>
+      </w:r>
+      <w:r>
+        <w:rPr>
+          <w:rFonts w:hint="eastAsia"/>
+        </w:rPr>
+        <w:t>可选值：</w:t>
+      </w:r>
+      <w:r>
+        <w:t>0</w:t>
+      </w:r>
+      <w:r>
+        <w:t>、</w:t>
+      </w:r>
+      <w:r>
+        <w:t>1</w:t>
+      </w:r>
+      <w:r>
+        <w:t>、</w:t>
+      </w:r>
+      <w:r>
+        <w:t>2</w:t>
+      </w:r>
+      <w:r>
+        <w:rPr>
+          <w:rFonts w:hint="eastAsia"/>
+        </w:rPr>
+        <w:t>：</w:t>
+      </w:r>
+    </w:p>
+    <w:p>
+      <w:pPr>
+        <w:pStyle w:val="af3"/>
+      </w:pPr>
+      <w:r>
+        <w:t>0</w:t>
+      </w:r>
+      <w:r>
+        <w:t>，</w:t>
+      </w:r>
+      <w:r>
+        <w:t xml:space="preserve"> </w:t>
+      </w:r>
+      <w:r>
+        <w:t>表示内核将检查是否有足够的可用内存供应用进程使用；如果有足够</w:t>
+      </w:r>
+      <w:r>
+        <w:lastRenderedPageBreak/>
+        <w:t>的可用内存，内存申请允许；否则，内存申请失败，并把错误返回给应用进程。</w:t>
+      </w:r>
+    </w:p>
+    <w:p>
+      <w:pPr>
+        <w:pStyle w:val="af3"/>
+      </w:pPr>
+      <w:r>
+        <w:t>1</w:t>
+      </w:r>
+      <w:r>
+        <w:t>，</w:t>
+      </w:r>
+      <w:r>
+        <w:t xml:space="preserve"> </w:t>
+      </w:r>
+      <w:r>
+        <w:t>表示内核允许分配所有的物理内存，而不管当前的内存状态如何。</w:t>
+      </w:r>
+    </w:p>
+    <w:p>
+      <w:pPr>
+        <w:pStyle w:val="af3"/>
+      </w:pPr>
+      <w:r>
+        <w:t>2</w:t>
+      </w:r>
+      <w:r>
+        <w:t>，</w:t>
+      </w:r>
+      <w:r>
+        <w:t xml:space="preserve"> </w:t>
+      </w:r>
+      <w:r>
+        <w:t>表示内核允许分配超过所有物理内存和交换空间总和的内存</w:t>
+      </w:r>
+      <w:r>
+        <w:rPr>
+          <w:rFonts w:hint="eastAsia"/>
+        </w:rPr>
+        <w:t>。</w:t>
+      </w:r>
+    </w:p>
+    <w:p>
+      <w:pPr>
+        <w:pStyle w:val="af3"/>
+      </w:pPr>
+      <w:r>
+        <w:t>redis</w:t>
+      </w:r>
+      <w:r>
+        <w:t>在</w:t>
+      </w:r>
+      <w:r>
+        <w:t>dump</w:t>
+      </w:r>
+      <w:r>
+        <w:t>数据的时候，会</w:t>
+      </w:r>
+      <w:r>
+        <w:t>fork</w:t>
+      </w:r>
+      <w:r>
+        <w:t>出一个子进程，理论上</w:t>
+      </w:r>
+      <w:r>
+        <w:t>child</w:t>
+      </w:r>
+      <w:r>
+        <w:t>进程所占用的内存和</w:t>
+      </w:r>
+      <w:r>
+        <w:t>parent</w:t>
+      </w:r>
+      <w:r>
+        <w:t>是一样的，比如</w:t>
+      </w:r>
+      <w:r>
+        <w:t>parent</w:t>
+      </w:r>
+      <w:r>
+        <w:t>占用的内存为</w:t>
+      </w:r>
+      <w:r>
+        <w:t>8G</w:t>
+      </w:r>
+      <w:r>
+        <w:t>，这个时候也要同样分配</w:t>
+      </w:r>
+      <w:r>
+        <w:t>8G</w:t>
+      </w:r>
+      <w:r>
+        <w:t>的内存给</w:t>
+      </w:r>
+      <w:r>
+        <w:t>child,</w:t>
+      </w:r>
+      <w:r>
+        <w:t>如果内存无法负担，往往会造成</w:t>
+      </w:r>
+      <w:r>
+        <w:t>redis</w:t>
+      </w:r>
+      <w:r>
+        <w:t>服务器的</w:t>
+      </w:r>
+      <w:r>
+        <w:t>down</w:t>
+      </w:r>
+      <w:r>
+        <w:t>机或者</w:t>
+      </w:r>
+      <w:r>
+        <w:t>IO</w:t>
+      </w:r>
+      <w:r>
+        <w:t>负载过高，效率下降。所以这里比较优化的内存分配策略应该设置为</w:t>
+      </w:r>
+      <w:r>
+        <w:t xml:space="preserve"> 1</w:t>
+      </w:r>
+      <w:r>
+        <w:t>（表示内核允许分配所有的物理内存，而不管当前的内存状态如何）</w:t>
+      </w:r>
+      <w:r>
+        <w:rPr>
+          <w:rFonts w:hint="eastAsia"/>
+        </w:rPr>
+        <w:t>。接着，开启访问</w:t>
+      </w:r>
+      <w:r>
+        <w:rPr>
+          <w:rFonts w:hint="eastAsia"/>
+        </w:rPr>
+        <w:t>redis</w:t>
+      </w:r>
+      <w:r>
+        <w:rPr>
+          <w:rFonts w:hint="eastAsia"/>
+        </w:rPr>
+        <w:t>数据库的端口，默认为</w:t>
+      </w:r>
+      <w:r>
+        <w:rPr>
+          <w:rFonts w:hint="eastAsia"/>
+        </w:rPr>
+        <w:t>6379</w:t>
+      </w:r>
+      <w:r>
+        <w:rPr>
+          <w:rFonts w:hint="eastAsia"/>
+        </w:rPr>
+        <w:t>，这里不作更改，仅修改系统的防火墙配置文件，进行如下三步操作：</w:t>
+      </w:r>
+    </w:p>
+    <w:p>
+      <w:pPr>
+        <w:pStyle w:val="af3"/>
+      </w:pPr>
+      <w:r>
+        <w:rPr>
+          <w:rFonts w:hint="eastAsia"/>
+        </w:rPr>
+        <w:t>1</w:t>
+      </w:r>
+      <w:r>
+        <w:rPr>
+          <w:rFonts w:hint="eastAsia"/>
+        </w:rPr>
+        <w:t>．使用</w:t>
+      </w:r>
+      <w:r>
+        <w:rPr>
+          <w:rFonts w:hint="eastAsia"/>
+        </w:rPr>
+        <w:t>vim</w:t>
+      </w:r>
+      <w:r>
+        <w:rPr>
+          <w:rFonts w:hint="eastAsia"/>
+        </w:rPr>
+        <w:t>编辑器打开配置文件：</w:t>
+      </w:r>
+      <w:r>
+        <w:rPr>
+          <w:rFonts w:hint="eastAsia"/>
+        </w:rPr>
+        <w:t>vi /etc/sysconfig/iptables </w:t>
+      </w:r>
+      <w:r>
+        <w:rPr>
+          <w:rFonts w:hint="eastAsia"/>
+        </w:rPr>
+        <w:t>。</w:t>
+      </w:r>
+      <w:r>
+        <w:rPr>
+          <w:rFonts w:hint="eastAsia"/>
+        </w:rPr>
+        <w:t> </w:t>
+      </w:r>
+    </w:p>
+    <w:p>
+      <w:pPr>
+        <w:pStyle w:val="af3"/>
+      </w:pPr>
+      <w:r>
+        <w:t>2</w:t>
+      </w:r>
+      <w:r>
+        <w:rPr>
+          <w:rFonts w:hint="eastAsia"/>
+        </w:rPr>
+        <w:t>．加入端口配置</w:t>
+      </w:r>
+      <w:r>
+        <w:rPr>
+          <w:rFonts w:hint="eastAsia"/>
+        </w:rPr>
+        <w:t>：</w:t>
+      </w:r>
+      <w:r>
+        <w:t>-A RH-Firewall-1-INPUT -m state --state NEW -m tcp</w:t>
+      </w:r>
+      <w:r>
+        <w:t xml:space="preserve"> -p tcp --dport 6379 -j ACCEPT </w:t>
+      </w:r>
+      <w:r>
+        <w:rPr>
+          <w:rFonts w:hint="eastAsia"/>
+        </w:rPr>
+        <w:t>。</w:t>
+      </w:r>
+    </w:p>
+    <w:p>
+      <w:pPr>
+        <w:pStyle w:val="af3"/>
+        <w:rPr>
+          <w:rFonts w:hint="eastAsia"/>
+        </w:rPr>
+      </w:pPr>
+      <w:r>
+        <w:t>3</w:t>
+      </w:r>
+      <w:r>
+        <w:rPr>
+          <w:rFonts w:hint="eastAsia"/>
+        </w:rPr>
+        <w:t>．</w:t>
+      </w:r>
+      <w:r>
+        <w:rPr>
+          <w:rFonts w:hint="eastAsia"/>
+        </w:rPr>
+        <w:t>重新加载规则</w:t>
+      </w:r>
+      <w:r>
+        <w:rPr>
+          <w:rFonts w:hint="eastAsia"/>
+        </w:rPr>
+        <w:t>，在系统命令行中执行命令：</w:t>
+      </w:r>
+      <w:r>
+        <w:t xml:space="preserve">service iptables restart </w:t>
+      </w:r>
+      <w:r>
+        <w:rPr>
+          <w:rFonts w:hint="eastAsia"/>
+        </w:rPr>
+        <w:t>。</w:t>
+      </w:r>
+    </w:p>
+    <w:p>
+      <w:pPr>
+        <w:pStyle w:val="af3"/>
+        <w:rPr>
+          <w:rFonts w:hint="eastAsia"/>
+        </w:rPr>
+      </w:pPr>
+      <w:r>
+        <w:rPr>
+          <w:rFonts w:hint="eastAsia"/>
+        </w:rPr>
+        <w:t>在系统的命令行中启动</w:t>
+      </w:r>
+      <w:r>
+        <w:rPr>
+          <w:rFonts w:hint="eastAsia"/>
+        </w:rPr>
+        <w:t>redis</w:t>
+      </w:r>
+      <w:r>
+        <w:rPr>
+          <w:rFonts w:hint="eastAsia"/>
+        </w:rPr>
+        <w:t>服务，输入“</w:t>
+      </w:r>
+      <w:r>
+        <w:rPr>
+          <w:rFonts w:ascii="微软雅黑" w:eastAsia="微软雅黑" w:hAnsi="微软雅黑" w:hint="eastAsia"/>
+          <w:color w:val="000000"/>
+          <w:sz w:val="21"/>
+          <w:szCs w:val="21"/>
+          <w:shd w:val="clear" w:color="auto" w:fill="FFFFFF"/>
+        </w:rPr>
+        <w:t>redis-server /etc/redis.conf </w:t>
+      </w:r>
+      <w:r>
+        <w:rPr>
+          <w:rFonts w:ascii="微软雅黑" w:eastAsia="微软雅黑" w:hAnsi="微软雅黑" w:hint="eastAsia"/>
+          <w:color w:val="000000"/>
+          <w:sz w:val="21"/>
+          <w:szCs w:val="21"/>
+          <w:shd w:val="clear" w:color="auto" w:fill="FFFFFF"/>
+        </w:rPr>
+        <w:t>“指</w:t>
+      </w:r>
+      <w:r>
+        <w:rPr>
+          <w:rFonts w:hint="eastAsia"/>
+        </w:rPr>
+        <w:t>令，成功执行后，再使用</w:t>
+      </w:r>
+      <w:r>
+        <w:rPr>
+          <w:rFonts w:hint="eastAsia"/>
+        </w:rPr>
+        <w:t>”</w:t>
+      </w:r>
+      <w:r>
+        <w:rPr>
+          <w:rFonts w:hint="eastAsia"/>
+        </w:rPr>
+        <w:t>redis-cli</w:t>
+      </w:r>
+      <w:r>
+        <w:rPr>
+          <w:rFonts w:hint="eastAsia"/>
+        </w:rPr>
+        <w:t>”命令</w:t>
+      </w:r>
+      <w:r>
+        <w:rPr>
+          <w:rFonts w:hint="eastAsia"/>
+        </w:rPr>
+        <w:t>，能进入</w:t>
+      </w:r>
+      <w:r>
+        <w:rPr>
+          <w:rFonts w:hint="eastAsia"/>
+        </w:rPr>
+        <w:t>redis</w:t>
+      </w:r>
+      <w:r>
+        <w:rPr>
+          <w:rFonts w:hint="eastAsia"/>
+        </w:rPr>
+        <w:t>的操作界面即可。</w:t>
+      </w:r>
+    </w:p>
+    <w:p>
+      <w:pPr>
+        <w:pStyle w:val="3"/>
+        <w:numPr>
+          <w:ilvl w:val="0"/>
+          <w:numId w:val="0"/>
+        </w:numPr>
+        <w:tabs>
+          <w:tab w:val="clear" w:pos="1854"/>
+        </w:tabs>
+        <w:rPr>
+          <w:rFonts w:ascii="Times New Roman" w:eastAsia="宋体" w:hAnsi="Times New Roman"/>
+          <w:bCs/>
+        </w:rPr>
+      </w:pPr>
+      <w:r>
+        <w:rPr>
+          <w:rFonts w:ascii="Times New Roman" w:eastAsia="宋体" w:hAnsi="Times New Roman"/>
+          <w:bCs/>
+        </w:rPr>
+        <w:t>4</w:t>
+      </w:r>
+      <w:r>
+        <w:rPr>
+          <w:rFonts w:ascii="Times New Roman" w:eastAsia="宋体" w:hAnsi="Times New Roman" w:hint="eastAsia"/>
+          <w:bCs/>
+        </w:rPr>
+        <w:t>.</w:t>
+      </w:r>
+      <w:r>
+        <w:rPr>
+          <w:rFonts w:ascii="Times New Roman" w:eastAsia="宋体" w:hAnsi="Times New Roman"/>
+          <w:bCs/>
+        </w:rPr>
+        <w:t>3</w:t>
+      </w:r>
+      <w:r>
+        <w:rPr>
+          <w:rFonts w:ascii="Times New Roman" w:eastAsia="宋体" w:hAnsi="Times New Roman" w:hint="eastAsia"/>
+          <w:bCs/>
+        </w:rPr>
+        <w:t>.</w:t>
+      </w:r>
+      <w:r>
+        <w:rPr>
+          <w:rFonts w:ascii="Times New Roman" w:eastAsia="宋体" w:hAnsi="Times New Roman"/>
+          <w:bCs/>
+        </w:rPr>
+        <w:t>3</w:t>
+      </w:r>
+      <w:r>
+        <w:rPr>
+          <w:rFonts w:ascii="Times New Roman" w:eastAsia="宋体" w:hAnsi="Times New Roman" w:hint="eastAsia"/>
+          <w:bCs/>
+        </w:rPr>
+        <w:t xml:space="preserve"> </w:t>
+      </w:r>
+      <w:r>
+        <w:rPr>
+          <w:rFonts w:ascii="Times New Roman" w:eastAsia="宋体" w:hAnsi="Times New Roman" w:hint="eastAsia"/>
+          <w:bCs/>
+        </w:rPr>
+        <w:t>web</w:t>
+      </w:r>
+      <w:r>
+        <w:rPr>
+          <w:rFonts w:ascii="Times New Roman" w:eastAsia="宋体" w:hAnsi="Times New Roman" w:hint="eastAsia"/>
+          <w:bCs/>
+        </w:rPr>
+        <w:t>应用程序</w:t>
+      </w:r>
+    </w:p>
+    <w:p>
+      <w:pPr>
+        <w:pStyle w:val="af3"/>
+      </w:pPr>
+      <w:r>
+        <w:rPr>
+          <w:rFonts w:hint="eastAsia"/>
+        </w:rPr>
+        <w:t>通信服务器模块中的</w:t>
+      </w:r>
+      <w:r>
+        <w:rPr>
+          <w:rFonts w:hint="eastAsia"/>
+        </w:rPr>
+        <w:t>web</w:t>
+      </w:r>
+      <w:r>
+        <w:rPr>
+          <w:rFonts w:hint="eastAsia"/>
+        </w:rPr>
+        <w:t>应用程序使用</w:t>
+      </w:r>
+      <w:r>
+        <w:rPr>
+          <w:rFonts w:hint="eastAsia"/>
+        </w:rPr>
+        <w:t>Python</w:t>
+      </w:r>
+      <w:r>
+        <w:rPr>
+          <w:rFonts w:hint="eastAsia"/>
+        </w:rPr>
+        <w:t>编程语言进行编写，使用开源的</w:t>
+      </w:r>
+      <w:r>
+        <w:rPr>
+          <w:rFonts w:hint="eastAsia"/>
+        </w:rPr>
+        <w:t>Tornado</w:t>
+      </w:r>
+      <w:r>
+        <w:t xml:space="preserve"> F</w:t>
+      </w:r>
+      <w:r>
+        <w:rPr>
+          <w:rFonts w:hint="eastAsia"/>
+        </w:rPr>
+        <w:t>ramework</w:t>
+      </w:r>
+      <w:r>
+        <w:rPr>
+          <w:rFonts w:hint="eastAsia"/>
+        </w:rPr>
+        <w:t>进行二次开发。功能分为两部分，第一部分为作为服务端响应服务器接收到的</w:t>
+      </w:r>
+      <w:r>
+        <w:rPr>
+          <w:rFonts w:hint="eastAsia"/>
+        </w:rPr>
+        <w:t>http</w:t>
+      </w:r>
+      <w:r>
+        <w:rPr>
+          <w:rFonts w:hint="eastAsia"/>
+        </w:rPr>
+        <w:t>请求，用于接收流量监听模块发送过来的数据，并进行存储和其他处理；第二部分用于响应数据可视化模块向服务器发起的建立</w:t>
+      </w:r>
+      <w:r>
+        <w:rPr>
+          <w:rFonts w:hint="eastAsia"/>
+        </w:rPr>
+        <w:t>websocket</w:t>
+      </w:r>
+      <w:r>
+        <w:rPr>
+          <w:rFonts w:hint="eastAsia"/>
+        </w:rPr>
+        <w:t>连接的请求</w:t>
+      </w:r>
+      <w:r>
+        <w:rPr>
+          <w:rFonts w:hint="eastAsia"/>
+        </w:rPr>
+        <w:t>，并且在连接建立之后，从</w:t>
+      </w:r>
+      <w:r>
+        <w:rPr>
+          <w:rFonts w:hint="eastAsia"/>
+        </w:rPr>
+        <w:t>redis</w:t>
+      </w:r>
+      <w:r>
+        <w:rPr>
+          <w:rFonts w:hint="eastAsia"/>
+        </w:rPr>
+        <w:t>数据库提供的消息队列中获取消息，并且传输给数据可视化展示模块</w:t>
+      </w:r>
+      <w:r>
+        <w:rPr>
+          <w:rFonts w:hint="eastAsia"/>
+        </w:rPr>
+        <w:t>。</w:t>
+      </w:r>
+    </w:p>
+    <w:p>
+      <w:pPr>
+        <w:pStyle w:val="af3"/>
+      </w:pPr>
+      <w:r>
+        <w:rPr>
+          <w:rFonts w:hint="eastAsia"/>
+        </w:rPr>
+        <w:t>第一部分用于响应</w:t>
+      </w:r>
+      <w:r>
+        <w:rPr>
+          <w:rFonts w:hint="eastAsia"/>
+        </w:rPr>
+        <w:t>http</w:t>
+      </w:r>
+      <w:r>
+        <w:rPr>
+          <w:rFonts w:hint="eastAsia"/>
+        </w:rPr>
+        <w:t>请求的代码，需要使用</w:t>
+      </w:r>
+      <w:r>
+        <w:rPr>
+          <w:rFonts w:hint="eastAsia"/>
+        </w:rPr>
+        <w:t>利用</w:t>
+      </w:r>
+      <w:r>
+        <w:rPr>
+          <w:rFonts w:hint="eastAsia"/>
+        </w:rPr>
+        <w:t>Python</w:t>
+      </w:r>
+      <w:r>
+        <w:rPr>
+          <w:rFonts w:hint="eastAsia"/>
+        </w:rPr>
+        <w:t>操作</w:t>
+      </w:r>
+      <w:r>
+        <w:rPr>
+          <w:rFonts w:hint="eastAsia"/>
+        </w:rPr>
+        <w:t>redis</w:t>
+      </w:r>
+      <w:r>
+        <w:rPr>
+          <w:rFonts w:hint="eastAsia"/>
+        </w:rPr>
+        <w:t>与</w:t>
+      </w:r>
+      <w:r>
+        <w:rPr>
+          <w:rFonts w:hint="eastAsia"/>
+        </w:rPr>
+        <w:t>mongodb</w:t>
+      </w:r>
+      <w:r>
+        <w:rPr>
+          <w:rFonts w:hint="eastAsia"/>
+        </w:rPr>
+        <w:t>的两个第三方功能库，分别为</w:t>
+      </w:r>
+      <w:r>
+        <w:rPr>
+          <w:rFonts w:hint="eastAsia"/>
+        </w:rPr>
+        <w:t>reids</w:t>
+      </w:r>
+      <w:r>
+        <w:rPr>
+          <w:rFonts w:hint="eastAsia"/>
+        </w:rPr>
+        <w:t>和</w:t>
+      </w:r>
+      <w:r>
+        <w:rPr>
+          <w:rFonts w:hint="eastAsia"/>
+        </w:rPr>
+        <w:t>pymongo</w:t>
+      </w:r>
+      <w:r>
+        <w:rPr>
+          <w:rFonts w:hint="eastAsia"/>
+        </w:rPr>
+        <w:t>，在操作系统的命令中执行“</w:t>
+      </w:r>
+      <w:r>
+        <w:rPr>
+          <w:rFonts w:hint="eastAsia"/>
+        </w:rPr>
+        <w:t>pip</w:t>
+      </w:r>
+      <w:r>
+        <w:t xml:space="preserve"> </w:t>
+      </w:r>
+      <w:r>
+        <w:rPr>
+          <w:rFonts w:hint="eastAsia"/>
+        </w:rPr>
+        <w:t>install</w:t>
+      </w:r>
+      <w:r>
+        <w:t xml:space="preserve"> </w:t>
+      </w:r>
+      <w:r>
+        <w:rPr>
+          <w:rFonts w:hint="eastAsia"/>
+        </w:rPr>
+        <w:t>包名（</w:t>
+      </w:r>
+      <w:r>
+        <w:rPr>
+          <w:rFonts w:hint="eastAsia"/>
+        </w:rPr>
+        <w:t>redis</w:t>
+      </w:r>
+      <w:r>
+        <w:rPr>
+          <w:rFonts w:hint="eastAsia"/>
+        </w:rPr>
+        <w:t>或</w:t>
+      </w:r>
+      <w:r>
+        <w:rPr>
+          <w:rFonts w:hint="eastAsia"/>
+        </w:rPr>
+        <w:t>pymongo</w:t>
+      </w:r>
+      <w:r>
+        <w:rPr>
+          <w:rFonts w:hint="eastAsia"/>
+        </w:rPr>
+        <w:t>）”命令进行安装。</w:t>
+      </w:r>
+      <w:r>
+        <w:rPr>
+          <w:rFonts w:hint="eastAsia"/>
+        </w:rPr>
+        <w:t>该部分的核心代码需要使用</w:t>
+      </w:r>
+      <w:r>
+        <w:rPr>
+          <w:rFonts w:hint="eastAsia"/>
+        </w:rPr>
+        <w:t>Tornado</w:t>
+      </w:r>
+      <w:r>
+        <w:rPr>
+          <w:rFonts w:hint="eastAsia"/>
+        </w:rPr>
+        <w:t>服务框架中的</w:t>
+      </w:r>
+      <w:r>
+        <w:rPr>
+          <w:rFonts w:hint="eastAsia"/>
+        </w:rPr>
+        <w:t>web</w:t>
+      </w:r>
+      <w:r>
+        <w:rPr>
+          <w:rFonts w:hint="eastAsia"/>
+        </w:rPr>
+        <w:t>包和</w:t>
+      </w:r>
+      <w:r>
+        <w:rPr>
+          <w:rFonts w:hint="eastAsia"/>
+        </w:rPr>
+        <w:t>ioloop</w:t>
+      </w:r>
+      <w:r>
+        <w:rPr>
+          <w:rFonts w:hint="eastAsia"/>
+        </w:rPr>
+        <w:t>包，其在程序中的使用方法如下面的代码：</w:t>
+      </w:r>
+    </w:p>
+    <w:p>
+      <w:pPr>
+        <w:pStyle w:val="af3"/>
+      </w:pPr>
+    </w:p>
+    <w:p>
+      <w:pPr>
+        <w:pStyle w:val="af3"/>
+      </w:pPr>
+      <w:r>
+        <w:rPr>
+          <w:rFonts w:ascii="宋体" w:hAnsi="宋体" w:cs="宋体"/>
+          <w:noProof/>
+          <w:kern w:val="0"/>
+          <w:szCs w:val="24"/>
+        </w:rPr>
+        <w:lastRenderedPageBreak/>
+        <mc:AlternateContent>
+          <mc:Choice Requires="wps">
+            <w:drawing>
+              <wp:anchor distT="45720" distB="45720" distL="114300" distR="114300" simplePos="0" relativeHeight="251661312" behindDoc="0" locked="0" layoutInCell="1" allowOverlap="1" wp14:anchorId="3D9E525C" wp14:editId="7DCA6DA2">
+                <wp:simplePos x="0" y="0"/>
+                <wp:positionH relativeFrom="column">
+                  <wp:posOffset>276225</wp:posOffset>
+                </wp:positionH>
+                <wp:positionV relativeFrom="paragraph">
+                  <wp:posOffset>122555</wp:posOffset>
+                </wp:positionV>
+                <wp:extent cx="5255260" cy="1216025"/>
+                <wp:effectExtent l="0" t="0" r="2540" b="3175"/>
+                <wp:wrapSquare wrapText="bothSides"/>
+                <wp:docPr id="7" name="文本框 7"/>
+                <wp:cNvGraphicFramePr>
+                  <a:graphicFrameLocks xmlns:a="http://schemas.openxmlformats.org/drawingml/2006/main"/>
+                </wp:cNvGraphicFramePr>
+                <a:graphic xmlns:a="http://schemas.openxmlformats.org/drawingml/2006/main">
+                  <a:graphicData uri="http://schemas.microsoft.com/office/word/2010/wordprocessingShape">
+                    <wps:wsp>
+                      <wps:cNvSpPr txBox="1">
+                        <a:spLocks noChangeArrowheads="1"/>
+                      </wps:cNvSpPr>
+                      <wps:spPr bwMode="auto">
+                        <a:xfrm>
+                          <a:off x="0" y="0"/>
+                          <a:ext cx="5255260" cy="1216025"/>
+                        </a:xfrm>
+                        <a:prstGeom prst="rect">
+                          <a:avLst/>
+                        </a:prstGeom>
+                        <a:solidFill>
+                          <a:schemeClr val="accent3">
+                            <a:lumMod val="20000"/>
+                            <a:lumOff val="80000"/>
+                          </a:schemeClr>
+                        </a:solidFill>
+                        <a:ln w="9525">
+                          <a:noFill/>
+                          <a:miter lim="800000"/>
+                          <a:headEnd/>
+                          <a:tailEnd/>
+                        </a:ln>
+                      </wps:spPr>
+                      <wps:txbx>
+                        <w:txbxContent>
+                          <w:p>
+                            <w:pPr>
+                              <w:pStyle w:val="af3"/>
+                              <w:ind w:left="1820" w:hangingChars="700" w:hanging="1820"/>
+                              <w:rPr>
+                                <w:rFonts w:cs="Times New Roman" w:hint="eastAsia"/>
+                              </w:rPr>
+                            </w:pPr>
+                            <w:r>
+                              <w:rPr>
+                                <w:rFonts w:cs="Times New Roman"/>
+                              </w:rPr>
+                              <w:t xml:space="preserve">import tornado.web  # </w:t>
+                            </w:r>
+                            <w:r>
+                              <w:rPr>
+                                <w:rFonts w:cs="Times New Roman"/>
+                              </w:rPr>
+                              <w:t>提供</w:t>
+                            </w:r>
+                            <w:r>
+                              <w:rPr>
+                                <w:rFonts w:cs="Times New Roman" w:hint="eastAsia"/>
+                              </w:rPr>
+                              <w:t>we</w:t>
+                            </w:r>
+                            <w:r>
+                              <w:rPr>
+                                <w:rFonts w:cs="Times New Roman"/>
+                              </w:rPr>
+                              <w:t>b</w:t>
+                            </w:r>
+                            <w:r>
+                              <w:rPr>
+                                <w:rFonts w:cs="Times New Roman"/>
+                              </w:rPr>
+                              <w:t>程序</w:t>
+                            </w:r>
+                            <w:r>
+                              <w:rPr>
+                                <w:rFonts w:cs="Times New Roman" w:hint="eastAsia"/>
+                              </w:rPr>
+                              <w:t>响应</w:t>
+                            </w:r>
+                            <w:r>
+                              <w:rPr>
+                                <w:rFonts w:cs="Times New Roman"/>
+                              </w:rPr>
+                              <w:t>请求的示例</w:t>
+                            </w:r>
+                          </w:p>
+                          <w:p>
+                            <w:pPr>
+                              <w:pStyle w:val="af3"/>
+                              <w:ind w:left="1820" w:hangingChars="700" w:hanging="1820"/>
+                              <w:rPr>
+                                <w:rFonts w:cs="Times New Roman" w:hint="eastAsia"/>
+                              </w:rPr>
+                            </w:pPr>
+                            <w:r>
+                              <w:rPr>
+                                <w:rFonts w:cs="Times New Roman"/>
+                              </w:rPr>
+                              <w:t xml:space="preserve">import tornado.ioloop  # </w:t>
+                            </w:r>
+                            <w:r>
+                              <w:rPr>
+                                <w:rFonts w:cs="Times New Roman"/>
+                              </w:rPr>
+                              <w:t>提供操作网络</w:t>
+                            </w:r>
+                            <w:r>
+                              <w:rPr>
+                                <w:rFonts w:cs="Times New Roman"/>
+                              </w:rPr>
+                              <w:t>io</w:t>
+                            </w:r>
+                            <w:r>
+                              <w:rPr>
+                                <w:rFonts w:cs="Times New Roman"/>
+                              </w:rPr>
+                              <w:t>的</w:t>
+                            </w:r>
+                            <w:r>
+                              <w:rPr>
+                                <w:rFonts w:cs="Times New Roman" w:hint="eastAsia"/>
+                              </w:rPr>
+                              <w:t>相关</w:t>
+                            </w:r>
+                            <w:r>
+                              <w:rPr>
+                                <w:rFonts w:cs="Times New Roman"/>
+                              </w:rPr>
+                              <w:t>方法</w:t>
+                            </w:r>
+                          </w:p>
+                          <w:p>
+                            <w:pPr>
+                              <w:pStyle w:val="af3"/>
+                              <w:ind w:left="1820" w:hangingChars="700" w:hanging="1820"/>
+                              <w:rPr>
+                                <w:rFonts w:cs="Times New Roman"/>
+                              </w:rPr>
+                            </w:pPr>
+                            <w:r>
+                              <w:rPr>
+                                <w:rFonts w:cs="Times New Roman"/>
+                              </w:rPr>
+                              <w:t xml:space="preserve">import redis  # </w:t>
+                            </w:r>
+                            <w:r>
+                              <w:rPr>
+                                <w:rFonts w:cs="Times New Roman"/>
+                              </w:rPr>
+                              <w:t>操作</w:t>
+                            </w:r>
+                            <w:r>
+                              <w:rPr>
+                                <w:rFonts w:cs="Times New Roman"/>
+                              </w:rPr>
+                              <w:t>redis</w:t>
+                            </w:r>
+                            <w:r>
+                              <w:rPr>
+                                <w:rFonts w:cs="Times New Roman"/>
+                              </w:rPr>
+                              <w:t>数据库</w:t>
+                            </w:r>
+                          </w:p>
+                          <w:p>
+                            <w:pPr>
+                              <w:pStyle w:val="af3"/>
+                              <w:ind w:left="1820" w:hangingChars="700" w:hanging="1820"/>
+                            </w:pPr>
+                            <w:r>
+                              <w:rPr>
+                                <w:rFonts w:cs="Times New Roman"/>
+                              </w:rPr>
+                              <w:t xml:space="preserve">import pymongo  # </w:t>
+                            </w:r>
+                            <w:r>
+                              <w:rPr>
+                                <w:rFonts w:cs="Times New Roman"/>
+                              </w:rPr>
+                              <w:t>操作</w:t>
+                            </w:r>
+                            <w:r>
+                              <w:rPr>
+                                <w:rFonts w:cs="Times New Roman"/>
+                              </w:rPr>
+                              <w:t>mongodb</w:t>
+                            </w:r>
+                            <w:r>
+                              <w:rPr>
+                                <w:rFonts w:cs="Times New Roman"/>
+                              </w:rPr>
+                              <w:t>数据库</w:t>
+                            </w:r>
+                            <w:bookmarkStart w:id="94" w:name="_GoBack"/>
+                            <w:bookmarkEnd w:id="94"/>
+                          </w:p>
+                        </w:txbxContent>
+                      </wps:txbx>
+                      <wps:bodyPr rot="0" vert="horz" wrap="square" lIns="91440" tIns="45720" rIns="91440" bIns="45720" anchor="t" anchorCtr="0">
+                        <a:noAutofit/>
+                      </wps:bodyPr>
+                    </wps:wsp>
+                  </a:graphicData>
+                </a:graphic>
+                <wp14:sizeRelH relativeFrom="margin">
+                  <wp14:pctWidth>0</wp14:pctWidth>
+                </wp14:sizeRelH>
+                <wp14:sizeRelV relativeFrom="margin">
+                  <wp14:pctHeight>0</wp14:pctHeight>
+                </wp14:sizeRelV>
+              </wp:anchor>
+            </w:drawing>
+          </mc:Choice>
+          <mc:Fallback>
+            <w:pict>
+              <v:shape w14:anchorId="3D9E525C" id="文本框 7" o:spid="_x0000_s1027" type="#_x0000_t202" style="position:absolute;left:0;text-align:left;margin-left:21.75pt;margin-top:9.65pt;width:413.8pt;height:95.75pt;z-index:251661312;visibility:visible;mso-wrap-style:square;mso-width-percent:0;mso-height-percent:0;mso-wrap-distance-left:9pt;mso-wrap-distance-top:3.6pt;mso-wrap-distance-right:9pt;mso-wrap-distance-bottom:3.6pt;mso-position-horizontal:absolute;mso-position-horizontal-relative:text;mso-position-vertical:absolute;mso-position-vertical-relative:text;mso-width-percent:0;mso-height-percent:0;mso-width-relative:margin;mso-height-relative:margin;v-text-anchor:top" o:gfxdata="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" fillcolor="#eaf1dd [662]" stroked="f">
+                <v:textbox>
+                  <w:txbxContent>
+                    <w:p>
+                      <w:pPr>
+                        <w:pStyle w:val="af3"/>
+                        <w:ind w:left="1820" w:hangingChars="700" w:hanging="1820"/>
+                        <w:rPr>
+                          <w:rFonts w:cs="Times New Roman" w:hint="eastAsia"/>
+                        </w:rPr>
+                      </w:pPr>
+                      <w:r>
+                        <w:rPr>
+                          <w:rFonts w:cs="Times New Roman"/>
+                        </w:rPr>
+                        <w:t xml:space="preserve">import tornado.web  # </w:t>
+                      </w:r>
+                      <w:r>
+                        <w:rPr>
+                          <w:rFonts w:cs="Times New Roman"/>
+                        </w:rPr>
+                        <w:t>提供</w:t>
+                      </w:r>
+                      <w:r>
+                        <w:rPr>
+                          <w:rFonts w:cs="Times New Roman" w:hint="eastAsia"/>
+                        </w:rPr>
+                        <w:t>we</w:t>
+                      </w:r>
+                      <w:r>
+                        <w:rPr>
+                          <w:rFonts w:cs="Times New Roman"/>
+                        </w:rPr>
+                        <w:t>b</w:t>
+                      </w:r>
+                      <w:r>
+                        <w:rPr>
+                          <w:rFonts w:cs="Times New Roman"/>
+                        </w:rPr>
+                        <w:t>程序</w:t>
+                      </w:r>
+                      <w:r>
+                        <w:rPr>
+                          <w:rFonts w:cs="Times New Roman" w:hint="eastAsia"/>
+                        </w:rPr>
+                        <w:t>响应</w:t>
+                      </w:r>
+                      <w:r>
+                        <w:rPr>
+                          <w:rFonts w:cs="Times New Roman"/>
+                        </w:rPr>
+                        <w:t>请求的示例</w:t>
+                      </w:r>
+                    </w:p>
+                    <w:p>
+                      <w:pPr>
+                        <w:pStyle w:val="af3"/>
+                        <w:ind w:left="1820" w:hangingChars="700" w:hanging="1820"/>
+                        <w:rPr>
+                          <w:rFonts w:cs="Times New Roman" w:hint="eastAsia"/>
+                        </w:rPr>
+                      </w:pPr>
+                      <w:r>
+                        <w:rPr>
+                          <w:rFonts w:cs="Times New Roman"/>
+                        </w:rPr>
+                        <w:t xml:space="preserve">import tornado.ioloop  # </w:t>
+                      </w:r>
+                      <w:r>
+                        <w:rPr>
+                          <w:rFonts w:cs="Times New Roman"/>
+                        </w:rPr>
+                        <w:t>提供操作网络</w:t>
+                      </w:r>
+                      <w:r>
+                        <w:rPr>
+                          <w:rFonts w:cs="Times New Roman"/>
+                        </w:rPr>
+                        <w:t>io</w:t>
+                      </w:r>
+                      <w:r>
+                        <w:rPr>
+                          <w:rFonts w:cs="Times New Roman"/>
+                        </w:rPr>
+                        <w:t>的</w:t>
+                      </w:r>
+                      <w:r>
+                        <w:rPr>
+                          <w:rFonts w:cs="Times New Roman" w:hint="eastAsia"/>
+                        </w:rPr>
+                        <w:t>相关</w:t>
+                      </w:r>
+                      <w:r>
+                        <w:rPr>
+                          <w:rFonts w:cs="Times New Roman"/>
+                        </w:rPr>
+                        <w:t>方法</w:t>
+                      </w:r>
+                    </w:p>
+                    <w:p>
+                      <w:pPr>
+                        <w:pStyle w:val="af3"/>
+                        <w:ind w:left="1820" w:hangingChars="700" w:hanging="1820"/>
+                        <w:rPr>
+                          <w:rFonts w:cs="Times New Roman"/>
+                        </w:rPr>
+                      </w:pPr>
+                      <w:r>
+                        <w:rPr>
+                          <w:rFonts w:cs="Times New Roman"/>
+                        </w:rPr>
+                        <w:t xml:space="preserve">import redis  # </w:t>
+                      </w:r>
+                      <w:r>
+                        <w:rPr>
+                          <w:rFonts w:cs="Times New Roman"/>
+                        </w:rPr>
+                        <w:t>操作</w:t>
+                      </w:r>
+                      <w:r>
+                        <w:rPr>
+                          <w:rFonts w:cs="Times New Roman"/>
+                        </w:rPr>
+                        <w:t>redis</w:t>
+                      </w:r>
+                      <w:r>
+                        <w:rPr>
+                          <w:rFonts w:cs="Times New Roman"/>
+                        </w:rPr>
+                        <w:t>数据库</w:t>
+                      </w:r>
+                    </w:p>
+                    <w:p>
+                      <w:pPr>
+                        <w:pStyle w:val="af3"/>
+                        <w:ind w:left="1820" w:hangingChars="700" w:hanging="1820"/>
+                      </w:pPr>
+                      <w:r>
+                        <w:rPr>
+                          <w:rFonts w:cs="Times New Roman"/>
+                        </w:rPr>
+                        <w:t xml:space="preserve">import pymongo  # </w:t>
+                      </w:r>
+                      <w:r>
+                        <w:rPr>
+                          <w:rFonts w:cs="Times New Roman"/>
+                        </w:rPr>
+                        <w:t>操作</w:t>
+                      </w:r>
+                      <w:r>
+                        <w:rPr>
+                          <w:rFonts w:cs="Times New Roman"/>
+                        </w:rPr>
+                        <w:t>mongodb</w:t>
+                      </w:r>
+                      <w:r>
+                        <w:rPr>
+                          <w:rFonts w:cs="Times New Roman"/>
+                        </w:rPr>
+                        <w:t>数据库</w:t>
+                      </w:r>
+                      <w:bookmarkStart w:id="95" w:name="_GoBack"/>
+                      <w:bookmarkEnd w:id="95"/>
+                    </w:p>
+                  </w:txbxContent>
+                </v:textbox>
+                <w10:wrap type="square"/>
+              </v:shape>
+            </w:pict>
+          </mc:Fallback>
+        </mc:AlternateContent>
+      </w:r>
+    </w:p>
+    <w:p>
+      <w:pPr>
+        <w:pStyle w:val="af3"/>
+      </w:pPr>
+    </w:p>
+    <w:p>
+      <w:pPr>
+        <w:pStyle w:val="af3"/>
+      </w:pPr>
+    </w:p>
+    <w:p>
+      <w:pPr>
+        <w:pStyle w:val="af3"/>
+      </w:pPr>
+    </w:p>
+    <w:p>
+      <w:pPr>
+        <w:pStyle w:val="af3"/>
+      </w:pPr>
+    </w:p>
+    <w:p>
+      <w:pPr>
+        <w:pStyle w:val="af3"/>
+      </w:pPr>
+    </w:p>
+    <w:p>
+      <w:pPr>
+        <w:pStyle w:val="af3"/>
+        <w:rPr>
+          <w:rFonts w:hint="eastAsia"/>
+        </w:rPr>
+      </w:pPr>
+    </w:p>
+    <w:p>
+      <w:pPr>
+        <w:pStyle w:val="af3"/>
+        <w:rPr>
+          <w:rFonts w:hint="eastAsia"/>
+        </w:rPr>
+      </w:pPr>
+    </w:p>
+    <w:p>
+      <w:pPr>
         <w:pStyle w:val="2"/>
         <w:widowControl w:val="0"/>
         <w:tabs>
@@ -19476,39 +21828,9 @@
         <w:ind w:left="578" w:hanging="578"/>
         <w:jc w:val="both"/>
         <w:rPr>
-          <w:rFonts w:ascii="Times New Roman" w:eastAsia="宋体" w:hAnsi="Times New Roman" w:hint="eastAsia"/>
-        </w:rPr>
-      </w:pPr>
-      <w:r>
-        <w:rPr>
           <w:rFonts w:ascii="Times New Roman" w:eastAsia="宋体" w:hAnsi="Times New Roman"/>
         </w:rPr>
-        <w:t>4</w:t>
-      </w:r>
-      <w:r>
-        <w:rPr>
-          <w:rFonts w:ascii="Times New Roman" w:eastAsia="宋体" w:hAnsi="Times New Roman" w:hint="eastAsia"/>
-        </w:rPr>
-        <w:t>.</w:t>
-      </w:r>
-      <w:r>
-        <w:rPr>
-          <w:rFonts w:ascii="Times New Roman" w:eastAsia="宋体" w:hAnsi="Times New Roman"/>
-        </w:rPr>
-        <w:t>4</w:t>
-      </w:r>
-      <w:r>
-        <w:rPr>
-          <w:rFonts w:ascii="Times New Roman" w:eastAsia="宋体" w:hAnsi="Times New Roman" w:hint="eastAsia"/>
-        </w:rPr>
-        <w:t xml:space="preserve"> </w:t>
-      </w:r>
-      <w:r>
-        <w:rPr>
-          <w:rFonts w:ascii="Times New Roman" w:eastAsia="宋体" w:hAnsi="Times New Roman" w:hint="eastAsia"/>
-        </w:rPr>
-        <w:t>数据可视化展示模块</w:t>
-      </w:r>
+      </w:pPr>
     </w:p>
     <w:p>
       <w:pPr>
@@ -19540,6 +21862,51 @@
         <w:rPr>
           <w:rFonts w:ascii="Times New Roman" w:eastAsia="宋体" w:hAnsi="Times New Roman"/>
         </w:rPr>
+        <w:t>4</w:t>
+      </w:r>
+      <w:r>
+        <w:rPr>
+          <w:rFonts w:ascii="Times New Roman" w:eastAsia="宋体" w:hAnsi="Times New Roman" w:hint="eastAsia"/>
+        </w:rPr>
+        <w:t xml:space="preserve"> </w:t>
+      </w:r>
+      <w:r>
+        <w:rPr>
+          <w:rFonts w:ascii="Times New Roman" w:eastAsia="宋体" w:hAnsi="Times New Roman" w:hint="eastAsia"/>
+        </w:rPr>
+        <w:t>数据可视化展示模块</w:t>
+      </w:r>
+    </w:p>
+    <w:p>
+      <w:pPr>
+        <w:pStyle w:val="2"/>
+        <w:widowControl w:val="0"/>
+        <w:tabs>
+          <w:tab w:val="clear" w:pos="720"/>
+          <w:tab w:val="clear" w:pos="1854"/>
+        </w:tabs>
+        <w:ind w:left="578" w:hanging="578"/>
+        <w:jc w:val="both"/>
+        <w:rPr>
+          <w:rFonts w:ascii="Times New Roman" w:eastAsia="宋体" w:hAnsi="Times New Roman"/>
+        </w:rPr>
+      </w:pPr>
+      <w:r>
+        <w:rPr>
+          <w:rFonts w:ascii="Times New Roman" w:eastAsia="宋体" w:hAnsi="Times New Roman"/>
+        </w:rPr>
+        <w:t>4</w:t>
+      </w:r>
+      <w:r>
+        <w:rPr>
+          <w:rFonts w:ascii="Times New Roman" w:eastAsia="宋体" w:hAnsi="Times New Roman" w:hint="eastAsia"/>
+        </w:rPr>
+        <w:t>.</w:t>
+      </w:r>
+      <w:r>
+        <w:rPr>
+          <w:rFonts w:ascii="Times New Roman" w:eastAsia="宋体" w:hAnsi="Times New Roman"/>
+        </w:rPr>
         <w:t>5</w:t>
       </w:r>
       <w:r>
@@ -19566,7 +21933,7 @@
           <w:tab w:val="clear" w:pos="1854"/>
         </w:tabs>
         <w:rPr>
-          <w:rFonts w:ascii="Times New Roman" w:eastAsia="宋体" w:hAnsi="Times New Roman" w:hint="eastAsia"/>
+          <w:rFonts w:ascii="Times New Roman" w:eastAsia="宋体" w:hAnsi="Times New Roman"/>
           <w:bCs/>
         </w:rPr>
       </w:pPr>
@@ -19770,7 +22137,6 @@
           <w:rFonts w:ascii="Times New Roman" w:eastAsia="宋体" w:hAnsi="Times New Roman"/>
           <w:bCs/>
         </w:rPr>
-        <w:lastRenderedPageBreak/>
         <w:t>4</w:t>
       </w:r>
       <w:r>
@@ -20777,6 +23143,34 @@
       </w:r>
       <w:r>
         <w:t>MongoDB数据库的应用研究和方案优化_王光磊</w:t>
+      </w:r>
+    </w:p>
+  </w:endnote>
+  <w:endnote w:id="15">
+    <w:p>
+      <w:pPr>
+        <w:pStyle w:val="af7"/>
+        <w:rPr>
+          <w:rFonts w:hint="eastAsia"/>
+        </w:rPr>
+      </w:pPr>
+      <w:r>
+        <w:rPr>
+          <w:rStyle w:val="af9"/>
+        </w:rPr>
+        <w:endnoteRef/>
+      </w:r>
+      <w:r>
+        <w:t xml:space="preserve"> </w:t>
+      </w:r>
+      <w:r>
+        <w:rPr>
+          <w:rFonts w:hint="eastAsia"/>
+        </w:rPr>
+        <w:t>基于</w:t>
+      </w:r>
+      <w:r>
+        <w:t>JQuery框架的Web查询视图设计与实现_杨旭士</w:t>
       </w:r>
     </w:p>
   </w:endnote>
@@ -20816,7 +23210,7 @@
         <w:rStyle w:val="af0"/>
         <w:noProof/>
       </w:rPr>
-      <w:t>26</w:t>
+      <w:t>29</w:t>
     </w:r>
     <w:r>
       <w:rPr>
@@ -22952,7 +25346,7 @@
     <w:lsdException w:name="HTML Code" w:semiHidden="1" w:unhideWhenUsed="1"/>
     <w:lsdException w:name="HTML Definition" w:semiHidden="1" w:unhideWhenUsed="1"/>
     <w:lsdException w:name="HTML Keyboard" w:semiHidden="1" w:unhideWhenUsed="1"/>
-    <w:lsdException w:name="HTML Preformatted" w:semiHidden="1" w:uiPriority="0"/>
+    <w:lsdException w:name="HTML Preformatted" w:semiHidden="1"/>
     <w:lsdException w:name="HTML Sample" w:semiHidden="1" w:unhideWhenUsed="1"/>
     <w:lsdException w:name="HTML Typewriter" w:semiHidden="1" w:unhideWhenUsed="1"/>
     <w:lsdException w:name="HTML Variable" w:semiHidden="1" w:unhideWhenUsed="1"/>
@@ -23411,6 +25805,7 @@
   <w:style w:type="character" w:default="1" w:styleId="a1">
     <w:name w:val="Default Paragraph Font"/>
     <w:uiPriority w:val="1"/>
+    <w:semiHidden/>
     <w:unhideWhenUsed/>
   </w:style>
   <w:style w:type="table" w:default="1" w:styleId="a2">
@@ -23664,6 +26059,8 @@
   <w:style w:type="paragraph" w:styleId="HTML">
     <w:name w:val="HTML Preformatted"/>
     <w:basedOn w:val="a0"/>
+    <w:link w:val="HTML0"/>
+    <w:uiPriority w:val="99"/>
     <w:semiHidden/>
     <w:pPr>
       <w:widowControl/>
@@ -24103,6 +26500,38 @@
       <w:szCs w:val="24"/>
     </w:rPr>
   </w:style>
+  <w:style w:type="character" w:customStyle="1" w:styleId="em">
+    <w:name w:val="em"/>
+    <w:basedOn w:val="a1"/>
+    <w:rsid w:val="000A415C"/>
+  </w:style>
+  <w:style w:type="character" w:customStyle="1" w:styleId="HTML0">
+    <w:name w:val="HTML 预设格式 字符"/>
+    <w:basedOn w:val="a1"/>
+    <w:link w:val="HTML"/>
+    <w:uiPriority w:val="99"/>
+    <w:semiHidden/>
+    <w:rsid w:val="006F340F"/>
+    <w:rPr>
+      <w:rFonts w:ascii="宋体" w:hAnsi="宋体" w:cs="宋体"/>
+      <w:color w:val="000000"/>
+      <w:sz w:val="24"/>
+      <w:szCs w:val="24"/>
+    </w:rPr>
+  </w:style>
+  <w:style w:type="character" w:styleId="HTML1">
+    <w:name w:val="HTML Code"/>
+    <w:basedOn w:val="a1"/>
+    <w:uiPriority w:val="99"/>
+    <w:semiHidden/>
+    <w:unhideWhenUsed/>
+    <w:rsid w:val="00013CBB"/>
+    <w:rPr>
+      <w:rFonts w:ascii="宋体" w:eastAsia="宋体" w:hAnsi="宋体" w:cs="宋体"/>
+      <w:sz w:val="24"/>
+      <w:szCs w:val="24"/>
+    </w:rPr>
+  </w:style>
 </w:styles>
 </file>
 
@@ -24414,7 +26843,7 @@
 </file>
 
 <file path=customXml/itemProps2.xml><?xml version="1.0" encoding="utf-8"?>
-<ds:datastoreItem xmlns:ds="http://schemas.openxmlformats.org/officeDocument/2006/customXml" ds:itemID="{059F7173-1867-4320-B773-5345065843BD}">
+<ds:datastoreItem xmlns:ds="http://schemas.openxmlformats.org/officeDocument/2006/customXml" ds:itemID="{79E52890-FA6B-4D7D-AE55-192E27763D99}">
   <ds:schemaRefs>
     <ds:schemaRef ds:uri="http://schemas.openxmlformats.org/officeDocument/2006/bibliography"/>
   </ds:schemaRefs>

</xml_diff>